<commit_message>
Finalizando projeto primeira etapa
</commit_message>
<xml_diff>
--- a/Projeto.docx
+++ b/Projeto.docx
@@ -161,7 +161,6 @@
     <w:p>
       <w:pPr>
         <w:spacing w:line="360" w:lineRule="auto"/>
-        <w:jc w:val="center"/>
         <w:rPr>
           <w:rFonts w:ascii="Arial" w:hAnsi="Arial" w:cs="Arial"/>
           <w:sz w:val="28"/>
@@ -172,88 +171,97 @@
     <w:p>
       <w:pPr>
         <w:spacing w:line="360" w:lineRule="auto"/>
+        <w:jc w:val="center"/>
         <w:rPr>
           <w:rFonts w:ascii="Arial" w:hAnsi="Arial" w:cs="Arial"/>
           <w:sz w:val="28"/>
           <w:szCs w:val="28"/>
         </w:rPr>
       </w:pPr>
-    </w:p>
-    <w:p>
-      <w:pPr>
-        <w:spacing w:line="360" w:lineRule="auto"/>
-        <w:jc w:val="center"/>
+      <w:r>
         <w:rPr>
           <w:rFonts w:ascii="Arial" w:hAnsi="Arial" w:cs="Arial"/>
           <w:sz w:val="28"/>
           <w:szCs w:val="28"/>
         </w:rPr>
-      </w:pPr>
-      <w:r>
+        <w:t>IFPB Cajazeiras</w:t>
+      </w:r>
+    </w:p>
+    <w:p>
+      <w:pPr>
+        <w:spacing w:line="360" w:lineRule="auto"/>
+        <w:jc w:val="center"/>
         <w:rPr>
           <w:rFonts w:ascii="Arial" w:hAnsi="Arial" w:cs="Arial"/>
           <w:sz w:val="28"/>
           <w:szCs w:val="28"/>
         </w:rPr>
-        <w:t>IFPB Cajazeiras-PB</w:t>
-      </w:r>
-    </w:p>
-    <w:p>
-      <w:pPr>
-        <w:spacing w:line="360" w:lineRule="auto"/>
-        <w:jc w:val="center"/>
+      </w:pPr>
+      <w:r>
         <w:rPr>
           <w:rFonts w:ascii="Arial" w:hAnsi="Arial" w:cs="Arial"/>
           <w:sz w:val="28"/>
           <w:szCs w:val="28"/>
         </w:rPr>
-      </w:pPr>
-      <w:r>
+        <w:t>Análise e Desenvolvimento de Sistemas</w:t>
+      </w:r>
+    </w:p>
+    <w:p>
+      <w:pPr>
+        <w:spacing w:line="360" w:lineRule="auto"/>
+        <w:jc w:val="center"/>
         <w:rPr>
           <w:rFonts w:ascii="Arial" w:hAnsi="Arial" w:cs="Arial"/>
           <w:sz w:val="28"/>
           <w:szCs w:val="28"/>
         </w:rPr>
-        <w:t>Flavio Henrique de Sousa Silva</w:t>
-      </w:r>
-    </w:p>
-    <w:p>
-      <w:pPr>
-        <w:spacing w:line="360" w:lineRule="auto"/>
-        <w:jc w:val="center"/>
+      </w:pPr>
+      <w:r>
         <w:rPr>
           <w:rFonts w:ascii="Arial" w:hAnsi="Arial" w:cs="Arial"/>
           <w:sz w:val="28"/>
           <w:szCs w:val="28"/>
         </w:rPr>
-      </w:pPr>
-      <w:r>
+        <w:t>Flavio Henrique de Sousa Silva</w:t>
+      </w:r>
+    </w:p>
+    <w:p>
+      <w:pPr>
+        <w:spacing w:line="360" w:lineRule="auto"/>
+        <w:jc w:val="center"/>
         <w:rPr>
           <w:rFonts w:ascii="Arial" w:hAnsi="Arial" w:cs="Arial"/>
           <w:sz w:val="28"/>
           <w:szCs w:val="28"/>
         </w:rPr>
-        <w:t>2017.1</w:t>
-      </w:r>
-    </w:p>
-    <w:p>
-      <w:pPr>
-        <w:spacing w:line="360" w:lineRule="auto"/>
-        <w:jc w:val="center"/>
-        <w:rPr>
-          <w:rFonts w:ascii="Arial" w:hAnsi="Arial" w:cs="Arial"/>
-          <w:b/>
+      </w:pPr>
+      <w:r>
+        <w:rPr>
+          <w:rFonts w:ascii="Arial" w:hAnsi="Arial" w:cs="Arial"/>
           <w:sz w:val="28"/>
           <w:szCs w:val="28"/>
         </w:rPr>
-      </w:pPr>
-      <w:r>
+        <w:t>2017.1</w:t>
+      </w:r>
+    </w:p>
+    <w:p>
+      <w:pPr>
+        <w:spacing w:line="360" w:lineRule="auto"/>
+        <w:jc w:val="center"/>
         <w:rPr>
           <w:rFonts w:ascii="Arial" w:hAnsi="Arial" w:cs="Arial"/>
           <w:b/>
           <w:sz w:val="28"/>
           <w:szCs w:val="28"/>
         </w:rPr>
+      </w:pPr>
+      <w:r>
+        <w:rPr>
+          <w:rFonts w:ascii="Arial" w:hAnsi="Arial" w:cs="Arial"/>
+          <w:b/>
+          <w:sz w:val="28"/>
+          <w:szCs w:val="28"/>
+        </w:rPr>
         <w:lastRenderedPageBreak/>
         <w:t>SUMÁRIO</w:t>
       </w:r>
@@ -279,17 +287,85 @@
           <w:szCs w:val="28"/>
         </w:rPr>
       </w:pPr>
-    </w:p>
-    <w:p>
-      <w:pPr>
-        <w:spacing w:line="360" w:lineRule="auto"/>
+      <w:r>
         <w:rPr>
           <w:rFonts w:ascii="Arial" w:hAnsi="Arial" w:cs="Arial"/>
           <w:b/>
           <w:sz w:val="28"/>
           <w:szCs w:val="28"/>
         </w:rPr>
-      </w:pPr>
+        <w:t>Análise do Sistema</w:t>
+      </w:r>
+    </w:p>
+    <w:p>
+      <w:pPr>
+        <w:spacing w:line="360" w:lineRule="auto"/>
+        <w:rPr>
+          <w:rFonts w:ascii="Arial" w:hAnsi="Arial" w:cs="Arial"/>
+          <w:sz w:val="24"/>
+          <w:szCs w:val="24"/>
+        </w:rPr>
+      </w:pPr>
+      <w:r>
+        <w:rPr>
+          <w:rFonts w:ascii="Arial" w:hAnsi="Arial" w:cs="Arial"/>
+          <w:sz w:val="24"/>
+          <w:szCs w:val="24"/>
+        </w:rPr>
+        <w:t>Descrição do problema........................................................................................3</w:t>
+      </w:r>
+    </w:p>
+    <w:p>
+      <w:pPr>
+        <w:spacing w:line="360" w:lineRule="auto"/>
+        <w:rPr>
+          <w:rFonts w:ascii="Arial" w:hAnsi="Arial" w:cs="Arial"/>
+          <w:sz w:val="24"/>
+          <w:szCs w:val="24"/>
+        </w:rPr>
+      </w:pPr>
+      <w:r>
+        <w:rPr>
+          <w:rFonts w:ascii="Arial" w:hAnsi="Arial" w:cs="Arial"/>
+          <w:sz w:val="24"/>
+          <w:szCs w:val="24"/>
+        </w:rPr>
+        <w:t>Descrição do domínio de aplicação.....................................................................4</w:t>
+      </w:r>
+      <w:r>
+        <w:rPr>
+          <w:rFonts w:ascii="Arial" w:hAnsi="Arial" w:cs="Arial"/>
+          <w:sz w:val="24"/>
+          <w:szCs w:val="24"/>
+        </w:rPr>
+        <w:tab/>
+      </w:r>
+    </w:p>
+    <w:p>
+      <w:pPr>
+        <w:spacing w:line="360" w:lineRule="auto"/>
+        <w:rPr>
+          <w:rFonts w:ascii="Arial" w:hAnsi="Arial" w:cs="Arial"/>
+          <w:sz w:val="24"/>
+          <w:szCs w:val="24"/>
+        </w:rPr>
+      </w:pPr>
+      <w:r>
+        <w:rPr>
+          <w:rFonts w:ascii="Arial" w:hAnsi="Arial" w:cs="Arial"/>
+          <w:sz w:val="24"/>
+          <w:szCs w:val="24"/>
+        </w:rPr>
+        <w:t>Descrição das consultas oferecidas</w:t>
+      </w:r>
+      <w:r>
+        <w:rPr>
+          <w:rFonts w:ascii="Arial" w:hAnsi="Arial" w:cs="Arial"/>
+          <w:sz w:val="24"/>
+          <w:szCs w:val="24"/>
+        </w:rPr>
+        <w:t>....................................................................5</w:t>
+      </w:r>
     </w:p>
     <w:p>
       <w:pPr>
@@ -301,17 +377,59 @@
           <w:szCs w:val="28"/>
         </w:rPr>
       </w:pPr>
-    </w:p>
-    <w:p>
-      <w:pPr>
-        <w:spacing w:line="360" w:lineRule="auto"/>
+      <w:r>
         <w:rPr>
           <w:rFonts w:ascii="Arial" w:hAnsi="Arial" w:cs="Arial"/>
           <w:b/>
           <w:sz w:val="28"/>
           <w:szCs w:val="28"/>
         </w:rPr>
-      </w:pPr>
+        <w:t>Projeto Conceitual</w:t>
+      </w:r>
+    </w:p>
+    <w:p>
+      <w:pPr>
+        <w:spacing w:line="360" w:lineRule="auto"/>
+        <w:rPr>
+          <w:rFonts w:ascii="Arial" w:hAnsi="Arial" w:cs="Arial"/>
+          <w:sz w:val="24"/>
+          <w:szCs w:val="24"/>
+        </w:rPr>
+      </w:pPr>
+      <w:r>
+        <w:rPr>
+          <w:rFonts w:ascii="Arial" w:hAnsi="Arial" w:cs="Arial"/>
+          <w:sz w:val="24"/>
+          <w:szCs w:val="24"/>
+        </w:rPr>
+        <w:t>Diagrama entidade-relacionamento</w:t>
+      </w:r>
+      <w:r>
+        <w:rPr>
+          <w:rFonts w:ascii="Arial" w:hAnsi="Arial" w:cs="Arial"/>
+          <w:sz w:val="24"/>
+          <w:szCs w:val="24"/>
+        </w:rPr>
+        <w:t>....................................................................6</w:t>
+      </w:r>
+    </w:p>
+    <w:p>
+      <w:pPr>
+        <w:spacing w:line="360" w:lineRule="auto"/>
+        <w:rPr>
+          <w:rFonts w:ascii="Arial" w:hAnsi="Arial" w:cs="Arial"/>
+          <w:sz w:val="24"/>
+          <w:szCs w:val="24"/>
+        </w:rPr>
+      </w:pPr>
+      <w:r>
+        <w:rPr>
+          <w:rFonts w:ascii="Arial" w:hAnsi="Arial" w:cs="Arial"/>
+          <w:sz w:val="24"/>
+          <w:szCs w:val="24"/>
+        </w:rPr>
+        <w:t>Dicionário de dados conceitual...........................................................................7</w:t>
+      </w:r>
     </w:p>
     <w:p>
       <w:pPr>
@@ -462,25 +580,126 @@
         <w:rPr>
           <w:rFonts w:ascii="Arial" w:hAnsi="Arial" w:cs="Arial"/>
           <w:b/>
+          <w:sz w:val="40"/>
+          <w:szCs w:val="40"/>
+        </w:rPr>
+      </w:pPr>
+      <w:r>
+        <w:rPr>
+          <w:rFonts w:ascii="Arial" w:hAnsi="Arial" w:cs="Arial"/>
+          <w:b/>
+          <w:sz w:val="40"/>
+          <w:szCs w:val="40"/>
+        </w:rPr>
+        <w:lastRenderedPageBreak/>
+        <w:t>Análise do sistema</w:t>
+      </w:r>
+    </w:p>
+    <w:p>
+      <w:pPr>
+        <w:spacing w:line="360" w:lineRule="auto"/>
+        <w:rPr>
+          <w:rFonts w:ascii="Arial" w:hAnsi="Arial" w:cs="Arial"/>
+          <w:b/>
+          <w:sz w:val="24"/>
+          <w:szCs w:val="24"/>
+        </w:rPr>
+      </w:pPr>
+    </w:p>
+    <w:p>
+      <w:pPr>
+        <w:spacing w:line="360" w:lineRule="auto"/>
+        <w:rPr>
+          <w:rFonts w:ascii="Arial" w:hAnsi="Arial" w:cs="Arial"/>
+          <w:b/>
           <w:sz w:val="28"/>
           <w:szCs w:val="28"/>
         </w:rPr>
       </w:pPr>
-    </w:p>
-    <w:p>
-      <w:pPr>
-        <w:spacing w:line="360" w:lineRule="auto"/>
+      <w:r>
         <w:rPr>
           <w:rFonts w:ascii="Arial" w:hAnsi="Arial" w:cs="Arial"/>
           <w:b/>
           <w:sz w:val="28"/>
           <w:szCs w:val="28"/>
         </w:rPr>
-      </w:pPr>
-    </w:p>
-    <w:p>
-      <w:pPr>
-        <w:spacing w:line="360" w:lineRule="auto"/>
+        <w:t>Descrição do problema</w:t>
+      </w:r>
+    </w:p>
+    <w:p>
+      <w:pPr>
+        <w:spacing w:line="360" w:lineRule="auto"/>
+        <w:jc w:val="both"/>
+        <w:rPr>
+          <w:rFonts w:ascii="Arial" w:hAnsi="Arial" w:cs="Arial"/>
+          <w:sz w:val="24"/>
+          <w:szCs w:val="24"/>
+        </w:rPr>
+      </w:pPr>
+      <w:r>
+        <w:rPr>
+          <w:rFonts w:ascii="Arial" w:hAnsi="Arial" w:cs="Arial"/>
+          <w:sz w:val="24"/>
+          <w:szCs w:val="24"/>
+        </w:rPr>
+        <w:t xml:space="preserve">   </w:t>
+      </w:r>
+      <w:r>
+        <w:rPr>
+          <w:rFonts w:ascii="Arial" w:hAnsi="Arial" w:cs="Arial"/>
+          <w:sz w:val="24"/>
+          <w:szCs w:val="24"/>
+        </w:rPr>
+        <w:t>Vivemos em uma época em que a tecnologia vem crescendo de forma muito rápida, e tem feito parte da vida das pessoas em todas as áreas, como a educação, lazer, relacionamentos e também a área profissional. Hoje em dia, qualquer empresa necessita de um sistema que gerencia as informações produzidas e dados registrados, pois os mesmos crescem a todo momento, e o armazenamento de tantas informações de forma física, como pastas, amontoados de papeis e documentos é uma tarefa muito difícil, devido à velocidade em que surgem novos dados para serem registrados.</w:t>
+      </w:r>
+      <w:r>
+        <w:rPr>
+          <w:rFonts w:ascii="Arial" w:hAnsi="Arial" w:cs="Arial"/>
+          <w:sz w:val="24"/>
+          <w:szCs w:val="24"/>
+        </w:rPr>
+        <w:t xml:space="preserve"> É fundamental a utilização de softwares para facilitar o controle de tudo que diz respeito à empresa e a solução de problemas de forma mais rápida.</w:t>
+      </w:r>
+    </w:p>
+    <w:p>
+      <w:pPr>
+        <w:spacing w:line="360" w:lineRule="auto"/>
+        <w:jc w:val="both"/>
+        <w:rPr>
+          <w:rFonts w:ascii="Arial" w:hAnsi="Arial" w:cs="Arial"/>
+          <w:sz w:val="24"/>
+          <w:szCs w:val="24"/>
+        </w:rPr>
+      </w:pPr>
+      <w:r>
+        <w:rPr>
+          <w:rFonts w:ascii="Arial" w:hAnsi="Arial" w:cs="Arial"/>
+          <w:sz w:val="24"/>
+          <w:szCs w:val="24"/>
+        </w:rPr>
+        <w:t xml:space="preserve">   </w:t>
+      </w:r>
+      <w:r>
+        <w:rPr>
+          <w:rFonts w:ascii="Arial" w:hAnsi="Arial" w:cs="Arial"/>
+          <w:sz w:val="24"/>
+          <w:szCs w:val="24"/>
+        </w:rPr>
+        <w:t>O domínio de aplicação utilizado neste projeto será uma distribuidora de bebidas localizada em Sousa-PB (Graal Distribuidora), onde é necessário o registro de todos os funcionários que trabalham na empresa, de todas as vendas feitas, todos os estabelecimentos que são clientes dessa distribuidora, o controle de todas as mercadorias que são distribuídas, de todos os veículos disponíveis na empresa, e tudo isso gera a necessidade do desenvolvimento de um banco de dados para gerenciar essas informações, para organizar todos esses dados e torná-los de fácil acesso, organizando as ações da empresa e guardando tudo que acontece no ambiente de trabalho, possibilitando um maior controle e</w:t>
+      </w:r>
+      <w:r>
+        <w:rPr>
+          <w:rFonts w:ascii="Arial" w:hAnsi="Arial" w:cs="Arial"/>
+          <w:sz w:val="24"/>
+          <w:szCs w:val="24"/>
+        </w:rPr>
+        <w:t xml:space="preserve"> uma melhor administração.</w:t>
+      </w:r>
+    </w:p>
+    <w:p>
+      <w:pPr>
+        <w:spacing w:line="360" w:lineRule="auto"/>
+        <w:jc w:val="both"/>
         <w:rPr>
           <w:rFonts w:ascii="Arial" w:hAnsi="Arial" w:cs="Arial"/>
           <w:b/>
@@ -492,38 +711,7 @@
     <w:p>
       <w:pPr>
         <w:spacing w:line="360" w:lineRule="auto"/>
-        <w:rPr>
-          <w:rFonts w:ascii="Arial" w:hAnsi="Arial" w:cs="Arial"/>
-          <w:b/>
-          <w:sz w:val="36"/>
-          <w:szCs w:val="36"/>
-        </w:rPr>
-      </w:pPr>
-      <w:r>
-        <w:rPr>
-          <w:rFonts w:ascii="Arial" w:hAnsi="Arial" w:cs="Arial"/>
-          <w:b/>
-          <w:sz w:val="36"/>
-          <w:szCs w:val="36"/>
-        </w:rPr>
-        <w:lastRenderedPageBreak/>
-        <w:t>Análise do sistema</w:t>
-      </w:r>
-    </w:p>
-    <w:p>
-      <w:pPr>
-        <w:spacing w:line="360" w:lineRule="auto"/>
-        <w:rPr>
-          <w:rFonts w:ascii="Arial" w:hAnsi="Arial" w:cs="Arial"/>
-          <w:b/>
-          <w:sz w:val="24"/>
-          <w:szCs w:val="24"/>
-        </w:rPr>
-      </w:pPr>
-    </w:p>
-    <w:p>
-      <w:pPr>
-        <w:spacing w:line="360" w:lineRule="auto"/>
+        <w:jc w:val="both"/>
         <w:rPr>
           <w:rFonts w:ascii="Arial" w:hAnsi="Arial" w:cs="Arial"/>
           <w:b/>
@@ -531,139 +719,17 @@
           <w:szCs w:val="28"/>
         </w:rPr>
       </w:pPr>
-      <w:r>
+    </w:p>
+    <w:p>
+      <w:pPr>
+        <w:spacing w:line="360" w:lineRule="auto"/>
+        <w:jc w:val="both"/>
         <w:rPr>
           <w:rFonts w:ascii="Arial" w:hAnsi="Arial" w:cs="Arial"/>
           <w:b/>
           <w:sz w:val="28"/>
           <w:szCs w:val="28"/>
         </w:rPr>
-        <w:t>Descrição do problema</w:t>
-      </w:r>
-    </w:p>
-    <w:p>
-      <w:pPr>
-        <w:spacing w:line="360" w:lineRule="auto"/>
-        <w:jc w:val="both"/>
-        <w:rPr>
-          <w:rFonts w:ascii="Arial" w:hAnsi="Arial" w:cs="Arial"/>
-          <w:sz w:val="24"/>
-          <w:szCs w:val="24"/>
-        </w:rPr>
-      </w:pPr>
-      <w:r>
-        <w:rPr>
-          <w:rFonts w:ascii="Arial" w:hAnsi="Arial" w:cs="Arial"/>
-          <w:sz w:val="24"/>
-          <w:szCs w:val="24"/>
-        </w:rPr>
-        <w:t xml:space="preserve">   </w:t>
-      </w:r>
-      <w:r>
-        <w:rPr>
-          <w:rFonts w:ascii="Arial" w:hAnsi="Arial" w:cs="Arial"/>
-          <w:sz w:val="24"/>
-          <w:szCs w:val="24"/>
-        </w:rPr>
-        <w:t>Vivemos em uma época em que a tecnologia vem crescendo de forma muito rápida, e tem feito parte da vida das pessoas em todas as áreas, como a educação, lazer, relacionamentos e também a área profissional. Hoje em dia, qualquer empresa necessita de um sistema que gerencia as informações produzidas e dados registrados, pois os mesmos crescem a todo momento, e o armazenamento de tantas informações de forma física, como pastas, amontoados de papeis e documentos é uma tarefa muito difícil, devido à velocidade em que surgem novos dados para serem registrados.</w:t>
-      </w:r>
-      <w:r>
-        <w:rPr>
-          <w:rFonts w:ascii="Arial" w:hAnsi="Arial" w:cs="Arial"/>
-          <w:sz w:val="24"/>
-          <w:szCs w:val="24"/>
-        </w:rPr>
-        <w:t xml:space="preserve"> É fundamental a utilização de softwares para facilitar o controle de tudo que diz respeito à empresa e a solução de problemas de forma mais rápida.</w:t>
-      </w:r>
-    </w:p>
-    <w:p>
-      <w:pPr>
-        <w:spacing w:line="360" w:lineRule="auto"/>
-        <w:jc w:val="both"/>
-        <w:rPr>
-          <w:rFonts w:ascii="Arial" w:hAnsi="Arial" w:cs="Arial"/>
-          <w:sz w:val="24"/>
-          <w:szCs w:val="24"/>
-        </w:rPr>
-      </w:pPr>
-      <w:r>
-        <w:rPr>
-          <w:rFonts w:ascii="Arial" w:hAnsi="Arial" w:cs="Arial"/>
-          <w:sz w:val="24"/>
-          <w:szCs w:val="24"/>
-        </w:rPr>
-        <w:t xml:space="preserve">   </w:t>
-      </w:r>
-      <w:r>
-        <w:rPr>
-          <w:rFonts w:ascii="Arial" w:hAnsi="Arial" w:cs="Arial"/>
-          <w:sz w:val="24"/>
-          <w:szCs w:val="24"/>
-        </w:rPr>
-        <w:t>O domínio de aplicação utilizado neste projeto será uma distribuidora de bebidas localizada em Sousa-PB (Graal Distribuidora), onde é necessário o registro de todos os funcionários que trabalham na empresa, de todas as vendas feitas, todos os estabelecimentos que são clientes dessa distribuidora, o controle de todas as mercadorias que são distribuídas, de todos os veículos disponíveis na empresa, e tudo isso gera a necessidade do desenvolvimento de um banco de dados para gerenciar essas informações, para organizar todos esses dados e torná-los de fácil acesso, organizando as ações da empresa e guardando tudo que acontece no ambiente de trabalho, possibilitando um maior controle e</w:t>
-      </w:r>
-      <w:r>
-        <w:rPr>
-          <w:rFonts w:ascii="Arial" w:hAnsi="Arial" w:cs="Arial"/>
-          <w:sz w:val="24"/>
-          <w:szCs w:val="24"/>
-        </w:rPr>
-        <w:t xml:space="preserve"> uma melhor administração.</w:t>
-      </w:r>
-    </w:p>
-    <w:p>
-      <w:pPr>
-        <w:spacing w:line="360" w:lineRule="auto"/>
-        <w:jc w:val="both"/>
-        <w:rPr>
-          <w:rFonts w:ascii="Arial" w:hAnsi="Arial" w:cs="Arial"/>
-          <w:sz w:val="24"/>
-          <w:szCs w:val="24"/>
-        </w:rPr>
-      </w:pPr>
-    </w:p>
-    <w:p>
-      <w:pPr>
-        <w:spacing w:line="360" w:lineRule="auto"/>
-        <w:jc w:val="both"/>
-        <w:rPr>
-          <w:rFonts w:ascii="Arial" w:hAnsi="Arial" w:cs="Arial"/>
-          <w:sz w:val="24"/>
-          <w:szCs w:val="24"/>
-        </w:rPr>
-      </w:pPr>
-    </w:p>
-    <w:p>
-      <w:pPr>
-        <w:spacing w:line="360" w:lineRule="auto"/>
-        <w:jc w:val="both"/>
-        <w:rPr>
-          <w:rFonts w:ascii="Arial" w:hAnsi="Arial" w:cs="Arial"/>
-          <w:sz w:val="24"/>
-          <w:szCs w:val="24"/>
-        </w:rPr>
-      </w:pPr>
-    </w:p>
-    <w:p>
-      <w:pPr>
-        <w:spacing w:line="360" w:lineRule="auto"/>
-        <w:jc w:val="both"/>
-        <w:rPr>
-          <w:rFonts w:ascii="Arial" w:hAnsi="Arial" w:cs="Arial"/>
-          <w:sz w:val="24"/>
-          <w:szCs w:val="24"/>
-        </w:rPr>
-      </w:pPr>
-    </w:p>
-    <w:p>
-      <w:pPr>
-        <w:spacing w:line="360" w:lineRule="auto"/>
-        <w:jc w:val="both"/>
-        <w:rPr>
-          <w:rFonts w:ascii="Arial" w:hAnsi="Arial" w:cs="Arial"/>
-          <w:sz w:val="24"/>
-          <w:szCs w:val="24"/>
-        </w:rPr>
       </w:pPr>
     </w:p>
     <w:p>
@@ -689,13 +755,25 @@
           <w:szCs w:val="28"/>
         </w:rPr>
       </w:pPr>
-      <w:r>
+    </w:p>
+    <w:p>
+      <w:pPr>
+        <w:spacing w:line="360" w:lineRule="auto"/>
+        <w:jc w:val="both"/>
         <w:rPr>
           <w:rFonts w:ascii="Arial" w:hAnsi="Arial" w:cs="Arial"/>
           <w:b/>
           <w:sz w:val="28"/>
           <w:szCs w:val="28"/>
         </w:rPr>
+      </w:pPr>
+      <w:r>
+        <w:rPr>
+          <w:rFonts w:ascii="Arial" w:hAnsi="Arial" w:cs="Arial"/>
+          <w:b/>
+          <w:sz w:val="28"/>
+          <w:szCs w:val="28"/>
+        </w:rPr>
         <w:lastRenderedPageBreak/>
         <w:t>Descrição do domínio de aplicação</w:t>
       </w:r>
@@ -735,7 +813,23 @@
           <w:sz w:val="24"/>
           <w:szCs w:val="24"/>
         </w:rPr>
-        <w:t xml:space="preserve">   Na empresa atuam funcionários, que tem suas informações guardadas como o seu nome, CPF, RG, valor do salário, números de telefone, e data de nascimento. Os funcionários se dividem em 5 tipos, que são: Supervisor, vendedor, secretário, estoquista e entregador. Vendedores tem número da CNH, cidades em que trabalha e o seu código. Entregadores também tem o número da sua CNH registrado. Também são registradas as vendas realizadas pelos vendedores, guardando informações sobre a hora e a cidade em que foi realizada, a data, o valor total e seu código. As mercadorias existentes nas vendas têm seu preço, código, o tipo e seu nome. Também são registradas as informações dos clientes que compram as mercadorias, que tem o nome do estabelecimento, o CPF, os números de telefone, e seu endereço, composto por rua, bairro e cidade. Para serem realizadas as entregas da empresa, os entregadores usam caminhões, que tem sua placa, seu modelo, montadora e categoria.</w:t>
+        <w:t xml:space="preserve">   Na empresa atuam funcionários, que tem suas informações guardadas como o seu nome, CPF, RG, valor do salário, números de telefone, e data de nascimento. Os funcionários s</w:t>
+      </w:r>
+      <w:r>
+        <w:rPr>
+          <w:rFonts w:ascii="Arial" w:hAnsi="Arial" w:cs="Arial"/>
+          <w:sz w:val="24"/>
+          <w:szCs w:val="24"/>
+        </w:rPr>
+        <w:t>e dividem em 5 tipos, que são: s</w:t>
+      </w:r>
+      <w:r>
+        <w:rPr>
+          <w:rFonts w:ascii="Arial" w:hAnsi="Arial" w:cs="Arial"/>
+          <w:sz w:val="24"/>
+          <w:szCs w:val="24"/>
+        </w:rPr>
+        <w:t>upervisor, vendedor, secretário, estoquista e entregador. Vendedores tem número da CNH, cidades em que trabalha e o seu código. Entregadores também tem o número da sua CNH registrado. Também são registradas as vendas realizadas pelos vendedores, guardando informações sobre a hora e a cidade em que foi realizada, a data, o valor total e seu código. As mercadorias existentes nas vendas têm seu preço, código, o tipo e seu nome. Também são registradas as informações dos clientes que compram as mercadorias, que tem o nome do estabelecimento, o CPF, os números de telefone, e seu endereço, composto por rua, bairro e cidade. Para serem realizadas as entregas da empresa, os entregadores usam caminhões, que tem sua placa, seu modelo, montadora e categoria.</w:t>
       </w:r>
     </w:p>
     <w:p>
@@ -764,6 +858,17 @@
         </w:rPr>
         <w:tab/>
       </w:r>
+    </w:p>
+    <w:p>
+      <w:pPr>
+        <w:spacing w:line="360" w:lineRule="auto"/>
+        <w:jc w:val="both"/>
+        <w:rPr>
+          <w:rFonts w:ascii="Arial" w:hAnsi="Arial" w:cs="Arial"/>
+          <w:sz w:val="24"/>
+          <w:szCs w:val="24"/>
+        </w:rPr>
+      </w:pPr>
     </w:p>
     <w:p>
       <w:pPr>
@@ -853,18 +958,16 @@
           <w:szCs w:val="28"/>
         </w:rPr>
       </w:pPr>
-    </w:p>
-    <w:p>
-      <w:pPr>
-        <w:spacing w:line="360" w:lineRule="auto"/>
-        <w:jc w:val="both"/>
+      <w:r>
         <w:rPr>
           <w:rFonts w:ascii="Arial" w:hAnsi="Arial" w:cs="Arial"/>
           <w:b/>
           <w:sz w:val="28"/>
           <w:szCs w:val="28"/>
         </w:rPr>
-      </w:pPr>
+        <w:lastRenderedPageBreak/>
+        <w:t>Descrição das consultas</w:t>
+      </w:r>
       <w:r>
         <w:rPr>
           <w:rFonts w:ascii="Arial" w:hAnsi="Arial" w:cs="Arial"/>
@@ -872,522 +975,534 @@
           <w:sz w:val="28"/>
           <w:szCs w:val="28"/>
         </w:rPr>
-        <w:lastRenderedPageBreak/>
-        <w:t>Descrição das consultas</w:t>
-      </w:r>
-      <w:r>
+        <w:t xml:space="preserve"> oferecidas</w:t>
+      </w:r>
+    </w:p>
+    <w:p>
+      <w:pPr>
+        <w:spacing w:line="360" w:lineRule="auto"/>
+        <w:jc w:val="both"/>
+        <w:rPr>
+          <w:rFonts w:ascii="Arial" w:hAnsi="Arial" w:cs="Arial"/>
+          <w:sz w:val="24"/>
+          <w:szCs w:val="24"/>
+        </w:rPr>
+      </w:pPr>
+    </w:p>
+    <w:p>
+      <w:pPr>
+        <w:spacing w:line="360" w:lineRule="auto"/>
+        <w:jc w:val="both"/>
+        <w:rPr>
+          <w:rFonts w:ascii="Arial" w:hAnsi="Arial" w:cs="Arial"/>
+          <w:sz w:val="24"/>
+          <w:szCs w:val="24"/>
+        </w:rPr>
+      </w:pPr>
+    </w:p>
+    <w:p>
+      <w:pPr>
+        <w:spacing w:line="360" w:lineRule="auto"/>
+        <w:jc w:val="both"/>
+        <w:rPr>
+          <w:rFonts w:ascii="Arial" w:hAnsi="Arial" w:cs="Arial"/>
+          <w:sz w:val="24"/>
+          <w:szCs w:val="24"/>
+        </w:rPr>
+      </w:pPr>
+      <w:r>
+        <w:rPr>
+          <w:rFonts w:ascii="Arial" w:hAnsi="Arial" w:cs="Arial"/>
+          <w:sz w:val="24"/>
+          <w:szCs w:val="24"/>
+        </w:rPr>
+        <w:t xml:space="preserve">1 - </w:t>
+      </w:r>
+      <w:proofErr w:type="gramStart"/>
+      <w:r>
+        <w:rPr>
+          <w:rFonts w:ascii="Arial" w:hAnsi="Arial" w:cs="Arial"/>
+          <w:sz w:val="24"/>
+          <w:szCs w:val="24"/>
+        </w:rPr>
+        <w:t>O</w:t>
+      </w:r>
+      <w:proofErr w:type="gramEnd"/>
+      <w:r>
+        <w:rPr>
+          <w:rFonts w:ascii="Arial" w:hAnsi="Arial" w:cs="Arial"/>
+          <w:sz w:val="24"/>
+          <w:szCs w:val="24"/>
+        </w:rPr>
+        <w:t xml:space="preserve"> nome, </w:t>
+      </w:r>
+      <w:r>
+        <w:rPr>
+          <w:rFonts w:ascii="Arial" w:hAnsi="Arial" w:cs="Arial"/>
+          <w:sz w:val="24"/>
+          <w:szCs w:val="24"/>
+        </w:rPr>
+        <w:t>CPF</w:t>
+      </w:r>
+      <w:r>
+        <w:rPr>
+          <w:rFonts w:ascii="Arial" w:hAnsi="Arial" w:cs="Arial"/>
+          <w:sz w:val="24"/>
+          <w:szCs w:val="24"/>
+        </w:rPr>
+        <w:t xml:space="preserve"> e salário</w:t>
+      </w:r>
+      <w:r>
+        <w:rPr>
+          <w:rFonts w:ascii="Arial" w:hAnsi="Arial" w:cs="Arial"/>
+          <w:sz w:val="24"/>
+          <w:szCs w:val="24"/>
+        </w:rPr>
+        <w:t xml:space="preserve"> de todos os vendedores q</w:t>
+      </w:r>
+      <w:r>
+        <w:rPr>
+          <w:rFonts w:ascii="Arial" w:hAnsi="Arial" w:cs="Arial"/>
+          <w:sz w:val="24"/>
+          <w:szCs w:val="24"/>
+        </w:rPr>
+        <w:t xml:space="preserve">ue trabalham na cidade Sousa.  </w:t>
+      </w:r>
+    </w:p>
+    <w:p>
+      <w:pPr>
+        <w:spacing w:line="360" w:lineRule="auto"/>
+        <w:jc w:val="both"/>
+        <w:rPr>
+          <w:rFonts w:ascii="Arial" w:hAnsi="Arial" w:cs="Arial"/>
+          <w:sz w:val="24"/>
+          <w:szCs w:val="24"/>
+        </w:rPr>
+      </w:pPr>
+      <w:r>
+        <w:rPr>
+          <w:rFonts w:ascii="Arial" w:hAnsi="Arial" w:cs="Arial"/>
+          <w:sz w:val="24"/>
+          <w:szCs w:val="24"/>
+        </w:rPr>
+        <w:t>2- Todo</w:t>
+      </w:r>
+      <w:r>
+        <w:rPr>
+          <w:rFonts w:ascii="Arial" w:hAnsi="Arial" w:cs="Arial"/>
+          <w:sz w:val="24"/>
+          <w:szCs w:val="24"/>
+        </w:rPr>
+        <w:t xml:space="preserve">s </w:t>
+      </w:r>
+      <w:r>
+        <w:rPr>
+          <w:rFonts w:ascii="Arial" w:hAnsi="Arial" w:cs="Arial"/>
+          <w:sz w:val="24"/>
+          <w:szCs w:val="24"/>
+        </w:rPr>
+        <w:t xml:space="preserve">os </w:t>
+      </w:r>
+      <w:r>
+        <w:rPr>
+          <w:rFonts w:ascii="Arial" w:hAnsi="Arial" w:cs="Arial"/>
+          <w:sz w:val="24"/>
+          <w:szCs w:val="24"/>
+        </w:rPr>
+        <w:t>dados dos estoquistas que controlam a m</w:t>
+      </w:r>
+      <w:r>
+        <w:rPr>
+          <w:rFonts w:ascii="Arial" w:hAnsi="Arial" w:cs="Arial"/>
+          <w:sz w:val="24"/>
+          <w:szCs w:val="24"/>
+        </w:rPr>
+        <w:t xml:space="preserve">ercadoria com código '001'.    </w:t>
+      </w:r>
+    </w:p>
+    <w:p>
+      <w:pPr>
+        <w:spacing w:line="360" w:lineRule="auto"/>
+        <w:jc w:val="both"/>
+        <w:rPr>
+          <w:rFonts w:ascii="Arial" w:hAnsi="Arial" w:cs="Arial"/>
+          <w:sz w:val="24"/>
+          <w:szCs w:val="24"/>
+        </w:rPr>
+      </w:pPr>
+      <w:r>
+        <w:rPr>
+          <w:rFonts w:ascii="Arial" w:hAnsi="Arial" w:cs="Arial"/>
+          <w:sz w:val="24"/>
+          <w:szCs w:val="24"/>
+        </w:rPr>
+        <w:t xml:space="preserve">3- </w:t>
+      </w:r>
+      <w:proofErr w:type="gramStart"/>
+      <w:r>
+        <w:rPr>
+          <w:rFonts w:ascii="Arial" w:hAnsi="Arial" w:cs="Arial"/>
+          <w:sz w:val="24"/>
+          <w:szCs w:val="24"/>
+        </w:rPr>
+        <w:t>O</w:t>
+      </w:r>
+      <w:proofErr w:type="gramEnd"/>
+      <w:r>
+        <w:rPr>
+          <w:rFonts w:ascii="Arial" w:hAnsi="Arial" w:cs="Arial"/>
+          <w:sz w:val="24"/>
+          <w:szCs w:val="24"/>
+        </w:rPr>
+        <w:t xml:space="preserve"> código das vendas com valo</w:t>
+      </w:r>
+      <w:r>
+        <w:rPr>
+          <w:rFonts w:ascii="Arial" w:hAnsi="Arial" w:cs="Arial"/>
+          <w:sz w:val="24"/>
+          <w:szCs w:val="24"/>
+        </w:rPr>
+        <w:t xml:space="preserve">r total acima de R$ 300,00.    </w:t>
+      </w:r>
+    </w:p>
+    <w:p>
+      <w:pPr>
+        <w:spacing w:line="360" w:lineRule="auto"/>
+        <w:jc w:val="both"/>
+        <w:rPr>
+          <w:rFonts w:ascii="Arial" w:hAnsi="Arial" w:cs="Arial"/>
+          <w:sz w:val="24"/>
+          <w:szCs w:val="24"/>
+        </w:rPr>
+      </w:pPr>
+      <w:r>
+        <w:rPr>
+          <w:rFonts w:ascii="Arial" w:hAnsi="Arial" w:cs="Arial"/>
+          <w:sz w:val="24"/>
+          <w:szCs w:val="24"/>
+        </w:rPr>
+        <w:t xml:space="preserve">4- </w:t>
+      </w:r>
+      <w:proofErr w:type="gramStart"/>
+      <w:r>
+        <w:rPr>
+          <w:rFonts w:ascii="Arial" w:hAnsi="Arial" w:cs="Arial"/>
+          <w:sz w:val="24"/>
+          <w:szCs w:val="24"/>
+        </w:rPr>
+        <w:t>O</w:t>
+      </w:r>
+      <w:proofErr w:type="gramEnd"/>
+      <w:r>
+        <w:rPr>
+          <w:rFonts w:ascii="Arial" w:hAnsi="Arial" w:cs="Arial"/>
+          <w:sz w:val="24"/>
+          <w:szCs w:val="24"/>
+        </w:rPr>
+        <w:t xml:space="preserve"> nome, código </w:t>
+      </w:r>
+      <w:r>
+        <w:rPr>
+          <w:rFonts w:ascii="Arial" w:hAnsi="Arial" w:cs="Arial"/>
+          <w:sz w:val="24"/>
+          <w:szCs w:val="24"/>
+        </w:rPr>
+        <w:t>e preço de todas as me</w:t>
+      </w:r>
+      <w:r>
+        <w:rPr>
+          <w:rFonts w:ascii="Arial" w:hAnsi="Arial" w:cs="Arial"/>
+          <w:sz w:val="24"/>
+          <w:szCs w:val="24"/>
+        </w:rPr>
+        <w:t xml:space="preserve">rcadorias do tipo "Cerveja".   </w:t>
+      </w:r>
+    </w:p>
+    <w:p>
+      <w:pPr>
+        <w:spacing w:line="360" w:lineRule="auto"/>
+        <w:jc w:val="both"/>
+        <w:rPr>
+          <w:rFonts w:ascii="Arial" w:hAnsi="Arial" w:cs="Arial"/>
+          <w:sz w:val="24"/>
+          <w:szCs w:val="24"/>
+        </w:rPr>
+      </w:pPr>
+      <w:r>
+        <w:rPr>
+          <w:rFonts w:ascii="Arial" w:hAnsi="Arial" w:cs="Arial"/>
+          <w:sz w:val="24"/>
+          <w:szCs w:val="24"/>
+        </w:rPr>
+        <w:t xml:space="preserve">5- </w:t>
+      </w:r>
+      <w:proofErr w:type="gramStart"/>
+      <w:r>
+        <w:rPr>
+          <w:rFonts w:ascii="Arial" w:hAnsi="Arial" w:cs="Arial"/>
+          <w:sz w:val="24"/>
+          <w:szCs w:val="24"/>
+        </w:rPr>
+        <w:t>O</w:t>
+      </w:r>
+      <w:proofErr w:type="gramEnd"/>
+      <w:r>
+        <w:rPr>
+          <w:rFonts w:ascii="Arial" w:hAnsi="Arial" w:cs="Arial"/>
+          <w:sz w:val="24"/>
+          <w:szCs w:val="24"/>
+        </w:rPr>
+        <w:t xml:space="preserve"> nome do estabelecimento, CPF e telefone (s) dos clientes q</w:t>
+      </w:r>
+      <w:r>
+        <w:rPr>
+          <w:rFonts w:ascii="Arial" w:hAnsi="Arial" w:cs="Arial"/>
+          <w:sz w:val="24"/>
+          <w:szCs w:val="24"/>
+        </w:rPr>
+        <w:t xml:space="preserve">ue estão na cidade Cajazeiras. </w:t>
+      </w:r>
+    </w:p>
+    <w:p>
+      <w:pPr>
+        <w:spacing w:line="360" w:lineRule="auto"/>
+        <w:jc w:val="both"/>
+        <w:rPr>
+          <w:rFonts w:ascii="Arial" w:hAnsi="Arial" w:cs="Arial"/>
+          <w:sz w:val="24"/>
+          <w:szCs w:val="24"/>
+        </w:rPr>
+      </w:pPr>
+      <w:r>
+        <w:rPr>
+          <w:rFonts w:ascii="Arial" w:hAnsi="Arial" w:cs="Arial"/>
+          <w:sz w:val="24"/>
+          <w:szCs w:val="24"/>
+        </w:rPr>
+        <w:t xml:space="preserve">6- </w:t>
+      </w:r>
+      <w:proofErr w:type="gramStart"/>
+      <w:r>
+        <w:rPr>
+          <w:rFonts w:ascii="Arial" w:hAnsi="Arial" w:cs="Arial"/>
+          <w:sz w:val="24"/>
+          <w:szCs w:val="24"/>
+        </w:rPr>
+        <w:t>O</w:t>
+      </w:r>
+      <w:proofErr w:type="gramEnd"/>
+      <w:r>
+        <w:rPr>
+          <w:rFonts w:ascii="Arial" w:hAnsi="Arial" w:cs="Arial"/>
+          <w:sz w:val="24"/>
+          <w:szCs w:val="24"/>
+        </w:rPr>
+        <w:t xml:space="preserve"> código dos vendedores supervisionados pelo supervisor de RG ‘4132793’.    </w:t>
+      </w:r>
+    </w:p>
+    <w:p>
+      <w:pPr>
+        <w:spacing w:line="360" w:lineRule="auto"/>
+        <w:jc w:val="both"/>
+        <w:rPr>
+          <w:rFonts w:ascii="Arial" w:hAnsi="Arial" w:cs="Arial"/>
+          <w:sz w:val="24"/>
+          <w:szCs w:val="24"/>
+        </w:rPr>
+      </w:pPr>
+      <w:r>
+        <w:rPr>
+          <w:rFonts w:ascii="Arial" w:hAnsi="Arial" w:cs="Arial"/>
+          <w:sz w:val="24"/>
+          <w:szCs w:val="24"/>
+        </w:rPr>
+        <w:t xml:space="preserve">7- </w:t>
+      </w:r>
+      <w:proofErr w:type="gramStart"/>
+      <w:r>
+        <w:rPr>
+          <w:rFonts w:ascii="Arial" w:hAnsi="Arial" w:cs="Arial"/>
+          <w:sz w:val="24"/>
+          <w:szCs w:val="24"/>
+        </w:rPr>
+        <w:t>O</w:t>
+      </w:r>
+      <w:proofErr w:type="gramEnd"/>
+      <w:r>
+        <w:rPr>
+          <w:rFonts w:ascii="Arial" w:hAnsi="Arial" w:cs="Arial"/>
+          <w:sz w:val="24"/>
+          <w:szCs w:val="24"/>
+        </w:rPr>
+        <w:t xml:space="preserve"> modelo, a montadora e a placa de todos os c</w:t>
+      </w:r>
+      <w:r>
+        <w:rPr>
+          <w:rFonts w:ascii="Arial" w:hAnsi="Arial" w:cs="Arial"/>
+          <w:sz w:val="24"/>
+          <w:szCs w:val="24"/>
+        </w:rPr>
+        <w:t xml:space="preserve">aminhões de categoria "leve".  </w:t>
+      </w:r>
+    </w:p>
+    <w:p>
+      <w:pPr>
+        <w:spacing w:line="360" w:lineRule="auto"/>
+        <w:jc w:val="both"/>
+        <w:rPr>
+          <w:rFonts w:ascii="Arial" w:hAnsi="Arial" w:cs="Arial"/>
+          <w:sz w:val="24"/>
+          <w:szCs w:val="24"/>
+        </w:rPr>
+      </w:pPr>
+      <w:r>
+        <w:rPr>
+          <w:rFonts w:ascii="Arial" w:hAnsi="Arial" w:cs="Arial"/>
+          <w:sz w:val="24"/>
+          <w:szCs w:val="24"/>
+        </w:rPr>
+        <w:t xml:space="preserve">8- </w:t>
+      </w:r>
+      <w:proofErr w:type="gramStart"/>
+      <w:r>
+        <w:rPr>
+          <w:rFonts w:ascii="Arial" w:hAnsi="Arial" w:cs="Arial"/>
+          <w:sz w:val="24"/>
+          <w:szCs w:val="24"/>
+        </w:rPr>
+        <w:t>O</w:t>
+      </w:r>
+      <w:proofErr w:type="gramEnd"/>
+      <w:r>
+        <w:rPr>
+          <w:rFonts w:ascii="Arial" w:hAnsi="Arial" w:cs="Arial"/>
+          <w:sz w:val="24"/>
+          <w:szCs w:val="24"/>
+        </w:rPr>
+        <w:t xml:space="preserve"> código e valor total de</w:t>
+      </w:r>
+      <w:r>
+        <w:rPr>
+          <w:rFonts w:ascii="Arial" w:hAnsi="Arial" w:cs="Arial"/>
+          <w:sz w:val="24"/>
+          <w:szCs w:val="24"/>
+        </w:rPr>
+        <w:t xml:space="preserve"> todas as vendas conferidas pelo</w:t>
+      </w:r>
+      <w:r>
+        <w:rPr>
+          <w:rFonts w:ascii="Arial" w:hAnsi="Arial" w:cs="Arial"/>
+          <w:sz w:val="24"/>
+          <w:szCs w:val="24"/>
+        </w:rPr>
+        <w:t xml:space="preserve"> secre</w:t>
+      </w:r>
+      <w:r>
+        <w:rPr>
+          <w:rFonts w:ascii="Arial" w:hAnsi="Arial" w:cs="Arial"/>
+          <w:sz w:val="24"/>
+          <w:szCs w:val="24"/>
+        </w:rPr>
+        <w:t xml:space="preserve">tário com CPF '02547274418'.   </w:t>
+      </w:r>
+    </w:p>
+    <w:p>
+      <w:pPr>
+        <w:spacing w:line="360" w:lineRule="auto"/>
+        <w:jc w:val="both"/>
+        <w:rPr>
+          <w:rFonts w:ascii="Arial" w:hAnsi="Arial" w:cs="Arial"/>
+          <w:sz w:val="24"/>
+          <w:szCs w:val="24"/>
+        </w:rPr>
+      </w:pPr>
+      <w:r>
+        <w:rPr>
+          <w:rFonts w:ascii="Arial" w:hAnsi="Arial" w:cs="Arial"/>
+          <w:sz w:val="24"/>
+          <w:szCs w:val="24"/>
+        </w:rPr>
+        <w:t xml:space="preserve">9- </w:t>
+      </w:r>
+      <w:proofErr w:type="gramStart"/>
+      <w:r>
+        <w:rPr>
+          <w:rFonts w:ascii="Arial" w:hAnsi="Arial" w:cs="Arial"/>
+          <w:sz w:val="24"/>
+          <w:szCs w:val="24"/>
+        </w:rPr>
+        <w:t>O</w:t>
+      </w:r>
+      <w:proofErr w:type="gramEnd"/>
+      <w:r>
+        <w:rPr>
+          <w:rFonts w:ascii="Arial" w:hAnsi="Arial" w:cs="Arial"/>
+          <w:sz w:val="24"/>
+          <w:szCs w:val="24"/>
+        </w:rPr>
+        <w:t xml:space="preserve"> valor acumulado e</w:t>
+      </w:r>
+      <w:r>
+        <w:rPr>
+          <w:rFonts w:ascii="Arial" w:hAnsi="Arial" w:cs="Arial"/>
+          <w:sz w:val="24"/>
+          <w:szCs w:val="24"/>
+        </w:rPr>
+        <w:t xml:space="preserve">m todas as vendas registradas. </w:t>
+      </w:r>
+    </w:p>
+    <w:p>
+      <w:pPr>
+        <w:spacing w:line="360" w:lineRule="auto"/>
+        <w:jc w:val="both"/>
+        <w:rPr>
+          <w:rFonts w:ascii="Arial" w:hAnsi="Arial" w:cs="Arial"/>
+          <w:sz w:val="24"/>
+          <w:szCs w:val="24"/>
+        </w:rPr>
+      </w:pPr>
+      <w:r>
+        <w:rPr>
+          <w:rFonts w:ascii="Arial" w:hAnsi="Arial" w:cs="Arial"/>
+          <w:sz w:val="24"/>
+          <w:szCs w:val="24"/>
+        </w:rPr>
+        <w:t xml:space="preserve">10- </w:t>
+      </w:r>
+      <w:proofErr w:type="gramStart"/>
+      <w:r>
+        <w:rPr>
+          <w:rFonts w:ascii="Arial" w:hAnsi="Arial" w:cs="Arial"/>
+          <w:sz w:val="24"/>
+          <w:szCs w:val="24"/>
+        </w:rPr>
+        <w:t>O</w:t>
+      </w:r>
+      <w:proofErr w:type="gramEnd"/>
+      <w:r>
+        <w:rPr>
+          <w:rFonts w:ascii="Arial" w:hAnsi="Arial" w:cs="Arial"/>
+          <w:sz w:val="24"/>
+          <w:szCs w:val="24"/>
+        </w:rPr>
+        <w:t xml:space="preserve"> nome e CPF de todos os clientes com o nome do estabelecimento iniciado pela letra 'F'.   </w:t>
+      </w:r>
+    </w:p>
+    <w:p>
+      <w:pPr>
+        <w:spacing w:line="360" w:lineRule="auto"/>
+        <w:jc w:val="both"/>
         <w:rPr>
           <w:rFonts w:ascii="Arial" w:hAnsi="Arial" w:cs="Arial"/>
           <w:b/>
           <w:sz w:val="28"/>
           <w:szCs w:val="28"/>
         </w:rPr>
-        <w:t xml:space="preserve"> oferecidas</w:t>
-      </w:r>
-    </w:p>
-    <w:p>
-      <w:pPr>
-        <w:spacing w:line="360" w:lineRule="auto"/>
-        <w:jc w:val="both"/>
-        <w:rPr>
-          <w:rFonts w:ascii="Arial" w:hAnsi="Arial" w:cs="Arial"/>
-          <w:sz w:val="24"/>
-          <w:szCs w:val="24"/>
-        </w:rPr>
-      </w:pPr>
-    </w:p>
-    <w:p>
-      <w:pPr>
-        <w:spacing w:line="360" w:lineRule="auto"/>
-        <w:jc w:val="both"/>
-        <w:rPr>
-          <w:rFonts w:ascii="Arial" w:hAnsi="Arial" w:cs="Arial"/>
-          <w:sz w:val="24"/>
-          <w:szCs w:val="24"/>
-        </w:rPr>
-      </w:pPr>
-      <w:r>
-        <w:rPr>
-          <w:rFonts w:ascii="Arial" w:hAnsi="Arial" w:cs="Arial"/>
-          <w:sz w:val="24"/>
-          <w:szCs w:val="24"/>
-        </w:rPr>
-        <w:t xml:space="preserve">1 - </w:t>
-      </w:r>
-      <w:proofErr w:type="gramStart"/>
-      <w:r>
-        <w:rPr>
-          <w:rFonts w:ascii="Arial" w:hAnsi="Arial" w:cs="Arial"/>
-          <w:sz w:val="24"/>
-          <w:szCs w:val="24"/>
-        </w:rPr>
-        <w:t>O</w:t>
-      </w:r>
-      <w:proofErr w:type="gramEnd"/>
-      <w:r>
-        <w:rPr>
-          <w:rFonts w:ascii="Arial" w:hAnsi="Arial" w:cs="Arial"/>
-          <w:sz w:val="24"/>
-          <w:szCs w:val="24"/>
-        </w:rPr>
-        <w:t xml:space="preserve"> nome, </w:t>
-      </w:r>
-      <w:r>
-        <w:rPr>
-          <w:rFonts w:ascii="Arial" w:hAnsi="Arial" w:cs="Arial"/>
-          <w:sz w:val="24"/>
-          <w:szCs w:val="24"/>
-        </w:rPr>
-        <w:t>CPF</w:t>
-      </w:r>
-      <w:r>
-        <w:rPr>
-          <w:rFonts w:ascii="Arial" w:hAnsi="Arial" w:cs="Arial"/>
-          <w:sz w:val="24"/>
-          <w:szCs w:val="24"/>
-        </w:rPr>
-        <w:t xml:space="preserve"> e salário</w:t>
-      </w:r>
-      <w:r>
-        <w:rPr>
-          <w:rFonts w:ascii="Arial" w:hAnsi="Arial" w:cs="Arial"/>
-          <w:sz w:val="24"/>
-          <w:szCs w:val="24"/>
-        </w:rPr>
-        <w:t xml:space="preserve"> de todos os vendedores q</w:t>
-      </w:r>
-      <w:r>
-        <w:rPr>
-          <w:rFonts w:ascii="Arial" w:hAnsi="Arial" w:cs="Arial"/>
-          <w:sz w:val="24"/>
-          <w:szCs w:val="24"/>
-        </w:rPr>
-        <w:t xml:space="preserve">ue trabalham na cidade Sousa.  </w:t>
-      </w:r>
-    </w:p>
-    <w:p>
-      <w:pPr>
-        <w:spacing w:line="360" w:lineRule="auto"/>
-        <w:jc w:val="both"/>
-        <w:rPr>
-          <w:rFonts w:ascii="Arial" w:hAnsi="Arial" w:cs="Arial"/>
-          <w:sz w:val="24"/>
-          <w:szCs w:val="24"/>
-        </w:rPr>
-      </w:pPr>
-      <w:r>
-        <w:rPr>
-          <w:rFonts w:ascii="Arial" w:hAnsi="Arial" w:cs="Arial"/>
-          <w:sz w:val="24"/>
-          <w:szCs w:val="24"/>
-        </w:rPr>
-        <w:t>2- Todo</w:t>
-      </w:r>
-      <w:r>
-        <w:rPr>
-          <w:rFonts w:ascii="Arial" w:hAnsi="Arial" w:cs="Arial"/>
-          <w:sz w:val="24"/>
-          <w:szCs w:val="24"/>
-        </w:rPr>
-        <w:t xml:space="preserve">s </w:t>
-      </w:r>
-      <w:r>
-        <w:rPr>
-          <w:rFonts w:ascii="Arial" w:hAnsi="Arial" w:cs="Arial"/>
-          <w:sz w:val="24"/>
-          <w:szCs w:val="24"/>
-        </w:rPr>
-        <w:t xml:space="preserve">os </w:t>
-      </w:r>
-      <w:r>
-        <w:rPr>
-          <w:rFonts w:ascii="Arial" w:hAnsi="Arial" w:cs="Arial"/>
-          <w:sz w:val="24"/>
-          <w:szCs w:val="24"/>
-        </w:rPr>
-        <w:t>dados dos estoquistas que controlam a m</w:t>
-      </w:r>
-      <w:r>
-        <w:rPr>
-          <w:rFonts w:ascii="Arial" w:hAnsi="Arial" w:cs="Arial"/>
-          <w:sz w:val="24"/>
-          <w:szCs w:val="24"/>
-        </w:rPr>
-        <w:t xml:space="preserve">ercadoria com código '001'.    </w:t>
-      </w:r>
-    </w:p>
-    <w:p>
-      <w:pPr>
-        <w:spacing w:line="360" w:lineRule="auto"/>
-        <w:jc w:val="both"/>
-        <w:rPr>
-          <w:rFonts w:ascii="Arial" w:hAnsi="Arial" w:cs="Arial"/>
-          <w:sz w:val="24"/>
-          <w:szCs w:val="24"/>
-        </w:rPr>
-      </w:pPr>
-      <w:r>
-        <w:rPr>
-          <w:rFonts w:ascii="Arial" w:hAnsi="Arial" w:cs="Arial"/>
-          <w:sz w:val="24"/>
-          <w:szCs w:val="24"/>
-        </w:rPr>
-        <w:t xml:space="preserve">3- </w:t>
-      </w:r>
-      <w:proofErr w:type="gramStart"/>
-      <w:r>
-        <w:rPr>
-          <w:rFonts w:ascii="Arial" w:hAnsi="Arial" w:cs="Arial"/>
-          <w:sz w:val="24"/>
-          <w:szCs w:val="24"/>
-        </w:rPr>
-        <w:t>O</w:t>
-      </w:r>
-      <w:proofErr w:type="gramEnd"/>
-      <w:r>
-        <w:rPr>
-          <w:rFonts w:ascii="Arial" w:hAnsi="Arial" w:cs="Arial"/>
-          <w:sz w:val="24"/>
-          <w:szCs w:val="24"/>
-        </w:rPr>
-        <w:t xml:space="preserve"> código das vendas com valo</w:t>
-      </w:r>
-      <w:r>
-        <w:rPr>
-          <w:rFonts w:ascii="Arial" w:hAnsi="Arial" w:cs="Arial"/>
-          <w:sz w:val="24"/>
-          <w:szCs w:val="24"/>
-        </w:rPr>
-        <w:t xml:space="preserve">r total acima de R$ 300,00.    </w:t>
-      </w:r>
-    </w:p>
-    <w:p>
-      <w:pPr>
-        <w:spacing w:line="360" w:lineRule="auto"/>
-        <w:jc w:val="both"/>
-        <w:rPr>
-          <w:rFonts w:ascii="Arial" w:hAnsi="Arial" w:cs="Arial"/>
-          <w:sz w:val="24"/>
-          <w:szCs w:val="24"/>
-        </w:rPr>
-      </w:pPr>
-      <w:r>
-        <w:rPr>
-          <w:rFonts w:ascii="Arial" w:hAnsi="Arial" w:cs="Arial"/>
-          <w:sz w:val="24"/>
-          <w:szCs w:val="24"/>
-        </w:rPr>
-        <w:t xml:space="preserve">4- </w:t>
-      </w:r>
-      <w:proofErr w:type="gramStart"/>
-      <w:r>
-        <w:rPr>
-          <w:rFonts w:ascii="Arial" w:hAnsi="Arial" w:cs="Arial"/>
-          <w:sz w:val="24"/>
-          <w:szCs w:val="24"/>
-        </w:rPr>
-        <w:t>O</w:t>
-      </w:r>
-      <w:proofErr w:type="gramEnd"/>
-      <w:r>
-        <w:rPr>
-          <w:rFonts w:ascii="Arial" w:hAnsi="Arial" w:cs="Arial"/>
-          <w:sz w:val="24"/>
-          <w:szCs w:val="24"/>
-        </w:rPr>
-        <w:t xml:space="preserve"> nome, código </w:t>
-      </w:r>
-      <w:r>
-        <w:rPr>
-          <w:rFonts w:ascii="Arial" w:hAnsi="Arial" w:cs="Arial"/>
-          <w:sz w:val="24"/>
-          <w:szCs w:val="24"/>
-        </w:rPr>
-        <w:t>e preço de todas as me</w:t>
-      </w:r>
-      <w:r>
-        <w:rPr>
-          <w:rFonts w:ascii="Arial" w:hAnsi="Arial" w:cs="Arial"/>
-          <w:sz w:val="24"/>
-          <w:szCs w:val="24"/>
-        </w:rPr>
-        <w:t xml:space="preserve">rcadorias do tipo "Cerveja".   </w:t>
-      </w:r>
-    </w:p>
-    <w:p>
-      <w:pPr>
-        <w:spacing w:line="360" w:lineRule="auto"/>
-        <w:jc w:val="both"/>
-        <w:rPr>
-          <w:rFonts w:ascii="Arial" w:hAnsi="Arial" w:cs="Arial"/>
-          <w:sz w:val="24"/>
-          <w:szCs w:val="24"/>
-        </w:rPr>
-      </w:pPr>
-      <w:r>
-        <w:rPr>
-          <w:rFonts w:ascii="Arial" w:hAnsi="Arial" w:cs="Arial"/>
-          <w:sz w:val="24"/>
-          <w:szCs w:val="24"/>
-        </w:rPr>
-        <w:t xml:space="preserve">5- </w:t>
-      </w:r>
-      <w:proofErr w:type="gramStart"/>
-      <w:r>
-        <w:rPr>
-          <w:rFonts w:ascii="Arial" w:hAnsi="Arial" w:cs="Arial"/>
-          <w:sz w:val="24"/>
-          <w:szCs w:val="24"/>
-        </w:rPr>
-        <w:t>O</w:t>
-      </w:r>
-      <w:proofErr w:type="gramEnd"/>
-      <w:r>
-        <w:rPr>
-          <w:rFonts w:ascii="Arial" w:hAnsi="Arial" w:cs="Arial"/>
-          <w:sz w:val="24"/>
-          <w:szCs w:val="24"/>
-        </w:rPr>
-        <w:t xml:space="preserve"> nome do estabelecimento, CPF e telefone (s) dos clientes q</w:t>
-      </w:r>
-      <w:r>
-        <w:rPr>
-          <w:rFonts w:ascii="Arial" w:hAnsi="Arial" w:cs="Arial"/>
-          <w:sz w:val="24"/>
-          <w:szCs w:val="24"/>
-        </w:rPr>
-        <w:t xml:space="preserve">ue estão na cidade Cajazeiras. </w:t>
-      </w:r>
-    </w:p>
-    <w:p>
-      <w:pPr>
-        <w:spacing w:line="360" w:lineRule="auto"/>
-        <w:jc w:val="both"/>
-        <w:rPr>
-          <w:rFonts w:ascii="Arial" w:hAnsi="Arial" w:cs="Arial"/>
-          <w:sz w:val="24"/>
-          <w:szCs w:val="24"/>
-        </w:rPr>
-      </w:pPr>
-      <w:r>
-        <w:rPr>
-          <w:rFonts w:ascii="Arial" w:hAnsi="Arial" w:cs="Arial"/>
-          <w:sz w:val="24"/>
-          <w:szCs w:val="24"/>
-        </w:rPr>
-        <w:t xml:space="preserve">6- </w:t>
-      </w:r>
-      <w:proofErr w:type="gramStart"/>
-      <w:r>
-        <w:rPr>
-          <w:rFonts w:ascii="Arial" w:hAnsi="Arial" w:cs="Arial"/>
-          <w:sz w:val="24"/>
-          <w:szCs w:val="24"/>
-        </w:rPr>
-        <w:t>O</w:t>
-      </w:r>
-      <w:proofErr w:type="gramEnd"/>
-      <w:r>
-        <w:rPr>
-          <w:rFonts w:ascii="Arial" w:hAnsi="Arial" w:cs="Arial"/>
-          <w:sz w:val="24"/>
-          <w:szCs w:val="24"/>
-        </w:rPr>
-        <w:t xml:space="preserve"> código dos vendedores supervisionados pelo supervisor de RG ‘4132793’.    </w:t>
-      </w:r>
-    </w:p>
-    <w:p>
-      <w:pPr>
-        <w:spacing w:line="360" w:lineRule="auto"/>
-        <w:jc w:val="both"/>
-        <w:rPr>
-          <w:rFonts w:ascii="Arial" w:hAnsi="Arial" w:cs="Arial"/>
-          <w:sz w:val="24"/>
-          <w:szCs w:val="24"/>
-        </w:rPr>
-      </w:pPr>
-      <w:r>
-        <w:rPr>
-          <w:rFonts w:ascii="Arial" w:hAnsi="Arial" w:cs="Arial"/>
-          <w:sz w:val="24"/>
-          <w:szCs w:val="24"/>
-        </w:rPr>
-        <w:t xml:space="preserve">7- </w:t>
-      </w:r>
-      <w:proofErr w:type="gramStart"/>
-      <w:r>
-        <w:rPr>
-          <w:rFonts w:ascii="Arial" w:hAnsi="Arial" w:cs="Arial"/>
-          <w:sz w:val="24"/>
-          <w:szCs w:val="24"/>
-        </w:rPr>
-        <w:t>O</w:t>
-      </w:r>
-      <w:proofErr w:type="gramEnd"/>
-      <w:r>
-        <w:rPr>
-          <w:rFonts w:ascii="Arial" w:hAnsi="Arial" w:cs="Arial"/>
-          <w:sz w:val="24"/>
-          <w:szCs w:val="24"/>
-        </w:rPr>
-        <w:t xml:space="preserve"> modelo, a montadora e a placa de todos os c</w:t>
-      </w:r>
-      <w:r>
-        <w:rPr>
-          <w:rFonts w:ascii="Arial" w:hAnsi="Arial" w:cs="Arial"/>
-          <w:sz w:val="24"/>
-          <w:szCs w:val="24"/>
-        </w:rPr>
-        <w:t xml:space="preserve">aminhões de categoria "leve".  </w:t>
-      </w:r>
-    </w:p>
-    <w:p>
-      <w:pPr>
-        <w:spacing w:line="360" w:lineRule="auto"/>
-        <w:jc w:val="both"/>
-        <w:rPr>
-          <w:rFonts w:ascii="Arial" w:hAnsi="Arial" w:cs="Arial"/>
-          <w:sz w:val="24"/>
-          <w:szCs w:val="24"/>
-        </w:rPr>
-      </w:pPr>
-      <w:r>
-        <w:rPr>
-          <w:rFonts w:ascii="Arial" w:hAnsi="Arial" w:cs="Arial"/>
-          <w:sz w:val="24"/>
-          <w:szCs w:val="24"/>
-        </w:rPr>
-        <w:t xml:space="preserve">8- </w:t>
-      </w:r>
-      <w:proofErr w:type="gramStart"/>
-      <w:r>
-        <w:rPr>
-          <w:rFonts w:ascii="Arial" w:hAnsi="Arial" w:cs="Arial"/>
-          <w:sz w:val="24"/>
-          <w:szCs w:val="24"/>
-        </w:rPr>
-        <w:t>O</w:t>
-      </w:r>
-      <w:proofErr w:type="gramEnd"/>
-      <w:r>
-        <w:rPr>
-          <w:rFonts w:ascii="Arial" w:hAnsi="Arial" w:cs="Arial"/>
-          <w:sz w:val="24"/>
-          <w:szCs w:val="24"/>
-        </w:rPr>
-        <w:t xml:space="preserve"> código e valor total de</w:t>
-      </w:r>
-      <w:r>
-        <w:rPr>
-          <w:rFonts w:ascii="Arial" w:hAnsi="Arial" w:cs="Arial"/>
-          <w:sz w:val="24"/>
-          <w:szCs w:val="24"/>
-        </w:rPr>
-        <w:t xml:space="preserve"> todas as vendas conferidas pelo</w:t>
-      </w:r>
-      <w:r>
-        <w:rPr>
-          <w:rFonts w:ascii="Arial" w:hAnsi="Arial" w:cs="Arial"/>
-          <w:sz w:val="24"/>
-          <w:szCs w:val="24"/>
-        </w:rPr>
-        <w:t xml:space="preserve"> secre</w:t>
-      </w:r>
-      <w:r>
-        <w:rPr>
-          <w:rFonts w:ascii="Arial" w:hAnsi="Arial" w:cs="Arial"/>
-          <w:sz w:val="24"/>
-          <w:szCs w:val="24"/>
-        </w:rPr>
-        <w:t xml:space="preserve">tário com CPF '02547274418'.   </w:t>
-      </w:r>
-    </w:p>
-    <w:p>
-      <w:pPr>
-        <w:spacing w:line="360" w:lineRule="auto"/>
-        <w:jc w:val="both"/>
-        <w:rPr>
-          <w:rFonts w:ascii="Arial" w:hAnsi="Arial" w:cs="Arial"/>
-          <w:sz w:val="24"/>
-          <w:szCs w:val="24"/>
-        </w:rPr>
-      </w:pPr>
-      <w:r>
-        <w:rPr>
-          <w:rFonts w:ascii="Arial" w:hAnsi="Arial" w:cs="Arial"/>
-          <w:sz w:val="24"/>
-          <w:szCs w:val="24"/>
-        </w:rPr>
-        <w:t xml:space="preserve">9- </w:t>
-      </w:r>
-      <w:proofErr w:type="gramStart"/>
-      <w:r>
-        <w:rPr>
-          <w:rFonts w:ascii="Arial" w:hAnsi="Arial" w:cs="Arial"/>
-          <w:sz w:val="24"/>
-          <w:szCs w:val="24"/>
-        </w:rPr>
-        <w:t>O</w:t>
-      </w:r>
-      <w:proofErr w:type="gramEnd"/>
-      <w:r>
-        <w:rPr>
-          <w:rFonts w:ascii="Arial" w:hAnsi="Arial" w:cs="Arial"/>
-          <w:sz w:val="24"/>
-          <w:szCs w:val="24"/>
-        </w:rPr>
-        <w:t xml:space="preserve"> valor acumulado e</w:t>
-      </w:r>
-      <w:r>
-        <w:rPr>
-          <w:rFonts w:ascii="Arial" w:hAnsi="Arial" w:cs="Arial"/>
-          <w:sz w:val="24"/>
-          <w:szCs w:val="24"/>
-        </w:rPr>
-        <w:t xml:space="preserve">m todas as vendas registradas. </w:t>
-      </w:r>
-    </w:p>
-    <w:p>
-      <w:pPr>
-        <w:spacing w:line="360" w:lineRule="auto"/>
-        <w:jc w:val="both"/>
-        <w:rPr>
-          <w:rFonts w:ascii="Arial" w:hAnsi="Arial" w:cs="Arial"/>
-          <w:sz w:val="24"/>
-          <w:szCs w:val="24"/>
-        </w:rPr>
-      </w:pPr>
-      <w:r>
-        <w:rPr>
-          <w:rFonts w:ascii="Arial" w:hAnsi="Arial" w:cs="Arial"/>
-          <w:sz w:val="24"/>
-          <w:szCs w:val="24"/>
-        </w:rPr>
-        <w:t xml:space="preserve">10- </w:t>
-      </w:r>
-      <w:proofErr w:type="gramStart"/>
-      <w:r>
-        <w:rPr>
-          <w:rFonts w:ascii="Arial" w:hAnsi="Arial" w:cs="Arial"/>
-          <w:sz w:val="24"/>
-          <w:szCs w:val="24"/>
-        </w:rPr>
-        <w:t>O</w:t>
-      </w:r>
-      <w:proofErr w:type="gramEnd"/>
-      <w:r>
-        <w:rPr>
-          <w:rFonts w:ascii="Arial" w:hAnsi="Arial" w:cs="Arial"/>
-          <w:sz w:val="24"/>
-          <w:szCs w:val="24"/>
-        </w:rPr>
-        <w:t xml:space="preserve"> nome e CPF de todos os clientes com o nome do estabelecimento iniciado pela letra 'F'.   </w:t>
-      </w:r>
-    </w:p>
-    <w:p>
-      <w:pPr>
-        <w:spacing w:line="360" w:lineRule="auto"/>
-        <w:jc w:val="both"/>
+      </w:pPr>
+    </w:p>
+    <w:p>
+      <w:pPr>
+        <w:spacing w:line="360" w:lineRule="auto"/>
         <w:rPr>
           <w:rFonts w:ascii="Arial" w:hAnsi="Arial" w:cs="Arial"/>
           <w:b/>
@@ -1410,17 +1525,6 @@
     <w:p>
       <w:pPr>
         <w:spacing w:line="360" w:lineRule="auto"/>
-        <w:rPr>
-          <w:rFonts w:ascii="Arial" w:hAnsi="Arial" w:cs="Arial"/>
-          <w:b/>
-          <w:sz w:val="28"/>
-          <w:szCs w:val="28"/>
-        </w:rPr>
-      </w:pPr>
-    </w:p>
-    <w:p>
-      <w:pPr>
-        <w:spacing w:line="360" w:lineRule="auto"/>
         <w:jc w:val="center"/>
         <w:rPr>
           <w:rFonts w:ascii="Arial" w:hAnsi="Arial" w:cs="Arial"/>
@@ -1443,18 +1547,6 @@
     <w:p>
       <w:pPr>
         <w:spacing w:line="360" w:lineRule="auto"/>
-        <w:jc w:val="center"/>
-        <w:rPr>
-          <w:rFonts w:ascii="Arial" w:hAnsi="Arial" w:cs="Arial"/>
-          <w:sz w:val="40"/>
-          <w:szCs w:val="40"/>
-        </w:rPr>
-      </w:pPr>
-    </w:p>
-    <w:p>
-      <w:pPr>
-        <w:spacing w:line="360" w:lineRule="auto"/>
-        <w:jc w:val="center"/>
         <w:rPr>
           <w:rFonts w:ascii="Arial" w:hAnsi="Arial" w:cs="Arial"/>
           <w:sz w:val="40"/>
@@ -1665,8 +1757,6 @@
           <w:szCs w:val="24"/>
         </w:rPr>
       </w:pPr>
-      <w:bookmarkStart w:id="0" w:name="_GoBack"/>
-      <w:bookmarkEnd w:id="0"/>
     </w:p>
     <w:p>
       <w:pPr>
@@ -1811,7 +1901,23 @@
           <w:sz w:val="24"/>
           <w:szCs w:val="24"/>
         </w:rPr>
-        <w:t>: Atributo que armazena o salário do funcionário.</w:t>
+        <w:t xml:space="preserve">: Atributo que armazena o </w:t>
+      </w:r>
+      <w:r>
+        <w:rPr>
+          <w:rFonts w:ascii="Arial" w:hAnsi="Arial" w:cs="Arial"/>
+          <w:sz w:val="24"/>
+          <w:szCs w:val="24"/>
+        </w:rPr>
+        <w:t xml:space="preserve">valor do </w:t>
+      </w:r>
+      <w:r>
+        <w:rPr>
+          <w:rFonts w:ascii="Arial" w:hAnsi="Arial" w:cs="Arial"/>
+          <w:sz w:val="24"/>
+          <w:szCs w:val="24"/>
+        </w:rPr>
+        <w:t>salário do funcionário.</w:t>
       </w:r>
     </w:p>
     <w:p>
@@ -1854,7 +1960,6 @@
     <w:p>
       <w:pPr>
         <w:spacing w:line="360" w:lineRule="auto"/>
-        <w:ind w:left="708"/>
         <w:jc w:val="both"/>
         <w:rPr>
           <w:rFonts w:ascii="Arial" w:hAnsi="Arial" w:cs="Arial"/>
@@ -2340,17 +2445,6 @@
         </w:rPr>
         <w:t>: Atributo que armazena o código do vendedor.</w:t>
       </w:r>
-    </w:p>
-    <w:p>
-      <w:pPr>
-        <w:spacing w:line="360" w:lineRule="auto"/>
-        <w:jc w:val="both"/>
-        <w:rPr>
-          <w:rFonts w:ascii="Arial" w:hAnsi="Arial" w:cs="Arial"/>
-          <w:sz w:val="24"/>
-          <w:szCs w:val="24"/>
-        </w:rPr>
-      </w:pPr>
     </w:p>
     <w:p>
       <w:pPr>
@@ -2553,7 +2647,23 @@
           <w:sz w:val="24"/>
           <w:szCs w:val="24"/>
         </w:rPr>
-        <w:t>: Indica o relacionamento entre secretário e venda, onde cada secretário confere nenhuma ou muitas vendas, e cada venda pode ser conferida por apenas 1 secretário.</w:t>
+        <w:t>: Indica o relacionamento entre secretário e venda, onde cada secretário confere nenhuma ou muitas vendas, e cada venda</w:t>
+      </w:r>
+      <w:r>
+        <w:rPr>
+          <w:rFonts w:ascii="Arial" w:hAnsi="Arial" w:cs="Arial"/>
+          <w:sz w:val="24"/>
+          <w:szCs w:val="24"/>
+        </w:rPr>
+        <w:t xml:space="preserve"> pode ser conferida por apenas um</w:t>
+      </w:r>
+      <w:r>
+        <w:rPr>
+          <w:rFonts w:ascii="Arial" w:hAnsi="Arial" w:cs="Arial"/>
+          <w:sz w:val="24"/>
+          <w:szCs w:val="24"/>
+        </w:rPr>
+        <w:t xml:space="preserve"> secretário.</w:t>
       </w:r>
     </w:p>
     <w:p>
@@ -2759,13 +2869,15 @@
         <w:jc w:val="both"/>
         <w:rPr>
           <w:rFonts w:ascii="Arial" w:hAnsi="Arial" w:cs="Arial"/>
-          <w:sz w:val="24"/>
-          <w:szCs w:val="24"/>
-        </w:rPr>
-      </w:pPr>
-      <w:r>
-        <w:rPr>
-          <w:rFonts w:ascii="Arial" w:hAnsi="Arial" w:cs="Arial"/>
+          <w:b/>
+          <w:sz w:val="24"/>
+          <w:szCs w:val="24"/>
+        </w:rPr>
+      </w:pPr>
+      <w:r>
+        <w:rPr>
+          <w:rFonts w:ascii="Arial" w:hAnsi="Arial" w:cs="Arial"/>
+          <w:b/>
           <w:sz w:val="24"/>
           <w:szCs w:val="24"/>
         </w:rPr>
@@ -2775,24 +2887,17 @@
       <w:r>
         <w:rPr>
           <w:rFonts w:ascii="Arial" w:hAnsi="Arial" w:cs="Arial"/>
-          <w:sz w:val="24"/>
-          <w:szCs w:val="24"/>
-        </w:rPr>
-        <w:t xml:space="preserve">relacionamento </w:t>
-      </w:r>
-      <w:r>
-        <w:rPr>
-          <w:rFonts w:ascii="Arial" w:hAnsi="Arial" w:cs="Arial"/>
-          <w:b/>
-          <w:sz w:val="24"/>
-          <w:szCs w:val="24"/>
-        </w:rPr>
-        <w:t>Controla</w:t>
+          <w:b/>
+          <w:sz w:val="24"/>
+          <w:szCs w:val="24"/>
+        </w:rPr>
+        <w:t>relacionamento Controla</w:t>
       </w:r>
       <w:proofErr w:type="gramEnd"/>
       <w:r>
         <w:rPr>
           <w:rFonts w:ascii="Arial" w:hAnsi="Arial" w:cs="Arial"/>
+          <w:b/>
           <w:sz w:val="24"/>
           <w:szCs w:val="24"/>
         </w:rPr>
@@ -2905,34 +3010,19 @@
         <w:jc w:val="both"/>
         <w:rPr>
           <w:rFonts w:ascii="Arial" w:hAnsi="Arial" w:cs="Arial"/>
-          <w:sz w:val="24"/>
-          <w:szCs w:val="24"/>
-        </w:rPr>
-      </w:pPr>
-      <w:r>
-        <w:rPr>
-          <w:rFonts w:ascii="Arial" w:hAnsi="Arial" w:cs="Arial"/>
-          <w:sz w:val="24"/>
-          <w:szCs w:val="24"/>
-        </w:rPr>
-        <w:t xml:space="preserve">Atributos da entidade </w:t>
-      </w:r>
-      <w:r>
-        <w:rPr>
-          <w:rFonts w:ascii="Arial" w:hAnsi="Arial" w:cs="Arial"/>
-          <w:b/>
-          <w:sz w:val="24"/>
-          <w:szCs w:val="24"/>
-        </w:rPr>
-        <w:t>ENTREGADOR</w:t>
-      </w:r>
-      <w:r>
-        <w:rPr>
-          <w:rFonts w:ascii="Arial" w:hAnsi="Arial" w:cs="Arial"/>
-          <w:sz w:val="24"/>
-          <w:szCs w:val="24"/>
-        </w:rPr>
-        <w:t>:</w:t>
+          <w:b/>
+          <w:sz w:val="24"/>
+          <w:szCs w:val="24"/>
+        </w:rPr>
+      </w:pPr>
+      <w:r>
+        <w:rPr>
+          <w:rFonts w:ascii="Arial" w:hAnsi="Arial" w:cs="Arial"/>
+          <w:b/>
+          <w:sz w:val="24"/>
+          <w:szCs w:val="24"/>
+        </w:rPr>
+        <w:t>Atributos da entidade ENTREGADOR:</w:t>
       </w:r>
     </w:p>
     <w:p>
@@ -3093,7 +3183,15 @@
           <w:sz w:val="24"/>
           <w:szCs w:val="24"/>
         </w:rPr>
-        <w:t xml:space="preserve">: Indica a relação entre Entregador e Caminhão, onde cada Entregador usa nenhum ou mais Caminhões, e cada Caminhão é usado por um ou </w:t>
+        <w:t xml:space="preserve">: Indica a relação entre Entregador e Caminhão, onde cada Entregador usa nenhum ou mais Caminhões, e cada </w:t>
+      </w:r>
+      <w:r>
+        <w:rPr>
+          <w:rFonts w:ascii="Arial" w:hAnsi="Arial" w:cs="Arial"/>
+          <w:sz w:val="24"/>
+          <w:szCs w:val="24"/>
+        </w:rPr>
+        <w:t xml:space="preserve">Caminhão é usado por um ou </w:t>
       </w:r>
       <w:proofErr w:type="gramStart"/>
       <w:r>
@@ -3102,6 +3200,345 @@
           <w:sz w:val="24"/>
           <w:szCs w:val="24"/>
         </w:rPr>
+        <w:t xml:space="preserve">mais </w:t>
+      </w:r>
+      <w:r>
+        <w:rPr>
+          <w:rFonts w:ascii="Arial" w:hAnsi="Arial" w:cs="Arial"/>
+          <w:sz w:val="24"/>
+          <w:szCs w:val="24"/>
+        </w:rPr>
+        <w:t>Entregadores</w:t>
+      </w:r>
+      <w:proofErr w:type="gramEnd"/>
+      <w:r>
+        <w:rPr>
+          <w:rFonts w:ascii="Arial" w:hAnsi="Arial" w:cs="Arial"/>
+          <w:sz w:val="24"/>
+          <w:szCs w:val="24"/>
+        </w:rPr>
+        <w:t>.</w:t>
+      </w:r>
+    </w:p>
+    <w:p>
+      <w:pPr>
+        <w:spacing w:line="360" w:lineRule="auto"/>
+        <w:jc w:val="both"/>
+        <w:rPr>
+          <w:rFonts w:ascii="Arial" w:hAnsi="Arial" w:cs="Arial"/>
+          <w:sz w:val="24"/>
+          <w:szCs w:val="24"/>
+        </w:rPr>
+      </w:pPr>
+    </w:p>
+    <w:p>
+      <w:pPr>
+        <w:spacing w:line="360" w:lineRule="auto"/>
+        <w:jc w:val="both"/>
+        <w:rPr>
+          <w:rFonts w:ascii="Arial" w:hAnsi="Arial" w:cs="Arial"/>
+          <w:b/>
+          <w:sz w:val="24"/>
+          <w:szCs w:val="24"/>
+        </w:rPr>
+      </w:pPr>
+      <w:r>
+        <w:rPr>
+          <w:rFonts w:ascii="Arial" w:hAnsi="Arial" w:cs="Arial"/>
+          <w:b/>
+          <w:sz w:val="24"/>
+          <w:szCs w:val="24"/>
+        </w:rPr>
+        <w:t>Entidade CAMINHÃO:</w:t>
+      </w:r>
+    </w:p>
+    <w:p>
+      <w:pPr>
+        <w:spacing w:line="360" w:lineRule="auto"/>
+        <w:jc w:val="both"/>
+        <w:rPr>
+          <w:rFonts w:ascii="Arial" w:hAnsi="Arial" w:cs="Arial"/>
+          <w:sz w:val="24"/>
+          <w:szCs w:val="24"/>
+        </w:rPr>
+      </w:pPr>
+      <w:r>
+        <w:rPr>
+          <w:rFonts w:ascii="Arial" w:hAnsi="Arial" w:cs="Arial"/>
+          <w:sz w:val="24"/>
+          <w:szCs w:val="24"/>
+        </w:rPr>
+        <w:t xml:space="preserve">Armazena as informações dos caminhões que </w:t>
+      </w:r>
+      <w:r>
+        <w:rPr>
+          <w:rFonts w:ascii="Arial" w:hAnsi="Arial" w:cs="Arial"/>
+          <w:sz w:val="24"/>
+          <w:szCs w:val="24"/>
+        </w:rPr>
+        <w:t>são utilizados</w:t>
+      </w:r>
+      <w:r>
+        <w:rPr>
+          <w:rFonts w:ascii="Arial" w:hAnsi="Arial" w:cs="Arial"/>
+          <w:sz w:val="24"/>
+          <w:szCs w:val="24"/>
+        </w:rPr>
+        <w:t xml:space="preserve"> </w:t>
+      </w:r>
+      <w:r>
+        <w:rPr>
+          <w:rFonts w:ascii="Arial" w:hAnsi="Arial" w:cs="Arial"/>
+          <w:sz w:val="24"/>
+          <w:szCs w:val="24"/>
+        </w:rPr>
+        <w:t>n</w:t>
+      </w:r>
+      <w:r>
+        <w:rPr>
+          <w:rFonts w:ascii="Arial" w:hAnsi="Arial" w:cs="Arial"/>
+          <w:sz w:val="24"/>
+          <w:szCs w:val="24"/>
+        </w:rPr>
+        <w:t>a empresa.</w:t>
+      </w:r>
+    </w:p>
+    <w:p>
+      <w:pPr>
+        <w:tabs>
+          <w:tab w:val="left" w:pos="5880"/>
+        </w:tabs>
+        <w:spacing w:line="360" w:lineRule="auto"/>
+        <w:jc w:val="both"/>
+        <w:rPr>
+          <w:rFonts w:ascii="Arial" w:hAnsi="Arial" w:cs="Arial"/>
+          <w:b/>
+          <w:sz w:val="24"/>
+          <w:szCs w:val="24"/>
+        </w:rPr>
+      </w:pPr>
+      <w:r>
+        <w:rPr>
+          <w:rFonts w:ascii="Arial" w:hAnsi="Arial" w:cs="Arial"/>
+          <w:b/>
+          <w:sz w:val="24"/>
+          <w:szCs w:val="24"/>
+        </w:rPr>
+        <w:t>Atributos da entidade CAMINHÃO:</w:t>
+      </w:r>
+      <w:r>
+        <w:rPr>
+          <w:rFonts w:ascii="Arial" w:hAnsi="Arial" w:cs="Arial"/>
+          <w:b/>
+          <w:sz w:val="24"/>
+          <w:szCs w:val="24"/>
+        </w:rPr>
+        <w:tab/>
+      </w:r>
+    </w:p>
+    <w:p>
+      <w:pPr>
+        <w:spacing w:line="360" w:lineRule="auto"/>
+        <w:jc w:val="both"/>
+        <w:rPr>
+          <w:rFonts w:ascii="Arial" w:hAnsi="Arial" w:cs="Arial"/>
+          <w:sz w:val="24"/>
+          <w:szCs w:val="24"/>
+        </w:rPr>
+      </w:pPr>
+      <w:r>
+        <w:rPr>
+          <w:rFonts w:ascii="Arial" w:hAnsi="Arial" w:cs="Arial"/>
+          <w:b/>
+          <w:sz w:val="24"/>
+          <w:szCs w:val="24"/>
+        </w:rPr>
+        <w:t xml:space="preserve">   </w:t>
+      </w:r>
+      <w:r>
+        <w:rPr>
+          <w:rFonts w:ascii="Arial" w:hAnsi="Arial" w:cs="Arial"/>
+          <w:b/>
+          <w:sz w:val="24"/>
+          <w:szCs w:val="24"/>
+        </w:rPr>
+        <w:t>Placa</w:t>
+      </w:r>
+      <w:r>
+        <w:rPr>
+          <w:rFonts w:ascii="Arial" w:hAnsi="Arial" w:cs="Arial"/>
+          <w:sz w:val="24"/>
+          <w:szCs w:val="24"/>
+        </w:rPr>
+        <w:t>: Atributo que armazena a placa do caminhão.</w:t>
+      </w:r>
+    </w:p>
+    <w:p>
+      <w:pPr>
+        <w:spacing w:line="360" w:lineRule="auto"/>
+        <w:jc w:val="both"/>
+        <w:rPr>
+          <w:rFonts w:ascii="Arial" w:hAnsi="Arial" w:cs="Arial"/>
+          <w:sz w:val="24"/>
+          <w:szCs w:val="24"/>
+        </w:rPr>
+      </w:pPr>
+      <w:r>
+        <w:rPr>
+          <w:rFonts w:ascii="Arial" w:hAnsi="Arial" w:cs="Arial"/>
+          <w:b/>
+          <w:sz w:val="24"/>
+          <w:szCs w:val="24"/>
+        </w:rPr>
+        <w:t xml:space="preserve">   </w:t>
+      </w:r>
+      <w:r>
+        <w:rPr>
+          <w:rFonts w:ascii="Arial" w:hAnsi="Arial" w:cs="Arial"/>
+          <w:b/>
+          <w:sz w:val="24"/>
+          <w:szCs w:val="24"/>
+        </w:rPr>
+        <w:t>Modelo</w:t>
+      </w:r>
+      <w:r>
+        <w:rPr>
+          <w:rFonts w:ascii="Arial" w:hAnsi="Arial" w:cs="Arial"/>
+          <w:sz w:val="24"/>
+          <w:szCs w:val="24"/>
+        </w:rPr>
+        <w:t>: Atributo que armazena o modelo do caminhão.</w:t>
+      </w:r>
+    </w:p>
+    <w:p>
+      <w:pPr>
+        <w:spacing w:line="360" w:lineRule="auto"/>
+        <w:jc w:val="both"/>
+        <w:rPr>
+          <w:rFonts w:ascii="Arial" w:hAnsi="Arial" w:cs="Arial"/>
+          <w:sz w:val="24"/>
+          <w:szCs w:val="24"/>
+        </w:rPr>
+      </w:pPr>
+      <w:r>
+        <w:rPr>
+          <w:rFonts w:ascii="Arial" w:hAnsi="Arial" w:cs="Arial"/>
+          <w:b/>
+          <w:sz w:val="24"/>
+          <w:szCs w:val="24"/>
+        </w:rPr>
+        <w:t xml:space="preserve">   </w:t>
+      </w:r>
+      <w:r>
+        <w:rPr>
+          <w:rFonts w:ascii="Arial" w:hAnsi="Arial" w:cs="Arial"/>
+          <w:b/>
+          <w:sz w:val="24"/>
+          <w:szCs w:val="24"/>
+        </w:rPr>
+        <w:t>Montadora</w:t>
+      </w:r>
+      <w:r>
+        <w:rPr>
+          <w:rFonts w:ascii="Arial" w:hAnsi="Arial" w:cs="Arial"/>
+          <w:sz w:val="24"/>
+          <w:szCs w:val="24"/>
+        </w:rPr>
+        <w:t>: Atributo que armazena o nome da montadora do caminhão.</w:t>
+      </w:r>
+    </w:p>
+    <w:p>
+      <w:pPr>
+        <w:spacing w:line="360" w:lineRule="auto"/>
+        <w:jc w:val="both"/>
+        <w:rPr>
+          <w:rFonts w:ascii="Arial" w:hAnsi="Arial" w:cs="Arial"/>
+          <w:sz w:val="24"/>
+          <w:szCs w:val="24"/>
+        </w:rPr>
+      </w:pPr>
+      <w:r>
+        <w:rPr>
+          <w:rFonts w:ascii="Arial" w:hAnsi="Arial" w:cs="Arial"/>
+          <w:b/>
+          <w:sz w:val="24"/>
+          <w:szCs w:val="24"/>
+        </w:rPr>
+        <w:t xml:space="preserve">   </w:t>
+      </w:r>
+      <w:r>
+        <w:rPr>
+          <w:rFonts w:ascii="Arial" w:hAnsi="Arial" w:cs="Arial"/>
+          <w:b/>
+          <w:sz w:val="24"/>
+          <w:szCs w:val="24"/>
+        </w:rPr>
+        <w:t>Categoria</w:t>
+      </w:r>
+      <w:r>
+        <w:rPr>
+          <w:rFonts w:ascii="Arial" w:hAnsi="Arial" w:cs="Arial"/>
+          <w:sz w:val="24"/>
+          <w:szCs w:val="24"/>
+        </w:rPr>
+        <w:t>: Atributo que armazena a Categoria do caminhão.</w:t>
+      </w:r>
+    </w:p>
+    <w:p>
+      <w:pPr>
+        <w:spacing w:line="360" w:lineRule="auto"/>
+        <w:jc w:val="both"/>
+        <w:rPr>
+          <w:rFonts w:ascii="Arial" w:hAnsi="Arial" w:cs="Arial"/>
+          <w:b/>
+          <w:sz w:val="24"/>
+          <w:szCs w:val="24"/>
+        </w:rPr>
+      </w:pPr>
+      <w:r>
+        <w:rPr>
+          <w:rFonts w:ascii="Arial" w:hAnsi="Arial" w:cs="Arial"/>
+          <w:b/>
+          <w:sz w:val="24"/>
+          <w:szCs w:val="24"/>
+        </w:rPr>
+        <w:t>Relacionamentos da entidade CAMINHÃO:</w:t>
+      </w:r>
+    </w:p>
+    <w:p>
+      <w:pPr>
+        <w:spacing w:line="360" w:lineRule="auto"/>
+        <w:jc w:val="both"/>
+        <w:rPr>
+          <w:rFonts w:ascii="Arial" w:hAnsi="Arial" w:cs="Arial"/>
+          <w:sz w:val="24"/>
+          <w:szCs w:val="24"/>
+        </w:rPr>
+      </w:pPr>
+      <w:r>
+        <w:rPr>
+          <w:rFonts w:ascii="Arial" w:hAnsi="Arial" w:cs="Arial"/>
+          <w:b/>
+          <w:sz w:val="24"/>
+          <w:szCs w:val="24"/>
+        </w:rPr>
+        <w:t>Usado</w:t>
+      </w:r>
+      <w:r>
+        <w:rPr>
+          <w:rFonts w:ascii="Arial" w:hAnsi="Arial" w:cs="Arial"/>
+          <w:sz w:val="24"/>
+          <w:szCs w:val="24"/>
+        </w:rPr>
+        <w:t xml:space="preserve">: Indica o relacionamento entre Caminhão e Entregador, onde cada Caminhão é usado por um ou </w:t>
+      </w:r>
+      <w:proofErr w:type="gramStart"/>
+      <w:r>
+        <w:rPr>
+          <w:rFonts w:ascii="Arial" w:hAnsi="Arial" w:cs="Arial"/>
+          <w:sz w:val="24"/>
+          <w:szCs w:val="24"/>
+        </w:rPr>
         <w:t>mais Entregadores</w:t>
       </w:r>
       <w:proofErr w:type="gramEnd"/>
@@ -3111,91 +3548,87 @@
           <w:sz w:val="24"/>
           <w:szCs w:val="24"/>
         </w:rPr>
-        <w:t>.</w:t>
-      </w:r>
-    </w:p>
-    <w:p>
-      <w:pPr>
-        <w:spacing w:line="360" w:lineRule="auto"/>
-        <w:jc w:val="both"/>
-        <w:rPr>
-          <w:rFonts w:ascii="Arial" w:hAnsi="Arial" w:cs="Arial"/>
-          <w:sz w:val="24"/>
-          <w:szCs w:val="24"/>
-        </w:rPr>
-      </w:pPr>
-    </w:p>
-    <w:p>
-      <w:pPr>
-        <w:spacing w:line="360" w:lineRule="auto"/>
-        <w:jc w:val="both"/>
-        <w:rPr>
-          <w:rFonts w:ascii="Arial" w:hAnsi="Arial" w:cs="Arial"/>
-          <w:b/>
-          <w:sz w:val="24"/>
-          <w:szCs w:val="24"/>
-        </w:rPr>
-      </w:pPr>
-      <w:r>
-        <w:rPr>
-          <w:rFonts w:ascii="Arial" w:hAnsi="Arial" w:cs="Arial"/>
-          <w:b/>
-          <w:sz w:val="24"/>
-          <w:szCs w:val="24"/>
-        </w:rPr>
-        <w:t>Entidade CAMINHÃO:</w:t>
-      </w:r>
-    </w:p>
-    <w:p>
-      <w:pPr>
-        <w:spacing w:line="360" w:lineRule="auto"/>
-        <w:jc w:val="both"/>
-        <w:rPr>
-          <w:rFonts w:ascii="Arial" w:hAnsi="Arial" w:cs="Arial"/>
-          <w:sz w:val="24"/>
-          <w:szCs w:val="24"/>
-        </w:rPr>
-      </w:pPr>
-      <w:r>
-        <w:rPr>
-          <w:rFonts w:ascii="Arial" w:hAnsi="Arial" w:cs="Arial"/>
-          <w:sz w:val="24"/>
-          <w:szCs w:val="24"/>
-        </w:rPr>
-        <w:t>Armazena as informações dos caminhões que pertencem a empresa.</w:t>
-      </w:r>
-    </w:p>
-    <w:p>
-      <w:pPr>
-        <w:spacing w:line="360" w:lineRule="auto"/>
-        <w:jc w:val="both"/>
-        <w:rPr>
-          <w:rFonts w:ascii="Arial" w:hAnsi="Arial" w:cs="Arial"/>
-          <w:b/>
-          <w:sz w:val="24"/>
-          <w:szCs w:val="24"/>
-        </w:rPr>
-      </w:pPr>
-    </w:p>
-    <w:p>
-      <w:pPr>
-        <w:spacing w:line="360" w:lineRule="auto"/>
-        <w:jc w:val="both"/>
-        <w:rPr>
-          <w:rFonts w:ascii="Arial" w:hAnsi="Arial" w:cs="Arial"/>
-          <w:b/>
-          <w:sz w:val="24"/>
-          <w:szCs w:val="24"/>
-        </w:rPr>
-      </w:pPr>
-      <w:r>
-        <w:rPr>
-          <w:rFonts w:ascii="Arial" w:hAnsi="Arial" w:cs="Arial"/>
-          <w:b/>
-          <w:sz w:val="24"/>
-          <w:szCs w:val="24"/>
-        </w:rPr>
-        <w:t>Atributos da entidade CAMINHÃO:</w:t>
+        <w:t>, e cada Entregador</w:t>
+      </w:r>
+      <w:r>
+        <w:rPr>
+          <w:rFonts w:ascii="Arial" w:hAnsi="Arial" w:cs="Arial"/>
+          <w:sz w:val="24"/>
+          <w:szCs w:val="24"/>
+        </w:rPr>
+        <w:t xml:space="preserve"> usa nenhum ou muitos caminhões.</w:t>
+      </w:r>
+    </w:p>
+    <w:p>
+      <w:pPr>
+        <w:spacing w:line="360" w:lineRule="auto"/>
+        <w:jc w:val="both"/>
+        <w:rPr>
+          <w:rFonts w:ascii="Arial" w:hAnsi="Arial" w:cs="Arial"/>
+          <w:sz w:val="24"/>
+          <w:szCs w:val="24"/>
+        </w:rPr>
+      </w:pPr>
+    </w:p>
+    <w:p>
+      <w:pPr>
+        <w:spacing w:line="360" w:lineRule="auto"/>
+        <w:jc w:val="both"/>
+        <w:rPr>
+          <w:rFonts w:ascii="Arial" w:hAnsi="Arial" w:cs="Arial"/>
+          <w:b/>
+          <w:sz w:val="24"/>
+          <w:szCs w:val="24"/>
+        </w:rPr>
+      </w:pPr>
+      <w:r>
+        <w:rPr>
+          <w:rFonts w:ascii="Arial" w:hAnsi="Arial" w:cs="Arial"/>
+          <w:b/>
+          <w:sz w:val="24"/>
+          <w:szCs w:val="24"/>
+        </w:rPr>
+        <w:t>Entidade VENDA:</w:t>
+      </w:r>
+    </w:p>
+    <w:p>
+      <w:pPr>
+        <w:spacing w:line="360" w:lineRule="auto"/>
+        <w:jc w:val="both"/>
+        <w:rPr>
+          <w:rFonts w:ascii="Arial" w:hAnsi="Arial" w:cs="Arial"/>
+          <w:sz w:val="24"/>
+          <w:szCs w:val="24"/>
+        </w:rPr>
+      </w:pPr>
+      <w:r>
+        <w:rPr>
+          <w:rFonts w:ascii="Arial" w:hAnsi="Arial" w:cs="Arial"/>
+          <w:sz w:val="24"/>
+          <w:szCs w:val="24"/>
+        </w:rPr>
+        <w:t>Armazena as informações das vendas realizadas pelos vendedores da empresa.</w:t>
+      </w:r>
+    </w:p>
+    <w:p>
+      <w:pPr>
+        <w:spacing w:line="360" w:lineRule="auto"/>
+        <w:jc w:val="both"/>
+        <w:rPr>
+          <w:rFonts w:ascii="Arial" w:hAnsi="Arial" w:cs="Arial"/>
+          <w:b/>
+          <w:sz w:val="24"/>
+          <w:szCs w:val="24"/>
+        </w:rPr>
+      </w:pPr>
+      <w:r>
+        <w:rPr>
+          <w:rFonts w:ascii="Arial" w:hAnsi="Arial" w:cs="Arial"/>
+          <w:b/>
+          <w:sz w:val="24"/>
+          <w:szCs w:val="24"/>
+        </w:rPr>
+        <w:t>Atributos da entidade VENDA:</w:t>
       </w:r>
     </w:p>
     <w:p>
@@ -3224,323 +3657,6 @@
           <w:sz w:val="24"/>
           <w:szCs w:val="24"/>
         </w:rPr>
-        <w:t>Placa</w:t>
-      </w:r>
-      <w:r>
-        <w:rPr>
-          <w:rFonts w:ascii="Arial" w:hAnsi="Arial" w:cs="Arial"/>
-          <w:sz w:val="24"/>
-          <w:szCs w:val="24"/>
-        </w:rPr>
-        <w:t>: Atributo que armazena a placa do caminhão.</w:t>
-      </w:r>
-    </w:p>
-    <w:p>
-      <w:pPr>
-        <w:spacing w:line="360" w:lineRule="auto"/>
-        <w:jc w:val="both"/>
-        <w:rPr>
-          <w:rFonts w:ascii="Arial" w:hAnsi="Arial" w:cs="Arial"/>
-          <w:sz w:val="24"/>
-          <w:szCs w:val="24"/>
-        </w:rPr>
-      </w:pPr>
-      <w:r>
-        <w:rPr>
-          <w:rFonts w:ascii="Arial" w:hAnsi="Arial" w:cs="Arial"/>
-          <w:b/>
-          <w:sz w:val="24"/>
-          <w:szCs w:val="24"/>
-        </w:rPr>
-        <w:t xml:space="preserve">   </w:t>
-      </w:r>
-      <w:r>
-        <w:rPr>
-          <w:rFonts w:ascii="Arial" w:hAnsi="Arial" w:cs="Arial"/>
-          <w:b/>
-          <w:sz w:val="24"/>
-          <w:szCs w:val="24"/>
-        </w:rPr>
-        <w:t>Modelo</w:t>
-      </w:r>
-      <w:r>
-        <w:rPr>
-          <w:rFonts w:ascii="Arial" w:hAnsi="Arial" w:cs="Arial"/>
-          <w:sz w:val="24"/>
-          <w:szCs w:val="24"/>
-        </w:rPr>
-        <w:t>: Atributo que armazena o modelo do caminhão.</w:t>
-      </w:r>
-    </w:p>
-    <w:p>
-      <w:pPr>
-        <w:spacing w:line="360" w:lineRule="auto"/>
-        <w:jc w:val="both"/>
-        <w:rPr>
-          <w:rFonts w:ascii="Arial" w:hAnsi="Arial" w:cs="Arial"/>
-          <w:sz w:val="24"/>
-          <w:szCs w:val="24"/>
-        </w:rPr>
-      </w:pPr>
-      <w:r>
-        <w:rPr>
-          <w:rFonts w:ascii="Arial" w:hAnsi="Arial" w:cs="Arial"/>
-          <w:b/>
-          <w:sz w:val="24"/>
-          <w:szCs w:val="24"/>
-        </w:rPr>
-        <w:t xml:space="preserve">   </w:t>
-      </w:r>
-      <w:r>
-        <w:rPr>
-          <w:rFonts w:ascii="Arial" w:hAnsi="Arial" w:cs="Arial"/>
-          <w:b/>
-          <w:sz w:val="24"/>
-          <w:szCs w:val="24"/>
-        </w:rPr>
-        <w:t>Montadora</w:t>
-      </w:r>
-      <w:r>
-        <w:rPr>
-          <w:rFonts w:ascii="Arial" w:hAnsi="Arial" w:cs="Arial"/>
-          <w:sz w:val="24"/>
-          <w:szCs w:val="24"/>
-        </w:rPr>
-        <w:t>: Atributo que armazena o nome da montadora do caminhão.</w:t>
-      </w:r>
-    </w:p>
-    <w:p>
-      <w:pPr>
-        <w:spacing w:line="360" w:lineRule="auto"/>
-        <w:jc w:val="both"/>
-        <w:rPr>
-          <w:rFonts w:ascii="Arial" w:hAnsi="Arial" w:cs="Arial"/>
-          <w:sz w:val="24"/>
-          <w:szCs w:val="24"/>
-        </w:rPr>
-      </w:pPr>
-      <w:r>
-        <w:rPr>
-          <w:rFonts w:ascii="Arial" w:hAnsi="Arial" w:cs="Arial"/>
-          <w:b/>
-          <w:sz w:val="24"/>
-          <w:szCs w:val="24"/>
-        </w:rPr>
-        <w:t xml:space="preserve">   </w:t>
-      </w:r>
-      <w:r>
-        <w:rPr>
-          <w:rFonts w:ascii="Arial" w:hAnsi="Arial" w:cs="Arial"/>
-          <w:b/>
-          <w:sz w:val="24"/>
-          <w:szCs w:val="24"/>
-        </w:rPr>
-        <w:t>Categoria</w:t>
-      </w:r>
-      <w:r>
-        <w:rPr>
-          <w:rFonts w:ascii="Arial" w:hAnsi="Arial" w:cs="Arial"/>
-          <w:sz w:val="24"/>
-          <w:szCs w:val="24"/>
-        </w:rPr>
-        <w:t>: Atributo que armazena a Categoria do caminhão.</w:t>
-      </w:r>
-    </w:p>
-    <w:p>
-      <w:pPr>
-        <w:spacing w:line="360" w:lineRule="auto"/>
-        <w:jc w:val="both"/>
-        <w:rPr>
-          <w:rFonts w:ascii="Arial" w:hAnsi="Arial" w:cs="Arial"/>
-          <w:sz w:val="24"/>
-          <w:szCs w:val="24"/>
-        </w:rPr>
-      </w:pPr>
-    </w:p>
-    <w:p>
-      <w:pPr>
-        <w:spacing w:line="360" w:lineRule="auto"/>
-        <w:jc w:val="both"/>
-        <w:rPr>
-          <w:rFonts w:ascii="Arial" w:hAnsi="Arial" w:cs="Arial"/>
-          <w:b/>
-          <w:sz w:val="24"/>
-          <w:szCs w:val="24"/>
-        </w:rPr>
-      </w:pPr>
-      <w:r>
-        <w:rPr>
-          <w:rFonts w:ascii="Arial" w:hAnsi="Arial" w:cs="Arial"/>
-          <w:b/>
-          <w:sz w:val="24"/>
-          <w:szCs w:val="24"/>
-        </w:rPr>
-        <w:t>Relacionamentos da entidade CAMINHÃO:</w:t>
-      </w:r>
-    </w:p>
-    <w:p>
-      <w:pPr>
-        <w:spacing w:line="360" w:lineRule="auto"/>
-        <w:jc w:val="both"/>
-        <w:rPr>
-          <w:rFonts w:ascii="Arial" w:hAnsi="Arial" w:cs="Arial"/>
-          <w:sz w:val="24"/>
-          <w:szCs w:val="24"/>
-        </w:rPr>
-      </w:pPr>
-      <w:r>
-        <w:rPr>
-          <w:rFonts w:ascii="Arial" w:hAnsi="Arial" w:cs="Arial"/>
-          <w:b/>
-          <w:sz w:val="24"/>
-          <w:szCs w:val="24"/>
-        </w:rPr>
-        <w:t>Usado</w:t>
-      </w:r>
-      <w:r>
-        <w:rPr>
-          <w:rFonts w:ascii="Arial" w:hAnsi="Arial" w:cs="Arial"/>
-          <w:sz w:val="24"/>
-          <w:szCs w:val="24"/>
-        </w:rPr>
-        <w:t xml:space="preserve">: Indica o relacionamento entre Caminhão e Entregador, onde cada Caminhão é usado por um ou </w:t>
-      </w:r>
-      <w:proofErr w:type="gramStart"/>
-      <w:r>
-        <w:rPr>
-          <w:rFonts w:ascii="Arial" w:hAnsi="Arial" w:cs="Arial"/>
-          <w:sz w:val="24"/>
-          <w:szCs w:val="24"/>
-        </w:rPr>
-        <w:t>mais Entregadores</w:t>
-      </w:r>
-      <w:proofErr w:type="gramEnd"/>
-      <w:r>
-        <w:rPr>
-          <w:rFonts w:ascii="Arial" w:hAnsi="Arial" w:cs="Arial"/>
-          <w:sz w:val="24"/>
-          <w:szCs w:val="24"/>
-        </w:rPr>
-        <w:t>, e cada Entregador</w:t>
-      </w:r>
-      <w:r>
-        <w:rPr>
-          <w:rFonts w:ascii="Arial" w:hAnsi="Arial" w:cs="Arial"/>
-          <w:sz w:val="24"/>
-          <w:szCs w:val="24"/>
-        </w:rPr>
-        <w:t xml:space="preserve"> usa nenhum ou muitos caminhões.</w:t>
-      </w:r>
-    </w:p>
-    <w:p>
-      <w:pPr>
-        <w:spacing w:line="360" w:lineRule="auto"/>
-        <w:jc w:val="both"/>
-        <w:rPr>
-          <w:rFonts w:ascii="Arial" w:hAnsi="Arial" w:cs="Arial"/>
-          <w:sz w:val="24"/>
-          <w:szCs w:val="24"/>
-        </w:rPr>
-      </w:pPr>
-    </w:p>
-    <w:p>
-      <w:pPr>
-        <w:spacing w:line="360" w:lineRule="auto"/>
-        <w:jc w:val="both"/>
-        <w:rPr>
-          <w:rFonts w:ascii="Arial" w:hAnsi="Arial" w:cs="Arial"/>
-          <w:b/>
-          <w:sz w:val="24"/>
-          <w:szCs w:val="24"/>
-        </w:rPr>
-      </w:pPr>
-      <w:r>
-        <w:rPr>
-          <w:rFonts w:ascii="Arial" w:hAnsi="Arial" w:cs="Arial"/>
-          <w:b/>
-          <w:sz w:val="24"/>
-          <w:szCs w:val="24"/>
-        </w:rPr>
-        <w:t>Entidade VENDA:</w:t>
-      </w:r>
-    </w:p>
-    <w:p>
-      <w:pPr>
-        <w:spacing w:line="360" w:lineRule="auto"/>
-        <w:jc w:val="both"/>
-        <w:rPr>
-          <w:rFonts w:ascii="Arial" w:hAnsi="Arial" w:cs="Arial"/>
-          <w:sz w:val="24"/>
-          <w:szCs w:val="24"/>
-        </w:rPr>
-      </w:pPr>
-      <w:r>
-        <w:rPr>
-          <w:rFonts w:ascii="Arial" w:hAnsi="Arial" w:cs="Arial"/>
-          <w:sz w:val="24"/>
-          <w:szCs w:val="24"/>
-        </w:rPr>
-        <w:t>Armazena as informações das vendas realizadas pelos vendedores da empresa.</w:t>
-      </w:r>
-    </w:p>
-    <w:p>
-      <w:pPr>
-        <w:spacing w:line="360" w:lineRule="auto"/>
-        <w:jc w:val="both"/>
-        <w:rPr>
-          <w:rFonts w:ascii="Arial" w:hAnsi="Arial" w:cs="Arial"/>
-          <w:sz w:val="24"/>
-          <w:szCs w:val="24"/>
-        </w:rPr>
-      </w:pPr>
-    </w:p>
-    <w:p>
-      <w:pPr>
-        <w:spacing w:line="360" w:lineRule="auto"/>
-        <w:jc w:val="both"/>
-        <w:rPr>
-          <w:rFonts w:ascii="Arial" w:hAnsi="Arial" w:cs="Arial"/>
-          <w:b/>
-          <w:sz w:val="24"/>
-          <w:szCs w:val="24"/>
-        </w:rPr>
-      </w:pPr>
-      <w:r>
-        <w:rPr>
-          <w:rFonts w:ascii="Arial" w:hAnsi="Arial" w:cs="Arial"/>
-          <w:b/>
-          <w:sz w:val="24"/>
-          <w:szCs w:val="24"/>
-        </w:rPr>
-        <w:t>Atributos da entidade VENDA:</w:t>
-      </w:r>
-    </w:p>
-    <w:p>
-      <w:pPr>
-        <w:spacing w:line="360" w:lineRule="auto"/>
-        <w:jc w:val="both"/>
-        <w:rPr>
-          <w:rFonts w:ascii="Arial" w:hAnsi="Arial" w:cs="Arial"/>
-          <w:sz w:val="24"/>
-          <w:szCs w:val="24"/>
-        </w:rPr>
-      </w:pPr>
-      <w:r>
-        <w:rPr>
-          <w:rFonts w:ascii="Arial" w:hAnsi="Arial" w:cs="Arial"/>
-          <w:b/>
-          <w:sz w:val="24"/>
-          <w:szCs w:val="24"/>
-        </w:rPr>
-        <w:t xml:space="preserve">   </w:t>
-      </w:r>
-      <w:r>
-        <w:rPr>
-          <w:rFonts w:ascii="Arial" w:hAnsi="Arial" w:cs="Arial"/>
-          <w:b/>
-          <w:sz w:val="24"/>
-          <w:szCs w:val="24"/>
-        </w:rPr>
         <w:t>Hora</w:t>
       </w:r>
       <w:r>
@@ -3550,444 +3666,6 @@
           <w:szCs w:val="24"/>
         </w:rPr>
         <w:t>: Atributo que armazena a hora em que a venda foi realizada.</w:t>
-      </w:r>
-    </w:p>
-    <w:p>
-      <w:pPr>
-        <w:spacing w:line="360" w:lineRule="auto"/>
-        <w:jc w:val="both"/>
-        <w:rPr>
-          <w:rFonts w:ascii="Arial" w:hAnsi="Arial" w:cs="Arial"/>
-          <w:sz w:val="24"/>
-          <w:szCs w:val="24"/>
-        </w:rPr>
-      </w:pPr>
-      <w:r>
-        <w:rPr>
-          <w:rFonts w:ascii="Arial" w:hAnsi="Arial" w:cs="Arial"/>
-          <w:b/>
-          <w:sz w:val="24"/>
-          <w:szCs w:val="24"/>
-        </w:rPr>
-        <w:t xml:space="preserve">   </w:t>
-      </w:r>
-      <w:r>
-        <w:rPr>
-          <w:rFonts w:ascii="Arial" w:hAnsi="Arial" w:cs="Arial"/>
-          <w:b/>
-          <w:sz w:val="24"/>
-          <w:szCs w:val="24"/>
-        </w:rPr>
-        <w:t>Cidade</w:t>
-      </w:r>
-      <w:r>
-        <w:rPr>
-          <w:rFonts w:ascii="Arial" w:hAnsi="Arial" w:cs="Arial"/>
-          <w:sz w:val="24"/>
-          <w:szCs w:val="24"/>
-        </w:rPr>
-        <w:t>: Atributo que armazena o nome da cidade em que a venda foi realizada.</w:t>
-      </w:r>
-    </w:p>
-    <w:p>
-      <w:pPr>
-        <w:spacing w:line="360" w:lineRule="auto"/>
-        <w:jc w:val="both"/>
-        <w:rPr>
-          <w:rFonts w:ascii="Arial" w:hAnsi="Arial" w:cs="Arial"/>
-          <w:sz w:val="24"/>
-          <w:szCs w:val="24"/>
-        </w:rPr>
-      </w:pPr>
-      <w:r>
-        <w:rPr>
-          <w:rFonts w:ascii="Arial" w:hAnsi="Arial" w:cs="Arial"/>
-          <w:b/>
-          <w:sz w:val="24"/>
-          <w:szCs w:val="24"/>
-        </w:rPr>
-        <w:t xml:space="preserve">   </w:t>
-      </w:r>
-      <w:r>
-        <w:rPr>
-          <w:rFonts w:ascii="Arial" w:hAnsi="Arial" w:cs="Arial"/>
-          <w:b/>
-          <w:sz w:val="24"/>
-          <w:szCs w:val="24"/>
-        </w:rPr>
-        <w:t>Data</w:t>
-      </w:r>
-      <w:r>
-        <w:rPr>
-          <w:rFonts w:ascii="Arial" w:hAnsi="Arial" w:cs="Arial"/>
-          <w:sz w:val="24"/>
-          <w:szCs w:val="24"/>
-        </w:rPr>
-        <w:t>: Atributo que armazena a data da realização da venda.</w:t>
-      </w:r>
-    </w:p>
-    <w:p>
-      <w:pPr>
-        <w:spacing w:line="360" w:lineRule="auto"/>
-        <w:jc w:val="both"/>
-        <w:rPr>
-          <w:rFonts w:ascii="Arial" w:hAnsi="Arial" w:cs="Arial"/>
-          <w:sz w:val="24"/>
-          <w:szCs w:val="24"/>
-        </w:rPr>
-      </w:pPr>
-      <w:r>
-        <w:rPr>
-          <w:rFonts w:ascii="Arial" w:hAnsi="Arial" w:cs="Arial"/>
-          <w:b/>
-          <w:sz w:val="24"/>
-          <w:szCs w:val="24"/>
-        </w:rPr>
-        <w:t xml:space="preserve">   </w:t>
-      </w:r>
-      <w:r>
-        <w:rPr>
-          <w:rFonts w:ascii="Arial" w:hAnsi="Arial" w:cs="Arial"/>
-          <w:b/>
-          <w:sz w:val="24"/>
-          <w:szCs w:val="24"/>
-        </w:rPr>
-        <w:t>Valor</w:t>
-      </w:r>
-      <w:r>
-        <w:rPr>
-          <w:rFonts w:ascii="Arial" w:hAnsi="Arial" w:cs="Arial"/>
-          <w:sz w:val="24"/>
-          <w:szCs w:val="24"/>
-        </w:rPr>
-        <w:t xml:space="preserve"> </w:t>
-      </w:r>
-      <w:r>
-        <w:rPr>
-          <w:rFonts w:ascii="Arial" w:hAnsi="Arial" w:cs="Arial"/>
-          <w:b/>
-          <w:sz w:val="24"/>
-          <w:szCs w:val="24"/>
-        </w:rPr>
-        <w:t>total</w:t>
-      </w:r>
-      <w:r>
-        <w:rPr>
-          <w:rFonts w:ascii="Arial" w:hAnsi="Arial" w:cs="Arial"/>
-          <w:sz w:val="24"/>
-          <w:szCs w:val="24"/>
-        </w:rPr>
-        <w:t>: Atributo que armazena o valor total de todas as mercadorias vendidas.</w:t>
-      </w:r>
-    </w:p>
-    <w:p>
-      <w:pPr>
-        <w:spacing w:line="360" w:lineRule="auto"/>
-        <w:jc w:val="both"/>
-        <w:rPr>
-          <w:rFonts w:ascii="Arial" w:hAnsi="Arial" w:cs="Arial"/>
-          <w:sz w:val="24"/>
-          <w:szCs w:val="24"/>
-        </w:rPr>
-      </w:pPr>
-      <w:r>
-        <w:rPr>
-          <w:rFonts w:ascii="Arial" w:hAnsi="Arial" w:cs="Arial"/>
-          <w:b/>
-          <w:sz w:val="24"/>
-          <w:szCs w:val="24"/>
-        </w:rPr>
-        <w:t xml:space="preserve">   </w:t>
-      </w:r>
-      <w:r>
-        <w:rPr>
-          <w:rFonts w:ascii="Arial" w:hAnsi="Arial" w:cs="Arial"/>
-          <w:b/>
-          <w:sz w:val="24"/>
-          <w:szCs w:val="24"/>
-        </w:rPr>
-        <w:t>Código</w:t>
-      </w:r>
-      <w:r>
-        <w:rPr>
-          <w:rFonts w:ascii="Arial" w:hAnsi="Arial" w:cs="Arial"/>
-          <w:sz w:val="24"/>
-          <w:szCs w:val="24"/>
-        </w:rPr>
-        <w:t>: Atributo que armazena o código de identificação de cada venda realizada.</w:t>
-      </w:r>
-    </w:p>
-    <w:p>
-      <w:pPr>
-        <w:spacing w:line="360" w:lineRule="auto"/>
-        <w:jc w:val="both"/>
-        <w:rPr>
-          <w:rFonts w:ascii="Arial" w:hAnsi="Arial" w:cs="Arial"/>
-          <w:sz w:val="24"/>
-          <w:szCs w:val="24"/>
-        </w:rPr>
-      </w:pPr>
-    </w:p>
-    <w:p>
-      <w:pPr>
-        <w:spacing w:line="360" w:lineRule="auto"/>
-        <w:jc w:val="both"/>
-        <w:rPr>
-          <w:rFonts w:ascii="Arial" w:hAnsi="Arial" w:cs="Arial"/>
-          <w:b/>
-          <w:sz w:val="24"/>
-          <w:szCs w:val="24"/>
-        </w:rPr>
-      </w:pPr>
-      <w:r>
-        <w:rPr>
-          <w:rFonts w:ascii="Arial" w:hAnsi="Arial" w:cs="Arial"/>
-          <w:b/>
-          <w:sz w:val="24"/>
-          <w:szCs w:val="24"/>
-        </w:rPr>
-        <w:t>Relacionamentos da entidade VENDA:</w:t>
-      </w:r>
-    </w:p>
-    <w:p>
-      <w:pPr>
-        <w:spacing w:line="360" w:lineRule="auto"/>
-        <w:jc w:val="both"/>
-        <w:rPr>
-          <w:rFonts w:ascii="Arial" w:hAnsi="Arial" w:cs="Arial"/>
-          <w:sz w:val="24"/>
-          <w:szCs w:val="24"/>
-        </w:rPr>
-      </w:pPr>
-      <w:r>
-        <w:rPr>
-          <w:rFonts w:ascii="Arial" w:hAnsi="Arial" w:cs="Arial"/>
-          <w:b/>
-          <w:sz w:val="24"/>
-          <w:szCs w:val="24"/>
-        </w:rPr>
-        <w:t>Realiza</w:t>
-      </w:r>
-      <w:r>
-        <w:rPr>
-          <w:rFonts w:ascii="Arial" w:hAnsi="Arial" w:cs="Arial"/>
-          <w:sz w:val="24"/>
-          <w:szCs w:val="24"/>
-        </w:rPr>
-        <w:t>: Indica o relacionamento entre Venda e Vendedor, onde cada Venda é realizada por apenas 1 Vendedor, e cada Vendedor realiza nenhuma ou muitas vendas.</w:t>
-      </w:r>
-    </w:p>
-    <w:p>
-      <w:pPr>
-        <w:spacing w:line="360" w:lineRule="auto"/>
-        <w:jc w:val="both"/>
-        <w:rPr>
-          <w:rFonts w:ascii="Arial" w:hAnsi="Arial" w:cs="Arial"/>
-          <w:sz w:val="24"/>
-          <w:szCs w:val="24"/>
-        </w:rPr>
-      </w:pPr>
-      <w:r>
-        <w:rPr>
-          <w:rFonts w:ascii="Arial" w:hAnsi="Arial" w:cs="Arial"/>
-          <w:b/>
-          <w:sz w:val="24"/>
-          <w:szCs w:val="24"/>
-        </w:rPr>
-        <w:t>Confere</w:t>
-      </w:r>
-      <w:r>
-        <w:rPr>
-          <w:rFonts w:ascii="Arial" w:hAnsi="Arial" w:cs="Arial"/>
-          <w:sz w:val="24"/>
-          <w:szCs w:val="24"/>
-        </w:rPr>
-        <w:t>: Indica o relacionamento entre Venda e Secretário, onde cada Venda é conferida por um Secretário, e um Secretário confere várias Vendas.</w:t>
-      </w:r>
-    </w:p>
-    <w:p>
-      <w:pPr>
-        <w:spacing w:line="360" w:lineRule="auto"/>
-        <w:jc w:val="both"/>
-        <w:rPr>
-          <w:rFonts w:ascii="Arial" w:hAnsi="Arial" w:cs="Arial"/>
-          <w:sz w:val="24"/>
-          <w:szCs w:val="24"/>
-        </w:rPr>
-      </w:pPr>
-      <w:r>
-        <w:rPr>
-          <w:rFonts w:ascii="Arial" w:hAnsi="Arial" w:cs="Arial"/>
-          <w:b/>
-          <w:sz w:val="24"/>
-          <w:szCs w:val="24"/>
-        </w:rPr>
-        <w:t>Tem</w:t>
-      </w:r>
-      <w:r>
-        <w:rPr>
-          <w:rFonts w:ascii="Arial" w:hAnsi="Arial" w:cs="Arial"/>
-          <w:sz w:val="24"/>
-          <w:szCs w:val="24"/>
-        </w:rPr>
-        <w:t>: Indica o relacionamento entre Venda e Mercadoria, onde em uma Venda podem ter uma ou mais Mercadorias, e uma Mercadoria pode pertencer a uma ou mais Vendas.</w:t>
-      </w:r>
-    </w:p>
-    <w:p>
-      <w:pPr>
-        <w:spacing w:line="360" w:lineRule="auto"/>
-        <w:jc w:val="both"/>
-        <w:rPr>
-          <w:rFonts w:ascii="Arial" w:hAnsi="Arial" w:cs="Arial"/>
-          <w:sz w:val="24"/>
-          <w:szCs w:val="24"/>
-        </w:rPr>
-      </w:pPr>
-    </w:p>
-    <w:p>
-      <w:pPr>
-        <w:spacing w:line="360" w:lineRule="auto"/>
-        <w:jc w:val="both"/>
-        <w:rPr>
-          <w:rFonts w:ascii="Arial" w:hAnsi="Arial" w:cs="Arial"/>
-          <w:b/>
-          <w:sz w:val="24"/>
-          <w:szCs w:val="24"/>
-        </w:rPr>
-      </w:pPr>
-      <w:r>
-        <w:rPr>
-          <w:rFonts w:ascii="Arial" w:hAnsi="Arial" w:cs="Arial"/>
-          <w:b/>
-          <w:sz w:val="24"/>
-          <w:szCs w:val="24"/>
-        </w:rPr>
-        <w:t>Entidade MERCADORIA:</w:t>
-      </w:r>
-    </w:p>
-    <w:p>
-      <w:pPr>
-        <w:spacing w:line="360" w:lineRule="auto"/>
-        <w:jc w:val="both"/>
-        <w:rPr>
-          <w:rFonts w:ascii="Arial" w:hAnsi="Arial" w:cs="Arial"/>
-          <w:sz w:val="24"/>
-          <w:szCs w:val="24"/>
-        </w:rPr>
-      </w:pPr>
-      <w:r>
-        <w:rPr>
-          <w:rFonts w:ascii="Arial" w:hAnsi="Arial" w:cs="Arial"/>
-          <w:sz w:val="24"/>
-          <w:szCs w:val="24"/>
-        </w:rPr>
-        <w:t>Armazena informações sobre as mercadorias que são vendidas na empresa.</w:t>
-      </w:r>
-    </w:p>
-    <w:p>
-      <w:pPr>
-        <w:spacing w:line="360" w:lineRule="auto"/>
-        <w:jc w:val="both"/>
-        <w:rPr>
-          <w:rFonts w:ascii="Arial" w:hAnsi="Arial" w:cs="Arial"/>
-          <w:sz w:val="24"/>
-          <w:szCs w:val="24"/>
-        </w:rPr>
-      </w:pPr>
-    </w:p>
-    <w:p>
-      <w:pPr>
-        <w:spacing w:line="360" w:lineRule="auto"/>
-        <w:jc w:val="both"/>
-        <w:rPr>
-          <w:rFonts w:ascii="Arial" w:hAnsi="Arial" w:cs="Arial"/>
-          <w:b/>
-          <w:sz w:val="24"/>
-          <w:szCs w:val="24"/>
-        </w:rPr>
-      </w:pPr>
-      <w:r>
-        <w:rPr>
-          <w:rFonts w:ascii="Arial" w:hAnsi="Arial" w:cs="Arial"/>
-          <w:b/>
-          <w:sz w:val="24"/>
-          <w:szCs w:val="24"/>
-        </w:rPr>
-        <w:t>Atributos da entidade MERCADORIA:</w:t>
-      </w:r>
-    </w:p>
-    <w:p>
-      <w:pPr>
-        <w:spacing w:line="360" w:lineRule="auto"/>
-        <w:jc w:val="both"/>
-        <w:rPr>
-          <w:rFonts w:ascii="Arial" w:hAnsi="Arial" w:cs="Arial"/>
-          <w:sz w:val="24"/>
-          <w:szCs w:val="24"/>
-        </w:rPr>
-      </w:pPr>
-      <w:r>
-        <w:rPr>
-          <w:rFonts w:ascii="Arial" w:hAnsi="Arial" w:cs="Arial"/>
-          <w:b/>
-          <w:sz w:val="24"/>
-          <w:szCs w:val="24"/>
-        </w:rPr>
-        <w:t xml:space="preserve">   </w:t>
-      </w:r>
-      <w:r>
-        <w:rPr>
-          <w:rFonts w:ascii="Arial" w:hAnsi="Arial" w:cs="Arial"/>
-          <w:b/>
-          <w:sz w:val="24"/>
-          <w:szCs w:val="24"/>
-        </w:rPr>
-        <w:t>Preço</w:t>
-      </w:r>
-      <w:r>
-        <w:rPr>
-          <w:rFonts w:ascii="Arial" w:hAnsi="Arial" w:cs="Arial"/>
-          <w:sz w:val="24"/>
-          <w:szCs w:val="24"/>
-        </w:rPr>
-        <w:t>: Atributo que armazena os preços das mercadorias fornecidas.</w:t>
-      </w:r>
-    </w:p>
-    <w:p>
-      <w:pPr>
-        <w:spacing w:line="360" w:lineRule="auto"/>
-        <w:jc w:val="both"/>
-        <w:rPr>
-          <w:rFonts w:ascii="Arial" w:hAnsi="Arial" w:cs="Arial"/>
-          <w:sz w:val="24"/>
-          <w:szCs w:val="24"/>
-        </w:rPr>
-      </w:pPr>
-      <w:r>
-        <w:rPr>
-          <w:rFonts w:ascii="Arial" w:hAnsi="Arial" w:cs="Arial"/>
-          <w:b/>
-          <w:sz w:val="24"/>
-          <w:szCs w:val="24"/>
-        </w:rPr>
-        <w:t xml:space="preserve">   </w:t>
-      </w:r>
-      <w:r>
-        <w:rPr>
-          <w:rFonts w:ascii="Arial" w:hAnsi="Arial" w:cs="Arial"/>
-          <w:b/>
-          <w:sz w:val="24"/>
-          <w:szCs w:val="24"/>
-        </w:rPr>
-        <w:t>Código</w:t>
-      </w:r>
-      <w:r>
-        <w:rPr>
-          <w:rFonts w:ascii="Arial" w:hAnsi="Arial" w:cs="Arial"/>
-          <w:sz w:val="24"/>
-          <w:szCs w:val="24"/>
-        </w:rPr>
-        <w:t>: Atributo que armazena o código identificador de cada mercadoria.</w:t>
       </w:r>
     </w:p>
     <w:p>
@@ -4017,6 +3695,433 @@
           <w:sz w:val="24"/>
           <w:szCs w:val="24"/>
         </w:rPr>
+        <w:t>Cidade</w:t>
+      </w:r>
+      <w:r>
+        <w:rPr>
+          <w:rFonts w:ascii="Arial" w:hAnsi="Arial" w:cs="Arial"/>
+          <w:sz w:val="24"/>
+          <w:szCs w:val="24"/>
+        </w:rPr>
+        <w:t>: Atributo que armazena o nome da cidade em que a venda foi realizada.</w:t>
+      </w:r>
+    </w:p>
+    <w:p>
+      <w:pPr>
+        <w:spacing w:line="360" w:lineRule="auto"/>
+        <w:jc w:val="both"/>
+        <w:rPr>
+          <w:rFonts w:ascii="Arial" w:hAnsi="Arial" w:cs="Arial"/>
+          <w:sz w:val="24"/>
+          <w:szCs w:val="24"/>
+        </w:rPr>
+      </w:pPr>
+      <w:r>
+        <w:rPr>
+          <w:rFonts w:ascii="Arial" w:hAnsi="Arial" w:cs="Arial"/>
+          <w:b/>
+          <w:sz w:val="24"/>
+          <w:szCs w:val="24"/>
+        </w:rPr>
+        <w:t xml:space="preserve">   </w:t>
+      </w:r>
+      <w:r>
+        <w:rPr>
+          <w:rFonts w:ascii="Arial" w:hAnsi="Arial" w:cs="Arial"/>
+          <w:b/>
+          <w:sz w:val="24"/>
+          <w:szCs w:val="24"/>
+        </w:rPr>
+        <w:t>Data</w:t>
+      </w:r>
+      <w:r>
+        <w:rPr>
+          <w:rFonts w:ascii="Arial" w:hAnsi="Arial" w:cs="Arial"/>
+          <w:sz w:val="24"/>
+          <w:szCs w:val="24"/>
+        </w:rPr>
+        <w:t>: Atributo que armazena a data da realização da venda.</w:t>
+      </w:r>
+    </w:p>
+    <w:p>
+      <w:pPr>
+        <w:spacing w:line="360" w:lineRule="auto"/>
+        <w:jc w:val="both"/>
+        <w:rPr>
+          <w:rFonts w:ascii="Arial" w:hAnsi="Arial" w:cs="Arial"/>
+          <w:sz w:val="24"/>
+          <w:szCs w:val="24"/>
+        </w:rPr>
+      </w:pPr>
+      <w:r>
+        <w:rPr>
+          <w:rFonts w:ascii="Arial" w:hAnsi="Arial" w:cs="Arial"/>
+          <w:b/>
+          <w:sz w:val="24"/>
+          <w:szCs w:val="24"/>
+        </w:rPr>
+        <w:t xml:space="preserve">   </w:t>
+      </w:r>
+      <w:r>
+        <w:rPr>
+          <w:rFonts w:ascii="Arial" w:hAnsi="Arial" w:cs="Arial"/>
+          <w:b/>
+          <w:sz w:val="24"/>
+          <w:szCs w:val="24"/>
+        </w:rPr>
+        <w:t>Valor</w:t>
+      </w:r>
+      <w:r>
+        <w:rPr>
+          <w:rFonts w:ascii="Arial" w:hAnsi="Arial" w:cs="Arial"/>
+          <w:sz w:val="24"/>
+          <w:szCs w:val="24"/>
+        </w:rPr>
+        <w:t xml:space="preserve"> </w:t>
+      </w:r>
+      <w:r>
+        <w:rPr>
+          <w:rFonts w:ascii="Arial" w:hAnsi="Arial" w:cs="Arial"/>
+          <w:b/>
+          <w:sz w:val="24"/>
+          <w:szCs w:val="24"/>
+        </w:rPr>
+        <w:t>total</w:t>
+      </w:r>
+      <w:r>
+        <w:rPr>
+          <w:rFonts w:ascii="Arial" w:hAnsi="Arial" w:cs="Arial"/>
+          <w:sz w:val="24"/>
+          <w:szCs w:val="24"/>
+        </w:rPr>
+        <w:t>: Atributo que armazena o valor total de todas as mercadorias vendidas.</w:t>
+      </w:r>
+    </w:p>
+    <w:p>
+      <w:pPr>
+        <w:spacing w:line="360" w:lineRule="auto"/>
+        <w:jc w:val="both"/>
+        <w:rPr>
+          <w:rFonts w:ascii="Arial" w:hAnsi="Arial" w:cs="Arial"/>
+          <w:sz w:val="24"/>
+          <w:szCs w:val="24"/>
+        </w:rPr>
+      </w:pPr>
+      <w:r>
+        <w:rPr>
+          <w:rFonts w:ascii="Arial" w:hAnsi="Arial" w:cs="Arial"/>
+          <w:b/>
+          <w:sz w:val="24"/>
+          <w:szCs w:val="24"/>
+        </w:rPr>
+        <w:t xml:space="preserve">   </w:t>
+      </w:r>
+      <w:r>
+        <w:rPr>
+          <w:rFonts w:ascii="Arial" w:hAnsi="Arial" w:cs="Arial"/>
+          <w:b/>
+          <w:sz w:val="24"/>
+          <w:szCs w:val="24"/>
+        </w:rPr>
+        <w:t>Código</w:t>
+      </w:r>
+      <w:r>
+        <w:rPr>
+          <w:rFonts w:ascii="Arial" w:hAnsi="Arial" w:cs="Arial"/>
+          <w:sz w:val="24"/>
+          <w:szCs w:val="24"/>
+        </w:rPr>
+        <w:t>: Atributo que armazena o código de identificação de cada venda realizada.</w:t>
+      </w:r>
+    </w:p>
+    <w:p>
+      <w:pPr>
+        <w:spacing w:line="360" w:lineRule="auto"/>
+        <w:jc w:val="both"/>
+        <w:rPr>
+          <w:rFonts w:ascii="Arial" w:hAnsi="Arial" w:cs="Arial"/>
+          <w:sz w:val="24"/>
+          <w:szCs w:val="24"/>
+        </w:rPr>
+      </w:pPr>
+    </w:p>
+    <w:p>
+      <w:pPr>
+        <w:spacing w:line="360" w:lineRule="auto"/>
+        <w:jc w:val="both"/>
+        <w:rPr>
+          <w:rFonts w:ascii="Arial" w:hAnsi="Arial" w:cs="Arial"/>
+          <w:b/>
+          <w:sz w:val="24"/>
+          <w:szCs w:val="24"/>
+        </w:rPr>
+      </w:pPr>
+      <w:r>
+        <w:rPr>
+          <w:rFonts w:ascii="Arial" w:hAnsi="Arial" w:cs="Arial"/>
+          <w:b/>
+          <w:sz w:val="24"/>
+          <w:szCs w:val="24"/>
+        </w:rPr>
+        <w:t>Relacionamentos da entidade VENDA:</w:t>
+      </w:r>
+    </w:p>
+    <w:p>
+      <w:pPr>
+        <w:spacing w:line="360" w:lineRule="auto"/>
+        <w:jc w:val="both"/>
+        <w:rPr>
+          <w:rFonts w:ascii="Arial" w:hAnsi="Arial" w:cs="Arial"/>
+          <w:sz w:val="24"/>
+          <w:szCs w:val="24"/>
+        </w:rPr>
+      </w:pPr>
+      <w:r>
+        <w:rPr>
+          <w:rFonts w:ascii="Arial" w:hAnsi="Arial" w:cs="Arial"/>
+          <w:b/>
+          <w:sz w:val="24"/>
+          <w:szCs w:val="24"/>
+        </w:rPr>
+        <w:t>Realiza</w:t>
+      </w:r>
+      <w:r>
+        <w:rPr>
+          <w:rFonts w:ascii="Arial" w:hAnsi="Arial" w:cs="Arial"/>
+          <w:sz w:val="24"/>
+          <w:szCs w:val="24"/>
+        </w:rPr>
+        <w:t>: Indica o relacionamento entre Venda e Vendedor, onde cada Venda é realizada por apenas 1 Vendedor, e cada Vendedor realiza nenhuma ou muitas vendas.</w:t>
+      </w:r>
+    </w:p>
+    <w:p>
+      <w:pPr>
+        <w:spacing w:line="360" w:lineRule="auto"/>
+        <w:jc w:val="both"/>
+        <w:rPr>
+          <w:rFonts w:ascii="Arial" w:hAnsi="Arial" w:cs="Arial"/>
+          <w:sz w:val="24"/>
+          <w:szCs w:val="24"/>
+        </w:rPr>
+      </w:pPr>
+      <w:r>
+        <w:rPr>
+          <w:rFonts w:ascii="Arial" w:hAnsi="Arial" w:cs="Arial"/>
+          <w:b/>
+          <w:sz w:val="24"/>
+          <w:szCs w:val="24"/>
+        </w:rPr>
+        <w:t>Confere</w:t>
+      </w:r>
+      <w:r>
+        <w:rPr>
+          <w:rFonts w:ascii="Arial" w:hAnsi="Arial" w:cs="Arial"/>
+          <w:sz w:val="24"/>
+          <w:szCs w:val="24"/>
+        </w:rPr>
+        <w:t>: Indica o relacionamento entre Venda e Secretário, onde cada Venda é conferida por um Secretário, e um Secretário confere várias Vendas.</w:t>
+      </w:r>
+    </w:p>
+    <w:p>
+      <w:pPr>
+        <w:spacing w:line="360" w:lineRule="auto"/>
+        <w:jc w:val="both"/>
+        <w:rPr>
+          <w:rFonts w:ascii="Arial" w:hAnsi="Arial" w:cs="Arial"/>
+          <w:sz w:val="24"/>
+          <w:szCs w:val="24"/>
+        </w:rPr>
+      </w:pPr>
+      <w:r>
+        <w:rPr>
+          <w:rFonts w:ascii="Arial" w:hAnsi="Arial" w:cs="Arial"/>
+          <w:b/>
+          <w:sz w:val="24"/>
+          <w:szCs w:val="24"/>
+        </w:rPr>
+        <w:t>Tem</w:t>
+      </w:r>
+      <w:r>
+        <w:rPr>
+          <w:rFonts w:ascii="Arial" w:hAnsi="Arial" w:cs="Arial"/>
+          <w:sz w:val="24"/>
+          <w:szCs w:val="24"/>
+        </w:rPr>
+        <w:t>: Indica o relacionamento entre Venda e Mercadoria, onde em uma Venda podem ter uma ou mais Mercadorias, e uma Mercadoria pode pertencer a uma ou mais Vendas.</w:t>
+      </w:r>
+    </w:p>
+    <w:p>
+      <w:pPr>
+        <w:spacing w:line="360" w:lineRule="auto"/>
+        <w:jc w:val="both"/>
+        <w:rPr>
+          <w:rFonts w:ascii="Arial" w:hAnsi="Arial" w:cs="Arial"/>
+          <w:sz w:val="24"/>
+          <w:szCs w:val="24"/>
+        </w:rPr>
+      </w:pPr>
+    </w:p>
+    <w:p>
+      <w:pPr>
+        <w:spacing w:line="360" w:lineRule="auto"/>
+        <w:jc w:val="both"/>
+        <w:rPr>
+          <w:rFonts w:ascii="Arial" w:hAnsi="Arial" w:cs="Arial"/>
+          <w:b/>
+          <w:sz w:val="24"/>
+          <w:szCs w:val="24"/>
+        </w:rPr>
+      </w:pPr>
+      <w:r>
+        <w:rPr>
+          <w:rFonts w:ascii="Arial" w:hAnsi="Arial" w:cs="Arial"/>
+          <w:b/>
+          <w:sz w:val="24"/>
+          <w:szCs w:val="24"/>
+        </w:rPr>
+        <w:t>Entidade MERCADORIA:</w:t>
+      </w:r>
+    </w:p>
+    <w:p>
+      <w:pPr>
+        <w:spacing w:line="360" w:lineRule="auto"/>
+        <w:jc w:val="both"/>
+        <w:rPr>
+          <w:rFonts w:ascii="Arial" w:hAnsi="Arial" w:cs="Arial"/>
+          <w:sz w:val="24"/>
+          <w:szCs w:val="24"/>
+        </w:rPr>
+      </w:pPr>
+      <w:r>
+        <w:rPr>
+          <w:rFonts w:ascii="Arial" w:hAnsi="Arial" w:cs="Arial"/>
+          <w:sz w:val="24"/>
+          <w:szCs w:val="24"/>
+        </w:rPr>
+        <w:t>Armazena informações sobre as mercadorias que são vendidas na empresa.</w:t>
+      </w:r>
+    </w:p>
+    <w:p>
+      <w:pPr>
+        <w:spacing w:line="360" w:lineRule="auto"/>
+        <w:jc w:val="both"/>
+        <w:rPr>
+          <w:rFonts w:ascii="Arial" w:hAnsi="Arial" w:cs="Arial"/>
+          <w:b/>
+          <w:sz w:val="24"/>
+          <w:szCs w:val="24"/>
+        </w:rPr>
+      </w:pPr>
+      <w:r>
+        <w:rPr>
+          <w:rFonts w:ascii="Arial" w:hAnsi="Arial" w:cs="Arial"/>
+          <w:b/>
+          <w:sz w:val="24"/>
+          <w:szCs w:val="24"/>
+        </w:rPr>
+        <w:t>Atributos da entidade MERCADORIA:</w:t>
+      </w:r>
+    </w:p>
+    <w:p>
+      <w:pPr>
+        <w:spacing w:line="360" w:lineRule="auto"/>
+        <w:jc w:val="both"/>
+        <w:rPr>
+          <w:rFonts w:ascii="Arial" w:hAnsi="Arial" w:cs="Arial"/>
+          <w:sz w:val="24"/>
+          <w:szCs w:val="24"/>
+        </w:rPr>
+      </w:pPr>
+      <w:r>
+        <w:rPr>
+          <w:rFonts w:ascii="Arial" w:hAnsi="Arial" w:cs="Arial"/>
+          <w:b/>
+          <w:sz w:val="24"/>
+          <w:szCs w:val="24"/>
+        </w:rPr>
+        <w:t xml:space="preserve">   </w:t>
+      </w:r>
+      <w:r>
+        <w:rPr>
+          <w:rFonts w:ascii="Arial" w:hAnsi="Arial" w:cs="Arial"/>
+          <w:b/>
+          <w:sz w:val="24"/>
+          <w:szCs w:val="24"/>
+        </w:rPr>
+        <w:t>Preço</w:t>
+      </w:r>
+      <w:r>
+        <w:rPr>
+          <w:rFonts w:ascii="Arial" w:hAnsi="Arial" w:cs="Arial"/>
+          <w:sz w:val="24"/>
+          <w:szCs w:val="24"/>
+        </w:rPr>
+        <w:t>: Atributo que armazena os preços das mercadorias fornecidas.</w:t>
+      </w:r>
+    </w:p>
+    <w:p>
+      <w:pPr>
+        <w:spacing w:line="360" w:lineRule="auto"/>
+        <w:jc w:val="both"/>
+        <w:rPr>
+          <w:rFonts w:ascii="Arial" w:hAnsi="Arial" w:cs="Arial"/>
+          <w:sz w:val="24"/>
+          <w:szCs w:val="24"/>
+        </w:rPr>
+      </w:pPr>
+      <w:r>
+        <w:rPr>
+          <w:rFonts w:ascii="Arial" w:hAnsi="Arial" w:cs="Arial"/>
+          <w:b/>
+          <w:sz w:val="24"/>
+          <w:szCs w:val="24"/>
+        </w:rPr>
+        <w:t xml:space="preserve">   </w:t>
+      </w:r>
+      <w:r>
+        <w:rPr>
+          <w:rFonts w:ascii="Arial" w:hAnsi="Arial" w:cs="Arial"/>
+          <w:b/>
+          <w:sz w:val="24"/>
+          <w:szCs w:val="24"/>
+        </w:rPr>
+        <w:t>Código</w:t>
+      </w:r>
+      <w:r>
+        <w:rPr>
+          <w:rFonts w:ascii="Arial" w:hAnsi="Arial" w:cs="Arial"/>
+          <w:sz w:val="24"/>
+          <w:szCs w:val="24"/>
+        </w:rPr>
+        <w:t>: Atributo que armazena o código identificador de cada mercadoria.</w:t>
+      </w:r>
+    </w:p>
+    <w:p>
+      <w:pPr>
+        <w:spacing w:line="360" w:lineRule="auto"/>
+        <w:jc w:val="both"/>
+        <w:rPr>
+          <w:rFonts w:ascii="Arial" w:hAnsi="Arial" w:cs="Arial"/>
+          <w:sz w:val="24"/>
+          <w:szCs w:val="24"/>
+        </w:rPr>
+      </w:pPr>
+      <w:r>
+        <w:rPr>
+          <w:rFonts w:ascii="Arial" w:hAnsi="Arial" w:cs="Arial"/>
+          <w:b/>
+          <w:sz w:val="24"/>
+          <w:szCs w:val="24"/>
+        </w:rPr>
+        <w:t xml:space="preserve">   </w:t>
+      </w:r>
+      <w:r>
+        <w:rPr>
+          <w:rFonts w:ascii="Arial" w:hAnsi="Arial" w:cs="Arial"/>
+          <w:b/>
+          <w:sz w:val="24"/>
+          <w:szCs w:val="24"/>
+        </w:rPr>
         <w:t>Tipo</w:t>
       </w:r>
       <w:r>
@@ -4071,29 +4176,43 @@
         <w:jc w:val="both"/>
         <w:rPr>
           <w:rFonts w:ascii="Arial" w:hAnsi="Arial" w:cs="Arial"/>
-          <w:sz w:val="24"/>
-          <w:szCs w:val="24"/>
-        </w:rPr>
-      </w:pPr>
-    </w:p>
-    <w:p>
-      <w:pPr>
-        <w:spacing w:line="360" w:lineRule="auto"/>
-        <w:jc w:val="both"/>
-        <w:rPr>
-          <w:rFonts w:ascii="Arial" w:hAnsi="Arial" w:cs="Arial"/>
-          <w:b/>
-          <w:sz w:val="24"/>
-          <w:szCs w:val="24"/>
-        </w:rPr>
-      </w:pPr>
-      <w:r>
-        <w:rPr>
-          <w:rFonts w:ascii="Arial" w:hAnsi="Arial" w:cs="Arial"/>
-          <w:b/>
-          <w:sz w:val="24"/>
-          <w:szCs w:val="24"/>
-        </w:rPr>
+          <w:b/>
+          <w:sz w:val="24"/>
+          <w:szCs w:val="24"/>
+        </w:rPr>
+      </w:pPr>
+    </w:p>
+    <w:p>
+      <w:pPr>
+        <w:spacing w:line="360" w:lineRule="auto"/>
+        <w:jc w:val="both"/>
+        <w:rPr>
+          <w:rFonts w:ascii="Arial" w:hAnsi="Arial" w:cs="Arial"/>
+          <w:b/>
+          <w:sz w:val="24"/>
+          <w:szCs w:val="24"/>
+        </w:rPr>
+      </w:pPr>
+    </w:p>
+    <w:p>
+      <w:pPr>
+        <w:spacing w:line="360" w:lineRule="auto"/>
+        <w:jc w:val="both"/>
+        <w:rPr>
+          <w:rFonts w:ascii="Arial" w:hAnsi="Arial" w:cs="Arial"/>
+          <w:b/>
+          <w:sz w:val="24"/>
+          <w:szCs w:val="24"/>
+        </w:rPr>
+      </w:pPr>
+      <w:r>
+        <w:rPr>
+          <w:rFonts w:ascii="Arial" w:hAnsi="Arial" w:cs="Arial"/>
+          <w:b/>
+          <w:sz w:val="24"/>
+          <w:szCs w:val="24"/>
+        </w:rPr>
+        <w:lastRenderedPageBreak/>
         <w:t>Relacionamentos da entidade MERCADORIA:</w:t>
       </w:r>
     </w:p>
@@ -4103,6 +4222,7 @@
         <w:jc w:val="both"/>
         <w:rPr>
           <w:rFonts w:ascii="Arial" w:hAnsi="Arial" w:cs="Arial"/>
+          <w:b/>
           <w:sz w:val="24"/>
           <w:szCs w:val="24"/>
         </w:rPr>
@@ -4285,17 +4405,6 @@
         <w:jc w:val="both"/>
         <w:rPr>
           <w:rFonts w:ascii="Arial" w:hAnsi="Arial" w:cs="Arial"/>
-          <w:sz w:val="24"/>
-          <w:szCs w:val="24"/>
-        </w:rPr>
-      </w:pPr>
-    </w:p>
-    <w:p>
-      <w:pPr>
-        <w:spacing w:line="360" w:lineRule="auto"/>
-        <w:jc w:val="both"/>
-        <w:rPr>
-          <w:rFonts w:ascii="Arial" w:hAnsi="Arial" w:cs="Arial"/>
           <w:b/>
           <w:sz w:val="24"/>
           <w:szCs w:val="24"/>
@@ -4463,6 +4572,7 @@
         <w:jc w:val="both"/>
         <w:rPr>
           <w:rFonts w:ascii="Arial" w:hAnsi="Arial" w:cs="Arial"/>
+          <w:b/>
           <w:sz w:val="24"/>
           <w:szCs w:val="24"/>
         </w:rPr>
@@ -4532,94 +4642,8 @@
         </w:rPr>
         <w:t>um ou muitos Clientes.</w:t>
       </w:r>
-    </w:p>
-    <w:p>
-      <w:pPr>
-        <w:spacing w:line="360" w:lineRule="auto"/>
-        <w:jc w:val="both"/>
-        <w:rPr>
-          <w:rFonts w:ascii="Arial" w:hAnsi="Arial" w:cs="Arial"/>
-          <w:sz w:val="24"/>
-          <w:szCs w:val="24"/>
-        </w:rPr>
-      </w:pPr>
-    </w:p>
-    <w:p>
-      <w:pPr>
-        <w:spacing w:line="360" w:lineRule="auto"/>
-        <w:jc w:val="both"/>
-        <w:rPr>
-          <w:rFonts w:ascii="Arial" w:hAnsi="Arial" w:cs="Arial"/>
-          <w:sz w:val="24"/>
-          <w:szCs w:val="24"/>
-        </w:rPr>
-      </w:pPr>
-    </w:p>
-    <w:p>
-      <w:pPr>
-        <w:spacing w:line="360" w:lineRule="auto"/>
-        <w:jc w:val="both"/>
-        <w:rPr>
-          <w:rFonts w:ascii="Arial" w:hAnsi="Arial" w:cs="Arial"/>
-          <w:sz w:val="24"/>
-          <w:szCs w:val="24"/>
-        </w:rPr>
-      </w:pPr>
-    </w:p>
-    <w:p>
-      <w:pPr>
-        <w:spacing w:line="360" w:lineRule="auto"/>
-        <w:jc w:val="both"/>
-        <w:rPr>
-          <w:rFonts w:ascii="Arial" w:hAnsi="Arial" w:cs="Arial"/>
-          <w:sz w:val="24"/>
-          <w:szCs w:val="24"/>
-        </w:rPr>
-      </w:pPr>
-    </w:p>
-    <w:p>
-      <w:pPr>
-        <w:spacing w:line="360" w:lineRule="auto"/>
-        <w:jc w:val="both"/>
-        <w:rPr>
-          <w:rFonts w:ascii="Arial" w:hAnsi="Arial" w:cs="Arial"/>
-          <w:sz w:val="24"/>
-          <w:szCs w:val="24"/>
-        </w:rPr>
-      </w:pPr>
-    </w:p>
-    <w:p>
-      <w:pPr>
-        <w:spacing w:line="360" w:lineRule="auto"/>
-        <w:jc w:val="both"/>
-        <w:rPr>
-          <w:rFonts w:ascii="Arial" w:hAnsi="Arial" w:cs="Arial"/>
-          <w:sz w:val="24"/>
-          <w:szCs w:val="24"/>
-        </w:rPr>
-      </w:pPr>
-    </w:p>
-    <w:p>
-      <w:pPr>
-        <w:spacing w:line="360" w:lineRule="auto"/>
-        <w:jc w:val="both"/>
-        <w:rPr>
-          <w:rFonts w:ascii="Arial" w:hAnsi="Arial" w:cs="Arial"/>
-          <w:sz w:val="24"/>
-          <w:szCs w:val="24"/>
-        </w:rPr>
-      </w:pPr>
-    </w:p>
-    <w:p>
-      <w:pPr>
-        <w:spacing w:line="360" w:lineRule="auto"/>
-        <w:rPr>
-          <w:rFonts w:ascii="Arial" w:hAnsi="Arial" w:cs="Arial"/>
-          <w:b/>
-          <w:sz w:val="28"/>
-          <w:szCs w:val="28"/>
-        </w:rPr>
-      </w:pPr>
+      <w:bookmarkStart w:id="0" w:name="_GoBack"/>
+      <w:bookmarkEnd w:id="0"/>
     </w:p>
     <w:sectPr>
       <w:footerReference w:type="default" r:id="rId8"/>
@@ -4661,23 +4685,27 @@
 <w:ftr xmlns:wpc="http://schemas.microsoft.com/office/word/2010/wordprocessingCanvas" xmlns:cx="http://schemas.microsoft.com/office/drawing/2014/chartex" xmlns:cx1="http://schemas.microsoft.com/office/drawing/2015/9/8/chartex" xmlns:cx2="http://schemas.microsoft.com/office/drawing/2015/10/21/chartex" xmlns:cx3="http://schemas.microsoft.com/office/drawing/2016/5/9/chartex" xmlns:cx4="http://schemas.microsoft.com/office/drawing/2016/5/10/chartex" xmlns:cx5="http://schemas.microsoft.com/office/drawing/2016/5/11/chartex" xmlns:cx6="http://schemas.microsoft.com/office/drawing/2016/5/12/chartex" xmlns:cx7="http://schemas.microsoft.com/office/drawing/2016/5/13/chartex" xmlns:cx8="http://schemas.microsoft.com/office/drawing/2016/5/14/chartex" xmlns:mc="http://schemas.openxmlformats.org/markup-compatibility/2006" xmlns:aink="http://schemas.microsoft.com/office/drawing/2016/ink" xmlns:am3d="http://schemas.microsoft.com/office/drawing/2017/model3d" xmlns:o="urn:schemas-microsoft-com:office:office" xmlns:r="http://schemas.openxmlformats.org/officeDocument/2006/relationships" xmlns:m="http://schemas.openxmlformats.org/officeDocument/2006/math" xmlns:v="urn:schemas-microsoft-com:vml" xmlns:wp14="http://schemas.microsoft.com/office/word/2010/wordprocessingDrawing" xmlns:wp="http://schemas.openxmlformats.org/drawingml/2006/wordprocessingDrawing" xmlns:w10="urn:schemas-microsoft-com:office:word" xmlns:w="http://schemas.openxmlformats.org/wordprocessingml/2006/main" xmlns:w14="http://schemas.microsoft.com/office/word/2010/wordml" xmlns:w15="http://schemas.microsoft.com/office/word/2012/wordml" xmlns:w16cid="http://schemas.microsoft.com/office/word/2016/wordml/cid" xmlns:w16se="http://schemas.microsoft.com/office/word/2015/wordml/symex" xmlns:wpg="http://schemas.microsoft.com/office/word/2010/wordprocessingGroup" xmlns:wpi="http://schemas.microsoft.com/office/word/2010/wordprocessingInk" xmlns:wne="http://schemas.microsoft.com/office/word/2006/wordml" xmlns:wps="http://schemas.microsoft.com/office/word/2010/wordprocessingShape" mc:Ignorable="w14 w15 w16se w16cid wp14">
   <w:sdt>
     <w:sdtPr>
-      <w:rPr>
-        <w:b/>
-        <w:sz w:val="24"/>
-        <w:szCs w:val="24"/>
-      </w:rPr>
-      <w:id w:val="-1830514821"/>
+      <w:id w:val="-1319875962"/>
       <w:docPartObj>
         <w:docPartGallery w:val="Page Numbers (Bottom of Page)"/>
         <w:docPartUnique/>
       </w:docPartObj>
     </w:sdtPr>
+    <w:sdtEndPr>
+      <w:rPr>
+        <w:rFonts w:ascii="Arial" w:hAnsi="Arial" w:cs="Arial"/>
+        <w:b/>
+        <w:sz w:val="24"/>
+        <w:szCs w:val="24"/>
+      </w:rPr>
+    </w:sdtEndPr>
     <w:sdtContent>
       <w:p>
         <w:pPr>
           <w:pStyle w:val="Rodap"/>
           <w:jc w:val="right"/>
           <w:rPr>
+            <w:rFonts w:ascii="Arial" w:hAnsi="Arial" w:cs="Arial"/>
             <w:b/>
             <w:sz w:val="24"/>
             <w:szCs w:val="24"/>
@@ -4685,6 +4713,7 @@
         </w:pPr>
         <w:r>
           <w:rPr>
+            <w:rFonts w:ascii="Arial" w:hAnsi="Arial" w:cs="Arial"/>
             <w:b/>
             <w:sz w:val="24"/>
             <w:szCs w:val="24"/>
@@ -4693,6 +4722,7 @@
         </w:r>
         <w:r>
           <w:rPr>
+            <w:rFonts w:ascii="Arial" w:hAnsi="Arial" w:cs="Arial"/>
             <w:b/>
             <w:sz w:val="24"/>
             <w:szCs w:val="24"/>
@@ -4701,6 +4731,7 @@
         </w:r>
         <w:r>
           <w:rPr>
+            <w:rFonts w:ascii="Arial" w:hAnsi="Arial" w:cs="Arial"/>
             <w:b/>
             <w:sz w:val="24"/>
             <w:szCs w:val="24"/>
@@ -4709,15 +4740,17 @@
         </w:r>
         <w:r>
           <w:rPr>
+            <w:rFonts w:ascii="Arial" w:hAnsi="Arial" w:cs="Arial"/>
             <w:b/>
             <w:noProof/>
             <w:sz w:val="24"/>
             <w:szCs w:val="24"/>
           </w:rPr>
-          <w:t>10</w:t>
+          <w:t>12</w:t>
         </w:r>
         <w:r>
           <w:rPr>
+            <w:rFonts w:ascii="Arial" w:hAnsi="Arial" w:cs="Arial"/>
             <w:b/>
             <w:sz w:val="24"/>
             <w:szCs w:val="24"/>

</xml_diff>

<commit_message>
Modificando o documento WORD e PDF, alterando dicionário de dados conceitual e anexando uma nova imagem do DER, com as modificações concluidas. Também foi alterado o texto da descrição do domínio de aplicação.
</commit_message>
<xml_diff>
--- a/Projeto.docx
+++ b/Projeto.docx
@@ -402,6 +402,14 @@
           <w:sz w:val="24"/>
           <w:szCs w:val="24"/>
         </w:rPr>
+        <w:t xml:space="preserve">Figura 1: </w:t>
+      </w:r>
+      <w:r>
+        <w:rPr>
+          <w:rFonts w:ascii="Arial" w:hAnsi="Arial" w:cs="Arial"/>
+          <w:sz w:val="24"/>
+          <w:szCs w:val="24"/>
+        </w:rPr>
         <w:t>Diagrama entidade-relacionamento</w:t>
       </w:r>
       <w:r>
@@ -410,7 +418,23 @@
           <w:sz w:val="24"/>
           <w:szCs w:val="24"/>
         </w:rPr>
-        <w:t>....................................................................6</w:t>
+        <w:t>..............</w:t>
+      </w:r>
+      <w:r>
+        <w:rPr>
+          <w:rFonts w:ascii="Arial" w:hAnsi="Arial" w:cs="Arial"/>
+          <w:sz w:val="24"/>
+          <w:szCs w:val="24"/>
+        </w:rPr>
+        <w:t>.................</w:t>
+      </w:r>
+      <w:r>
+        <w:rPr>
+          <w:rFonts w:ascii="Arial" w:hAnsi="Arial" w:cs="Arial"/>
+          <w:sz w:val="24"/>
+          <w:szCs w:val="24"/>
+        </w:rPr>
+        <w:t>......................6</w:t>
       </w:r>
     </w:p>
     <w:p>
@@ -813,7 +837,23 @@
           <w:sz w:val="24"/>
           <w:szCs w:val="24"/>
         </w:rPr>
-        <w:t xml:space="preserve">   Na empresa atuam funcionários, que tem suas informações guardadas como o seu nome, CPF, RG, valor </w:t>
+        <w:t xml:space="preserve">   Na empresa atuam funcionários, que tem suas informações guardadas como o seu nome,</w:t>
+      </w:r>
+      <w:r>
+        <w:rPr>
+          <w:rFonts w:ascii="Arial" w:hAnsi="Arial" w:cs="Arial"/>
+          <w:sz w:val="24"/>
+          <w:szCs w:val="24"/>
+        </w:rPr>
+        <w:t xml:space="preserve"> sexo,</w:t>
+      </w:r>
+      <w:r>
+        <w:rPr>
+          <w:rFonts w:ascii="Arial" w:hAnsi="Arial" w:cs="Arial"/>
+          <w:sz w:val="24"/>
+          <w:szCs w:val="24"/>
+        </w:rPr>
+        <w:t xml:space="preserve"> CPF, RG, valor </w:t>
       </w:r>
       <w:r>
         <w:rPr>
@@ -861,7 +901,55 @@
           <w:sz w:val="24"/>
           <w:szCs w:val="24"/>
         </w:rPr>
-        <w:t xml:space="preserve"> Vendedores tem número da CNH, cidades em que trabalha e o seu código. Entregadores também tem o número da sua CNH registrado. Também são registradas as vendas realizadas pelos vendedores, guardando informações sobre a hora e a cidade em que foi realizada, a data, o valor total e seu código. As mercadorias existentes nas vendas têm seu preço, código, o tipo e seu nome. Também são registradas as informações dos clientes que compram as mercadorias, que tem o nome do estabelecimento</w:t>
+        <w:t xml:space="preserve"> Vendedores tem número da CNH, cidades em que trabalha e o seu código. Entregadores também tem o número da sua CNH registrado. Também são registradas as vendas realizadas pelos vendedores, guardando informações sobre a hora e a cidade em que foi realizada, a d</w:t>
+      </w:r>
+      <w:r>
+        <w:rPr>
+          <w:rFonts w:ascii="Arial" w:hAnsi="Arial" w:cs="Arial"/>
+          <w:sz w:val="24"/>
+          <w:szCs w:val="24"/>
+        </w:rPr>
+        <w:t>ata, o valor total e seu código, além disso, os vendedores recebem sua comissão de acordo com o valor da venda realizada.</w:t>
+      </w:r>
+      <w:r>
+        <w:rPr>
+          <w:rFonts w:ascii="Arial" w:hAnsi="Arial" w:cs="Arial"/>
+          <w:sz w:val="24"/>
+          <w:szCs w:val="24"/>
+        </w:rPr>
+        <w:t xml:space="preserve"> As mercadorias existentes nas vendas têm seu preço,</w:t>
+      </w:r>
+      <w:r>
+        <w:rPr>
+          <w:rFonts w:ascii="Arial" w:hAnsi="Arial" w:cs="Arial"/>
+          <w:sz w:val="24"/>
+          <w:szCs w:val="24"/>
+        </w:rPr>
+        <w:t xml:space="preserve"> código, o tipo e seu nome, além de serem registradas a quantidade de cada mercadoria e seu preço unitário em cada venda.</w:t>
+      </w:r>
+      <w:r>
+        <w:rPr>
+          <w:rFonts w:ascii="Arial" w:hAnsi="Arial" w:cs="Arial"/>
+          <w:sz w:val="24"/>
+          <w:szCs w:val="24"/>
+        </w:rPr>
+        <w:t xml:space="preserve"> Também são registradas as informações dos cli</w:t>
+      </w:r>
+      <w:r>
+        <w:rPr>
+          <w:rFonts w:ascii="Arial" w:hAnsi="Arial" w:cs="Arial"/>
+          <w:sz w:val="24"/>
+          <w:szCs w:val="24"/>
+        </w:rPr>
+        <w:t>entes que solicitam as vendas</w:t>
+      </w:r>
+      <w:r>
+        <w:rPr>
+          <w:rFonts w:ascii="Arial" w:hAnsi="Arial" w:cs="Arial"/>
+          <w:sz w:val="24"/>
+          <w:szCs w:val="24"/>
+        </w:rPr>
+        <w:t>, que tem o nome do estabelecimento</w:t>
       </w:r>
       <w:r>
         <w:rPr>
@@ -903,39 +991,6 @@
         </w:rPr>
         <w:tab/>
       </w:r>
-    </w:p>
-    <w:p>
-      <w:pPr>
-        <w:spacing w:line="360" w:lineRule="auto"/>
-        <w:jc w:val="both"/>
-        <w:rPr>
-          <w:rFonts w:ascii="Arial" w:hAnsi="Arial" w:cs="Arial"/>
-          <w:sz w:val="24"/>
-          <w:szCs w:val="24"/>
-        </w:rPr>
-      </w:pPr>
-    </w:p>
-    <w:p>
-      <w:pPr>
-        <w:spacing w:line="360" w:lineRule="auto"/>
-        <w:jc w:val="both"/>
-        <w:rPr>
-          <w:rFonts w:ascii="Arial" w:hAnsi="Arial" w:cs="Arial"/>
-          <w:sz w:val="24"/>
-          <w:szCs w:val="24"/>
-        </w:rPr>
-      </w:pPr>
-    </w:p>
-    <w:p>
-      <w:pPr>
-        <w:spacing w:line="360" w:lineRule="auto"/>
-        <w:jc w:val="both"/>
-        <w:rPr>
-          <w:rFonts w:ascii="Arial" w:hAnsi="Arial" w:cs="Arial"/>
-          <w:sz w:val="24"/>
-          <w:szCs w:val="24"/>
-        </w:rPr>
-      </w:pPr>
     </w:p>
     <w:p>
       <w:pPr>
@@ -1649,6 +1704,32 @@
           <w:szCs w:val="28"/>
         </w:rPr>
         <w:t>Diagrama entidade-relacionamento</w:t>
+      </w:r>
+    </w:p>
+    <w:p>
+      <w:pPr>
+        <w:spacing w:line="360" w:lineRule="auto"/>
+        <w:rPr>
+          <w:rFonts w:ascii="Arial" w:hAnsi="Arial" w:cs="Arial"/>
+          <w:sz w:val="24"/>
+          <w:szCs w:val="24"/>
+        </w:rPr>
+      </w:pPr>
+      <w:r>
+        <w:rPr>
+          <w:rFonts w:ascii="Arial" w:hAnsi="Arial" w:cs="Arial"/>
+          <w:sz w:val="24"/>
+          <w:szCs w:val="24"/>
+        </w:rPr>
+        <w:t>Figura 1</w:t>
+      </w:r>
+      <w:r>
+        <w:rPr>
+          <w:rFonts w:ascii="Arial" w:hAnsi="Arial" w:cs="Arial"/>
+          <w:sz w:val="24"/>
+          <w:szCs w:val="24"/>
+        </w:rPr>
+        <w:t>:</w:t>
       </w:r>
     </w:p>
     <w:p>
@@ -1673,15 +1754,15 @@
           <wp:anchor distT="0" distB="0" distL="114300" distR="114300" simplePos="0" relativeHeight="251658240" behindDoc="0" locked="0" layoutInCell="1" allowOverlap="1">
             <wp:simplePos x="0" y="0"/>
             <wp:positionH relativeFrom="column">
-              <wp:posOffset>-1051560</wp:posOffset>
+              <wp:posOffset>-756920</wp:posOffset>
             </wp:positionH>
             <wp:positionV relativeFrom="paragraph">
-              <wp:posOffset>448945</wp:posOffset>
+              <wp:posOffset>334645</wp:posOffset>
             </wp:positionV>
-            <wp:extent cx="7477125" cy="5285740"/>
-            <wp:effectExtent l="0" t="0" r="9525" b="0"/>
+            <wp:extent cx="7056120" cy="5248275"/>
+            <wp:effectExtent l="0" t="0" r="0" b="9525"/>
             <wp:wrapSquare wrapText="bothSides"/>
-            <wp:docPr id="2" name="Imagem 2"/>
+            <wp:docPr id="3" name="Imagem 3"/>
             <wp:cNvGraphicFramePr>
               <a:graphicFrameLocks xmlns:a="http://schemas.openxmlformats.org/drawingml/2006/main" noChangeAspect="1"/>
             </wp:cNvGraphicFramePr>
@@ -1689,7 +1770,7 @@
               <a:graphicData uri="http://schemas.openxmlformats.org/drawingml/2006/picture">
                 <pic:pic xmlns:pic="http://schemas.openxmlformats.org/drawingml/2006/picture">
                   <pic:nvPicPr>
-                    <pic:cNvPr id="2" name="der.jpg"/>
+                    <pic:cNvPr id="3" name="der.jpg"/>
                     <pic:cNvPicPr/>
                   </pic:nvPicPr>
                   <pic:blipFill>
@@ -1707,7 +1788,7 @@
                   <pic:spPr>
                     <a:xfrm>
                       <a:off x="0" y="0"/>
-                      <a:ext cx="7477125" cy="5285740"/>
+                      <a:ext cx="7056120" cy="5248275"/>
                     </a:xfrm>
                     <a:prstGeom prst="rect">
                       <a:avLst/>
@@ -1762,6 +1843,7 @@
     <w:p>
       <w:pPr>
         <w:spacing w:line="360" w:lineRule="auto"/>
+        <w:jc w:val="both"/>
         <w:rPr>
           <w:rFonts w:ascii="Arial" w:hAnsi="Arial" w:cs="Arial"/>
           <w:b/>
@@ -1941,7 +2023,6 @@
       <w:r>
         <w:rPr>
           <w:rFonts w:ascii="Arial" w:hAnsi="Arial" w:cs="Arial"/>
-          <w:b/>
           <w:sz w:val="24"/>
           <w:szCs w:val="24"/>
         </w:rPr>
@@ -1954,6 +2035,43 @@
           <w:sz w:val="24"/>
           <w:szCs w:val="24"/>
         </w:rPr>
+        <w:t>Sexo</w:t>
+      </w:r>
+      <w:r>
+        <w:rPr>
+          <w:rFonts w:ascii="Arial" w:hAnsi="Arial" w:cs="Arial"/>
+          <w:sz w:val="24"/>
+          <w:szCs w:val="24"/>
+        </w:rPr>
+        <w:t>: Atributo que armazena o sexo do funcionário.</w:t>
+      </w:r>
+    </w:p>
+    <w:p>
+      <w:pPr>
+        <w:spacing w:line="360" w:lineRule="auto"/>
+        <w:jc w:val="both"/>
+        <w:rPr>
+          <w:rFonts w:ascii="Arial" w:hAnsi="Arial" w:cs="Arial"/>
+          <w:sz w:val="24"/>
+          <w:szCs w:val="24"/>
+        </w:rPr>
+      </w:pPr>
+      <w:r>
+        <w:rPr>
+          <w:rFonts w:ascii="Arial" w:hAnsi="Arial" w:cs="Arial"/>
+          <w:b/>
+          <w:sz w:val="24"/>
+          <w:szCs w:val="24"/>
+        </w:rPr>
+        <w:t xml:space="preserve">   </w:t>
+      </w:r>
+      <w:r>
+        <w:rPr>
+          <w:rFonts w:ascii="Arial" w:hAnsi="Arial" w:cs="Arial"/>
+          <w:b/>
+          <w:sz w:val="24"/>
+          <w:szCs w:val="24"/>
+        </w:rPr>
         <w:t>Salário</w:t>
       </w:r>
       <w:r>
@@ -2148,18 +2266,7 @@
           <w:sz w:val="24"/>
           <w:szCs w:val="24"/>
         </w:rPr>
-        <w:t>Telef</w:t>
-      </w:r>
-      <w:bookmarkStart w:id="0" w:name="_GoBack"/>
-      <w:bookmarkEnd w:id="0"/>
-      <w:r>
-        <w:rPr>
-          <w:rFonts w:ascii="Arial" w:hAnsi="Arial" w:cs="Arial"/>
-          <w:b/>
-          <w:sz w:val="24"/>
-          <w:szCs w:val="24"/>
-        </w:rPr>
-        <w:t>one</w:t>
+        <w:t>Telefone</w:t>
       </w:r>
       <w:r>
         <w:rPr>
@@ -2400,7 +2507,6 @@
           <w:sz w:val="24"/>
           <w:szCs w:val="24"/>
         </w:rPr>
-        <w:lastRenderedPageBreak/>
         <w:t>Entidade VENDEDOR:</w:t>
       </w:r>
     </w:p>
@@ -2685,25 +2791,151 @@
           <w:szCs w:val="24"/>
         </w:rPr>
       </w:pPr>
-    </w:p>
-    <w:p>
-      <w:pPr>
-        <w:spacing w:line="360" w:lineRule="auto"/>
-        <w:jc w:val="both"/>
-        <w:rPr>
-          <w:rFonts w:ascii="Arial" w:hAnsi="Arial" w:cs="Arial"/>
-          <w:b/>
-          <w:sz w:val="24"/>
-          <w:szCs w:val="24"/>
-        </w:rPr>
-      </w:pPr>
-      <w:r>
-        <w:rPr>
-          <w:rFonts w:ascii="Arial" w:hAnsi="Arial" w:cs="Arial"/>
-          <w:b/>
-          <w:sz w:val="24"/>
-          <w:szCs w:val="24"/>
-        </w:rPr>
+      <w:r>
+        <w:rPr>
+          <w:rFonts w:ascii="Arial" w:hAnsi="Arial" w:cs="Arial"/>
+          <w:b/>
+          <w:sz w:val="24"/>
+          <w:szCs w:val="24"/>
+        </w:rPr>
+        <w:t xml:space="preserve">Atributos do </w:t>
+      </w:r>
+      <w:proofErr w:type="gramStart"/>
+      <w:r>
+        <w:rPr>
+          <w:rFonts w:ascii="Arial" w:hAnsi="Arial" w:cs="Arial"/>
+          <w:b/>
+          <w:sz w:val="24"/>
+          <w:szCs w:val="24"/>
+        </w:rPr>
+        <w:t>relacionamento Realiza</w:t>
+      </w:r>
+      <w:proofErr w:type="gramEnd"/>
+      <w:r>
+        <w:rPr>
+          <w:rFonts w:ascii="Arial" w:hAnsi="Arial" w:cs="Arial"/>
+          <w:b/>
+          <w:sz w:val="24"/>
+          <w:szCs w:val="24"/>
+        </w:rPr>
+        <w:t>:</w:t>
+      </w:r>
+    </w:p>
+    <w:p>
+      <w:pPr>
+        <w:spacing w:line="360" w:lineRule="auto"/>
+        <w:jc w:val="both"/>
+        <w:rPr>
+          <w:rFonts w:ascii="Arial" w:hAnsi="Arial" w:cs="Arial"/>
+          <w:sz w:val="24"/>
+          <w:szCs w:val="24"/>
+        </w:rPr>
+      </w:pPr>
+      <w:r>
+        <w:rPr>
+          <w:rFonts w:ascii="Arial" w:hAnsi="Arial" w:cs="Arial"/>
+          <w:sz w:val="24"/>
+          <w:szCs w:val="24"/>
+        </w:rPr>
+        <w:t xml:space="preserve">   </w:t>
+      </w:r>
+      <w:r>
+        <w:rPr>
+          <w:rFonts w:ascii="Arial" w:hAnsi="Arial" w:cs="Arial"/>
+          <w:b/>
+          <w:sz w:val="24"/>
+          <w:szCs w:val="24"/>
+        </w:rPr>
+        <w:t>Comissão</w:t>
+      </w:r>
+      <w:r>
+        <w:rPr>
+          <w:rFonts w:ascii="Arial" w:hAnsi="Arial" w:cs="Arial"/>
+          <w:sz w:val="24"/>
+          <w:szCs w:val="24"/>
+        </w:rPr>
+        <w:t>: Atributo que indica o valor da comissão que o vendedor recebe em cada venda.</w:t>
+      </w:r>
+    </w:p>
+    <w:p>
+      <w:pPr>
+        <w:spacing w:line="360" w:lineRule="auto"/>
+        <w:jc w:val="both"/>
+        <w:rPr>
+          <w:rFonts w:ascii="Arial" w:hAnsi="Arial" w:cs="Arial"/>
+          <w:b/>
+          <w:sz w:val="24"/>
+          <w:szCs w:val="24"/>
+        </w:rPr>
+      </w:pPr>
+    </w:p>
+    <w:p>
+      <w:pPr>
+        <w:spacing w:line="360" w:lineRule="auto"/>
+        <w:jc w:val="both"/>
+        <w:rPr>
+          <w:rFonts w:ascii="Arial" w:hAnsi="Arial" w:cs="Arial"/>
+          <w:b/>
+          <w:sz w:val="24"/>
+          <w:szCs w:val="24"/>
+        </w:rPr>
+      </w:pPr>
+    </w:p>
+    <w:p>
+      <w:pPr>
+        <w:spacing w:line="360" w:lineRule="auto"/>
+        <w:jc w:val="both"/>
+        <w:rPr>
+          <w:rFonts w:ascii="Arial" w:hAnsi="Arial" w:cs="Arial"/>
+          <w:b/>
+          <w:sz w:val="24"/>
+          <w:szCs w:val="24"/>
+        </w:rPr>
+      </w:pPr>
+    </w:p>
+    <w:p>
+      <w:pPr>
+        <w:spacing w:line="360" w:lineRule="auto"/>
+        <w:jc w:val="both"/>
+        <w:rPr>
+          <w:rFonts w:ascii="Arial" w:hAnsi="Arial" w:cs="Arial"/>
+          <w:b/>
+          <w:sz w:val="24"/>
+          <w:szCs w:val="24"/>
+        </w:rPr>
+      </w:pPr>
+    </w:p>
+    <w:p>
+      <w:pPr>
+        <w:spacing w:line="360" w:lineRule="auto"/>
+        <w:jc w:val="both"/>
+        <w:rPr>
+          <w:rFonts w:ascii="Arial" w:hAnsi="Arial" w:cs="Arial"/>
+          <w:b/>
+          <w:sz w:val="24"/>
+          <w:szCs w:val="24"/>
+        </w:rPr>
+      </w:pPr>
+    </w:p>
+    <w:p>
+      <w:pPr>
+        <w:spacing w:line="360" w:lineRule="auto"/>
+        <w:jc w:val="both"/>
+        <w:rPr>
+          <w:rFonts w:ascii="Arial" w:hAnsi="Arial" w:cs="Arial"/>
+          <w:b/>
+          <w:sz w:val="24"/>
+          <w:szCs w:val="24"/>
+        </w:rPr>
+      </w:pPr>
+      <w:r>
+        <w:rPr>
+          <w:rFonts w:ascii="Arial" w:hAnsi="Arial" w:cs="Arial"/>
+          <w:b/>
+          <w:sz w:val="24"/>
+          <w:szCs w:val="24"/>
+        </w:rPr>
+        <w:lastRenderedPageBreak/>
         <w:t>Entidade SECRETÁRIO:</w:t>
       </w:r>
     </w:p>
@@ -2732,6 +2964,7 @@
         <w:jc w:val="both"/>
         <w:rPr>
           <w:rFonts w:ascii="Arial" w:hAnsi="Arial" w:cs="Arial"/>
+          <w:b/>
           <w:sz w:val="24"/>
           <w:szCs w:val="24"/>
         </w:rPr>
@@ -2764,6 +2997,7 @@
         <w:jc w:val="both"/>
         <w:rPr>
           <w:rFonts w:ascii="Arial" w:hAnsi="Arial" w:cs="Arial"/>
+          <w:b/>
           <w:sz w:val="24"/>
           <w:szCs w:val="24"/>
         </w:rPr>
@@ -2791,7 +3025,25 @@
           <w:sz w:val="24"/>
           <w:szCs w:val="24"/>
         </w:rPr>
-        <w:t xml:space="preserve"> pode ser conferida por apenas um</w:t>
+        <w:t xml:space="preserve"> pode ser conferida por </w:t>
+      </w:r>
+      <w:proofErr w:type="gramStart"/>
+      <w:r>
+        <w:rPr>
+          <w:rFonts w:ascii="Arial" w:hAnsi="Arial" w:cs="Arial"/>
+          <w:sz w:val="24"/>
+          <w:szCs w:val="24"/>
+        </w:rPr>
+        <w:t>apenas</w:t>
+      </w:r>
+      <w:proofErr w:type="gramEnd"/>
+      <w:r>
+        <w:rPr>
+          <w:rFonts w:ascii="Arial" w:hAnsi="Arial" w:cs="Arial"/>
+          <w:sz w:val="24"/>
+          <w:szCs w:val="24"/>
+        </w:rPr>
+        <w:t xml:space="preserve"> um</w:t>
       </w:r>
       <w:r>
         <w:rPr>
@@ -2819,204 +3071,240 @@
           <w:sz w:val="24"/>
           <w:szCs w:val="24"/>
         </w:rPr>
+        <w:t>Informa</w:t>
+      </w:r>
+      <w:r>
+        <w:rPr>
+          <w:rFonts w:ascii="Arial" w:hAnsi="Arial" w:cs="Arial"/>
+          <w:sz w:val="24"/>
+          <w:szCs w:val="24"/>
+        </w:rPr>
+        <w:t>: Indica o relacionamento entre Secretário e Estoquista, onde cada Secretário pode informar nenhum ou muitos Estoquistas, e cada Estoquista pode ser informado por um ou mais secretários.</w:t>
+      </w:r>
+    </w:p>
+    <w:p>
+      <w:pPr>
+        <w:spacing w:line="360" w:lineRule="auto"/>
+        <w:jc w:val="both"/>
+        <w:rPr>
+          <w:rFonts w:ascii="Arial" w:hAnsi="Arial" w:cs="Arial"/>
+          <w:b/>
+          <w:sz w:val="24"/>
+          <w:szCs w:val="24"/>
+        </w:rPr>
+      </w:pPr>
+    </w:p>
+    <w:p>
+      <w:pPr>
+        <w:spacing w:line="360" w:lineRule="auto"/>
+        <w:jc w:val="both"/>
+        <w:rPr>
+          <w:rFonts w:ascii="Arial" w:hAnsi="Arial" w:cs="Arial"/>
+          <w:b/>
+          <w:sz w:val="24"/>
+          <w:szCs w:val="24"/>
+        </w:rPr>
+      </w:pPr>
+      <w:r>
+        <w:rPr>
+          <w:rFonts w:ascii="Arial" w:hAnsi="Arial" w:cs="Arial"/>
+          <w:b/>
+          <w:sz w:val="24"/>
+          <w:szCs w:val="24"/>
+        </w:rPr>
+        <w:t>Entidade ESTOQUISTA:</w:t>
+      </w:r>
+    </w:p>
+    <w:p>
+      <w:pPr>
+        <w:spacing w:line="360" w:lineRule="auto"/>
+        <w:jc w:val="both"/>
+        <w:rPr>
+          <w:rFonts w:ascii="Arial" w:hAnsi="Arial" w:cs="Arial"/>
+          <w:sz w:val="24"/>
+          <w:szCs w:val="24"/>
+        </w:rPr>
+      </w:pPr>
+      <w:r>
+        <w:rPr>
+          <w:rFonts w:ascii="Arial" w:hAnsi="Arial" w:cs="Arial"/>
+          <w:sz w:val="24"/>
+          <w:szCs w:val="24"/>
+        </w:rPr>
+        <w:t>Armazena as informações dos Estoquistas que trabalham na empresa.</w:t>
+      </w:r>
+    </w:p>
+    <w:p>
+      <w:pPr>
+        <w:spacing w:line="360" w:lineRule="auto"/>
+        <w:jc w:val="both"/>
+        <w:rPr>
+          <w:rFonts w:ascii="Arial" w:hAnsi="Arial" w:cs="Arial"/>
+          <w:sz w:val="24"/>
+          <w:szCs w:val="24"/>
+        </w:rPr>
+      </w:pPr>
+    </w:p>
+    <w:p>
+      <w:pPr>
+        <w:spacing w:line="360" w:lineRule="auto"/>
+        <w:jc w:val="both"/>
+        <w:rPr>
+          <w:rFonts w:ascii="Arial" w:hAnsi="Arial" w:cs="Arial"/>
+          <w:b/>
+          <w:sz w:val="24"/>
+          <w:szCs w:val="24"/>
+        </w:rPr>
+      </w:pPr>
+      <w:r>
+        <w:rPr>
+          <w:rFonts w:ascii="Arial" w:hAnsi="Arial" w:cs="Arial"/>
+          <w:b/>
+          <w:sz w:val="24"/>
+          <w:szCs w:val="24"/>
+        </w:rPr>
+        <w:t>Relacionamentos da entidade ESTOQUISTA:</w:t>
+      </w:r>
+    </w:p>
+    <w:p>
+      <w:pPr>
+        <w:spacing w:line="360" w:lineRule="auto"/>
+        <w:jc w:val="both"/>
+        <w:rPr>
+          <w:rFonts w:ascii="Arial" w:hAnsi="Arial" w:cs="Arial"/>
+          <w:sz w:val="24"/>
+          <w:szCs w:val="24"/>
+        </w:rPr>
+      </w:pPr>
+      <w:r>
+        <w:rPr>
+          <w:rFonts w:ascii="Arial" w:hAnsi="Arial" w:cs="Arial"/>
+          <w:b/>
+          <w:sz w:val="24"/>
+          <w:szCs w:val="24"/>
+        </w:rPr>
+        <w:t>Informa</w:t>
+      </w:r>
+      <w:r>
+        <w:rPr>
+          <w:rFonts w:ascii="Arial" w:hAnsi="Arial" w:cs="Arial"/>
+          <w:sz w:val="24"/>
+          <w:szCs w:val="24"/>
+        </w:rPr>
+        <w:t>: Indica o relacionamento entre Estoquista e Secretário, onde cada Estoquista pode ser informado por um ou mais secretários, e cada Secretário informa a nenhum ou muitos estoquistas.</w:t>
+      </w:r>
+    </w:p>
+    <w:p>
+      <w:pPr>
+        <w:spacing w:line="360" w:lineRule="auto"/>
+        <w:jc w:val="both"/>
+        <w:rPr>
+          <w:rFonts w:ascii="Arial" w:hAnsi="Arial" w:cs="Arial"/>
+          <w:sz w:val="24"/>
+          <w:szCs w:val="24"/>
+        </w:rPr>
+      </w:pPr>
+      <w:r>
+        <w:rPr>
+          <w:rFonts w:ascii="Arial" w:hAnsi="Arial" w:cs="Arial"/>
+          <w:b/>
+          <w:sz w:val="24"/>
+          <w:szCs w:val="24"/>
+        </w:rPr>
+        <w:t>Informa</w:t>
+      </w:r>
+      <w:r>
+        <w:rPr>
+          <w:rFonts w:ascii="Arial" w:hAnsi="Arial" w:cs="Arial"/>
+          <w:sz w:val="24"/>
+          <w:szCs w:val="24"/>
+        </w:rPr>
+        <w:t>: Indica o relacionamento entre Estoquista e Entregador, onde cada Estoquista informa a nenhum ou muitos Entregadores, e cada Entregador é informado por um ou mais Estoquistas.</w:t>
+      </w:r>
+    </w:p>
+    <w:p>
+      <w:pPr>
+        <w:spacing w:line="360" w:lineRule="auto"/>
+        <w:jc w:val="both"/>
+        <w:rPr>
+          <w:rFonts w:ascii="Arial" w:hAnsi="Arial" w:cs="Arial"/>
+          <w:sz w:val="24"/>
+          <w:szCs w:val="24"/>
+        </w:rPr>
+      </w:pPr>
+      <w:r>
+        <w:rPr>
+          <w:rFonts w:ascii="Arial" w:hAnsi="Arial" w:cs="Arial"/>
+          <w:b/>
+          <w:sz w:val="24"/>
+          <w:szCs w:val="24"/>
+        </w:rPr>
+        <w:t>Controla</w:t>
+      </w:r>
+      <w:r>
+        <w:rPr>
+          <w:rFonts w:ascii="Arial" w:hAnsi="Arial" w:cs="Arial"/>
+          <w:sz w:val="24"/>
+          <w:szCs w:val="24"/>
+        </w:rPr>
+        <w:t>: Indica o relacionamento entre Estoquista e Mercadoria, onde cada Estoquista controla uma ou mais Mercadorias, e cada Mercadoria é controlada por um ou mais Estoquistas.</w:t>
+      </w:r>
+    </w:p>
+    <w:p>
+      <w:pPr>
+        <w:spacing w:line="360" w:lineRule="auto"/>
+        <w:jc w:val="both"/>
+        <w:rPr>
+          <w:rFonts w:ascii="Arial" w:hAnsi="Arial" w:cs="Arial"/>
+          <w:b/>
+          <w:sz w:val="24"/>
+          <w:szCs w:val="24"/>
+        </w:rPr>
+      </w:pPr>
+    </w:p>
+    <w:p>
+      <w:pPr>
+        <w:spacing w:line="360" w:lineRule="auto"/>
+        <w:jc w:val="both"/>
+        <w:rPr>
+          <w:rFonts w:ascii="Arial" w:hAnsi="Arial" w:cs="Arial"/>
+          <w:b/>
+          <w:sz w:val="24"/>
+          <w:szCs w:val="24"/>
+        </w:rPr>
+      </w:pPr>
+    </w:p>
+    <w:p>
+      <w:pPr>
+        <w:spacing w:line="360" w:lineRule="auto"/>
+        <w:jc w:val="both"/>
+        <w:rPr>
+          <w:rFonts w:ascii="Arial" w:hAnsi="Arial" w:cs="Arial"/>
+          <w:b/>
+          <w:sz w:val="24"/>
+          <w:szCs w:val="24"/>
+        </w:rPr>
+      </w:pPr>
+    </w:p>
+    <w:p>
+      <w:pPr>
+        <w:spacing w:line="360" w:lineRule="auto"/>
+        <w:jc w:val="both"/>
+        <w:rPr>
+          <w:rFonts w:ascii="Arial" w:hAnsi="Arial" w:cs="Arial"/>
+          <w:b/>
+          <w:sz w:val="24"/>
+          <w:szCs w:val="24"/>
+        </w:rPr>
+      </w:pPr>
+      <w:r>
+        <w:rPr>
+          <w:rFonts w:ascii="Arial" w:hAnsi="Arial" w:cs="Arial"/>
+          <w:b/>
+          <w:sz w:val="24"/>
+          <w:szCs w:val="24"/>
+        </w:rPr>
         <w:lastRenderedPageBreak/>
-        <w:t>Informa</w:t>
-      </w:r>
-      <w:r>
-        <w:rPr>
-          <w:rFonts w:ascii="Arial" w:hAnsi="Arial" w:cs="Arial"/>
-          <w:sz w:val="24"/>
-          <w:szCs w:val="24"/>
-        </w:rPr>
-        <w:t>: Indica o relacionamento entre Secretário e Estoquista, onde cada Secretário pode informar nenhum ou muitos Estoquistas, e cada Estoquista pode ser informado por um ou mais secretários.</w:t>
-      </w:r>
-    </w:p>
-    <w:p>
-      <w:pPr>
-        <w:spacing w:line="360" w:lineRule="auto"/>
-        <w:jc w:val="both"/>
-        <w:rPr>
-          <w:rFonts w:ascii="Arial" w:hAnsi="Arial" w:cs="Arial"/>
-          <w:b/>
-          <w:sz w:val="24"/>
-          <w:szCs w:val="24"/>
-        </w:rPr>
-      </w:pPr>
-    </w:p>
-    <w:p>
-      <w:pPr>
-        <w:spacing w:line="360" w:lineRule="auto"/>
-        <w:jc w:val="both"/>
-        <w:rPr>
-          <w:rFonts w:ascii="Arial" w:hAnsi="Arial" w:cs="Arial"/>
-          <w:b/>
-          <w:sz w:val="24"/>
-          <w:szCs w:val="24"/>
-        </w:rPr>
-      </w:pPr>
-      <w:r>
-        <w:rPr>
-          <w:rFonts w:ascii="Arial" w:hAnsi="Arial" w:cs="Arial"/>
-          <w:b/>
-          <w:sz w:val="24"/>
-          <w:szCs w:val="24"/>
-        </w:rPr>
-        <w:t>Entidade ESTOQUISTA:</w:t>
-      </w:r>
-    </w:p>
-    <w:p>
-      <w:pPr>
-        <w:spacing w:line="360" w:lineRule="auto"/>
-        <w:jc w:val="both"/>
-        <w:rPr>
-          <w:rFonts w:ascii="Arial" w:hAnsi="Arial" w:cs="Arial"/>
-          <w:sz w:val="24"/>
-          <w:szCs w:val="24"/>
-        </w:rPr>
-      </w:pPr>
-      <w:r>
-        <w:rPr>
-          <w:rFonts w:ascii="Arial" w:hAnsi="Arial" w:cs="Arial"/>
-          <w:sz w:val="24"/>
-          <w:szCs w:val="24"/>
-        </w:rPr>
-        <w:t>Armazena as informações dos Estoquistas que trabalham na empresa.</w:t>
-      </w:r>
-    </w:p>
-    <w:p>
-      <w:pPr>
-        <w:spacing w:line="360" w:lineRule="auto"/>
-        <w:jc w:val="both"/>
-        <w:rPr>
-          <w:rFonts w:ascii="Arial" w:hAnsi="Arial" w:cs="Arial"/>
-          <w:sz w:val="24"/>
-          <w:szCs w:val="24"/>
-        </w:rPr>
-      </w:pPr>
-    </w:p>
-    <w:p>
-      <w:pPr>
-        <w:spacing w:line="360" w:lineRule="auto"/>
-        <w:jc w:val="both"/>
-        <w:rPr>
-          <w:rFonts w:ascii="Arial" w:hAnsi="Arial" w:cs="Arial"/>
-          <w:b/>
-          <w:sz w:val="24"/>
-          <w:szCs w:val="24"/>
-        </w:rPr>
-      </w:pPr>
-      <w:r>
-        <w:rPr>
-          <w:rFonts w:ascii="Arial" w:hAnsi="Arial" w:cs="Arial"/>
-          <w:b/>
-          <w:sz w:val="24"/>
-          <w:szCs w:val="24"/>
-        </w:rPr>
-        <w:t>Relacionamentos da entidade ESTOQUISTA:</w:t>
-      </w:r>
-    </w:p>
-    <w:p>
-      <w:pPr>
-        <w:spacing w:line="360" w:lineRule="auto"/>
-        <w:jc w:val="both"/>
-        <w:rPr>
-          <w:rFonts w:ascii="Arial" w:hAnsi="Arial" w:cs="Arial"/>
-          <w:sz w:val="24"/>
-          <w:szCs w:val="24"/>
-        </w:rPr>
-      </w:pPr>
-      <w:r>
-        <w:rPr>
-          <w:rFonts w:ascii="Arial" w:hAnsi="Arial" w:cs="Arial"/>
-          <w:b/>
-          <w:sz w:val="24"/>
-          <w:szCs w:val="24"/>
-        </w:rPr>
-        <w:t>Informa</w:t>
-      </w:r>
-      <w:r>
-        <w:rPr>
-          <w:rFonts w:ascii="Arial" w:hAnsi="Arial" w:cs="Arial"/>
-          <w:sz w:val="24"/>
-          <w:szCs w:val="24"/>
-        </w:rPr>
-        <w:t>: Indica o relacionamento entre Estoquista e Secretário, onde cada Estoquista pode ser informado por um ou mais secretários, e cada Secretário informa a nenhum ou muitos estoquistas.</w:t>
-      </w:r>
-    </w:p>
-    <w:p>
-      <w:pPr>
-        <w:spacing w:line="360" w:lineRule="auto"/>
-        <w:jc w:val="both"/>
-        <w:rPr>
-          <w:rFonts w:ascii="Arial" w:hAnsi="Arial" w:cs="Arial"/>
-          <w:sz w:val="24"/>
-          <w:szCs w:val="24"/>
-        </w:rPr>
-      </w:pPr>
-      <w:r>
-        <w:rPr>
-          <w:rFonts w:ascii="Arial" w:hAnsi="Arial" w:cs="Arial"/>
-          <w:b/>
-          <w:sz w:val="24"/>
-          <w:szCs w:val="24"/>
-        </w:rPr>
-        <w:t>Informa</w:t>
-      </w:r>
-      <w:r>
-        <w:rPr>
-          <w:rFonts w:ascii="Arial" w:hAnsi="Arial" w:cs="Arial"/>
-          <w:sz w:val="24"/>
-          <w:szCs w:val="24"/>
-        </w:rPr>
-        <w:t>: Indica o relacionamento entre Estoquista e Entregador, onde cada Estoquista informa a nenhum ou muitos Entregadores, e cada Entregador é informado por um ou mais Estoquistas.</w:t>
-      </w:r>
-    </w:p>
-    <w:p>
-      <w:pPr>
-        <w:spacing w:line="360" w:lineRule="auto"/>
-        <w:jc w:val="both"/>
-        <w:rPr>
-          <w:rFonts w:ascii="Arial" w:hAnsi="Arial" w:cs="Arial"/>
-          <w:sz w:val="24"/>
-          <w:szCs w:val="24"/>
-        </w:rPr>
-      </w:pPr>
-      <w:r>
-        <w:rPr>
-          <w:rFonts w:ascii="Arial" w:hAnsi="Arial" w:cs="Arial"/>
-          <w:b/>
-          <w:sz w:val="24"/>
-          <w:szCs w:val="24"/>
-        </w:rPr>
-        <w:t>Controla</w:t>
-      </w:r>
-      <w:r>
-        <w:rPr>
-          <w:rFonts w:ascii="Arial" w:hAnsi="Arial" w:cs="Arial"/>
-          <w:sz w:val="24"/>
-          <w:szCs w:val="24"/>
-        </w:rPr>
-        <w:t>: Indica o relacionamento entre Estoquista e Mercadoria, onde cada Estoquista controla uma ou mais Mercadorias, e cada Mercadoria é controlada por um ou mais Estoquistas.</w:t>
-      </w:r>
-    </w:p>
-    <w:p>
-      <w:pPr>
-        <w:spacing w:line="360" w:lineRule="auto"/>
-        <w:jc w:val="both"/>
-        <w:rPr>
-          <w:rFonts w:ascii="Arial" w:hAnsi="Arial" w:cs="Arial"/>
-          <w:b/>
-          <w:sz w:val="24"/>
-          <w:szCs w:val="24"/>
-        </w:rPr>
-      </w:pPr>
-      <w:r>
-        <w:rPr>
-          <w:rFonts w:ascii="Arial" w:hAnsi="Arial" w:cs="Arial"/>
-          <w:b/>
-          <w:sz w:val="24"/>
-          <w:szCs w:val="24"/>
-        </w:rPr>
         <w:t xml:space="preserve">Atributos do </w:t>
       </w:r>
       <w:proofErr w:type="gramStart"/>
@@ -3216,7 +3504,6 @@
           <w:sz w:val="24"/>
           <w:szCs w:val="24"/>
         </w:rPr>
-        <w:lastRenderedPageBreak/>
         <w:t>Relacionamentos da entidade ENTREGADOR:</w:t>
       </w:r>
     </w:p>
@@ -3453,6 +3740,21 @@
           <w:szCs w:val="24"/>
         </w:rPr>
       </w:pPr>
+    </w:p>
+    <w:p>
+      <w:pPr>
+        <w:tabs>
+          <w:tab w:val="left" w:pos="5880"/>
+        </w:tabs>
+        <w:spacing w:line="360" w:lineRule="auto"/>
+        <w:jc w:val="both"/>
+        <w:rPr>
+          <w:rFonts w:ascii="Arial" w:hAnsi="Arial" w:cs="Arial"/>
+          <w:b/>
+          <w:sz w:val="24"/>
+          <w:szCs w:val="24"/>
+        </w:rPr>
+      </w:pPr>
       <w:r>
         <w:rPr>
           <w:rFonts w:ascii="Arial" w:hAnsi="Arial" w:cs="Arial"/>
@@ -3544,264 +3846,6 @@
           <w:szCs w:val="24"/>
         </w:rPr>
         <w:t>: Atributo que armazena o modelo do caminhão.</w:t>
-      </w:r>
-    </w:p>
-    <w:p>
-      <w:pPr>
-        <w:spacing w:line="360" w:lineRule="auto"/>
-        <w:jc w:val="both"/>
-        <w:rPr>
-          <w:rFonts w:ascii="Arial" w:hAnsi="Arial" w:cs="Arial"/>
-          <w:sz w:val="24"/>
-          <w:szCs w:val="24"/>
-        </w:rPr>
-      </w:pPr>
-      <w:r>
-        <w:rPr>
-          <w:rFonts w:ascii="Arial" w:hAnsi="Arial" w:cs="Arial"/>
-          <w:b/>
-          <w:sz w:val="24"/>
-          <w:szCs w:val="24"/>
-        </w:rPr>
-        <w:t xml:space="preserve">   </w:t>
-      </w:r>
-      <w:r>
-        <w:rPr>
-          <w:rFonts w:ascii="Arial" w:hAnsi="Arial" w:cs="Arial"/>
-          <w:b/>
-          <w:sz w:val="24"/>
-          <w:szCs w:val="24"/>
-        </w:rPr>
-        <w:t>Montadora</w:t>
-      </w:r>
-      <w:r>
-        <w:rPr>
-          <w:rFonts w:ascii="Arial" w:hAnsi="Arial" w:cs="Arial"/>
-          <w:sz w:val="24"/>
-          <w:szCs w:val="24"/>
-        </w:rPr>
-        <w:t>: Atributo que armazena o nome da montadora do caminhão.</w:t>
-      </w:r>
-    </w:p>
-    <w:p>
-      <w:pPr>
-        <w:spacing w:line="360" w:lineRule="auto"/>
-        <w:jc w:val="both"/>
-        <w:rPr>
-          <w:rFonts w:ascii="Arial" w:hAnsi="Arial" w:cs="Arial"/>
-          <w:sz w:val="24"/>
-          <w:szCs w:val="24"/>
-        </w:rPr>
-      </w:pPr>
-      <w:r>
-        <w:rPr>
-          <w:rFonts w:ascii="Arial" w:hAnsi="Arial" w:cs="Arial"/>
-          <w:b/>
-          <w:sz w:val="24"/>
-          <w:szCs w:val="24"/>
-        </w:rPr>
-        <w:t xml:space="preserve">   </w:t>
-      </w:r>
-      <w:r>
-        <w:rPr>
-          <w:rFonts w:ascii="Arial" w:hAnsi="Arial" w:cs="Arial"/>
-          <w:b/>
-          <w:sz w:val="24"/>
-          <w:szCs w:val="24"/>
-        </w:rPr>
-        <w:t>Categoria</w:t>
-      </w:r>
-      <w:r>
-        <w:rPr>
-          <w:rFonts w:ascii="Arial" w:hAnsi="Arial" w:cs="Arial"/>
-          <w:sz w:val="24"/>
-          <w:szCs w:val="24"/>
-        </w:rPr>
-        <w:t>: Atributo que armazena a Categoria do caminhão.</w:t>
-      </w:r>
-    </w:p>
-    <w:p>
-      <w:pPr>
-        <w:spacing w:line="360" w:lineRule="auto"/>
-        <w:jc w:val="both"/>
-        <w:rPr>
-          <w:rFonts w:ascii="Arial" w:hAnsi="Arial" w:cs="Arial"/>
-          <w:b/>
-          <w:sz w:val="24"/>
-          <w:szCs w:val="24"/>
-        </w:rPr>
-      </w:pPr>
-      <w:r>
-        <w:rPr>
-          <w:rFonts w:ascii="Arial" w:hAnsi="Arial" w:cs="Arial"/>
-          <w:b/>
-          <w:sz w:val="24"/>
-          <w:szCs w:val="24"/>
-        </w:rPr>
-        <w:t>Relacionamentos da entidade CAMINHÃO:</w:t>
-      </w:r>
-    </w:p>
-    <w:p>
-      <w:pPr>
-        <w:spacing w:line="360" w:lineRule="auto"/>
-        <w:jc w:val="both"/>
-        <w:rPr>
-          <w:rFonts w:ascii="Arial" w:hAnsi="Arial" w:cs="Arial"/>
-          <w:sz w:val="24"/>
-          <w:szCs w:val="24"/>
-        </w:rPr>
-      </w:pPr>
-      <w:r>
-        <w:rPr>
-          <w:rFonts w:ascii="Arial" w:hAnsi="Arial" w:cs="Arial"/>
-          <w:b/>
-          <w:sz w:val="24"/>
-          <w:szCs w:val="24"/>
-        </w:rPr>
-        <w:t>Usado</w:t>
-      </w:r>
-      <w:r>
-        <w:rPr>
-          <w:rFonts w:ascii="Arial" w:hAnsi="Arial" w:cs="Arial"/>
-          <w:sz w:val="24"/>
-          <w:szCs w:val="24"/>
-        </w:rPr>
-        <w:t xml:space="preserve">: Indica o relacionamento entre Caminhão e Entregador, onde cada Caminhão é usado por um ou </w:t>
-      </w:r>
-      <w:proofErr w:type="gramStart"/>
-      <w:r>
-        <w:rPr>
-          <w:rFonts w:ascii="Arial" w:hAnsi="Arial" w:cs="Arial"/>
-          <w:sz w:val="24"/>
-          <w:szCs w:val="24"/>
-        </w:rPr>
-        <w:t>mais Entregadores</w:t>
-      </w:r>
-      <w:proofErr w:type="gramEnd"/>
-      <w:r>
-        <w:rPr>
-          <w:rFonts w:ascii="Arial" w:hAnsi="Arial" w:cs="Arial"/>
-          <w:sz w:val="24"/>
-          <w:szCs w:val="24"/>
-        </w:rPr>
-        <w:t>, e cada Entregador</w:t>
-      </w:r>
-      <w:r>
-        <w:rPr>
-          <w:rFonts w:ascii="Arial" w:hAnsi="Arial" w:cs="Arial"/>
-          <w:sz w:val="24"/>
-          <w:szCs w:val="24"/>
-        </w:rPr>
-        <w:t xml:space="preserve"> usa nenhum ou muitos caminhões.</w:t>
-      </w:r>
-    </w:p>
-    <w:p>
-      <w:pPr>
-        <w:spacing w:line="360" w:lineRule="auto"/>
-        <w:jc w:val="both"/>
-        <w:rPr>
-          <w:rFonts w:ascii="Arial" w:hAnsi="Arial" w:cs="Arial"/>
-          <w:sz w:val="24"/>
-          <w:szCs w:val="24"/>
-        </w:rPr>
-      </w:pPr>
-    </w:p>
-    <w:p>
-      <w:pPr>
-        <w:spacing w:line="360" w:lineRule="auto"/>
-        <w:jc w:val="both"/>
-        <w:rPr>
-          <w:rFonts w:ascii="Arial" w:hAnsi="Arial" w:cs="Arial"/>
-          <w:b/>
-          <w:sz w:val="24"/>
-          <w:szCs w:val="24"/>
-        </w:rPr>
-      </w:pPr>
-      <w:r>
-        <w:rPr>
-          <w:rFonts w:ascii="Arial" w:hAnsi="Arial" w:cs="Arial"/>
-          <w:b/>
-          <w:sz w:val="24"/>
-          <w:szCs w:val="24"/>
-        </w:rPr>
-        <w:t>Entidade VENDA:</w:t>
-      </w:r>
-    </w:p>
-    <w:p>
-      <w:pPr>
-        <w:spacing w:line="360" w:lineRule="auto"/>
-        <w:jc w:val="both"/>
-        <w:rPr>
-          <w:rFonts w:ascii="Arial" w:hAnsi="Arial" w:cs="Arial"/>
-          <w:sz w:val="24"/>
-          <w:szCs w:val="24"/>
-        </w:rPr>
-      </w:pPr>
-      <w:r>
-        <w:rPr>
-          <w:rFonts w:ascii="Arial" w:hAnsi="Arial" w:cs="Arial"/>
-          <w:sz w:val="24"/>
-          <w:szCs w:val="24"/>
-        </w:rPr>
-        <w:t>Armazena as informações das vendas realizadas pelos vendedores da empresa.</w:t>
-      </w:r>
-    </w:p>
-    <w:p>
-      <w:pPr>
-        <w:spacing w:line="360" w:lineRule="auto"/>
-        <w:jc w:val="both"/>
-        <w:rPr>
-          <w:rFonts w:ascii="Arial" w:hAnsi="Arial" w:cs="Arial"/>
-          <w:b/>
-          <w:sz w:val="24"/>
-          <w:szCs w:val="24"/>
-        </w:rPr>
-      </w:pPr>
-      <w:r>
-        <w:rPr>
-          <w:rFonts w:ascii="Arial" w:hAnsi="Arial" w:cs="Arial"/>
-          <w:b/>
-          <w:sz w:val="24"/>
-          <w:szCs w:val="24"/>
-        </w:rPr>
-        <w:t>Atributos da entidade VENDA:</w:t>
-      </w:r>
-    </w:p>
-    <w:p>
-      <w:pPr>
-        <w:spacing w:line="360" w:lineRule="auto"/>
-        <w:jc w:val="both"/>
-        <w:rPr>
-          <w:rFonts w:ascii="Arial" w:hAnsi="Arial" w:cs="Arial"/>
-          <w:sz w:val="24"/>
-          <w:szCs w:val="24"/>
-        </w:rPr>
-      </w:pPr>
-      <w:r>
-        <w:rPr>
-          <w:rFonts w:ascii="Arial" w:hAnsi="Arial" w:cs="Arial"/>
-          <w:b/>
-          <w:sz w:val="24"/>
-          <w:szCs w:val="24"/>
-        </w:rPr>
-        <w:t xml:space="preserve">   </w:t>
-      </w:r>
-      <w:r>
-        <w:rPr>
-          <w:rFonts w:ascii="Arial" w:hAnsi="Arial" w:cs="Arial"/>
-          <w:b/>
-          <w:sz w:val="24"/>
-          <w:szCs w:val="24"/>
-        </w:rPr>
-        <w:t>Hora</w:t>
-      </w:r>
-      <w:r>
-        <w:rPr>
-          <w:rFonts w:ascii="Arial" w:hAnsi="Arial" w:cs="Arial"/>
-          <w:sz w:val="24"/>
-          <w:szCs w:val="24"/>
-        </w:rPr>
-        <w:t>: Atributo que armazena a hora em que a venda foi realizada.</w:t>
       </w:r>
     </w:p>
     <w:p>
@@ -3831,6 +3875,289 @@
           <w:sz w:val="24"/>
           <w:szCs w:val="24"/>
         </w:rPr>
+        <w:t>Montadora</w:t>
+      </w:r>
+      <w:r>
+        <w:rPr>
+          <w:rFonts w:ascii="Arial" w:hAnsi="Arial" w:cs="Arial"/>
+          <w:sz w:val="24"/>
+          <w:szCs w:val="24"/>
+        </w:rPr>
+        <w:t>: Atributo que armazena o nome da montadora do caminhão.</w:t>
+      </w:r>
+    </w:p>
+    <w:p>
+      <w:pPr>
+        <w:spacing w:line="360" w:lineRule="auto"/>
+        <w:jc w:val="both"/>
+        <w:rPr>
+          <w:rFonts w:ascii="Arial" w:hAnsi="Arial" w:cs="Arial"/>
+          <w:sz w:val="24"/>
+          <w:szCs w:val="24"/>
+        </w:rPr>
+      </w:pPr>
+      <w:r>
+        <w:rPr>
+          <w:rFonts w:ascii="Arial" w:hAnsi="Arial" w:cs="Arial"/>
+          <w:b/>
+          <w:sz w:val="24"/>
+          <w:szCs w:val="24"/>
+        </w:rPr>
+        <w:t xml:space="preserve">   </w:t>
+      </w:r>
+      <w:r>
+        <w:rPr>
+          <w:rFonts w:ascii="Arial" w:hAnsi="Arial" w:cs="Arial"/>
+          <w:b/>
+          <w:sz w:val="24"/>
+          <w:szCs w:val="24"/>
+        </w:rPr>
+        <w:t>Categoria</w:t>
+      </w:r>
+      <w:r>
+        <w:rPr>
+          <w:rFonts w:ascii="Arial" w:hAnsi="Arial" w:cs="Arial"/>
+          <w:sz w:val="24"/>
+          <w:szCs w:val="24"/>
+        </w:rPr>
+        <w:t>: Atributo que armazena a Categoria do caminhão.</w:t>
+      </w:r>
+    </w:p>
+    <w:p>
+      <w:pPr>
+        <w:spacing w:line="360" w:lineRule="auto"/>
+        <w:jc w:val="both"/>
+        <w:rPr>
+          <w:rFonts w:ascii="Arial" w:hAnsi="Arial" w:cs="Arial"/>
+          <w:b/>
+          <w:sz w:val="24"/>
+          <w:szCs w:val="24"/>
+        </w:rPr>
+      </w:pPr>
+    </w:p>
+    <w:p>
+      <w:pPr>
+        <w:spacing w:line="360" w:lineRule="auto"/>
+        <w:jc w:val="both"/>
+        <w:rPr>
+          <w:rFonts w:ascii="Arial" w:hAnsi="Arial" w:cs="Arial"/>
+          <w:b/>
+          <w:sz w:val="24"/>
+          <w:szCs w:val="24"/>
+        </w:rPr>
+      </w:pPr>
+      <w:r>
+        <w:rPr>
+          <w:rFonts w:ascii="Arial" w:hAnsi="Arial" w:cs="Arial"/>
+          <w:b/>
+          <w:sz w:val="24"/>
+          <w:szCs w:val="24"/>
+        </w:rPr>
+        <w:t>Relacionamentos da entidade CAMINHÃO:</w:t>
+      </w:r>
+    </w:p>
+    <w:p>
+      <w:pPr>
+        <w:spacing w:line="360" w:lineRule="auto"/>
+        <w:jc w:val="both"/>
+        <w:rPr>
+          <w:rFonts w:ascii="Arial" w:hAnsi="Arial" w:cs="Arial"/>
+          <w:sz w:val="24"/>
+          <w:szCs w:val="24"/>
+        </w:rPr>
+      </w:pPr>
+      <w:r>
+        <w:rPr>
+          <w:rFonts w:ascii="Arial" w:hAnsi="Arial" w:cs="Arial"/>
+          <w:b/>
+          <w:sz w:val="24"/>
+          <w:szCs w:val="24"/>
+        </w:rPr>
+        <w:t>Usado</w:t>
+      </w:r>
+      <w:r>
+        <w:rPr>
+          <w:rFonts w:ascii="Arial" w:hAnsi="Arial" w:cs="Arial"/>
+          <w:sz w:val="24"/>
+          <w:szCs w:val="24"/>
+        </w:rPr>
+        <w:t xml:space="preserve">: Indica o relacionamento entre Caminhão e Entregador, onde cada Caminhão é usado por um ou </w:t>
+      </w:r>
+      <w:proofErr w:type="gramStart"/>
+      <w:r>
+        <w:rPr>
+          <w:rFonts w:ascii="Arial" w:hAnsi="Arial" w:cs="Arial"/>
+          <w:sz w:val="24"/>
+          <w:szCs w:val="24"/>
+        </w:rPr>
+        <w:t>mais Entregadores</w:t>
+      </w:r>
+      <w:proofErr w:type="gramEnd"/>
+      <w:r>
+        <w:rPr>
+          <w:rFonts w:ascii="Arial" w:hAnsi="Arial" w:cs="Arial"/>
+          <w:sz w:val="24"/>
+          <w:szCs w:val="24"/>
+        </w:rPr>
+        <w:t>, e cada Entregador</w:t>
+      </w:r>
+      <w:r>
+        <w:rPr>
+          <w:rFonts w:ascii="Arial" w:hAnsi="Arial" w:cs="Arial"/>
+          <w:sz w:val="24"/>
+          <w:szCs w:val="24"/>
+        </w:rPr>
+        <w:t xml:space="preserve"> usa nenhum ou muitos caminhões.</w:t>
+      </w:r>
+    </w:p>
+    <w:p>
+      <w:pPr>
+        <w:spacing w:line="360" w:lineRule="auto"/>
+        <w:jc w:val="both"/>
+        <w:rPr>
+          <w:rFonts w:ascii="Arial" w:hAnsi="Arial" w:cs="Arial"/>
+          <w:b/>
+          <w:sz w:val="24"/>
+          <w:szCs w:val="24"/>
+        </w:rPr>
+      </w:pPr>
+    </w:p>
+    <w:p>
+      <w:pPr>
+        <w:spacing w:line="360" w:lineRule="auto"/>
+        <w:jc w:val="both"/>
+        <w:rPr>
+          <w:rFonts w:ascii="Arial" w:hAnsi="Arial" w:cs="Arial"/>
+          <w:b/>
+          <w:sz w:val="24"/>
+          <w:szCs w:val="24"/>
+        </w:rPr>
+      </w:pPr>
+      <w:r>
+        <w:rPr>
+          <w:rFonts w:ascii="Arial" w:hAnsi="Arial" w:cs="Arial"/>
+          <w:b/>
+          <w:sz w:val="24"/>
+          <w:szCs w:val="24"/>
+        </w:rPr>
+        <w:t>Entidade VENDA:</w:t>
+      </w:r>
+    </w:p>
+    <w:p>
+      <w:pPr>
+        <w:spacing w:line="360" w:lineRule="auto"/>
+        <w:jc w:val="both"/>
+        <w:rPr>
+          <w:rFonts w:ascii="Arial" w:hAnsi="Arial" w:cs="Arial"/>
+          <w:sz w:val="24"/>
+          <w:szCs w:val="24"/>
+        </w:rPr>
+      </w:pPr>
+      <w:r>
+        <w:rPr>
+          <w:rFonts w:ascii="Arial" w:hAnsi="Arial" w:cs="Arial"/>
+          <w:sz w:val="24"/>
+          <w:szCs w:val="24"/>
+        </w:rPr>
+        <w:t>Armazena as informações das vendas realizadas pelos vendedores da empresa.</w:t>
+      </w:r>
+    </w:p>
+    <w:p>
+      <w:pPr>
+        <w:spacing w:line="360" w:lineRule="auto"/>
+        <w:jc w:val="both"/>
+        <w:rPr>
+          <w:rFonts w:ascii="Arial" w:hAnsi="Arial" w:cs="Arial"/>
+          <w:b/>
+          <w:sz w:val="24"/>
+          <w:szCs w:val="24"/>
+        </w:rPr>
+      </w:pPr>
+    </w:p>
+    <w:p>
+      <w:pPr>
+        <w:spacing w:line="360" w:lineRule="auto"/>
+        <w:jc w:val="both"/>
+        <w:rPr>
+          <w:rFonts w:ascii="Arial" w:hAnsi="Arial" w:cs="Arial"/>
+          <w:b/>
+          <w:sz w:val="24"/>
+          <w:szCs w:val="24"/>
+        </w:rPr>
+      </w:pPr>
+      <w:r>
+        <w:rPr>
+          <w:rFonts w:ascii="Arial" w:hAnsi="Arial" w:cs="Arial"/>
+          <w:b/>
+          <w:sz w:val="24"/>
+          <w:szCs w:val="24"/>
+        </w:rPr>
+        <w:t>Atributos da entidade VENDA:</w:t>
+      </w:r>
+    </w:p>
+    <w:p>
+      <w:pPr>
+        <w:spacing w:line="360" w:lineRule="auto"/>
+        <w:jc w:val="both"/>
+        <w:rPr>
+          <w:rFonts w:ascii="Arial" w:hAnsi="Arial" w:cs="Arial"/>
+          <w:sz w:val="24"/>
+          <w:szCs w:val="24"/>
+        </w:rPr>
+      </w:pPr>
+      <w:r>
+        <w:rPr>
+          <w:rFonts w:ascii="Arial" w:hAnsi="Arial" w:cs="Arial"/>
+          <w:b/>
+          <w:sz w:val="24"/>
+          <w:szCs w:val="24"/>
+        </w:rPr>
+        <w:t xml:space="preserve">   </w:t>
+      </w:r>
+      <w:r>
+        <w:rPr>
+          <w:rFonts w:ascii="Arial" w:hAnsi="Arial" w:cs="Arial"/>
+          <w:b/>
+          <w:sz w:val="24"/>
+          <w:szCs w:val="24"/>
+        </w:rPr>
+        <w:t>Hora</w:t>
+      </w:r>
+      <w:r>
+        <w:rPr>
+          <w:rFonts w:ascii="Arial" w:hAnsi="Arial" w:cs="Arial"/>
+          <w:sz w:val="24"/>
+          <w:szCs w:val="24"/>
+        </w:rPr>
+        <w:t>: Atributo que armazena a hora em que a venda foi realizada.</w:t>
+      </w:r>
+    </w:p>
+    <w:p>
+      <w:pPr>
+        <w:spacing w:line="360" w:lineRule="auto"/>
+        <w:jc w:val="both"/>
+        <w:rPr>
+          <w:rFonts w:ascii="Arial" w:hAnsi="Arial" w:cs="Arial"/>
+          <w:sz w:val="24"/>
+          <w:szCs w:val="24"/>
+        </w:rPr>
+      </w:pPr>
+      <w:r>
+        <w:rPr>
+          <w:rFonts w:ascii="Arial" w:hAnsi="Arial" w:cs="Arial"/>
+          <w:b/>
+          <w:sz w:val="24"/>
+          <w:szCs w:val="24"/>
+        </w:rPr>
+        <w:t xml:space="preserve">   </w:t>
+      </w:r>
+      <w:r>
+        <w:rPr>
+          <w:rFonts w:ascii="Arial" w:hAnsi="Arial" w:cs="Arial"/>
+          <w:b/>
+          <w:sz w:val="24"/>
+          <w:szCs w:val="24"/>
+        </w:rPr>
         <w:t>Cidade</w:t>
       </w:r>
       <w:r>
@@ -4075,6 +4402,35 @@
           <w:sz w:val="24"/>
           <w:szCs w:val="24"/>
         </w:rPr>
+        <w:lastRenderedPageBreak/>
+        <w:t>Solicitada</w:t>
+      </w:r>
+      <w:r>
+        <w:rPr>
+          <w:rFonts w:ascii="Arial" w:hAnsi="Arial" w:cs="Arial"/>
+          <w:sz w:val="24"/>
+          <w:szCs w:val="24"/>
+        </w:rPr>
+        <w:t>: Indica o relacionamento entre Venda e Cliente, onde uma Venda pode ser solicitada por apenas um Cliente, e cada Cliente solicita uma ou mais Vendas.</w:t>
+      </w:r>
+    </w:p>
+    <w:p>
+      <w:pPr>
+        <w:spacing w:line="360" w:lineRule="auto"/>
+        <w:jc w:val="both"/>
+        <w:rPr>
+          <w:rFonts w:ascii="Arial" w:hAnsi="Arial" w:cs="Arial"/>
+          <w:sz w:val="24"/>
+          <w:szCs w:val="24"/>
+        </w:rPr>
+      </w:pPr>
+      <w:r>
+        <w:rPr>
+          <w:rFonts w:ascii="Arial" w:hAnsi="Arial" w:cs="Arial"/>
+          <w:b/>
+          <w:sz w:val="24"/>
+          <w:szCs w:val="24"/>
+        </w:rPr>
         <w:t>Tem</w:t>
       </w:r>
       <w:r>
@@ -4092,6 +4448,132 @@
         <w:jc w:val="both"/>
         <w:rPr>
           <w:rFonts w:ascii="Arial" w:hAnsi="Arial" w:cs="Arial"/>
+          <w:b/>
+          <w:sz w:val="24"/>
+          <w:szCs w:val="24"/>
+        </w:rPr>
+      </w:pPr>
+    </w:p>
+    <w:p>
+      <w:pPr>
+        <w:spacing w:line="360" w:lineRule="auto"/>
+        <w:jc w:val="both"/>
+        <w:rPr>
+          <w:rFonts w:ascii="Arial" w:hAnsi="Arial" w:cs="Arial"/>
+          <w:b/>
+          <w:sz w:val="24"/>
+          <w:szCs w:val="24"/>
+        </w:rPr>
+      </w:pPr>
+      <w:r>
+        <w:rPr>
+          <w:rFonts w:ascii="Arial" w:hAnsi="Arial" w:cs="Arial"/>
+          <w:b/>
+          <w:sz w:val="24"/>
+          <w:szCs w:val="24"/>
+        </w:rPr>
+        <w:t xml:space="preserve">Atributos do </w:t>
+      </w:r>
+      <w:proofErr w:type="gramStart"/>
+      <w:r>
+        <w:rPr>
+          <w:rFonts w:ascii="Arial" w:hAnsi="Arial" w:cs="Arial"/>
+          <w:b/>
+          <w:sz w:val="24"/>
+          <w:szCs w:val="24"/>
+        </w:rPr>
+        <w:t>relacionamento Tem</w:t>
+      </w:r>
+      <w:proofErr w:type="gramEnd"/>
+      <w:r>
+        <w:rPr>
+          <w:rFonts w:ascii="Arial" w:hAnsi="Arial" w:cs="Arial"/>
+          <w:b/>
+          <w:sz w:val="24"/>
+          <w:szCs w:val="24"/>
+        </w:rPr>
+        <w:t>:</w:t>
+      </w:r>
+    </w:p>
+    <w:p>
+      <w:pPr>
+        <w:spacing w:line="360" w:lineRule="auto"/>
+        <w:jc w:val="both"/>
+        <w:rPr>
+          <w:rFonts w:ascii="Arial" w:hAnsi="Arial" w:cs="Arial"/>
+          <w:sz w:val="24"/>
+          <w:szCs w:val="24"/>
+        </w:rPr>
+      </w:pPr>
+      <w:r>
+        <w:rPr>
+          <w:rFonts w:ascii="Arial" w:hAnsi="Arial" w:cs="Arial"/>
+          <w:sz w:val="24"/>
+          <w:szCs w:val="24"/>
+        </w:rPr>
+        <w:t xml:space="preserve">   </w:t>
+      </w:r>
+      <w:r>
+        <w:rPr>
+          <w:rFonts w:ascii="Arial" w:hAnsi="Arial" w:cs="Arial"/>
+          <w:b/>
+          <w:sz w:val="24"/>
+          <w:szCs w:val="24"/>
+        </w:rPr>
+        <w:t>Quantidade</w:t>
+      </w:r>
+      <w:r>
+        <w:rPr>
+          <w:rFonts w:ascii="Arial" w:hAnsi="Arial" w:cs="Arial"/>
+          <w:sz w:val="24"/>
+          <w:szCs w:val="24"/>
+        </w:rPr>
+        <w:t>: Atributo que armazena a quantidade de cada mercadoria presente na venda.</w:t>
+      </w:r>
+    </w:p>
+    <w:p>
+      <w:pPr>
+        <w:spacing w:line="360" w:lineRule="auto"/>
+        <w:jc w:val="both"/>
+        <w:rPr>
+          <w:rFonts w:ascii="Arial" w:hAnsi="Arial" w:cs="Arial"/>
+          <w:sz w:val="24"/>
+          <w:szCs w:val="24"/>
+        </w:rPr>
+      </w:pPr>
+      <w:r>
+        <w:rPr>
+          <w:rFonts w:ascii="Arial" w:hAnsi="Arial" w:cs="Arial"/>
+          <w:sz w:val="24"/>
+          <w:szCs w:val="24"/>
+        </w:rPr>
+        <w:t xml:space="preserve">   </w:t>
+      </w:r>
+      <w:r>
+        <w:rPr>
+          <w:rFonts w:ascii="Arial" w:hAnsi="Arial" w:cs="Arial"/>
+          <w:b/>
+          <w:sz w:val="24"/>
+          <w:szCs w:val="24"/>
+        </w:rPr>
+        <w:t>Preço unitário</w:t>
+      </w:r>
+      <w:r>
+        <w:rPr>
+          <w:rFonts w:ascii="Arial" w:hAnsi="Arial" w:cs="Arial"/>
+          <w:sz w:val="24"/>
+          <w:szCs w:val="24"/>
+        </w:rPr>
+        <w:t>: Atributo que armazena o preço de cada mercadoria presente na venda.</w:t>
+      </w:r>
+    </w:p>
+    <w:p>
+      <w:pPr>
+        <w:spacing w:line="360" w:lineRule="auto"/>
+        <w:jc w:val="both"/>
+        <w:rPr>
+          <w:rFonts w:ascii="Arial" w:hAnsi="Arial" w:cs="Arial"/>
+          <w:b/>
           <w:sz w:val="24"/>
           <w:szCs w:val="24"/>
         </w:rPr>
@@ -4148,6 +4630,18 @@
           <w:szCs w:val="24"/>
         </w:rPr>
       </w:pPr>
+    </w:p>
+    <w:p>
+      <w:pPr>
+        <w:spacing w:line="360" w:lineRule="auto"/>
+        <w:jc w:val="both"/>
+        <w:rPr>
+          <w:rFonts w:ascii="Arial" w:hAnsi="Arial" w:cs="Arial"/>
+          <w:b/>
+          <w:sz w:val="24"/>
+          <w:szCs w:val="24"/>
+        </w:rPr>
+      </w:pPr>
       <w:r>
         <w:rPr>
           <w:rFonts w:ascii="Arial" w:hAnsi="Arial" w:cs="Arial"/>
@@ -4317,26 +4811,72 @@
           <w:szCs w:val="24"/>
         </w:rPr>
       </w:pPr>
-    </w:p>
-    <w:p>
-      <w:pPr>
-        <w:spacing w:line="360" w:lineRule="auto"/>
-        <w:jc w:val="both"/>
-        <w:rPr>
-          <w:rFonts w:ascii="Arial" w:hAnsi="Arial" w:cs="Arial"/>
-          <w:b/>
-          <w:sz w:val="24"/>
-          <w:szCs w:val="24"/>
-        </w:rPr>
-      </w:pPr>
-    </w:p>
-    <w:p>
-      <w:pPr>
-        <w:spacing w:line="360" w:lineRule="auto"/>
-        <w:jc w:val="both"/>
-        <w:rPr>
-          <w:rFonts w:ascii="Arial" w:hAnsi="Arial" w:cs="Arial"/>
-          <w:b/>
+      <w:r>
+        <w:rPr>
+          <w:rFonts w:ascii="Arial" w:hAnsi="Arial" w:cs="Arial"/>
+          <w:b/>
+          <w:sz w:val="24"/>
+          <w:szCs w:val="24"/>
+        </w:rPr>
+        <w:tab/>
+      </w:r>
+    </w:p>
+    <w:p>
+      <w:pPr>
+        <w:spacing w:line="360" w:lineRule="auto"/>
+        <w:jc w:val="both"/>
+        <w:rPr>
+          <w:rFonts w:ascii="Arial" w:hAnsi="Arial" w:cs="Arial"/>
+          <w:b/>
+          <w:sz w:val="24"/>
+          <w:szCs w:val="24"/>
+        </w:rPr>
+      </w:pPr>
+      <w:r>
+        <w:rPr>
+          <w:rFonts w:ascii="Arial" w:hAnsi="Arial" w:cs="Arial"/>
+          <w:b/>
+          <w:sz w:val="24"/>
+          <w:szCs w:val="24"/>
+        </w:rPr>
+        <w:t>Relacionamentos da entidade MERCADORIA:</w:t>
+      </w:r>
+    </w:p>
+    <w:p>
+      <w:pPr>
+        <w:spacing w:line="360" w:lineRule="auto"/>
+        <w:jc w:val="both"/>
+        <w:rPr>
+          <w:rFonts w:ascii="Arial" w:hAnsi="Arial" w:cs="Arial"/>
+          <w:b/>
+          <w:sz w:val="24"/>
+          <w:szCs w:val="24"/>
+        </w:rPr>
+      </w:pPr>
+      <w:r>
+        <w:rPr>
+          <w:rFonts w:ascii="Arial" w:hAnsi="Arial" w:cs="Arial"/>
+          <w:b/>
+          <w:sz w:val="24"/>
+          <w:szCs w:val="24"/>
+        </w:rPr>
+        <w:t>Controla</w:t>
+      </w:r>
+      <w:r>
+        <w:rPr>
+          <w:rFonts w:ascii="Arial" w:hAnsi="Arial" w:cs="Arial"/>
+          <w:sz w:val="24"/>
+          <w:szCs w:val="24"/>
+        </w:rPr>
+        <w:t>: Indica o relacionamento entre Mercadoria e Estoquista, onde cada Mercadoria é controlada por um ou mais Estoquistas, e cada Estoquista controla uma ou mais Mercadorias.</w:t>
+      </w:r>
+    </w:p>
+    <w:p>
+      <w:pPr>
+        <w:spacing w:line="360" w:lineRule="auto"/>
+        <w:jc w:val="both"/>
+        <w:rPr>
+          <w:rFonts w:ascii="Arial" w:hAnsi="Arial" w:cs="Arial"/>
           <w:sz w:val="24"/>
           <w:szCs w:val="24"/>
         </w:rPr>
@@ -4349,55 +4889,6 @@
           <w:szCs w:val="24"/>
         </w:rPr>
         <w:lastRenderedPageBreak/>
-        <w:t>Relacionamentos da entidade MERCADORIA:</w:t>
-      </w:r>
-    </w:p>
-    <w:p>
-      <w:pPr>
-        <w:spacing w:line="360" w:lineRule="auto"/>
-        <w:jc w:val="both"/>
-        <w:rPr>
-          <w:rFonts w:ascii="Arial" w:hAnsi="Arial" w:cs="Arial"/>
-          <w:b/>
-          <w:sz w:val="24"/>
-          <w:szCs w:val="24"/>
-        </w:rPr>
-      </w:pPr>
-      <w:r>
-        <w:rPr>
-          <w:rFonts w:ascii="Arial" w:hAnsi="Arial" w:cs="Arial"/>
-          <w:b/>
-          <w:sz w:val="24"/>
-          <w:szCs w:val="24"/>
-        </w:rPr>
-        <w:t>Controla</w:t>
-      </w:r>
-      <w:r>
-        <w:rPr>
-          <w:rFonts w:ascii="Arial" w:hAnsi="Arial" w:cs="Arial"/>
-          <w:sz w:val="24"/>
-          <w:szCs w:val="24"/>
-        </w:rPr>
-        <w:t>: Indica o relacionamento entre Mercadoria e Estoquista, onde cada Mercadoria é controlada por um ou mais Estoquistas, e cada Estoquista controla uma ou mais Mercadorias.</w:t>
-      </w:r>
-    </w:p>
-    <w:p>
-      <w:pPr>
-        <w:spacing w:line="360" w:lineRule="auto"/>
-        <w:jc w:val="both"/>
-        <w:rPr>
-          <w:rFonts w:ascii="Arial" w:hAnsi="Arial" w:cs="Arial"/>
-          <w:sz w:val="24"/>
-          <w:szCs w:val="24"/>
-        </w:rPr>
-      </w:pPr>
-      <w:r>
-        <w:rPr>
-          <w:rFonts w:ascii="Arial" w:hAnsi="Arial" w:cs="Arial"/>
-          <w:b/>
-          <w:sz w:val="24"/>
-          <w:szCs w:val="24"/>
-        </w:rPr>
         <w:t>Entrega</w:t>
       </w:r>
       <w:r>
@@ -4461,34 +4952,6 @@
         <w:jc w:val="both"/>
         <w:rPr>
           <w:rFonts w:ascii="Arial" w:hAnsi="Arial" w:cs="Arial"/>
-          <w:sz w:val="24"/>
-          <w:szCs w:val="24"/>
-        </w:rPr>
-      </w:pPr>
-      <w:r>
-        <w:rPr>
-          <w:rFonts w:ascii="Arial" w:hAnsi="Arial" w:cs="Arial"/>
-          <w:b/>
-          <w:sz w:val="24"/>
-          <w:szCs w:val="24"/>
-        </w:rPr>
-        <w:t>Comprada</w:t>
-      </w:r>
-      <w:r>
-        <w:rPr>
-          <w:rFonts w:ascii="Arial" w:hAnsi="Arial" w:cs="Arial"/>
-          <w:sz w:val="24"/>
-          <w:szCs w:val="24"/>
-        </w:rPr>
-        <w:t>: Indica o relacionamento entre Mercadoria e Cliente, onde cada Mercadoria é comprada por um ou mais Clientes, e cada Cliente compra nenhuma ou muitas Mercadorias.</w:t>
-      </w:r>
-    </w:p>
-    <w:p>
-      <w:pPr>
-        <w:spacing w:line="360" w:lineRule="auto"/>
-        <w:jc w:val="both"/>
-        <w:rPr>
-          <w:rFonts w:ascii="Arial" w:hAnsi="Arial" w:cs="Arial"/>
           <w:b/>
           <w:sz w:val="24"/>
           <w:szCs w:val="24"/>
@@ -4562,6 +5025,18 @@
           <w:szCs w:val="24"/>
         </w:rPr>
       </w:pPr>
+    </w:p>
+    <w:p>
+      <w:pPr>
+        <w:spacing w:line="360" w:lineRule="auto"/>
+        <w:jc w:val="both"/>
+        <w:rPr>
+          <w:rFonts w:ascii="Arial" w:hAnsi="Arial" w:cs="Arial"/>
+          <w:b/>
+          <w:sz w:val="24"/>
+          <w:szCs w:val="24"/>
+        </w:rPr>
+      </w:pPr>
       <w:r>
         <w:rPr>
           <w:rFonts w:ascii="Arial" w:hAnsi="Arial" w:cs="Arial"/>
@@ -4784,32 +5259,122 @@
           <w:sz w:val="24"/>
           <w:szCs w:val="24"/>
         </w:rPr>
-        <w:t>Comprada</w:t>
-      </w:r>
-      <w:r>
-        <w:rPr>
-          <w:rFonts w:ascii="Arial" w:hAnsi="Arial" w:cs="Arial"/>
-          <w:sz w:val="24"/>
-          <w:szCs w:val="24"/>
-        </w:rPr>
-        <w:t>: Indica o relacionamento entre Cliente e Mercadoria, onde Cliente compra nenhuma ou muitas Mercadorias, e</w:t>
-      </w:r>
-      <w:r>
-        <w:rPr>
-          <w:rFonts w:ascii="Arial" w:hAnsi="Arial" w:cs="Arial"/>
-          <w:sz w:val="24"/>
-          <w:szCs w:val="24"/>
-        </w:rPr>
-        <w:t xml:space="preserve"> uma Mercadoria é comprada por </w:t>
-      </w:r>
-      <w:r>
-        <w:rPr>
-          <w:rFonts w:ascii="Arial" w:hAnsi="Arial" w:cs="Arial"/>
-          <w:sz w:val="24"/>
-          <w:szCs w:val="24"/>
-        </w:rPr>
-        <w:t>um ou muitos Clientes.</w:t>
-      </w:r>
+        <w:t>Solicitada</w:t>
+      </w:r>
+      <w:r>
+        <w:rPr>
+          <w:rFonts w:ascii="Arial" w:hAnsi="Arial" w:cs="Arial"/>
+          <w:sz w:val="24"/>
+          <w:szCs w:val="24"/>
+        </w:rPr>
+        <w:t xml:space="preserve">: Indica o relacionamento entre Cliente e </w:t>
+      </w:r>
+      <w:r>
+        <w:rPr>
+          <w:rFonts w:ascii="Arial" w:hAnsi="Arial" w:cs="Arial"/>
+          <w:sz w:val="24"/>
+          <w:szCs w:val="24"/>
+        </w:rPr>
+        <w:t>Venda</w:t>
+      </w:r>
+      <w:r>
+        <w:rPr>
+          <w:rFonts w:ascii="Arial" w:hAnsi="Arial" w:cs="Arial"/>
+          <w:sz w:val="24"/>
+          <w:szCs w:val="24"/>
+        </w:rPr>
+        <w:t xml:space="preserve">, onde Cliente </w:t>
+      </w:r>
+      <w:r>
+        <w:rPr>
+          <w:rFonts w:ascii="Arial" w:hAnsi="Arial" w:cs="Arial"/>
+          <w:sz w:val="24"/>
+          <w:szCs w:val="24"/>
+        </w:rPr>
+        <w:t>solicita</w:t>
+      </w:r>
+      <w:r>
+        <w:rPr>
+          <w:rFonts w:ascii="Arial" w:hAnsi="Arial" w:cs="Arial"/>
+          <w:sz w:val="24"/>
+          <w:szCs w:val="24"/>
+        </w:rPr>
+        <w:t xml:space="preserve"> </w:t>
+      </w:r>
+      <w:r>
+        <w:rPr>
+          <w:rFonts w:ascii="Arial" w:hAnsi="Arial" w:cs="Arial"/>
+          <w:sz w:val="24"/>
+          <w:szCs w:val="24"/>
+        </w:rPr>
+        <w:t>uma</w:t>
+      </w:r>
+      <w:r>
+        <w:rPr>
+          <w:rFonts w:ascii="Arial" w:hAnsi="Arial" w:cs="Arial"/>
+          <w:sz w:val="24"/>
+          <w:szCs w:val="24"/>
+        </w:rPr>
+        <w:t xml:space="preserve"> ou muitas </w:t>
+      </w:r>
+      <w:r>
+        <w:rPr>
+          <w:rFonts w:ascii="Arial" w:hAnsi="Arial" w:cs="Arial"/>
+          <w:sz w:val="24"/>
+          <w:szCs w:val="24"/>
+        </w:rPr>
+        <w:t>Vendas</w:t>
+      </w:r>
+      <w:r>
+        <w:rPr>
+          <w:rFonts w:ascii="Arial" w:hAnsi="Arial" w:cs="Arial"/>
+          <w:sz w:val="24"/>
+          <w:szCs w:val="24"/>
+        </w:rPr>
+        <w:t>, e</w:t>
+      </w:r>
+      <w:r>
+        <w:rPr>
+          <w:rFonts w:ascii="Arial" w:hAnsi="Arial" w:cs="Arial"/>
+          <w:sz w:val="24"/>
+          <w:szCs w:val="24"/>
+        </w:rPr>
+        <w:t xml:space="preserve"> uma </w:t>
+      </w:r>
+      <w:r>
+        <w:rPr>
+          <w:rFonts w:ascii="Arial" w:hAnsi="Arial" w:cs="Arial"/>
+          <w:sz w:val="24"/>
+          <w:szCs w:val="24"/>
+        </w:rPr>
+        <w:t>Venda</w:t>
+      </w:r>
+      <w:r>
+        <w:rPr>
+          <w:rFonts w:ascii="Arial" w:hAnsi="Arial" w:cs="Arial"/>
+          <w:sz w:val="24"/>
+          <w:szCs w:val="24"/>
+        </w:rPr>
+        <w:t xml:space="preserve"> é </w:t>
+      </w:r>
+      <w:r>
+        <w:rPr>
+          <w:rFonts w:ascii="Arial" w:hAnsi="Arial" w:cs="Arial"/>
+          <w:sz w:val="24"/>
+          <w:szCs w:val="24"/>
+        </w:rPr>
+        <w:t>solicitada por apenas um Cliente</w:t>
+      </w:r>
+      <w:r>
+        <w:rPr>
+          <w:rFonts w:ascii="Arial" w:hAnsi="Arial" w:cs="Arial"/>
+          <w:sz w:val="24"/>
+          <w:szCs w:val="24"/>
+        </w:rPr>
+        <w:t>.</w:t>
+      </w:r>
+      <w:bookmarkStart w:id="0" w:name="_GoBack"/>
+      <w:bookmarkEnd w:id="0"/>
     </w:p>
     <w:sectPr>
       <w:footerReference w:type="default" r:id="rId8"/>
@@ -4912,7 +5477,7 @@
             <w:sz w:val="24"/>
             <w:szCs w:val="24"/>
           </w:rPr>
-          <w:t>8</w:t>
+          <w:t>13</w:t>
         </w:r>
         <w:r>
           <w:rPr>

</xml_diff>

<commit_message>
Corrigindo erros de escrita no projeto
</commit_message>
<xml_diff>
--- a/Projeto.docx
+++ b/Projeto.docx
@@ -81,6 +81,7 @@
         <w:rPr>
           <w:rFonts w:ascii="Arial" w:hAnsi="Arial" w:cs="Arial"/>
           <w:b/>
+          <w:color w:val="70AD47" w:themeColor="accent6"/>
           <w:sz w:val="40"/>
           <w:szCs w:val="40"/>
         </w:rPr>
@@ -89,10 +90,11 @@
         <w:rPr>
           <w:rFonts w:ascii="Arial" w:hAnsi="Arial" w:cs="Arial"/>
           <w:b/>
+          <w:color w:val="70AD47" w:themeColor="accent6"/>
           <w:sz w:val="40"/>
           <w:szCs w:val="40"/>
         </w:rPr>
-        <w:t>Projeto da disciplina de Banco de Dados I</w:t>
+        <w:t>Projeto da disciplina Banco de Dados I</w:t>
       </w:r>
     </w:p>
     <w:p>
@@ -101,6 +103,7 @@
         <w:jc w:val="center"/>
         <w:rPr>
           <w:rFonts w:ascii="Arial" w:hAnsi="Arial" w:cs="Arial"/>
+          <w:b/>
           <w:sz w:val="34"/>
           <w:szCs w:val="34"/>
         </w:rPr>
@@ -108,6 +111,7 @@
       <w:r>
         <w:rPr>
           <w:rFonts w:ascii="Arial" w:hAnsi="Arial" w:cs="Arial"/>
+          <w:b/>
           <w:sz w:val="34"/>
           <w:szCs w:val="34"/>
         </w:rPr>
@@ -283,6 +287,7 @@
         <w:rPr>
           <w:rFonts w:ascii="Arial" w:hAnsi="Arial" w:cs="Arial"/>
           <w:b/>
+          <w:color w:val="70AD47" w:themeColor="accent6"/>
           <w:sz w:val="28"/>
           <w:szCs w:val="28"/>
         </w:rPr>
@@ -291,80 +296,11 @@
         <w:rPr>
           <w:rFonts w:ascii="Arial" w:hAnsi="Arial" w:cs="Arial"/>
           <w:b/>
+          <w:color w:val="70AD47" w:themeColor="accent6"/>
           <w:sz w:val="28"/>
           <w:szCs w:val="28"/>
         </w:rPr>
-        <w:t>Análise do Sistema</w:t>
-      </w:r>
-    </w:p>
-    <w:p>
-      <w:pPr>
-        <w:spacing w:line="360" w:lineRule="auto"/>
-        <w:rPr>
-          <w:rFonts w:ascii="Arial" w:hAnsi="Arial" w:cs="Arial"/>
-          <w:sz w:val="24"/>
-          <w:szCs w:val="24"/>
-        </w:rPr>
-      </w:pPr>
-      <w:r>
-        <w:rPr>
-          <w:rFonts w:ascii="Arial" w:hAnsi="Arial" w:cs="Arial"/>
-          <w:sz w:val="24"/>
-          <w:szCs w:val="24"/>
-        </w:rPr>
-        <w:t>Descrição do problema........................................................................................3</w:t>
-      </w:r>
-    </w:p>
-    <w:p>
-      <w:pPr>
-        <w:spacing w:line="360" w:lineRule="auto"/>
-        <w:rPr>
-          <w:rFonts w:ascii="Arial" w:hAnsi="Arial" w:cs="Arial"/>
-          <w:sz w:val="24"/>
-          <w:szCs w:val="24"/>
-        </w:rPr>
-      </w:pPr>
-      <w:r>
-        <w:rPr>
-          <w:rFonts w:ascii="Arial" w:hAnsi="Arial" w:cs="Arial"/>
-          <w:sz w:val="24"/>
-          <w:szCs w:val="24"/>
-        </w:rPr>
-        <w:t>Descrição do domínio de aplicação.....................................................................4</w:t>
-      </w:r>
-      <w:r>
-        <w:rPr>
-          <w:rFonts w:ascii="Arial" w:hAnsi="Arial" w:cs="Arial"/>
-          <w:sz w:val="24"/>
-          <w:szCs w:val="24"/>
-        </w:rPr>
-        <w:tab/>
-      </w:r>
-    </w:p>
-    <w:p>
-      <w:pPr>
-        <w:spacing w:line="360" w:lineRule="auto"/>
-        <w:rPr>
-          <w:rFonts w:ascii="Arial" w:hAnsi="Arial" w:cs="Arial"/>
-          <w:sz w:val="24"/>
-          <w:szCs w:val="24"/>
-        </w:rPr>
-      </w:pPr>
-      <w:r>
-        <w:rPr>
-          <w:rFonts w:ascii="Arial" w:hAnsi="Arial" w:cs="Arial"/>
-          <w:sz w:val="24"/>
-          <w:szCs w:val="24"/>
-        </w:rPr>
-        <w:t>Descrição das consultas oferecidas</w:t>
-      </w:r>
-      <w:r>
-        <w:rPr>
-          <w:rFonts w:ascii="Arial" w:hAnsi="Arial" w:cs="Arial"/>
-          <w:sz w:val="24"/>
-          <w:szCs w:val="24"/>
-        </w:rPr>
-        <w:t>....................................................................5</w:t>
+        <w:t>1ª Etapa</w:t>
       </w:r>
     </w:p>
     <w:p>
@@ -384,75 +320,101 @@
           <w:sz w:val="28"/>
           <w:szCs w:val="28"/>
         </w:rPr>
-        <w:t>Projeto Conceitual</w:t>
-      </w:r>
-    </w:p>
-    <w:p>
-      <w:pPr>
-        <w:spacing w:line="360" w:lineRule="auto"/>
-        <w:rPr>
-          <w:rFonts w:ascii="Arial" w:hAnsi="Arial" w:cs="Arial"/>
-          <w:sz w:val="24"/>
-          <w:szCs w:val="24"/>
-        </w:rPr>
-      </w:pPr>
-      <w:r>
-        <w:rPr>
-          <w:rFonts w:ascii="Arial" w:hAnsi="Arial" w:cs="Arial"/>
-          <w:sz w:val="24"/>
-          <w:szCs w:val="24"/>
-        </w:rPr>
-        <w:t xml:space="preserve">Figura 1: </w:t>
-      </w:r>
-      <w:r>
-        <w:rPr>
-          <w:rFonts w:ascii="Arial" w:hAnsi="Arial" w:cs="Arial"/>
-          <w:sz w:val="24"/>
-          <w:szCs w:val="24"/>
-        </w:rPr>
-        <w:t>Diagrama entidade-relacionamento</w:t>
-      </w:r>
-      <w:r>
-        <w:rPr>
-          <w:rFonts w:ascii="Arial" w:hAnsi="Arial" w:cs="Arial"/>
-          <w:sz w:val="24"/>
-          <w:szCs w:val="24"/>
-        </w:rPr>
-        <w:t>..............</w:t>
-      </w:r>
-      <w:r>
-        <w:rPr>
-          <w:rFonts w:ascii="Arial" w:hAnsi="Arial" w:cs="Arial"/>
-          <w:sz w:val="24"/>
-          <w:szCs w:val="24"/>
-        </w:rPr>
-        <w:t>.................</w:t>
-      </w:r>
-      <w:r>
-        <w:rPr>
-          <w:rFonts w:ascii="Arial" w:hAnsi="Arial" w:cs="Arial"/>
-          <w:sz w:val="24"/>
-          <w:szCs w:val="24"/>
-        </w:rPr>
-        <w:t>......................6</w:t>
-      </w:r>
-    </w:p>
-    <w:p>
-      <w:pPr>
-        <w:spacing w:line="360" w:lineRule="auto"/>
-        <w:rPr>
-          <w:rFonts w:ascii="Arial" w:hAnsi="Arial" w:cs="Arial"/>
-          <w:sz w:val="24"/>
-          <w:szCs w:val="24"/>
-        </w:rPr>
-      </w:pPr>
-      <w:r>
-        <w:rPr>
-          <w:rFonts w:ascii="Arial" w:hAnsi="Arial" w:cs="Arial"/>
-          <w:sz w:val="24"/>
-          <w:szCs w:val="24"/>
-        </w:rPr>
-        <w:t>Dicionário de dados conceitual...........................................................................7</w:t>
+        <w:t>Análise do Sistema</w:t>
+      </w:r>
+    </w:p>
+    <w:p>
+      <w:pPr>
+        <w:spacing w:line="360" w:lineRule="auto"/>
+        <w:rPr>
+          <w:rFonts w:ascii="Arial" w:hAnsi="Arial" w:cs="Arial"/>
+          <w:sz w:val="24"/>
+          <w:szCs w:val="24"/>
+        </w:rPr>
+      </w:pPr>
+      <w:r>
+        <w:rPr>
+          <w:rFonts w:ascii="Arial" w:hAnsi="Arial" w:cs="Arial"/>
+          <w:sz w:val="24"/>
+          <w:szCs w:val="24"/>
+        </w:rPr>
+        <w:t>Descrição do problema.........................................................</w:t>
+      </w:r>
+      <w:r>
+        <w:rPr>
+          <w:rFonts w:ascii="Arial" w:hAnsi="Arial" w:cs="Arial"/>
+          <w:sz w:val="24"/>
+          <w:szCs w:val="24"/>
+        </w:rPr>
+        <w:t>...............................4</w:t>
+      </w:r>
+    </w:p>
+    <w:p>
+      <w:pPr>
+        <w:spacing w:line="360" w:lineRule="auto"/>
+        <w:rPr>
+          <w:rFonts w:ascii="Arial" w:hAnsi="Arial" w:cs="Arial"/>
+          <w:sz w:val="24"/>
+          <w:szCs w:val="24"/>
+        </w:rPr>
+      </w:pPr>
+      <w:r>
+        <w:rPr>
+          <w:rFonts w:ascii="Arial" w:hAnsi="Arial" w:cs="Arial"/>
+          <w:sz w:val="24"/>
+          <w:szCs w:val="24"/>
+        </w:rPr>
+        <w:t>Descrição do domínio de aplicação......................................</w:t>
+      </w:r>
+      <w:r>
+        <w:rPr>
+          <w:rFonts w:ascii="Arial" w:hAnsi="Arial" w:cs="Arial"/>
+          <w:sz w:val="24"/>
+          <w:szCs w:val="24"/>
+        </w:rPr>
+        <w:t>...............................5</w:t>
+      </w:r>
+      <w:r>
+        <w:rPr>
+          <w:rFonts w:ascii="Arial" w:hAnsi="Arial" w:cs="Arial"/>
+          <w:sz w:val="24"/>
+          <w:szCs w:val="24"/>
+        </w:rPr>
+        <w:tab/>
+      </w:r>
+    </w:p>
+    <w:p>
+      <w:pPr>
+        <w:spacing w:line="360" w:lineRule="auto"/>
+        <w:rPr>
+          <w:rFonts w:ascii="Arial" w:hAnsi="Arial" w:cs="Arial"/>
+          <w:sz w:val="24"/>
+          <w:szCs w:val="24"/>
+        </w:rPr>
+      </w:pPr>
+      <w:r>
+        <w:rPr>
+          <w:rFonts w:ascii="Arial" w:hAnsi="Arial" w:cs="Arial"/>
+          <w:sz w:val="24"/>
+          <w:szCs w:val="24"/>
+        </w:rPr>
+        <w:t>Descrição das consultas oferecidas</w:t>
+      </w:r>
+      <w:r>
+        <w:rPr>
+          <w:rFonts w:ascii="Arial" w:hAnsi="Arial" w:cs="Arial"/>
+          <w:sz w:val="24"/>
+          <w:szCs w:val="24"/>
+        </w:rPr>
+        <w:t>.....................................</w:t>
+      </w:r>
+      <w:r>
+        <w:rPr>
+          <w:rFonts w:ascii="Arial" w:hAnsi="Arial" w:cs="Arial"/>
+          <w:sz w:val="24"/>
+          <w:szCs w:val="24"/>
+        </w:rPr>
+        <w:t>...............................6</w:t>
       </w:r>
     </w:p>
     <w:p>
@@ -465,17 +427,91 @@
           <w:szCs w:val="28"/>
         </w:rPr>
       </w:pPr>
-    </w:p>
-    <w:p>
-      <w:pPr>
-        <w:spacing w:line="360" w:lineRule="auto"/>
+      <w:r>
         <w:rPr>
           <w:rFonts w:ascii="Arial" w:hAnsi="Arial" w:cs="Arial"/>
           <w:b/>
           <w:sz w:val="28"/>
           <w:szCs w:val="28"/>
         </w:rPr>
-      </w:pPr>
+        <w:t>Projeto Conceitual</w:t>
+      </w:r>
+    </w:p>
+    <w:p>
+      <w:pPr>
+        <w:spacing w:line="360" w:lineRule="auto"/>
+        <w:rPr>
+          <w:rFonts w:ascii="Arial" w:hAnsi="Arial" w:cs="Arial"/>
+          <w:sz w:val="24"/>
+          <w:szCs w:val="24"/>
+        </w:rPr>
+      </w:pPr>
+      <w:r>
+        <w:rPr>
+          <w:rFonts w:ascii="Arial" w:hAnsi="Arial" w:cs="Arial"/>
+          <w:sz w:val="24"/>
+          <w:szCs w:val="24"/>
+        </w:rPr>
+        <w:t xml:space="preserve">Figura 1: </w:t>
+      </w:r>
+      <w:r>
+        <w:rPr>
+          <w:rFonts w:ascii="Arial" w:hAnsi="Arial" w:cs="Arial"/>
+          <w:sz w:val="24"/>
+          <w:szCs w:val="24"/>
+        </w:rPr>
+        <w:t>Diagrama entidade-relacionamento</w:t>
+      </w:r>
+      <w:r>
+        <w:rPr>
+          <w:rFonts w:ascii="Arial" w:hAnsi="Arial" w:cs="Arial"/>
+          <w:sz w:val="24"/>
+          <w:szCs w:val="24"/>
+        </w:rPr>
+        <w:t>..............</w:t>
+      </w:r>
+      <w:r>
+        <w:rPr>
+          <w:rFonts w:ascii="Arial" w:hAnsi="Arial" w:cs="Arial"/>
+          <w:sz w:val="24"/>
+          <w:szCs w:val="24"/>
+        </w:rPr>
+        <w:t>.................</w:t>
+      </w:r>
+      <w:r>
+        <w:rPr>
+          <w:rFonts w:ascii="Arial" w:hAnsi="Arial" w:cs="Arial"/>
+          <w:sz w:val="24"/>
+          <w:szCs w:val="24"/>
+        </w:rPr>
+        <w:t>......................7</w:t>
+      </w:r>
+    </w:p>
+    <w:p>
+      <w:pPr>
+        <w:spacing w:line="360" w:lineRule="auto"/>
+        <w:rPr>
+          <w:rFonts w:ascii="Arial" w:hAnsi="Arial" w:cs="Arial"/>
+          <w:sz w:val="24"/>
+          <w:szCs w:val="24"/>
+        </w:rPr>
+      </w:pPr>
+      <w:r>
+        <w:rPr>
+          <w:rFonts w:ascii="Arial" w:hAnsi="Arial" w:cs="Arial"/>
+          <w:sz w:val="24"/>
+          <w:szCs w:val="24"/>
+        </w:rPr>
+        <w:t>Dicionário de dados conceitual..........................................................</w:t>
+      </w:r>
+      <w:r>
+        <w:rPr>
+          <w:rFonts w:ascii="Arial" w:hAnsi="Arial" w:cs="Arial"/>
+          <w:sz w:val="24"/>
+          <w:szCs w:val="24"/>
+        </w:rPr>
+        <w:t>.................8</w:t>
+      </w:r>
     </w:p>
     <w:p>
       <w:pPr>
@@ -604,18 +640,248 @@
         <w:rPr>
           <w:rFonts w:ascii="Arial" w:hAnsi="Arial" w:cs="Arial"/>
           <w:b/>
+          <w:sz w:val="28"/>
+          <w:szCs w:val="28"/>
+        </w:rPr>
+      </w:pPr>
+    </w:p>
+    <w:p>
+      <w:pPr>
+        <w:spacing w:line="360" w:lineRule="auto"/>
+        <w:rPr>
+          <w:rFonts w:ascii="Arial" w:hAnsi="Arial" w:cs="Arial"/>
+          <w:b/>
+          <w:sz w:val="28"/>
+          <w:szCs w:val="28"/>
+        </w:rPr>
+      </w:pPr>
+    </w:p>
+    <w:p>
+      <w:pPr>
+        <w:spacing w:line="360" w:lineRule="auto"/>
+        <w:rPr>
+          <w:rFonts w:ascii="Arial" w:hAnsi="Arial" w:cs="Arial"/>
+          <w:b/>
           <w:sz w:val="40"/>
           <w:szCs w:val="40"/>
         </w:rPr>
       </w:pPr>
-      <w:r>
+    </w:p>
+    <w:p>
+      <w:pPr>
+        <w:spacing w:line="360" w:lineRule="auto"/>
         <w:rPr>
           <w:rFonts w:ascii="Arial" w:hAnsi="Arial" w:cs="Arial"/>
           <w:b/>
           <w:sz w:val="40"/>
           <w:szCs w:val="40"/>
         </w:rPr>
-        <w:lastRenderedPageBreak/>
+      </w:pPr>
+    </w:p>
+    <w:p>
+      <w:pPr>
+        <w:spacing w:line="360" w:lineRule="auto"/>
+        <w:rPr>
+          <w:rFonts w:ascii="Arial" w:hAnsi="Arial" w:cs="Arial"/>
+          <w:b/>
+          <w:sz w:val="40"/>
+          <w:szCs w:val="40"/>
+        </w:rPr>
+      </w:pPr>
+    </w:p>
+    <w:p>
+      <w:pPr>
+        <w:spacing w:line="360" w:lineRule="auto"/>
+        <w:rPr>
+          <w:rFonts w:ascii="Arial" w:hAnsi="Arial" w:cs="Arial"/>
+          <w:b/>
+          <w:sz w:val="40"/>
+          <w:szCs w:val="40"/>
+        </w:rPr>
+      </w:pPr>
+    </w:p>
+    <w:p>
+      <w:pPr>
+        <w:spacing w:line="360" w:lineRule="auto"/>
+        <w:jc w:val="center"/>
+        <w:rPr>
+          <w:rFonts w:ascii="Arial" w:hAnsi="Arial" w:cs="Arial"/>
+          <w:b/>
+          <w:color w:val="70AD47" w:themeColor="accent6"/>
+          <w:sz w:val="40"/>
+          <w:szCs w:val="40"/>
+        </w:rPr>
+      </w:pPr>
+      <w:r>
+        <w:rPr>
+          <w:rFonts w:ascii="Arial" w:hAnsi="Arial" w:cs="Arial"/>
+          <w:b/>
+          <w:color w:val="70AD47" w:themeColor="accent6"/>
+          <w:sz w:val="40"/>
+          <w:szCs w:val="40"/>
+        </w:rPr>
+        <w:t>1ª Etapa</w:t>
+      </w:r>
+    </w:p>
+    <w:p>
+      <w:pPr>
+        <w:spacing w:line="360" w:lineRule="auto"/>
+        <w:jc w:val="center"/>
+        <w:rPr>
+          <w:rFonts w:ascii="Arial" w:hAnsi="Arial" w:cs="Arial"/>
+          <w:b/>
+          <w:sz w:val="40"/>
+          <w:szCs w:val="40"/>
+        </w:rPr>
+      </w:pPr>
+      <w:r>
+        <w:rPr>
+          <w:rFonts w:ascii="Arial" w:hAnsi="Arial" w:cs="Arial"/>
+          <w:b/>
+          <w:sz w:val="40"/>
+          <w:szCs w:val="40"/>
+        </w:rPr>
+        <w:t>Projeto da disciplina Banco de Dados I</w:t>
+      </w:r>
+    </w:p>
+    <w:p>
+      <w:pPr>
+        <w:spacing w:line="360" w:lineRule="auto"/>
+        <w:rPr>
+          <w:rFonts w:ascii="Arial" w:hAnsi="Arial" w:cs="Arial"/>
+          <w:b/>
+          <w:sz w:val="40"/>
+          <w:szCs w:val="40"/>
+        </w:rPr>
+      </w:pPr>
+    </w:p>
+    <w:p>
+      <w:pPr>
+        <w:spacing w:line="360" w:lineRule="auto"/>
+        <w:rPr>
+          <w:rFonts w:ascii="Arial" w:hAnsi="Arial" w:cs="Arial"/>
+          <w:b/>
+          <w:sz w:val="40"/>
+          <w:szCs w:val="40"/>
+        </w:rPr>
+      </w:pPr>
+    </w:p>
+    <w:p>
+      <w:pPr>
+        <w:spacing w:line="360" w:lineRule="auto"/>
+        <w:rPr>
+          <w:rFonts w:ascii="Arial" w:hAnsi="Arial" w:cs="Arial"/>
+          <w:b/>
+          <w:sz w:val="40"/>
+          <w:szCs w:val="40"/>
+        </w:rPr>
+      </w:pPr>
+    </w:p>
+    <w:p>
+      <w:pPr>
+        <w:spacing w:line="360" w:lineRule="auto"/>
+        <w:rPr>
+          <w:rFonts w:ascii="Arial" w:hAnsi="Arial" w:cs="Arial"/>
+          <w:b/>
+          <w:sz w:val="40"/>
+          <w:szCs w:val="40"/>
+        </w:rPr>
+      </w:pPr>
+    </w:p>
+    <w:p>
+      <w:pPr>
+        <w:spacing w:line="360" w:lineRule="auto"/>
+        <w:rPr>
+          <w:rFonts w:ascii="Arial" w:hAnsi="Arial" w:cs="Arial"/>
+          <w:b/>
+          <w:sz w:val="40"/>
+          <w:szCs w:val="40"/>
+        </w:rPr>
+      </w:pPr>
+    </w:p>
+    <w:p>
+      <w:pPr>
+        <w:spacing w:line="360" w:lineRule="auto"/>
+        <w:rPr>
+          <w:rFonts w:ascii="Arial" w:hAnsi="Arial" w:cs="Arial"/>
+          <w:b/>
+          <w:sz w:val="40"/>
+          <w:szCs w:val="40"/>
+        </w:rPr>
+      </w:pPr>
+    </w:p>
+    <w:p>
+      <w:pPr>
+        <w:spacing w:line="360" w:lineRule="auto"/>
+        <w:rPr>
+          <w:rFonts w:ascii="Arial" w:hAnsi="Arial" w:cs="Arial"/>
+          <w:b/>
+          <w:sz w:val="40"/>
+          <w:szCs w:val="40"/>
+        </w:rPr>
+      </w:pPr>
+    </w:p>
+    <w:p>
+      <w:pPr>
+        <w:spacing w:line="360" w:lineRule="auto"/>
+        <w:rPr>
+          <w:rFonts w:ascii="Arial" w:hAnsi="Arial" w:cs="Arial"/>
+          <w:b/>
+          <w:sz w:val="40"/>
+          <w:szCs w:val="40"/>
+        </w:rPr>
+      </w:pPr>
+    </w:p>
+    <w:p>
+      <w:pPr>
+        <w:spacing w:line="360" w:lineRule="auto"/>
+        <w:rPr>
+          <w:rFonts w:ascii="Arial" w:hAnsi="Arial" w:cs="Arial"/>
+          <w:b/>
+          <w:sz w:val="40"/>
+          <w:szCs w:val="40"/>
+        </w:rPr>
+      </w:pPr>
+    </w:p>
+    <w:p>
+      <w:pPr>
+        <w:spacing w:line="360" w:lineRule="auto"/>
+        <w:rPr>
+          <w:rFonts w:ascii="Arial" w:hAnsi="Arial" w:cs="Arial"/>
+          <w:b/>
+          <w:sz w:val="40"/>
+          <w:szCs w:val="40"/>
+        </w:rPr>
+      </w:pPr>
+    </w:p>
+    <w:p>
+      <w:pPr>
+        <w:spacing w:line="360" w:lineRule="auto"/>
+        <w:rPr>
+          <w:rFonts w:ascii="Arial" w:hAnsi="Arial" w:cs="Arial"/>
+          <w:b/>
+          <w:sz w:val="40"/>
+          <w:szCs w:val="40"/>
+        </w:rPr>
+      </w:pPr>
+    </w:p>
+    <w:p>
+      <w:pPr>
+        <w:spacing w:line="360" w:lineRule="auto"/>
+        <w:rPr>
+          <w:rFonts w:ascii="Arial" w:hAnsi="Arial" w:cs="Arial"/>
+          <w:b/>
+          <w:sz w:val="40"/>
+          <w:szCs w:val="40"/>
+        </w:rPr>
+      </w:pPr>
+      <w:r>
+        <w:rPr>
+          <w:rFonts w:ascii="Arial" w:hAnsi="Arial" w:cs="Arial"/>
+          <w:b/>
+          <w:sz w:val="40"/>
+          <w:szCs w:val="40"/>
+        </w:rPr>
         <w:t>Análise do sistema</w:t>
       </w:r>
     </w:p>
@@ -798,7 +1064,6 @@
           <w:sz w:val="28"/>
           <w:szCs w:val="28"/>
         </w:rPr>
-        <w:lastRenderedPageBreak/>
         <w:t>Descrição do domínio de aplicação</w:t>
       </w:r>
     </w:p>
@@ -981,7 +1246,39 @@
           <w:sz w:val="24"/>
           <w:szCs w:val="24"/>
         </w:rPr>
-        <w:t xml:space="preserve">Vendedores são supervisionados pelos supervisores, que os informam o volume que deve ser vendido em cada venda, já os secretários conferem as vendas realizadas pelos entregadores e informam para os estoquistas, que controlam a quantidade de mercadorias, que por sua vez informam os entregadores para realizarem a entrega e conclusão da venda. </w:t>
+        <w:t xml:space="preserve">Vendedores são supervisionados pelos supervisores, que os informam o volume que deve ser vendido em cada venda, já os secretários conferem as vendas realizadas pelos </w:t>
+      </w:r>
+      <w:r>
+        <w:rPr>
+          <w:rFonts w:ascii="Arial" w:hAnsi="Arial" w:cs="Arial"/>
+          <w:sz w:val="24"/>
+          <w:szCs w:val="24"/>
+        </w:rPr>
+        <w:t>vendedores</w:t>
+      </w:r>
+      <w:r>
+        <w:rPr>
+          <w:rFonts w:ascii="Arial" w:hAnsi="Arial" w:cs="Arial"/>
+          <w:sz w:val="24"/>
+          <w:szCs w:val="24"/>
+        </w:rPr>
+        <w:t xml:space="preserve"> e informam para os estoquistas, que controlam a quantidade de mercadorias, que por sua vez informam os entrega</w:t>
+      </w:r>
+      <w:r>
+        <w:rPr>
+          <w:rFonts w:ascii="Arial" w:hAnsi="Arial" w:cs="Arial"/>
+          <w:sz w:val="24"/>
+          <w:szCs w:val="24"/>
+        </w:rPr>
+        <w:t>dores, que entregam as mercadorias realizando a</w:t>
+      </w:r>
+      <w:r>
+        <w:rPr>
+          <w:rFonts w:ascii="Arial" w:hAnsi="Arial" w:cs="Arial"/>
+          <w:sz w:val="24"/>
+          <w:szCs w:val="24"/>
+        </w:rPr>
+        <w:t xml:space="preserve"> conclusão da venda. </w:t>
       </w:r>
       <w:r>
         <w:rPr>
@@ -1065,7 +1362,6 @@
           <w:sz w:val="28"/>
           <w:szCs w:val="28"/>
         </w:rPr>
-        <w:lastRenderedPageBreak/>
         <w:t>Descrição das consultas</w:t>
       </w:r>
       <w:r>
@@ -1116,25 +1412,7 @@
           <w:sz w:val="24"/>
           <w:szCs w:val="24"/>
         </w:rPr>
-        <w:t xml:space="preserve">1 - </w:t>
-      </w:r>
-      <w:proofErr w:type="gramStart"/>
-      <w:r>
-        <w:rPr>
-          <w:rFonts w:ascii="Arial" w:hAnsi="Arial" w:cs="Arial"/>
-          <w:sz w:val="24"/>
-          <w:szCs w:val="24"/>
-        </w:rPr>
-        <w:t>O</w:t>
-      </w:r>
-      <w:proofErr w:type="gramEnd"/>
-      <w:r>
-        <w:rPr>
-          <w:rFonts w:ascii="Arial" w:hAnsi="Arial" w:cs="Arial"/>
-          <w:sz w:val="24"/>
-          <w:szCs w:val="24"/>
-        </w:rPr>
-        <w:t xml:space="preserve"> nome, </w:t>
+        <w:t xml:space="preserve">1 - O nome, </w:t>
       </w:r>
       <w:r>
         <w:rPr>
@@ -1236,25 +1514,7 @@
           <w:sz w:val="24"/>
           <w:szCs w:val="24"/>
         </w:rPr>
-        <w:t xml:space="preserve">3- </w:t>
-      </w:r>
-      <w:proofErr w:type="gramStart"/>
-      <w:r>
-        <w:rPr>
-          <w:rFonts w:ascii="Arial" w:hAnsi="Arial" w:cs="Arial"/>
-          <w:sz w:val="24"/>
-          <w:szCs w:val="24"/>
-        </w:rPr>
-        <w:t>O</w:t>
-      </w:r>
-      <w:proofErr w:type="gramEnd"/>
-      <w:r>
-        <w:rPr>
-          <w:rFonts w:ascii="Arial" w:hAnsi="Arial" w:cs="Arial"/>
-          <w:sz w:val="24"/>
-          <w:szCs w:val="24"/>
-        </w:rPr>
-        <w:t xml:space="preserve"> código das vendas com valo</w:t>
+        <w:t>3- O código das vendas com valo</w:t>
       </w:r>
       <w:r>
         <w:rPr>
@@ -1281,25 +1541,7 @@
           <w:sz w:val="24"/>
           <w:szCs w:val="24"/>
         </w:rPr>
-        <w:t xml:space="preserve">4- </w:t>
-      </w:r>
-      <w:proofErr w:type="gramStart"/>
-      <w:r>
-        <w:rPr>
-          <w:rFonts w:ascii="Arial" w:hAnsi="Arial" w:cs="Arial"/>
-          <w:sz w:val="24"/>
-          <w:szCs w:val="24"/>
-        </w:rPr>
-        <w:t>O</w:t>
-      </w:r>
-      <w:proofErr w:type="gramEnd"/>
-      <w:r>
-        <w:rPr>
-          <w:rFonts w:ascii="Arial" w:hAnsi="Arial" w:cs="Arial"/>
-          <w:sz w:val="24"/>
-          <w:szCs w:val="24"/>
-        </w:rPr>
-        <w:t xml:space="preserve"> nome, código </w:t>
+        <w:t xml:space="preserve">4- O nome, código </w:t>
       </w:r>
       <w:r>
         <w:rPr>
@@ -1334,25 +1576,7 @@
           <w:sz w:val="24"/>
           <w:szCs w:val="24"/>
         </w:rPr>
-        <w:t xml:space="preserve">5- </w:t>
-      </w:r>
-      <w:proofErr w:type="gramStart"/>
-      <w:r>
-        <w:rPr>
-          <w:rFonts w:ascii="Arial" w:hAnsi="Arial" w:cs="Arial"/>
-          <w:sz w:val="24"/>
-          <w:szCs w:val="24"/>
-        </w:rPr>
-        <w:t>O</w:t>
-      </w:r>
-      <w:proofErr w:type="gramEnd"/>
-      <w:r>
-        <w:rPr>
-          <w:rFonts w:ascii="Arial" w:hAnsi="Arial" w:cs="Arial"/>
-          <w:sz w:val="24"/>
-          <w:szCs w:val="24"/>
-        </w:rPr>
-        <w:t xml:space="preserve"> nome do estabelecimento, CPF e telefone (s) dos clientes q</w:t>
+        <w:t>5- O nome do estabelecimento, CPF e telefone (s) dos clientes q</w:t>
       </w:r>
       <w:r>
         <w:rPr>
@@ -1379,62 +1603,26 @@
           <w:sz w:val="24"/>
           <w:szCs w:val="24"/>
         </w:rPr>
-        <w:t xml:space="preserve">6- </w:t>
-      </w:r>
-      <w:proofErr w:type="gramStart"/>
-      <w:r>
-        <w:rPr>
-          <w:rFonts w:ascii="Arial" w:hAnsi="Arial" w:cs="Arial"/>
-          <w:sz w:val="24"/>
-          <w:szCs w:val="24"/>
-        </w:rPr>
-        <w:t>O</w:t>
-      </w:r>
-      <w:proofErr w:type="gramEnd"/>
-      <w:r>
-        <w:rPr>
-          <w:rFonts w:ascii="Arial" w:hAnsi="Arial" w:cs="Arial"/>
-          <w:sz w:val="24"/>
-          <w:szCs w:val="24"/>
-        </w:rPr>
-        <w:t xml:space="preserve"> código dos vendedores supervisionados pelo supervisor de RG ‘4132793’.    </w:t>
-      </w:r>
-    </w:p>
-    <w:p>
-      <w:pPr>
-        <w:spacing w:line="360" w:lineRule="auto"/>
-        <w:jc w:val="both"/>
-        <w:rPr>
-          <w:rFonts w:ascii="Arial" w:hAnsi="Arial" w:cs="Arial"/>
-          <w:sz w:val="24"/>
-          <w:szCs w:val="24"/>
-        </w:rPr>
-      </w:pPr>
-      <w:r>
-        <w:rPr>
-          <w:rFonts w:ascii="Arial" w:hAnsi="Arial" w:cs="Arial"/>
-          <w:sz w:val="24"/>
-          <w:szCs w:val="24"/>
-        </w:rPr>
-        <w:t xml:space="preserve">7- </w:t>
-      </w:r>
-      <w:proofErr w:type="gramStart"/>
-      <w:r>
-        <w:rPr>
-          <w:rFonts w:ascii="Arial" w:hAnsi="Arial" w:cs="Arial"/>
-          <w:sz w:val="24"/>
-          <w:szCs w:val="24"/>
-        </w:rPr>
-        <w:t>O</w:t>
-      </w:r>
-      <w:proofErr w:type="gramEnd"/>
-      <w:r>
-        <w:rPr>
-          <w:rFonts w:ascii="Arial" w:hAnsi="Arial" w:cs="Arial"/>
-          <w:sz w:val="24"/>
-          <w:szCs w:val="24"/>
-        </w:rPr>
-        <w:t xml:space="preserve"> modelo, a montadora e a placa de todos os c</w:t>
+        <w:t xml:space="preserve">6- O código dos vendedores supervisionados pelo supervisor de RG ‘4132793’.    </w:t>
+      </w:r>
+    </w:p>
+    <w:p>
+      <w:pPr>
+        <w:spacing w:line="360" w:lineRule="auto"/>
+        <w:jc w:val="both"/>
+        <w:rPr>
+          <w:rFonts w:ascii="Arial" w:hAnsi="Arial" w:cs="Arial"/>
+          <w:sz w:val="24"/>
+          <w:szCs w:val="24"/>
+        </w:rPr>
+      </w:pPr>
+      <w:r>
+        <w:rPr>
+          <w:rFonts w:ascii="Arial" w:hAnsi="Arial" w:cs="Arial"/>
+          <w:sz w:val="24"/>
+          <w:szCs w:val="24"/>
+        </w:rPr>
+        <w:t>7- O modelo, a montadora e a placa de todos os c</w:t>
       </w:r>
       <w:r>
         <w:rPr>
@@ -1461,25 +1649,7 @@
           <w:sz w:val="24"/>
           <w:szCs w:val="24"/>
         </w:rPr>
-        <w:t xml:space="preserve">8- </w:t>
-      </w:r>
-      <w:proofErr w:type="gramStart"/>
-      <w:r>
-        <w:rPr>
-          <w:rFonts w:ascii="Arial" w:hAnsi="Arial" w:cs="Arial"/>
-          <w:sz w:val="24"/>
-          <w:szCs w:val="24"/>
-        </w:rPr>
-        <w:t>O</w:t>
-      </w:r>
-      <w:proofErr w:type="gramEnd"/>
-      <w:r>
-        <w:rPr>
-          <w:rFonts w:ascii="Arial" w:hAnsi="Arial" w:cs="Arial"/>
-          <w:sz w:val="24"/>
-          <w:szCs w:val="24"/>
-        </w:rPr>
-        <w:t xml:space="preserve"> código e valor total de</w:t>
+        <w:t>8- O código e valor total de</w:t>
       </w:r>
       <w:r>
         <w:rPr>
@@ -1522,25 +1692,7 @@
           <w:sz w:val="24"/>
           <w:szCs w:val="24"/>
         </w:rPr>
-        <w:t xml:space="preserve">9- </w:t>
-      </w:r>
-      <w:proofErr w:type="gramStart"/>
-      <w:r>
-        <w:rPr>
-          <w:rFonts w:ascii="Arial" w:hAnsi="Arial" w:cs="Arial"/>
-          <w:sz w:val="24"/>
-          <w:szCs w:val="24"/>
-        </w:rPr>
-        <w:t>O</w:t>
-      </w:r>
-      <w:proofErr w:type="gramEnd"/>
-      <w:r>
-        <w:rPr>
-          <w:rFonts w:ascii="Arial" w:hAnsi="Arial" w:cs="Arial"/>
-          <w:sz w:val="24"/>
-          <w:szCs w:val="24"/>
-        </w:rPr>
-        <w:t xml:space="preserve"> valor acumulado e</w:t>
+        <w:t>9- O valor acumulado e</w:t>
       </w:r>
       <w:r>
         <w:rPr>
@@ -1567,25 +1719,7 @@
           <w:sz w:val="24"/>
           <w:szCs w:val="24"/>
         </w:rPr>
-        <w:t xml:space="preserve">10- </w:t>
-      </w:r>
-      <w:proofErr w:type="gramStart"/>
-      <w:r>
-        <w:rPr>
-          <w:rFonts w:ascii="Arial" w:hAnsi="Arial" w:cs="Arial"/>
-          <w:sz w:val="24"/>
-          <w:szCs w:val="24"/>
-        </w:rPr>
-        <w:t>O</w:t>
-      </w:r>
-      <w:proofErr w:type="gramEnd"/>
-      <w:r>
-        <w:rPr>
-          <w:rFonts w:ascii="Arial" w:hAnsi="Arial" w:cs="Arial"/>
-          <w:sz w:val="24"/>
-          <w:szCs w:val="24"/>
-        </w:rPr>
-        <w:t xml:space="preserve"> nome e CPF de todos os clientes com o nome do estabelecimento iniciado pela letra 'F'.   </w:t>
+        <w:t xml:space="preserve">10- O nome e CPF de todos os clientes com o nome do estabelecimento iniciado pela letra 'F'.   </w:t>
       </w:r>
     </w:p>
     <w:p>
@@ -1703,33 +1837,16 @@
           <w:sz w:val="28"/>
           <w:szCs w:val="28"/>
         </w:rPr>
+        <w:t xml:space="preserve">Figura 1: </w:t>
+      </w:r>
+      <w:r>
+        <w:rPr>
+          <w:rFonts w:ascii="Arial" w:hAnsi="Arial" w:cs="Arial"/>
+          <w:b/>
+          <w:sz w:val="28"/>
+          <w:szCs w:val="28"/>
+        </w:rPr>
         <w:t>Diagrama entidade-relacionamento</w:t>
-      </w:r>
-    </w:p>
-    <w:p>
-      <w:pPr>
-        <w:spacing w:line="360" w:lineRule="auto"/>
-        <w:rPr>
-          <w:rFonts w:ascii="Arial" w:hAnsi="Arial" w:cs="Arial"/>
-          <w:sz w:val="24"/>
-          <w:szCs w:val="24"/>
-        </w:rPr>
-      </w:pPr>
-      <w:r>
-        <w:rPr>
-          <w:rFonts w:ascii="Arial" w:hAnsi="Arial" w:cs="Arial"/>
-          <w:sz w:val="24"/>
-          <w:szCs w:val="24"/>
-        </w:rPr>
-        <w:t>Figura 1</w:t>
-      </w:r>
-      <w:r>
-        <w:rPr>
-          <w:rFonts w:ascii="Arial" w:hAnsi="Arial" w:cs="Arial"/>
-          <w:sz w:val="24"/>
-          <w:szCs w:val="24"/>
-        </w:rPr>
-        <w:t>:</w:t>
       </w:r>
     </w:p>
     <w:p>
@@ -1863,13 +1980,25 @@
           <w:szCs w:val="28"/>
         </w:rPr>
       </w:pPr>
-      <w:r>
+    </w:p>
+    <w:p>
+      <w:pPr>
+        <w:spacing w:line="360" w:lineRule="auto"/>
+        <w:jc w:val="both"/>
         <w:rPr>
           <w:rFonts w:ascii="Arial" w:hAnsi="Arial" w:cs="Arial"/>
           <w:b/>
           <w:sz w:val="28"/>
           <w:szCs w:val="28"/>
         </w:rPr>
+      </w:pPr>
+      <w:r>
+        <w:rPr>
+          <w:rFonts w:ascii="Arial" w:hAnsi="Arial" w:cs="Arial"/>
+          <w:b/>
+          <w:sz w:val="28"/>
+          <w:szCs w:val="28"/>
+        </w:rPr>
         <w:lastRenderedPageBreak/>
         <w:t>Dicionário de dados conceitual</w:t>
       </w:r>
@@ -2274,7 +2403,23 @@
           <w:sz w:val="24"/>
           <w:szCs w:val="24"/>
         </w:rPr>
-        <w:t>: Atributo que armazena os números dos telefones dos funcionários.</w:t>
+        <w:t xml:space="preserve">: Atributo </w:t>
+      </w:r>
+      <w:r>
+        <w:rPr>
+          <w:rFonts w:ascii="Arial" w:hAnsi="Arial" w:cs="Arial"/>
+          <w:sz w:val="24"/>
+          <w:szCs w:val="24"/>
+        </w:rPr>
+        <w:t xml:space="preserve">multivalorado </w:t>
+      </w:r>
+      <w:r>
+        <w:rPr>
+          <w:rFonts w:ascii="Arial" w:hAnsi="Arial" w:cs="Arial"/>
+          <w:sz w:val="24"/>
+          <w:szCs w:val="24"/>
+        </w:rPr>
+        <w:t>que armazena os números dos telefones dos funcionários.</w:t>
       </w:r>
     </w:p>
     <w:p>
@@ -2410,56 +2555,65 @@
         <w:jc w:val="both"/>
         <w:rPr>
           <w:rFonts w:ascii="Arial" w:hAnsi="Arial" w:cs="Arial"/>
-          <w:sz w:val="24"/>
-          <w:szCs w:val="24"/>
-        </w:rPr>
-      </w:pPr>
-      <w:r>
-        <w:rPr>
-          <w:rFonts w:ascii="Arial" w:hAnsi="Arial" w:cs="Arial"/>
-          <w:sz w:val="24"/>
-          <w:szCs w:val="24"/>
-        </w:rPr>
-        <w:t xml:space="preserve">Atributos do </w:t>
-      </w:r>
-      <w:proofErr w:type="gramStart"/>
-      <w:r>
-        <w:rPr>
-          <w:rFonts w:ascii="Arial" w:hAnsi="Arial" w:cs="Arial"/>
-          <w:sz w:val="24"/>
-          <w:szCs w:val="24"/>
-        </w:rPr>
-        <w:t xml:space="preserve">relacionamento </w:t>
-      </w:r>
-      <w:r>
-        <w:rPr>
-          <w:rFonts w:ascii="Arial" w:hAnsi="Arial" w:cs="Arial"/>
-          <w:b/>
-          <w:sz w:val="24"/>
-          <w:szCs w:val="24"/>
-        </w:rPr>
-        <w:t>Supervisiona</w:t>
-      </w:r>
-      <w:proofErr w:type="gramEnd"/>
-      <w:r>
-        <w:rPr>
-          <w:rFonts w:ascii="Arial" w:hAnsi="Arial" w:cs="Arial"/>
-          <w:sz w:val="24"/>
-          <w:szCs w:val="24"/>
-        </w:rPr>
-        <w:t>:</w:t>
-      </w:r>
-    </w:p>
-    <w:p>
-      <w:pPr>
-        <w:spacing w:line="360" w:lineRule="auto"/>
-        <w:jc w:val="both"/>
-        <w:rPr>
-          <w:rFonts w:ascii="Arial" w:hAnsi="Arial" w:cs="Arial"/>
-          <w:sz w:val="24"/>
-          <w:szCs w:val="24"/>
-        </w:rPr>
-      </w:pPr>
+          <w:b/>
+          <w:sz w:val="24"/>
+          <w:szCs w:val="24"/>
+        </w:rPr>
+      </w:pPr>
+    </w:p>
+    <w:p>
+      <w:pPr>
+        <w:spacing w:line="360" w:lineRule="auto"/>
+        <w:jc w:val="both"/>
+        <w:rPr>
+          <w:rFonts w:ascii="Arial" w:hAnsi="Arial" w:cs="Arial"/>
+          <w:b/>
+          <w:sz w:val="24"/>
+          <w:szCs w:val="24"/>
+        </w:rPr>
+      </w:pPr>
+    </w:p>
+    <w:p>
+      <w:pPr>
+        <w:spacing w:line="360" w:lineRule="auto"/>
+        <w:jc w:val="both"/>
+        <w:rPr>
+          <w:rFonts w:ascii="Arial" w:hAnsi="Arial" w:cs="Arial"/>
+          <w:b/>
+          <w:sz w:val="24"/>
+          <w:szCs w:val="24"/>
+        </w:rPr>
+      </w:pPr>
+      <w:r>
+        <w:rPr>
+          <w:rFonts w:ascii="Arial" w:hAnsi="Arial" w:cs="Arial"/>
+          <w:b/>
+          <w:sz w:val="24"/>
+          <w:szCs w:val="24"/>
+        </w:rPr>
+        <w:lastRenderedPageBreak/>
+        <w:t>Atributos do relacionamento Supervisiona:</w:t>
+      </w:r>
+    </w:p>
+    <w:p>
+      <w:pPr>
+        <w:spacing w:line="360" w:lineRule="auto"/>
+        <w:jc w:val="both"/>
+        <w:rPr>
+          <w:rFonts w:ascii="Arial" w:hAnsi="Arial" w:cs="Arial"/>
+          <w:sz w:val="24"/>
+          <w:szCs w:val="24"/>
+        </w:rPr>
+      </w:pPr>
+      <w:r>
+        <w:rPr>
+          <w:rFonts w:ascii="Arial" w:hAnsi="Arial" w:cs="Arial"/>
+          <w:b/>
+          <w:sz w:val="24"/>
+          <w:szCs w:val="24"/>
+        </w:rPr>
+        <w:t xml:space="preserve">   </w:t>
+      </w:r>
       <w:r>
         <w:rPr>
           <w:rFonts w:ascii="Arial" w:hAnsi="Arial" w:cs="Arial"/>
@@ -2611,7 +2765,23 @@
           <w:sz w:val="24"/>
           <w:szCs w:val="24"/>
         </w:rPr>
-        <w:t>: Atributo que armazena os nomes das cidades que serão visitadas pelo vendedor.</w:t>
+        <w:t xml:space="preserve">: Atributo </w:t>
+      </w:r>
+      <w:r>
+        <w:rPr>
+          <w:rFonts w:ascii="Arial" w:hAnsi="Arial" w:cs="Arial"/>
+          <w:sz w:val="24"/>
+          <w:szCs w:val="24"/>
+        </w:rPr>
+        <w:t xml:space="preserve">multivalorado </w:t>
+      </w:r>
+      <w:r>
+        <w:rPr>
+          <w:rFonts w:ascii="Arial" w:hAnsi="Arial" w:cs="Arial"/>
+          <w:sz w:val="24"/>
+          <w:szCs w:val="24"/>
+        </w:rPr>
+        <w:t>que armazena os nomes das cidades que serão visitadas pelo vendedor.</w:t>
       </w:r>
     </w:p>
     <w:p>
@@ -2749,7 +2919,23 @@
           <w:sz w:val="24"/>
           <w:szCs w:val="24"/>
         </w:rPr>
-        <w:t>: indica o relacionamento entre Vendedor e Supervisor, onde um vendedor pode ser supervisiona apenas por um Supervisor, e um Supervisor pode supervisionar um ou mais vendedores.</w:t>
+        <w:t>: indica o relacionamento entre Vendedor e Supervisor, onde um vendedor pode ser supervisiona</w:t>
+      </w:r>
+      <w:r>
+        <w:rPr>
+          <w:rFonts w:ascii="Arial" w:hAnsi="Arial" w:cs="Arial"/>
+          <w:sz w:val="24"/>
+          <w:szCs w:val="24"/>
+        </w:rPr>
+        <w:t>do</w:t>
+      </w:r>
+      <w:r>
+        <w:rPr>
+          <w:rFonts w:ascii="Arial" w:hAnsi="Arial" w:cs="Arial"/>
+          <w:sz w:val="24"/>
+          <w:szCs w:val="24"/>
+        </w:rPr>
+        <w:t xml:space="preserve"> apenas por um Supervisor, e um Supervisor pode supervisionar um ou mais vendedores.</w:t>
       </w:r>
     </w:p>
     <w:p>
@@ -2798,27 +2984,7 @@
           <w:sz w:val="24"/>
           <w:szCs w:val="24"/>
         </w:rPr>
-        <w:t xml:space="preserve">Atributos do </w:t>
-      </w:r>
-      <w:proofErr w:type="gramStart"/>
-      <w:r>
-        <w:rPr>
-          <w:rFonts w:ascii="Arial" w:hAnsi="Arial" w:cs="Arial"/>
-          <w:b/>
-          <w:sz w:val="24"/>
-          <w:szCs w:val="24"/>
-        </w:rPr>
-        <w:t>relacionamento Realiza</w:t>
-      </w:r>
-      <w:proofErr w:type="gramEnd"/>
-      <w:r>
-        <w:rPr>
-          <w:rFonts w:ascii="Arial" w:hAnsi="Arial" w:cs="Arial"/>
-          <w:b/>
-          <w:sz w:val="24"/>
-          <w:szCs w:val="24"/>
-        </w:rPr>
-        <w:t>:</w:t>
+        <w:t>Atributos do relacionamento Realiza:</w:t>
       </w:r>
     </w:p>
     <w:p>
@@ -2856,30 +3022,6 @@
         </w:rPr>
         <w:t>: Atributo que indica o valor da comissão que o vendedor recebe em cada venda.</w:t>
       </w:r>
-    </w:p>
-    <w:p>
-      <w:pPr>
-        <w:spacing w:line="360" w:lineRule="auto"/>
-        <w:jc w:val="both"/>
-        <w:rPr>
-          <w:rFonts w:ascii="Arial" w:hAnsi="Arial" w:cs="Arial"/>
-          <w:b/>
-          <w:sz w:val="24"/>
-          <w:szCs w:val="24"/>
-        </w:rPr>
-      </w:pPr>
-    </w:p>
-    <w:p>
-      <w:pPr>
-        <w:spacing w:line="360" w:lineRule="auto"/>
-        <w:jc w:val="both"/>
-        <w:rPr>
-          <w:rFonts w:ascii="Arial" w:hAnsi="Arial" w:cs="Arial"/>
-          <w:b/>
-          <w:sz w:val="24"/>
-          <w:szCs w:val="24"/>
-        </w:rPr>
-      </w:pPr>
     </w:p>
     <w:p>
       <w:pPr>
@@ -2976,7 +3118,6 @@
         <w:jc w:val="both"/>
         <w:rPr>
           <w:rFonts w:ascii="Arial" w:hAnsi="Arial" w:cs="Arial"/>
-          <w:b/>
           <w:sz w:val="24"/>
           <w:szCs w:val="24"/>
         </w:rPr>
@@ -3025,25 +3166,7 @@
           <w:sz w:val="24"/>
           <w:szCs w:val="24"/>
         </w:rPr>
-        <w:t xml:space="preserve"> pode ser conferida por </w:t>
-      </w:r>
-      <w:proofErr w:type="gramStart"/>
-      <w:r>
-        <w:rPr>
-          <w:rFonts w:ascii="Arial" w:hAnsi="Arial" w:cs="Arial"/>
-          <w:sz w:val="24"/>
-          <w:szCs w:val="24"/>
-        </w:rPr>
-        <w:t>apenas</w:t>
-      </w:r>
-      <w:proofErr w:type="gramEnd"/>
-      <w:r>
-        <w:rPr>
-          <w:rFonts w:ascii="Arial" w:hAnsi="Arial" w:cs="Arial"/>
-          <w:sz w:val="24"/>
-          <w:szCs w:val="24"/>
-        </w:rPr>
-        <w:t xml:space="preserve"> um</w:t>
+        <w:t xml:space="preserve"> pode ser conferida por apenas um</w:t>
       </w:r>
       <w:r>
         <w:rPr>
@@ -3305,27 +3428,7 @@
           <w:szCs w:val="24"/>
         </w:rPr>
         <w:lastRenderedPageBreak/>
-        <w:t xml:space="preserve">Atributos do </w:t>
-      </w:r>
-      <w:proofErr w:type="gramStart"/>
-      <w:r>
-        <w:rPr>
-          <w:rFonts w:ascii="Arial" w:hAnsi="Arial" w:cs="Arial"/>
-          <w:b/>
-          <w:sz w:val="24"/>
-          <w:szCs w:val="24"/>
-        </w:rPr>
-        <w:t>relacionamento Controla</w:t>
-      </w:r>
-      <w:proofErr w:type="gramEnd"/>
-      <w:r>
-        <w:rPr>
-          <w:rFonts w:ascii="Arial" w:hAnsi="Arial" w:cs="Arial"/>
-          <w:b/>
-          <w:sz w:val="24"/>
-          <w:szCs w:val="24"/>
-        </w:rPr>
-        <w:t>:</w:t>
+        <w:t>Atributos do relacionamento Controla:</w:t>
       </w:r>
     </w:p>
     <w:p>
@@ -3497,6 +3600,18 @@
           <w:szCs w:val="24"/>
         </w:rPr>
       </w:pPr>
+    </w:p>
+    <w:p>
+      <w:pPr>
+        <w:spacing w:line="360" w:lineRule="auto"/>
+        <w:jc w:val="both"/>
+        <w:rPr>
+          <w:rFonts w:ascii="Arial" w:hAnsi="Arial" w:cs="Arial"/>
+          <w:b/>
+          <w:sz w:val="24"/>
+          <w:szCs w:val="24"/>
+        </w:rPr>
+      </w:pPr>
       <w:r>
         <w:rPr>
           <w:rFonts w:ascii="Arial" w:hAnsi="Arial" w:cs="Arial"/>
@@ -3560,25 +3675,7 @@
           <w:sz w:val="24"/>
           <w:szCs w:val="24"/>
         </w:rPr>
-        <w:t xml:space="preserve">: Indica o relacionamento entre Entregador e Mercadoria, onde cada Entregador entrega uma ou mais Mercadorias, e cada Mercadoria pode ser entregue por um ou </w:t>
-      </w:r>
-      <w:proofErr w:type="gramStart"/>
-      <w:r>
-        <w:rPr>
-          <w:rFonts w:ascii="Arial" w:hAnsi="Arial" w:cs="Arial"/>
-          <w:sz w:val="24"/>
-          <w:szCs w:val="24"/>
-        </w:rPr>
-        <w:t>mais Entregadores</w:t>
-      </w:r>
-      <w:proofErr w:type="gramEnd"/>
-      <w:r>
-        <w:rPr>
-          <w:rFonts w:ascii="Arial" w:hAnsi="Arial" w:cs="Arial"/>
-          <w:sz w:val="24"/>
-          <w:szCs w:val="24"/>
-        </w:rPr>
-        <w:t>.</w:t>
+        <w:t>: Indica o relacionamento entre Entregador e Mercadoria, onde cada Entregador entrega uma ou mais Mercadorias, e cada Mercadoria pode ser entregue por um ou mais Entregadores.</w:t>
       </w:r>
     </w:p>
     <w:p>
@@ -3614,33 +3711,15 @@
           <w:sz w:val="24"/>
           <w:szCs w:val="24"/>
         </w:rPr>
-        <w:t xml:space="preserve">Caminhão é usado por um ou </w:t>
-      </w:r>
-      <w:proofErr w:type="gramStart"/>
-      <w:r>
-        <w:rPr>
-          <w:rFonts w:ascii="Arial" w:hAnsi="Arial" w:cs="Arial"/>
-          <w:sz w:val="24"/>
-          <w:szCs w:val="24"/>
-        </w:rPr>
-        <w:t xml:space="preserve">mais </w:t>
-      </w:r>
-      <w:r>
-        <w:rPr>
-          <w:rFonts w:ascii="Arial" w:hAnsi="Arial" w:cs="Arial"/>
-          <w:sz w:val="24"/>
-          <w:szCs w:val="24"/>
-        </w:rPr>
-        <w:t>Entregadores</w:t>
-      </w:r>
-      <w:proofErr w:type="gramEnd"/>
-      <w:r>
-        <w:rPr>
-          <w:rFonts w:ascii="Arial" w:hAnsi="Arial" w:cs="Arial"/>
-          <w:sz w:val="24"/>
-          <w:szCs w:val="24"/>
-        </w:rPr>
-        <w:t>.</w:t>
+        <w:t xml:space="preserve">Caminhão é usado por um ou mais </w:t>
+      </w:r>
+      <w:r>
+        <w:rPr>
+          <w:rFonts w:ascii="Arial" w:hAnsi="Arial" w:cs="Arial"/>
+          <w:sz w:val="24"/>
+          <w:szCs w:val="24"/>
+        </w:rPr>
+        <w:t>Entregadores.</w:t>
       </w:r>
     </w:p>
     <w:p>
@@ -3828,43 +3907,6 @@
           <w:sz w:val="24"/>
           <w:szCs w:val="24"/>
         </w:rPr>
-        <w:t xml:space="preserve">   </w:t>
-      </w:r>
-      <w:r>
-        <w:rPr>
-          <w:rFonts w:ascii="Arial" w:hAnsi="Arial" w:cs="Arial"/>
-          <w:b/>
-          <w:sz w:val="24"/>
-          <w:szCs w:val="24"/>
-        </w:rPr>
-        <w:t>Modelo</w:t>
-      </w:r>
-      <w:r>
-        <w:rPr>
-          <w:rFonts w:ascii="Arial" w:hAnsi="Arial" w:cs="Arial"/>
-          <w:sz w:val="24"/>
-          <w:szCs w:val="24"/>
-        </w:rPr>
-        <w:t>: Atributo que armazena o modelo do caminhão.</w:t>
-      </w:r>
-    </w:p>
-    <w:p>
-      <w:pPr>
-        <w:spacing w:line="360" w:lineRule="auto"/>
-        <w:jc w:val="both"/>
-        <w:rPr>
-          <w:rFonts w:ascii="Arial" w:hAnsi="Arial" w:cs="Arial"/>
-          <w:sz w:val="24"/>
-          <w:szCs w:val="24"/>
-        </w:rPr>
-      </w:pPr>
-      <w:r>
-        <w:rPr>
-          <w:rFonts w:ascii="Arial" w:hAnsi="Arial" w:cs="Arial"/>
-          <w:b/>
-          <w:sz w:val="24"/>
-          <w:szCs w:val="24"/>
-        </w:rPr>
         <w:lastRenderedPageBreak/>
         <w:t xml:space="preserve">   </w:t>
       </w:r>
@@ -3875,6 +3917,43 @@
           <w:sz w:val="24"/>
           <w:szCs w:val="24"/>
         </w:rPr>
+        <w:t>Modelo</w:t>
+      </w:r>
+      <w:r>
+        <w:rPr>
+          <w:rFonts w:ascii="Arial" w:hAnsi="Arial" w:cs="Arial"/>
+          <w:sz w:val="24"/>
+          <w:szCs w:val="24"/>
+        </w:rPr>
+        <w:t>: Atributo que armazena o modelo do caminhão.</w:t>
+      </w:r>
+    </w:p>
+    <w:p>
+      <w:pPr>
+        <w:spacing w:line="360" w:lineRule="auto"/>
+        <w:jc w:val="both"/>
+        <w:rPr>
+          <w:rFonts w:ascii="Arial" w:hAnsi="Arial" w:cs="Arial"/>
+          <w:sz w:val="24"/>
+          <w:szCs w:val="24"/>
+        </w:rPr>
+      </w:pPr>
+      <w:r>
+        <w:rPr>
+          <w:rFonts w:ascii="Arial" w:hAnsi="Arial" w:cs="Arial"/>
+          <w:b/>
+          <w:sz w:val="24"/>
+          <w:szCs w:val="24"/>
+        </w:rPr>
+        <w:t xml:space="preserve">   </w:t>
+      </w:r>
+      <w:r>
+        <w:rPr>
+          <w:rFonts w:ascii="Arial" w:hAnsi="Arial" w:cs="Arial"/>
+          <w:b/>
+          <w:sz w:val="24"/>
+          <w:szCs w:val="24"/>
+        </w:rPr>
         <w:t>Montadora</w:t>
       </w:r>
       <w:r>
@@ -3981,25 +4060,7 @@
           <w:sz w:val="24"/>
           <w:szCs w:val="24"/>
         </w:rPr>
-        <w:t xml:space="preserve">: Indica o relacionamento entre Caminhão e Entregador, onde cada Caminhão é usado por um ou </w:t>
-      </w:r>
-      <w:proofErr w:type="gramStart"/>
-      <w:r>
-        <w:rPr>
-          <w:rFonts w:ascii="Arial" w:hAnsi="Arial" w:cs="Arial"/>
-          <w:sz w:val="24"/>
-          <w:szCs w:val="24"/>
-        </w:rPr>
-        <w:t>mais Entregadores</w:t>
-      </w:r>
-      <w:proofErr w:type="gramEnd"/>
-      <w:r>
-        <w:rPr>
-          <w:rFonts w:ascii="Arial" w:hAnsi="Arial" w:cs="Arial"/>
-          <w:sz w:val="24"/>
-          <w:szCs w:val="24"/>
-        </w:rPr>
-        <w:t>, e cada Entregador</w:t>
+        <w:t>: Indica o relacionamento entre Caminhão e Entregador, onde cada Caminhão é usado por um ou mais Entregadores, e cada Entregador</w:t>
       </w:r>
       <w:r>
         <w:rPr>
@@ -4374,6 +4435,7 @@
           <w:sz w:val="24"/>
           <w:szCs w:val="24"/>
         </w:rPr>
+        <w:lastRenderedPageBreak/>
         <w:t>Confere</w:t>
       </w:r>
       <w:r>
@@ -4382,15 +4444,471 @@
           <w:sz w:val="24"/>
           <w:szCs w:val="24"/>
         </w:rPr>
-        <w:t>: Indica o relacionamento entre Venda e Secretário, onde cada Venda é conferida por um Secretário, e um Secretário confere várias Vendas.</w:t>
-      </w:r>
-    </w:p>
-    <w:p>
-      <w:pPr>
-        <w:spacing w:line="360" w:lineRule="auto"/>
-        <w:jc w:val="both"/>
-        <w:rPr>
-          <w:rFonts w:ascii="Arial" w:hAnsi="Arial" w:cs="Arial"/>
+        <w:t>: Indica o relacionamento entre Venda e Secretário, onde cada Venda é conferida por um Secretário, e um Secretário confere</w:t>
+      </w:r>
+      <w:r>
+        <w:rPr>
+          <w:rFonts w:ascii="Arial" w:hAnsi="Arial" w:cs="Arial"/>
+          <w:sz w:val="24"/>
+          <w:szCs w:val="24"/>
+        </w:rPr>
+        <w:t xml:space="preserve"> nenhuma ou</w:t>
+      </w:r>
+      <w:r>
+        <w:rPr>
+          <w:rFonts w:ascii="Arial" w:hAnsi="Arial" w:cs="Arial"/>
+          <w:sz w:val="24"/>
+          <w:szCs w:val="24"/>
+        </w:rPr>
+        <w:t xml:space="preserve"> várias Vendas.</w:t>
+      </w:r>
+    </w:p>
+    <w:p>
+      <w:pPr>
+        <w:spacing w:line="360" w:lineRule="auto"/>
+        <w:jc w:val="both"/>
+        <w:rPr>
+          <w:rFonts w:ascii="Arial" w:hAnsi="Arial" w:cs="Arial"/>
+          <w:sz w:val="24"/>
+          <w:szCs w:val="24"/>
+        </w:rPr>
+      </w:pPr>
+      <w:r>
+        <w:rPr>
+          <w:rFonts w:ascii="Arial" w:hAnsi="Arial" w:cs="Arial"/>
+          <w:b/>
+          <w:sz w:val="24"/>
+          <w:szCs w:val="24"/>
+        </w:rPr>
+        <w:t>Solicitada</w:t>
+      </w:r>
+      <w:r>
+        <w:rPr>
+          <w:rFonts w:ascii="Arial" w:hAnsi="Arial" w:cs="Arial"/>
+          <w:sz w:val="24"/>
+          <w:szCs w:val="24"/>
+        </w:rPr>
+        <w:t>: Indica o relacionamento entre Venda e Cliente, onde uma Venda pode ser solicitada por apenas um Cliente, e cada Cliente solicita uma ou mais Vendas.</w:t>
+      </w:r>
+    </w:p>
+    <w:p>
+      <w:pPr>
+        <w:spacing w:line="360" w:lineRule="auto"/>
+        <w:jc w:val="both"/>
+        <w:rPr>
+          <w:rFonts w:ascii="Arial" w:hAnsi="Arial" w:cs="Arial"/>
+          <w:sz w:val="24"/>
+          <w:szCs w:val="24"/>
+        </w:rPr>
+      </w:pPr>
+      <w:r>
+        <w:rPr>
+          <w:rFonts w:ascii="Arial" w:hAnsi="Arial" w:cs="Arial"/>
+          <w:b/>
+          <w:sz w:val="24"/>
+          <w:szCs w:val="24"/>
+        </w:rPr>
+        <w:t>Tem</w:t>
+      </w:r>
+      <w:r>
+        <w:rPr>
+          <w:rFonts w:ascii="Arial" w:hAnsi="Arial" w:cs="Arial"/>
+          <w:sz w:val="24"/>
+          <w:szCs w:val="24"/>
+        </w:rPr>
+        <w:t>: Indica o relacionamento entre Venda e Mercadoria, onde em uma Venda podem ter uma ou mais Mercadorias, e uma Mercadoria pode pertencer a uma ou mais Vendas.</w:t>
+      </w:r>
+    </w:p>
+    <w:p>
+      <w:pPr>
+        <w:spacing w:line="360" w:lineRule="auto"/>
+        <w:jc w:val="both"/>
+        <w:rPr>
+          <w:rFonts w:ascii="Arial" w:hAnsi="Arial" w:cs="Arial"/>
+          <w:b/>
+          <w:sz w:val="24"/>
+          <w:szCs w:val="24"/>
+        </w:rPr>
+      </w:pPr>
+    </w:p>
+    <w:p>
+      <w:pPr>
+        <w:spacing w:line="360" w:lineRule="auto"/>
+        <w:jc w:val="both"/>
+        <w:rPr>
+          <w:rFonts w:ascii="Arial" w:hAnsi="Arial" w:cs="Arial"/>
+          <w:b/>
+          <w:sz w:val="24"/>
+          <w:szCs w:val="24"/>
+        </w:rPr>
+      </w:pPr>
+      <w:r>
+        <w:rPr>
+          <w:rFonts w:ascii="Arial" w:hAnsi="Arial" w:cs="Arial"/>
+          <w:b/>
+          <w:sz w:val="24"/>
+          <w:szCs w:val="24"/>
+        </w:rPr>
+        <w:t>Atributos do relacionamento Tem:</w:t>
+      </w:r>
+    </w:p>
+    <w:p>
+      <w:pPr>
+        <w:spacing w:line="360" w:lineRule="auto"/>
+        <w:jc w:val="both"/>
+        <w:rPr>
+          <w:rFonts w:ascii="Arial" w:hAnsi="Arial" w:cs="Arial"/>
+          <w:sz w:val="24"/>
+          <w:szCs w:val="24"/>
+        </w:rPr>
+      </w:pPr>
+      <w:r>
+        <w:rPr>
+          <w:rFonts w:ascii="Arial" w:hAnsi="Arial" w:cs="Arial"/>
+          <w:sz w:val="24"/>
+          <w:szCs w:val="24"/>
+        </w:rPr>
+        <w:t xml:space="preserve">   </w:t>
+      </w:r>
+      <w:r>
+        <w:rPr>
+          <w:rFonts w:ascii="Arial" w:hAnsi="Arial" w:cs="Arial"/>
+          <w:b/>
+          <w:sz w:val="24"/>
+          <w:szCs w:val="24"/>
+        </w:rPr>
+        <w:t>Quantidade</w:t>
+      </w:r>
+      <w:r>
+        <w:rPr>
+          <w:rFonts w:ascii="Arial" w:hAnsi="Arial" w:cs="Arial"/>
+          <w:sz w:val="24"/>
+          <w:szCs w:val="24"/>
+        </w:rPr>
+        <w:t>: Atributo que armazena a quantidade de cada mercadoria presente na venda.</w:t>
+      </w:r>
+    </w:p>
+    <w:p>
+      <w:pPr>
+        <w:spacing w:line="360" w:lineRule="auto"/>
+        <w:jc w:val="both"/>
+        <w:rPr>
+          <w:rFonts w:ascii="Arial" w:hAnsi="Arial" w:cs="Arial"/>
+          <w:sz w:val="24"/>
+          <w:szCs w:val="24"/>
+        </w:rPr>
+      </w:pPr>
+      <w:r>
+        <w:rPr>
+          <w:rFonts w:ascii="Arial" w:hAnsi="Arial" w:cs="Arial"/>
+          <w:sz w:val="24"/>
+          <w:szCs w:val="24"/>
+        </w:rPr>
+        <w:t xml:space="preserve">   </w:t>
+      </w:r>
+      <w:r>
+        <w:rPr>
+          <w:rFonts w:ascii="Arial" w:hAnsi="Arial" w:cs="Arial"/>
+          <w:b/>
+          <w:sz w:val="24"/>
+          <w:szCs w:val="24"/>
+        </w:rPr>
+        <w:t>Preço unitário</w:t>
+      </w:r>
+      <w:r>
+        <w:rPr>
+          <w:rFonts w:ascii="Arial" w:hAnsi="Arial" w:cs="Arial"/>
+          <w:sz w:val="24"/>
+          <w:szCs w:val="24"/>
+        </w:rPr>
+        <w:t>: Atributo que armazena o preço de cada mercadoria presente na venda.</w:t>
+      </w:r>
+    </w:p>
+    <w:p>
+      <w:pPr>
+        <w:spacing w:line="360" w:lineRule="auto"/>
+        <w:jc w:val="both"/>
+        <w:rPr>
+          <w:rFonts w:ascii="Arial" w:hAnsi="Arial" w:cs="Arial"/>
+          <w:b/>
+          <w:sz w:val="24"/>
+          <w:szCs w:val="24"/>
+        </w:rPr>
+      </w:pPr>
+    </w:p>
+    <w:p>
+      <w:pPr>
+        <w:spacing w:line="360" w:lineRule="auto"/>
+        <w:jc w:val="both"/>
+        <w:rPr>
+          <w:rFonts w:ascii="Arial" w:hAnsi="Arial" w:cs="Arial"/>
+          <w:b/>
+          <w:sz w:val="24"/>
+          <w:szCs w:val="24"/>
+        </w:rPr>
+      </w:pPr>
+      <w:r>
+        <w:rPr>
+          <w:rFonts w:ascii="Arial" w:hAnsi="Arial" w:cs="Arial"/>
+          <w:b/>
+          <w:sz w:val="24"/>
+          <w:szCs w:val="24"/>
+        </w:rPr>
+        <w:t>Entidade MERCADORIA:</w:t>
+      </w:r>
+    </w:p>
+    <w:p>
+      <w:pPr>
+        <w:spacing w:line="360" w:lineRule="auto"/>
+        <w:jc w:val="both"/>
+        <w:rPr>
+          <w:rFonts w:ascii="Arial" w:hAnsi="Arial" w:cs="Arial"/>
+          <w:sz w:val="24"/>
+          <w:szCs w:val="24"/>
+        </w:rPr>
+      </w:pPr>
+      <w:r>
+        <w:rPr>
+          <w:rFonts w:ascii="Arial" w:hAnsi="Arial" w:cs="Arial"/>
+          <w:sz w:val="24"/>
+          <w:szCs w:val="24"/>
+        </w:rPr>
+        <w:t>Armazena informações sobre as mercadorias que são vendidas na empresa.</w:t>
+      </w:r>
+    </w:p>
+    <w:p>
+      <w:pPr>
+        <w:spacing w:line="360" w:lineRule="auto"/>
+        <w:jc w:val="both"/>
+        <w:rPr>
+          <w:rFonts w:ascii="Arial" w:hAnsi="Arial" w:cs="Arial"/>
+          <w:b/>
+          <w:sz w:val="24"/>
+          <w:szCs w:val="24"/>
+        </w:rPr>
+      </w:pPr>
+    </w:p>
+    <w:p>
+      <w:pPr>
+        <w:spacing w:line="360" w:lineRule="auto"/>
+        <w:jc w:val="both"/>
+        <w:rPr>
+          <w:rFonts w:ascii="Arial" w:hAnsi="Arial" w:cs="Arial"/>
+          <w:b/>
+          <w:sz w:val="24"/>
+          <w:szCs w:val="24"/>
+        </w:rPr>
+      </w:pPr>
+      <w:r>
+        <w:rPr>
+          <w:rFonts w:ascii="Arial" w:hAnsi="Arial" w:cs="Arial"/>
+          <w:b/>
+          <w:sz w:val="24"/>
+          <w:szCs w:val="24"/>
+        </w:rPr>
+        <w:t>Atributos da entidade MERCADORIA:</w:t>
+      </w:r>
+    </w:p>
+    <w:p>
+      <w:pPr>
+        <w:spacing w:line="360" w:lineRule="auto"/>
+        <w:jc w:val="both"/>
+        <w:rPr>
+          <w:rFonts w:ascii="Arial" w:hAnsi="Arial" w:cs="Arial"/>
+          <w:sz w:val="24"/>
+          <w:szCs w:val="24"/>
+        </w:rPr>
+      </w:pPr>
+      <w:r>
+        <w:rPr>
+          <w:rFonts w:ascii="Arial" w:hAnsi="Arial" w:cs="Arial"/>
+          <w:b/>
+          <w:sz w:val="24"/>
+          <w:szCs w:val="24"/>
+        </w:rPr>
+        <w:t xml:space="preserve">   </w:t>
+      </w:r>
+      <w:r>
+        <w:rPr>
+          <w:rFonts w:ascii="Arial" w:hAnsi="Arial" w:cs="Arial"/>
+          <w:b/>
+          <w:sz w:val="24"/>
+          <w:szCs w:val="24"/>
+        </w:rPr>
+        <w:t>Preço</w:t>
+      </w:r>
+      <w:r>
+        <w:rPr>
+          <w:rFonts w:ascii="Arial" w:hAnsi="Arial" w:cs="Arial"/>
+          <w:sz w:val="24"/>
+          <w:szCs w:val="24"/>
+        </w:rPr>
+        <w:t>: Atributo que armazena os preços das mercadorias fornecidas.</w:t>
+      </w:r>
+    </w:p>
+    <w:p>
+      <w:pPr>
+        <w:spacing w:line="360" w:lineRule="auto"/>
+        <w:jc w:val="both"/>
+        <w:rPr>
+          <w:rFonts w:ascii="Arial" w:hAnsi="Arial" w:cs="Arial"/>
+          <w:sz w:val="24"/>
+          <w:szCs w:val="24"/>
+        </w:rPr>
+      </w:pPr>
+      <w:r>
+        <w:rPr>
+          <w:rFonts w:ascii="Arial" w:hAnsi="Arial" w:cs="Arial"/>
+          <w:b/>
+          <w:sz w:val="24"/>
+          <w:szCs w:val="24"/>
+        </w:rPr>
+        <w:t xml:space="preserve">   </w:t>
+      </w:r>
+      <w:r>
+        <w:rPr>
+          <w:rFonts w:ascii="Arial" w:hAnsi="Arial" w:cs="Arial"/>
+          <w:b/>
+          <w:sz w:val="24"/>
+          <w:szCs w:val="24"/>
+        </w:rPr>
+        <w:t>Código</w:t>
+      </w:r>
+      <w:r>
+        <w:rPr>
+          <w:rFonts w:ascii="Arial" w:hAnsi="Arial" w:cs="Arial"/>
+          <w:sz w:val="24"/>
+          <w:szCs w:val="24"/>
+        </w:rPr>
+        <w:t>: Atributo que armazena o código identificador de cada mercadoria.</w:t>
+      </w:r>
+    </w:p>
+    <w:p>
+      <w:pPr>
+        <w:spacing w:line="360" w:lineRule="auto"/>
+        <w:jc w:val="both"/>
+        <w:rPr>
+          <w:rFonts w:ascii="Arial" w:hAnsi="Arial" w:cs="Arial"/>
+          <w:sz w:val="24"/>
+          <w:szCs w:val="24"/>
+        </w:rPr>
+      </w:pPr>
+      <w:r>
+        <w:rPr>
+          <w:rFonts w:ascii="Arial" w:hAnsi="Arial" w:cs="Arial"/>
+          <w:b/>
+          <w:sz w:val="24"/>
+          <w:szCs w:val="24"/>
+        </w:rPr>
+        <w:t xml:space="preserve">   </w:t>
+      </w:r>
+      <w:r>
+        <w:rPr>
+          <w:rFonts w:ascii="Arial" w:hAnsi="Arial" w:cs="Arial"/>
+          <w:b/>
+          <w:sz w:val="24"/>
+          <w:szCs w:val="24"/>
+        </w:rPr>
+        <w:t>Tipo</w:t>
+      </w:r>
+      <w:r>
+        <w:rPr>
+          <w:rFonts w:ascii="Arial" w:hAnsi="Arial" w:cs="Arial"/>
+          <w:sz w:val="24"/>
+          <w:szCs w:val="24"/>
+        </w:rPr>
+        <w:t>: Atributo que armazena o tipo de cada mercadoria.</w:t>
+      </w:r>
+    </w:p>
+    <w:p>
+      <w:pPr>
+        <w:spacing w:line="360" w:lineRule="auto"/>
+        <w:jc w:val="both"/>
+        <w:rPr>
+          <w:rFonts w:ascii="Arial" w:hAnsi="Arial" w:cs="Arial"/>
+          <w:sz w:val="24"/>
+          <w:szCs w:val="24"/>
+        </w:rPr>
+      </w:pPr>
+      <w:r>
+        <w:rPr>
+          <w:rFonts w:ascii="Arial" w:hAnsi="Arial" w:cs="Arial"/>
+          <w:b/>
+          <w:sz w:val="24"/>
+          <w:szCs w:val="24"/>
+        </w:rPr>
+        <w:t xml:space="preserve">   </w:t>
+      </w:r>
+      <w:r>
+        <w:rPr>
+          <w:rFonts w:ascii="Arial" w:hAnsi="Arial" w:cs="Arial"/>
+          <w:b/>
+          <w:sz w:val="24"/>
+          <w:szCs w:val="24"/>
+        </w:rPr>
+        <w:t>Nome</w:t>
+      </w:r>
+      <w:r>
+        <w:rPr>
+          <w:rFonts w:ascii="Arial" w:hAnsi="Arial" w:cs="Arial"/>
+          <w:sz w:val="24"/>
+          <w:szCs w:val="24"/>
+        </w:rPr>
+        <w:t>: Atributo que armazena o nome de cada mercadoria.</w:t>
+      </w:r>
+    </w:p>
+    <w:p>
+      <w:pPr>
+        <w:spacing w:line="360" w:lineRule="auto"/>
+        <w:jc w:val="both"/>
+        <w:rPr>
+          <w:rFonts w:ascii="Arial" w:hAnsi="Arial" w:cs="Arial"/>
+          <w:b/>
+          <w:sz w:val="24"/>
+          <w:szCs w:val="24"/>
+        </w:rPr>
+      </w:pPr>
+      <w:r>
+        <w:rPr>
+          <w:rFonts w:ascii="Arial" w:hAnsi="Arial" w:cs="Arial"/>
+          <w:b/>
+          <w:sz w:val="24"/>
+          <w:szCs w:val="24"/>
+        </w:rPr>
+        <w:tab/>
+      </w:r>
+    </w:p>
+    <w:p>
+      <w:pPr>
+        <w:spacing w:line="360" w:lineRule="auto"/>
+        <w:jc w:val="both"/>
+        <w:rPr>
+          <w:rFonts w:ascii="Arial" w:hAnsi="Arial" w:cs="Arial"/>
+          <w:b/>
+          <w:sz w:val="24"/>
+          <w:szCs w:val="24"/>
+        </w:rPr>
+      </w:pPr>
+    </w:p>
+    <w:p>
+      <w:pPr>
+        <w:spacing w:line="360" w:lineRule="auto"/>
+        <w:jc w:val="both"/>
+        <w:rPr>
+          <w:rFonts w:ascii="Arial" w:hAnsi="Arial" w:cs="Arial"/>
+          <w:b/>
+          <w:sz w:val="24"/>
+          <w:szCs w:val="24"/>
+        </w:rPr>
+      </w:pPr>
+    </w:p>
+    <w:p>
+      <w:pPr>
+        <w:spacing w:line="360" w:lineRule="auto"/>
+        <w:jc w:val="both"/>
+        <w:rPr>
+          <w:rFonts w:ascii="Arial" w:hAnsi="Arial" w:cs="Arial"/>
+          <w:b/>
           <w:sz w:val="24"/>
           <w:szCs w:val="24"/>
         </w:rPr>
@@ -4403,6 +4921,419 @@
           <w:szCs w:val="24"/>
         </w:rPr>
         <w:lastRenderedPageBreak/>
+        <w:t>Relacionamentos da entidade MERCADORIA:</w:t>
+      </w:r>
+    </w:p>
+    <w:p>
+      <w:pPr>
+        <w:spacing w:line="360" w:lineRule="auto"/>
+        <w:jc w:val="both"/>
+        <w:rPr>
+          <w:rFonts w:ascii="Arial" w:hAnsi="Arial" w:cs="Arial"/>
+          <w:b/>
+          <w:sz w:val="24"/>
+          <w:szCs w:val="24"/>
+        </w:rPr>
+      </w:pPr>
+      <w:r>
+        <w:rPr>
+          <w:rFonts w:ascii="Arial" w:hAnsi="Arial" w:cs="Arial"/>
+          <w:b/>
+          <w:sz w:val="24"/>
+          <w:szCs w:val="24"/>
+        </w:rPr>
+        <w:t>Controla</w:t>
+      </w:r>
+      <w:r>
+        <w:rPr>
+          <w:rFonts w:ascii="Arial" w:hAnsi="Arial" w:cs="Arial"/>
+          <w:sz w:val="24"/>
+          <w:szCs w:val="24"/>
+        </w:rPr>
+        <w:t>: Indica o relacionamento entre Mercadoria e Estoquista, onde cada Mercadoria é controlada por um ou mais Estoquistas, e cada Estoquista controla uma ou mais Mercadorias.</w:t>
+      </w:r>
+    </w:p>
+    <w:p>
+      <w:pPr>
+        <w:spacing w:line="360" w:lineRule="auto"/>
+        <w:jc w:val="both"/>
+        <w:rPr>
+          <w:rFonts w:ascii="Arial" w:hAnsi="Arial" w:cs="Arial"/>
+          <w:sz w:val="24"/>
+          <w:szCs w:val="24"/>
+        </w:rPr>
+      </w:pPr>
+      <w:r>
+        <w:rPr>
+          <w:rFonts w:ascii="Arial" w:hAnsi="Arial" w:cs="Arial"/>
+          <w:b/>
+          <w:sz w:val="24"/>
+          <w:szCs w:val="24"/>
+        </w:rPr>
+        <w:t>Entrega</w:t>
+      </w:r>
+      <w:r>
+        <w:rPr>
+          <w:rFonts w:ascii="Arial" w:hAnsi="Arial" w:cs="Arial"/>
+          <w:sz w:val="24"/>
+          <w:szCs w:val="24"/>
+        </w:rPr>
+        <w:t>: Indica o relacionamento entre Mercadoria e Entregador, onde cada Mercadoria é entregue por um ou mais Entregadores, e cada Entregador entrega uma ou mais Mercadorias.</w:t>
+      </w:r>
+    </w:p>
+    <w:p>
+      <w:pPr>
+        <w:spacing w:line="360" w:lineRule="auto"/>
+        <w:jc w:val="both"/>
+        <w:rPr>
+          <w:rFonts w:ascii="Arial" w:hAnsi="Arial" w:cs="Arial"/>
+          <w:sz w:val="24"/>
+          <w:szCs w:val="24"/>
+        </w:rPr>
+      </w:pPr>
+      <w:r>
+        <w:rPr>
+          <w:rFonts w:ascii="Arial" w:hAnsi="Arial" w:cs="Arial"/>
+          <w:b/>
+          <w:sz w:val="24"/>
+          <w:szCs w:val="24"/>
+        </w:rPr>
+        <w:t>Tem</w:t>
+      </w:r>
+      <w:r>
+        <w:rPr>
+          <w:rFonts w:ascii="Arial" w:hAnsi="Arial" w:cs="Arial"/>
+          <w:sz w:val="24"/>
+          <w:szCs w:val="24"/>
+        </w:rPr>
+        <w:t>: Indica o relacionamento entre Mercadoria e Venda, onde cada Mercadoria pertence a uma ou mais Vendas, e cada Venda tem uma ou mais Mercadorias.</w:t>
+      </w:r>
+    </w:p>
+    <w:p>
+      <w:pPr>
+        <w:spacing w:line="360" w:lineRule="auto"/>
+        <w:jc w:val="both"/>
+        <w:rPr>
+          <w:rFonts w:ascii="Arial" w:hAnsi="Arial" w:cs="Arial"/>
+          <w:b/>
+          <w:sz w:val="24"/>
+          <w:szCs w:val="24"/>
+        </w:rPr>
+      </w:pPr>
+    </w:p>
+    <w:p>
+      <w:pPr>
+        <w:spacing w:line="360" w:lineRule="auto"/>
+        <w:jc w:val="both"/>
+        <w:rPr>
+          <w:rFonts w:ascii="Arial" w:hAnsi="Arial" w:cs="Arial"/>
+          <w:b/>
+          <w:sz w:val="24"/>
+          <w:szCs w:val="24"/>
+        </w:rPr>
+      </w:pPr>
+      <w:r>
+        <w:rPr>
+          <w:rFonts w:ascii="Arial" w:hAnsi="Arial" w:cs="Arial"/>
+          <w:b/>
+          <w:sz w:val="24"/>
+          <w:szCs w:val="24"/>
+        </w:rPr>
+        <w:t>Entidade CLIENTE:</w:t>
+      </w:r>
+    </w:p>
+    <w:p>
+      <w:pPr>
+        <w:spacing w:line="360" w:lineRule="auto"/>
+        <w:jc w:val="both"/>
+        <w:rPr>
+          <w:rFonts w:ascii="Arial" w:hAnsi="Arial" w:cs="Arial"/>
+          <w:sz w:val="24"/>
+          <w:szCs w:val="24"/>
+        </w:rPr>
+      </w:pPr>
+      <w:r>
+        <w:rPr>
+          <w:rFonts w:ascii="Arial" w:hAnsi="Arial" w:cs="Arial"/>
+          <w:sz w:val="24"/>
+          <w:szCs w:val="24"/>
+        </w:rPr>
+        <w:t>Armazena as informações dos c</w:t>
+      </w:r>
+      <w:r>
+        <w:rPr>
+          <w:rFonts w:ascii="Arial" w:hAnsi="Arial" w:cs="Arial"/>
+          <w:sz w:val="24"/>
+          <w:szCs w:val="24"/>
+        </w:rPr>
+        <w:t>lientes que são registrados n</w:t>
+      </w:r>
+      <w:r>
+        <w:rPr>
+          <w:rFonts w:ascii="Arial" w:hAnsi="Arial" w:cs="Arial"/>
+          <w:sz w:val="24"/>
+          <w:szCs w:val="24"/>
+        </w:rPr>
+        <w:t>a empresa.</w:t>
+      </w:r>
+    </w:p>
+    <w:p>
+      <w:pPr>
+        <w:spacing w:line="360" w:lineRule="auto"/>
+        <w:jc w:val="both"/>
+        <w:rPr>
+          <w:rFonts w:ascii="Arial" w:hAnsi="Arial" w:cs="Arial"/>
+          <w:b/>
+          <w:sz w:val="24"/>
+          <w:szCs w:val="24"/>
+        </w:rPr>
+      </w:pPr>
+    </w:p>
+    <w:p>
+      <w:pPr>
+        <w:spacing w:line="360" w:lineRule="auto"/>
+        <w:jc w:val="both"/>
+        <w:rPr>
+          <w:rFonts w:ascii="Arial" w:hAnsi="Arial" w:cs="Arial"/>
+          <w:b/>
+          <w:sz w:val="24"/>
+          <w:szCs w:val="24"/>
+        </w:rPr>
+      </w:pPr>
+      <w:r>
+        <w:rPr>
+          <w:rFonts w:ascii="Arial" w:hAnsi="Arial" w:cs="Arial"/>
+          <w:b/>
+          <w:sz w:val="24"/>
+          <w:szCs w:val="24"/>
+        </w:rPr>
+        <w:t>Atributos da entidade CLIENTE:</w:t>
+      </w:r>
+    </w:p>
+    <w:p>
+      <w:pPr>
+        <w:spacing w:line="360" w:lineRule="auto"/>
+        <w:jc w:val="both"/>
+        <w:rPr>
+          <w:rFonts w:ascii="Arial" w:hAnsi="Arial" w:cs="Arial"/>
+          <w:sz w:val="24"/>
+          <w:szCs w:val="24"/>
+        </w:rPr>
+      </w:pPr>
+      <w:r>
+        <w:rPr>
+          <w:rFonts w:ascii="Arial" w:hAnsi="Arial" w:cs="Arial"/>
+          <w:sz w:val="24"/>
+          <w:szCs w:val="24"/>
+        </w:rPr>
+        <w:t xml:space="preserve">   </w:t>
+      </w:r>
+      <w:r>
+        <w:rPr>
+          <w:rFonts w:ascii="Arial" w:hAnsi="Arial" w:cs="Arial"/>
+          <w:b/>
+          <w:sz w:val="24"/>
+          <w:szCs w:val="24"/>
+        </w:rPr>
+        <w:t>Telefone</w:t>
+      </w:r>
+      <w:r>
+        <w:rPr>
+          <w:rFonts w:ascii="Arial" w:hAnsi="Arial" w:cs="Arial"/>
+          <w:sz w:val="24"/>
+          <w:szCs w:val="24"/>
+        </w:rPr>
+        <w:t>: Atributo que armazena os números dos telefones dos clientes.</w:t>
+      </w:r>
+    </w:p>
+    <w:p>
+      <w:pPr>
+        <w:spacing w:line="360" w:lineRule="auto"/>
+        <w:jc w:val="both"/>
+        <w:rPr>
+          <w:rFonts w:ascii="Arial" w:hAnsi="Arial" w:cs="Arial"/>
+          <w:sz w:val="24"/>
+          <w:szCs w:val="24"/>
+        </w:rPr>
+      </w:pPr>
+      <w:r>
+        <w:rPr>
+          <w:rFonts w:ascii="Arial" w:hAnsi="Arial" w:cs="Arial"/>
+          <w:sz w:val="24"/>
+          <w:szCs w:val="24"/>
+        </w:rPr>
+        <w:t xml:space="preserve">   </w:t>
+      </w:r>
+      <w:r>
+        <w:rPr>
+          <w:rFonts w:ascii="Arial" w:hAnsi="Arial" w:cs="Arial"/>
+          <w:b/>
+          <w:sz w:val="24"/>
+          <w:szCs w:val="24"/>
+        </w:rPr>
+        <w:t>Nome do estabelecimento</w:t>
+      </w:r>
+      <w:r>
+        <w:rPr>
+          <w:rFonts w:ascii="Arial" w:hAnsi="Arial" w:cs="Arial"/>
+          <w:sz w:val="24"/>
+          <w:szCs w:val="24"/>
+        </w:rPr>
+        <w:t>: Atributo que armazena o nome do estabelecimento.</w:t>
+      </w:r>
+      <w:r>
+        <w:rPr>
+          <w:rFonts w:ascii="Arial" w:hAnsi="Arial" w:cs="Arial"/>
+          <w:sz w:val="24"/>
+          <w:szCs w:val="24"/>
+        </w:rPr>
+        <w:t xml:space="preserve"> </w:t>
+      </w:r>
+      <w:r>
+        <w:rPr>
+          <w:rFonts w:ascii="Arial" w:hAnsi="Arial" w:cs="Arial"/>
+          <w:sz w:val="24"/>
+          <w:szCs w:val="24"/>
+        </w:rPr>
+        <w:tab/>
+      </w:r>
+    </w:p>
+    <w:p>
+      <w:pPr>
+        <w:spacing w:line="360" w:lineRule="auto"/>
+        <w:jc w:val="both"/>
+        <w:rPr>
+          <w:rFonts w:ascii="Arial" w:hAnsi="Arial" w:cs="Arial"/>
+          <w:sz w:val="24"/>
+          <w:szCs w:val="24"/>
+        </w:rPr>
+      </w:pPr>
+      <w:r>
+        <w:rPr>
+          <w:rFonts w:ascii="Arial" w:hAnsi="Arial" w:cs="Arial"/>
+          <w:b/>
+          <w:sz w:val="24"/>
+          <w:szCs w:val="24"/>
+        </w:rPr>
+        <w:t xml:space="preserve">   </w:t>
+      </w:r>
+      <w:r>
+        <w:rPr>
+          <w:rFonts w:ascii="Arial" w:hAnsi="Arial" w:cs="Arial"/>
+          <w:b/>
+          <w:sz w:val="24"/>
+          <w:szCs w:val="24"/>
+        </w:rPr>
+        <w:t>CPF</w:t>
+      </w:r>
+      <w:r>
+        <w:rPr>
+          <w:rFonts w:ascii="Arial" w:hAnsi="Arial" w:cs="Arial"/>
+          <w:sz w:val="24"/>
+          <w:szCs w:val="24"/>
+        </w:rPr>
+        <w:t>: Atributo que armazena o número do CPF do cliente.</w:t>
+      </w:r>
+    </w:p>
+    <w:p>
+      <w:pPr>
+        <w:spacing w:line="360" w:lineRule="auto"/>
+        <w:jc w:val="both"/>
+        <w:rPr>
+          <w:rFonts w:ascii="Arial" w:hAnsi="Arial" w:cs="Arial"/>
+          <w:sz w:val="24"/>
+          <w:szCs w:val="24"/>
+        </w:rPr>
+      </w:pPr>
+      <w:r>
+        <w:rPr>
+          <w:rFonts w:ascii="Arial" w:hAnsi="Arial" w:cs="Arial"/>
+          <w:b/>
+          <w:sz w:val="24"/>
+          <w:szCs w:val="24"/>
+        </w:rPr>
+        <w:t xml:space="preserve">   </w:t>
+      </w:r>
+      <w:r>
+        <w:rPr>
+          <w:rFonts w:ascii="Arial" w:hAnsi="Arial" w:cs="Arial"/>
+          <w:b/>
+          <w:sz w:val="24"/>
+          <w:szCs w:val="24"/>
+        </w:rPr>
+        <w:t>Endereço</w:t>
+      </w:r>
+      <w:r>
+        <w:rPr>
+          <w:rFonts w:ascii="Arial" w:hAnsi="Arial" w:cs="Arial"/>
+          <w:sz w:val="24"/>
+          <w:szCs w:val="24"/>
+        </w:rPr>
+        <w:t>: Atributo que armazena o endereço do cliente, composto pela rua, bairro e cidade.</w:t>
+      </w:r>
+    </w:p>
+    <w:p>
+      <w:pPr>
+        <w:spacing w:line="360" w:lineRule="auto"/>
+        <w:jc w:val="both"/>
+        <w:rPr>
+          <w:rFonts w:ascii="Arial" w:hAnsi="Arial" w:cs="Arial"/>
+          <w:b/>
+          <w:sz w:val="24"/>
+          <w:szCs w:val="24"/>
+        </w:rPr>
+      </w:pPr>
+    </w:p>
+    <w:p>
+      <w:pPr>
+        <w:tabs>
+          <w:tab w:val="left" w:pos="7365"/>
+        </w:tabs>
+        <w:spacing w:line="360" w:lineRule="auto"/>
+        <w:jc w:val="both"/>
+        <w:rPr>
+          <w:rFonts w:ascii="Arial" w:hAnsi="Arial" w:cs="Arial"/>
+          <w:b/>
+          <w:sz w:val="24"/>
+          <w:szCs w:val="24"/>
+        </w:rPr>
+      </w:pPr>
+      <w:r>
+        <w:rPr>
+          <w:rFonts w:ascii="Arial" w:hAnsi="Arial" w:cs="Arial"/>
+          <w:b/>
+          <w:sz w:val="24"/>
+          <w:szCs w:val="24"/>
+        </w:rPr>
+        <w:t>Relacionamentos da entidade CLIENTE:</w:t>
+      </w:r>
+      <w:r>
+        <w:rPr>
+          <w:rFonts w:ascii="Arial" w:hAnsi="Arial" w:cs="Arial"/>
+          <w:b/>
+          <w:sz w:val="24"/>
+          <w:szCs w:val="24"/>
+        </w:rPr>
+        <w:tab/>
+      </w:r>
+    </w:p>
+    <w:p>
+      <w:pPr>
+        <w:spacing w:line="360" w:lineRule="auto"/>
+        <w:jc w:val="both"/>
+        <w:rPr>
+          <w:rFonts w:ascii="Arial" w:hAnsi="Arial" w:cs="Arial"/>
+          <w:sz w:val="24"/>
+          <w:szCs w:val="24"/>
+        </w:rPr>
+      </w:pPr>
+      <w:r>
+        <w:rPr>
+          <w:rFonts w:ascii="Arial" w:hAnsi="Arial" w:cs="Arial"/>
+          <w:b/>
+          <w:sz w:val="24"/>
+          <w:szCs w:val="24"/>
+        </w:rPr>
         <w:t>Solicitada</w:t>
       </w:r>
       <w:r>
@@ -4411,862 +5342,6 @@
           <w:sz w:val="24"/>
           <w:szCs w:val="24"/>
         </w:rPr>
-        <w:t>: Indica o relacionamento entre Venda e Cliente, onde uma Venda pode ser solicitada por apenas um Cliente, e cada Cliente solicita uma ou mais Vendas.</w:t>
-      </w:r>
-    </w:p>
-    <w:p>
-      <w:pPr>
-        <w:spacing w:line="360" w:lineRule="auto"/>
-        <w:jc w:val="both"/>
-        <w:rPr>
-          <w:rFonts w:ascii="Arial" w:hAnsi="Arial" w:cs="Arial"/>
-          <w:sz w:val="24"/>
-          <w:szCs w:val="24"/>
-        </w:rPr>
-      </w:pPr>
-      <w:r>
-        <w:rPr>
-          <w:rFonts w:ascii="Arial" w:hAnsi="Arial" w:cs="Arial"/>
-          <w:b/>
-          <w:sz w:val="24"/>
-          <w:szCs w:val="24"/>
-        </w:rPr>
-        <w:t>Tem</w:t>
-      </w:r>
-      <w:r>
-        <w:rPr>
-          <w:rFonts w:ascii="Arial" w:hAnsi="Arial" w:cs="Arial"/>
-          <w:sz w:val="24"/>
-          <w:szCs w:val="24"/>
-        </w:rPr>
-        <w:t>: Indica o relacionamento entre Venda e Mercadoria, onde em uma Venda podem ter uma ou mais Mercadorias, e uma Mercadoria pode pertencer a uma ou mais Vendas.</w:t>
-      </w:r>
-    </w:p>
-    <w:p>
-      <w:pPr>
-        <w:spacing w:line="360" w:lineRule="auto"/>
-        <w:jc w:val="both"/>
-        <w:rPr>
-          <w:rFonts w:ascii="Arial" w:hAnsi="Arial" w:cs="Arial"/>
-          <w:b/>
-          <w:sz w:val="24"/>
-          <w:szCs w:val="24"/>
-        </w:rPr>
-      </w:pPr>
-    </w:p>
-    <w:p>
-      <w:pPr>
-        <w:spacing w:line="360" w:lineRule="auto"/>
-        <w:jc w:val="both"/>
-        <w:rPr>
-          <w:rFonts w:ascii="Arial" w:hAnsi="Arial" w:cs="Arial"/>
-          <w:b/>
-          <w:sz w:val="24"/>
-          <w:szCs w:val="24"/>
-        </w:rPr>
-      </w:pPr>
-      <w:r>
-        <w:rPr>
-          <w:rFonts w:ascii="Arial" w:hAnsi="Arial" w:cs="Arial"/>
-          <w:b/>
-          <w:sz w:val="24"/>
-          <w:szCs w:val="24"/>
-        </w:rPr>
-        <w:t xml:space="preserve">Atributos do </w:t>
-      </w:r>
-      <w:proofErr w:type="gramStart"/>
-      <w:r>
-        <w:rPr>
-          <w:rFonts w:ascii="Arial" w:hAnsi="Arial" w:cs="Arial"/>
-          <w:b/>
-          <w:sz w:val="24"/>
-          <w:szCs w:val="24"/>
-        </w:rPr>
-        <w:t>relacionamento Tem</w:t>
-      </w:r>
-      <w:proofErr w:type="gramEnd"/>
-      <w:r>
-        <w:rPr>
-          <w:rFonts w:ascii="Arial" w:hAnsi="Arial" w:cs="Arial"/>
-          <w:b/>
-          <w:sz w:val="24"/>
-          <w:szCs w:val="24"/>
-        </w:rPr>
-        <w:t>:</w:t>
-      </w:r>
-    </w:p>
-    <w:p>
-      <w:pPr>
-        <w:spacing w:line="360" w:lineRule="auto"/>
-        <w:jc w:val="both"/>
-        <w:rPr>
-          <w:rFonts w:ascii="Arial" w:hAnsi="Arial" w:cs="Arial"/>
-          <w:sz w:val="24"/>
-          <w:szCs w:val="24"/>
-        </w:rPr>
-      </w:pPr>
-      <w:r>
-        <w:rPr>
-          <w:rFonts w:ascii="Arial" w:hAnsi="Arial" w:cs="Arial"/>
-          <w:sz w:val="24"/>
-          <w:szCs w:val="24"/>
-        </w:rPr>
-        <w:t xml:space="preserve">   </w:t>
-      </w:r>
-      <w:r>
-        <w:rPr>
-          <w:rFonts w:ascii="Arial" w:hAnsi="Arial" w:cs="Arial"/>
-          <w:b/>
-          <w:sz w:val="24"/>
-          <w:szCs w:val="24"/>
-        </w:rPr>
-        <w:t>Quantidade</w:t>
-      </w:r>
-      <w:r>
-        <w:rPr>
-          <w:rFonts w:ascii="Arial" w:hAnsi="Arial" w:cs="Arial"/>
-          <w:sz w:val="24"/>
-          <w:szCs w:val="24"/>
-        </w:rPr>
-        <w:t>: Atributo que armazena a quantidade de cada mercadoria presente na venda.</w:t>
-      </w:r>
-    </w:p>
-    <w:p>
-      <w:pPr>
-        <w:spacing w:line="360" w:lineRule="auto"/>
-        <w:jc w:val="both"/>
-        <w:rPr>
-          <w:rFonts w:ascii="Arial" w:hAnsi="Arial" w:cs="Arial"/>
-          <w:sz w:val="24"/>
-          <w:szCs w:val="24"/>
-        </w:rPr>
-      </w:pPr>
-      <w:r>
-        <w:rPr>
-          <w:rFonts w:ascii="Arial" w:hAnsi="Arial" w:cs="Arial"/>
-          <w:sz w:val="24"/>
-          <w:szCs w:val="24"/>
-        </w:rPr>
-        <w:t xml:space="preserve">   </w:t>
-      </w:r>
-      <w:r>
-        <w:rPr>
-          <w:rFonts w:ascii="Arial" w:hAnsi="Arial" w:cs="Arial"/>
-          <w:b/>
-          <w:sz w:val="24"/>
-          <w:szCs w:val="24"/>
-        </w:rPr>
-        <w:t>Preço unitário</w:t>
-      </w:r>
-      <w:r>
-        <w:rPr>
-          <w:rFonts w:ascii="Arial" w:hAnsi="Arial" w:cs="Arial"/>
-          <w:sz w:val="24"/>
-          <w:szCs w:val="24"/>
-        </w:rPr>
-        <w:t>: Atributo que armazena o preço de cada mercadoria presente na venda.</w:t>
-      </w:r>
-    </w:p>
-    <w:p>
-      <w:pPr>
-        <w:spacing w:line="360" w:lineRule="auto"/>
-        <w:jc w:val="both"/>
-        <w:rPr>
-          <w:rFonts w:ascii="Arial" w:hAnsi="Arial" w:cs="Arial"/>
-          <w:b/>
-          <w:sz w:val="24"/>
-          <w:szCs w:val="24"/>
-        </w:rPr>
-      </w:pPr>
-    </w:p>
-    <w:p>
-      <w:pPr>
-        <w:spacing w:line="360" w:lineRule="auto"/>
-        <w:jc w:val="both"/>
-        <w:rPr>
-          <w:rFonts w:ascii="Arial" w:hAnsi="Arial" w:cs="Arial"/>
-          <w:b/>
-          <w:sz w:val="24"/>
-          <w:szCs w:val="24"/>
-        </w:rPr>
-      </w:pPr>
-      <w:r>
-        <w:rPr>
-          <w:rFonts w:ascii="Arial" w:hAnsi="Arial" w:cs="Arial"/>
-          <w:b/>
-          <w:sz w:val="24"/>
-          <w:szCs w:val="24"/>
-        </w:rPr>
-        <w:t>Entidade MERCADORIA:</w:t>
-      </w:r>
-    </w:p>
-    <w:p>
-      <w:pPr>
-        <w:spacing w:line="360" w:lineRule="auto"/>
-        <w:jc w:val="both"/>
-        <w:rPr>
-          <w:rFonts w:ascii="Arial" w:hAnsi="Arial" w:cs="Arial"/>
-          <w:sz w:val="24"/>
-          <w:szCs w:val="24"/>
-        </w:rPr>
-      </w:pPr>
-      <w:r>
-        <w:rPr>
-          <w:rFonts w:ascii="Arial" w:hAnsi="Arial" w:cs="Arial"/>
-          <w:sz w:val="24"/>
-          <w:szCs w:val="24"/>
-        </w:rPr>
-        <w:t>Armazena informações sobre as mercadorias que são vendidas na empresa.</w:t>
-      </w:r>
-    </w:p>
-    <w:p>
-      <w:pPr>
-        <w:spacing w:line="360" w:lineRule="auto"/>
-        <w:jc w:val="both"/>
-        <w:rPr>
-          <w:rFonts w:ascii="Arial" w:hAnsi="Arial" w:cs="Arial"/>
-          <w:b/>
-          <w:sz w:val="24"/>
-          <w:szCs w:val="24"/>
-        </w:rPr>
-      </w:pPr>
-    </w:p>
-    <w:p>
-      <w:pPr>
-        <w:spacing w:line="360" w:lineRule="auto"/>
-        <w:jc w:val="both"/>
-        <w:rPr>
-          <w:rFonts w:ascii="Arial" w:hAnsi="Arial" w:cs="Arial"/>
-          <w:b/>
-          <w:sz w:val="24"/>
-          <w:szCs w:val="24"/>
-        </w:rPr>
-      </w:pPr>
-      <w:r>
-        <w:rPr>
-          <w:rFonts w:ascii="Arial" w:hAnsi="Arial" w:cs="Arial"/>
-          <w:b/>
-          <w:sz w:val="24"/>
-          <w:szCs w:val="24"/>
-        </w:rPr>
-        <w:t>Atributos da entidade MERCADORIA:</w:t>
-      </w:r>
-    </w:p>
-    <w:p>
-      <w:pPr>
-        <w:spacing w:line="360" w:lineRule="auto"/>
-        <w:jc w:val="both"/>
-        <w:rPr>
-          <w:rFonts w:ascii="Arial" w:hAnsi="Arial" w:cs="Arial"/>
-          <w:sz w:val="24"/>
-          <w:szCs w:val="24"/>
-        </w:rPr>
-      </w:pPr>
-      <w:r>
-        <w:rPr>
-          <w:rFonts w:ascii="Arial" w:hAnsi="Arial" w:cs="Arial"/>
-          <w:b/>
-          <w:sz w:val="24"/>
-          <w:szCs w:val="24"/>
-        </w:rPr>
-        <w:t xml:space="preserve">   </w:t>
-      </w:r>
-      <w:r>
-        <w:rPr>
-          <w:rFonts w:ascii="Arial" w:hAnsi="Arial" w:cs="Arial"/>
-          <w:b/>
-          <w:sz w:val="24"/>
-          <w:szCs w:val="24"/>
-        </w:rPr>
-        <w:t>Preço</w:t>
-      </w:r>
-      <w:r>
-        <w:rPr>
-          <w:rFonts w:ascii="Arial" w:hAnsi="Arial" w:cs="Arial"/>
-          <w:sz w:val="24"/>
-          <w:szCs w:val="24"/>
-        </w:rPr>
-        <w:t>: Atributo que armazena os preços das mercadorias fornecidas.</w:t>
-      </w:r>
-    </w:p>
-    <w:p>
-      <w:pPr>
-        <w:spacing w:line="360" w:lineRule="auto"/>
-        <w:jc w:val="both"/>
-        <w:rPr>
-          <w:rFonts w:ascii="Arial" w:hAnsi="Arial" w:cs="Arial"/>
-          <w:sz w:val="24"/>
-          <w:szCs w:val="24"/>
-        </w:rPr>
-      </w:pPr>
-      <w:r>
-        <w:rPr>
-          <w:rFonts w:ascii="Arial" w:hAnsi="Arial" w:cs="Arial"/>
-          <w:b/>
-          <w:sz w:val="24"/>
-          <w:szCs w:val="24"/>
-        </w:rPr>
-        <w:t xml:space="preserve">   </w:t>
-      </w:r>
-      <w:r>
-        <w:rPr>
-          <w:rFonts w:ascii="Arial" w:hAnsi="Arial" w:cs="Arial"/>
-          <w:b/>
-          <w:sz w:val="24"/>
-          <w:szCs w:val="24"/>
-        </w:rPr>
-        <w:t>Código</w:t>
-      </w:r>
-      <w:r>
-        <w:rPr>
-          <w:rFonts w:ascii="Arial" w:hAnsi="Arial" w:cs="Arial"/>
-          <w:sz w:val="24"/>
-          <w:szCs w:val="24"/>
-        </w:rPr>
-        <w:t>: Atributo que armazena o código identificador de cada mercadoria.</w:t>
-      </w:r>
-    </w:p>
-    <w:p>
-      <w:pPr>
-        <w:spacing w:line="360" w:lineRule="auto"/>
-        <w:jc w:val="both"/>
-        <w:rPr>
-          <w:rFonts w:ascii="Arial" w:hAnsi="Arial" w:cs="Arial"/>
-          <w:sz w:val="24"/>
-          <w:szCs w:val="24"/>
-        </w:rPr>
-      </w:pPr>
-      <w:r>
-        <w:rPr>
-          <w:rFonts w:ascii="Arial" w:hAnsi="Arial" w:cs="Arial"/>
-          <w:b/>
-          <w:sz w:val="24"/>
-          <w:szCs w:val="24"/>
-        </w:rPr>
-        <w:t xml:space="preserve">   </w:t>
-      </w:r>
-      <w:r>
-        <w:rPr>
-          <w:rFonts w:ascii="Arial" w:hAnsi="Arial" w:cs="Arial"/>
-          <w:b/>
-          <w:sz w:val="24"/>
-          <w:szCs w:val="24"/>
-        </w:rPr>
-        <w:t>Tipo</w:t>
-      </w:r>
-      <w:r>
-        <w:rPr>
-          <w:rFonts w:ascii="Arial" w:hAnsi="Arial" w:cs="Arial"/>
-          <w:sz w:val="24"/>
-          <w:szCs w:val="24"/>
-        </w:rPr>
-        <w:t>: Atributo que armazena o tipo de cada mercadoria.</w:t>
-      </w:r>
-    </w:p>
-    <w:p>
-      <w:pPr>
-        <w:spacing w:line="360" w:lineRule="auto"/>
-        <w:jc w:val="both"/>
-        <w:rPr>
-          <w:rFonts w:ascii="Arial" w:hAnsi="Arial" w:cs="Arial"/>
-          <w:sz w:val="24"/>
-          <w:szCs w:val="24"/>
-        </w:rPr>
-      </w:pPr>
-      <w:r>
-        <w:rPr>
-          <w:rFonts w:ascii="Arial" w:hAnsi="Arial" w:cs="Arial"/>
-          <w:b/>
-          <w:sz w:val="24"/>
-          <w:szCs w:val="24"/>
-        </w:rPr>
-        <w:t xml:space="preserve">   </w:t>
-      </w:r>
-      <w:r>
-        <w:rPr>
-          <w:rFonts w:ascii="Arial" w:hAnsi="Arial" w:cs="Arial"/>
-          <w:b/>
-          <w:sz w:val="24"/>
-          <w:szCs w:val="24"/>
-        </w:rPr>
-        <w:t>Nome</w:t>
-      </w:r>
-      <w:r>
-        <w:rPr>
-          <w:rFonts w:ascii="Arial" w:hAnsi="Arial" w:cs="Arial"/>
-          <w:sz w:val="24"/>
-          <w:szCs w:val="24"/>
-        </w:rPr>
-        <w:t>: Atributo que armazena o nome de cada mercadoria.</w:t>
-      </w:r>
-    </w:p>
-    <w:p>
-      <w:pPr>
-        <w:spacing w:line="360" w:lineRule="auto"/>
-        <w:jc w:val="both"/>
-        <w:rPr>
-          <w:rFonts w:ascii="Arial" w:hAnsi="Arial" w:cs="Arial"/>
-          <w:b/>
-          <w:sz w:val="24"/>
-          <w:szCs w:val="24"/>
-        </w:rPr>
-      </w:pPr>
-      <w:r>
-        <w:rPr>
-          <w:rFonts w:ascii="Arial" w:hAnsi="Arial" w:cs="Arial"/>
-          <w:b/>
-          <w:sz w:val="24"/>
-          <w:szCs w:val="24"/>
-        </w:rPr>
-        <w:tab/>
-      </w:r>
-    </w:p>
-    <w:p>
-      <w:pPr>
-        <w:spacing w:line="360" w:lineRule="auto"/>
-        <w:jc w:val="both"/>
-        <w:rPr>
-          <w:rFonts w:ascii="Arial" w:hAnsi="Arial" w:cs="Arial"/>
-          <w:b/>
-          <w:sz w:val="24"/>
-          <w:szCs w:val="24"/>
-        </w:rPr>
-      </w:pPr>
-      <w:r>
-        <w:rPr>
-          <w:rFonts w:ascii="Arial" w:hAnsi="Arial" w:cs="Arial"/>
-          <w:b/>
-          <w:sz w:val="24"/>
-          <w:szCs w:val="24"/>
-        </w:rPr>
-        <w:t>Relacionamentos da entidade MERCADORIA:</w:t>
-      </w:r>
-    </w:p>
-    <w:p>
-      <w:pPr>
-        <w:spacing w:line="360" w:lineRule="auto"/>
-        <w:jc w:val="both"/>
-        <w:rPr>
-          <w:rFonts w:ascii="Arial" w:hAnsi="Arial" w:cs="Arial"/>
-          <w:b/>
-          <w:sz w:val="24"/>
-          <w:szCs w:val="24"/>
-        </w:rPr>
-      </w:pPr>
-      <w:r>
-        <w:rPr>
-          <w:rFonts w:ascii="Arial" w:hAnsi="Arial" w:cs="Arial"/>
-          <w:b/>
-          <w:sz w:val="24"/>
-          <w:szCs w:val="24"/>
-        </w:rPr>
-        <w:t>Controla</w:t>
-      </w:r>
-      <w:r>
-        <w:rPr>
-          <w:rFonts w:ascii="Arial" w:hAnsi="Arial" w:cs="Arial"/>
-          <w:sz w:val="24"/>
-          <w:szCs w:val="24"/>
-        </w:rPr>
-        <w:t>: Indica o relacionamento entre Mercadoria e Estoquista, onde cada Mercadoria é controlada por um ou mais Estoquistas, e cada Estoquista controla uma ou mais Mercadorias.</w:t>
-      </w:r>
-    </w:p>
-    <w:p>
-      <w:pPr>
-        <w:spacing w:line="360" w:lineRule="auto"/>
-        <w:jc w:val="both"/>
-        <w:rPr>
-          <w:rFonts w:ascii="Arial" w:hAnsi="Arial" w:cs="Arial"/>
-          <w:sz w:val="24"/>
-          <w:szCs w:val="24"/>
-        </w:rPr>
-      </w:pPr>
-      <w:r>
-        <w:rPr>
-          <w:rFonts w:ascii="Arial" w:hAnsi="Arial" w:cs="Arial"/>
-          <w:b/>
-          <w:sz w:val="24"/>
-          <w:szCs w:val="24"/>
-        </w:rPr>
-        <w:lastRenderedPageBreak/>
-        <w:t>Entrega</w:t>
-      </w:r>
-      <w:r>
-        <w:rPr>
-          <w:rFonts w:ascii="Arial" w:hAnsi="Arial" w:cs="Arial"/>
-          <w:sz w:val="24"/>
-          <w:szCs w:val="24"/>
-        </w:rPr>
-        <w:t xml:space="preserve">: Indica o relacionamento entre Mercadoria e Entregador, onde cada Mercadoria é entregue por um ou </w:t>
-      </w:r>
-      <w:proofErr w:type="gramStart"/>
-      <w:r>
-        <w:rPr>
-          <w:rFonts w:ascii="Arial" w:hAnsi="Arial" w:cs="Arial"/>
-          <w:sz w:val="24"/>
-          <w:szCs w:val="24"/>
-        </w:rPr>
-        <w:t>mais Entregadores</w:t>
-      </w:r>
-      <w:proofErr w:type="gramEnd"/>
-      <w:r>
-        <w:rPr>
-          <w:rFonts w:ascii="Arial" w:hAnsi="Arial" w:cs="Arial"/>
-          <w:sz w:val="24"/>
-          <w:szCs w:val="24"/>
-        </w:rPr>
-        <w:t>, e cada Entregador entrega uma ou mais Mercadorias.</w:t>
-      </w:r>
-    </w:p>
-    <w:p>
-      <w:pPr>
-        <w:spacing w:line="360" w:lineRule="auto"/>
-        <w:jc w:val="both"/>
-        <w:rPr>
-          <w:rFonts w:ascii="Arial" w:hAnsi="Arial" w:cs="Arial"/>
-          <w:sz w:val="24"/>
-          <w:szCs w:val="24"/>
-        </w:rPr>
-      </w:pPr>
-      <w:r>
-        <w:rPr>
-          <w:rFonts w:ascii="Arial" w:hAnsi="Arial" w:cs="Arial"/>
-          <w:b/>
-          <w:sz w:val="24"/>
-          <w:szCs w:val="24"/>
-        </w:rPr>
-        <w:t>Tem</w:t>
-      </w:r>
-      <w:r>
-        <w:rPr>
-          <w:rFonts w:ascii="Arial" w:hAnsi="Arial" w:cs="Arial"/>
-          <w:sz w:val="24"/>
-          <w:szCs w:val="24"/>
-        </w:rPr>
-        <w:t>: Indica o relacionamento entre Mercadoria e Venda, onde cada Mercadoria pertence a uma ou mais Vendas, e cada Venda tem uma ou mais Mercadorias.</w:t>
-      </w:r>
-    </w:p>
-    <w:p>
-      <w:pPr>
-        <w:spacing w:line="360" w:lineRule="auto"/>
-        <w:jc w:val="both"/>
-        <w:rPr>
-          <w:rFonts w:ascii="Arial" w:hAnsi="Arial" w:cs="Arial"/>
-          <w:b/>
-          <w:sz w:val="24"/>
-          <w:szCs w:val="24"/>
-        </w:rPr>
-      </w:pPr>
-    </w:p>
-    <w:p>
-      <w:pPr>
-        <w:spacing w:line="360" w:lineRule="auto"/>
-        <w:jc w:val="both"/>
-        <w:rPr>
-          <w:rFonts w:ascii="Arial" w:hAnsi="Arial" w:cs="Arial"/>
-          <w:b/>
-          <w:sz w:val="24"/>
-          <w:szCs w:val="24"/>
-        </w:rPr>
-      </w:pPr>
-      <w:r>
-        <w:rPr>
-          <w:rFonts w:ascii="Arial" w:hAnsi="Arial" w:cs="Arial"/>
-          <w:b/>
-          <w:sz w:val="24"/>
-          <w:szCs w:val="24"/>
-        </w:rPr>
-        <w:t>Entidade CLIENTE:</w:t>
-      </w:r>
-    </w:p>
-    <w:p>
-      <w:pPr>
-        <w:spacing w:line="360" w:lineRule="auto"/>
-        <w:jc w:val="both"/>
-        <w:rPr>
-          <w:rFonts w:ascii="Arial" w:hAnsi="Arial" w:cs="Arial"/>
-          <w:sz w:val="24"/>
-          <w:szCs w:val="24"/>
-        </w:rPr>
-      </w:pPr>
-      <w:r>
-        <w:rPr>
-          <w:rFonts w:ascii="Arial" w:hAnsi="Arial" w:cs="Arial"/>
-          <w:sz w:val="24"/>
-          <w:szCs w:val="24"/>
-        </w:rPr>
-        <w:t xml:space="preserve">Armazena as informações dos clientes que compram mercadorias </w:t>
-      </w:r>
-      <w:r>
-        <w:rPr>
-          <w:rFonts w:ascii="Arial" w:hAnsi="Arial" w:cs="Arial"/>
-          <w:sz w:val="24"/>
-          <w:szCs w:val="24"/>
-        </w:rPr>
-        <w:t>distribuídas</w:t>
-      </w:r>
-      <w:r>
-        <w:rPr>
-          <w:rFonts w:ascii="Arial" w:hAnsi="Arial" w:cs="Arial"/>
-          <w:sz w:val="24"/>
-          <w:szCs w:val="24"/>
-        </w:rPr>
-        <w:t xml:space="preserve"> pela empresa.</w:t>
-      </w:r>
-    </w:p>
-    <w:p>
-      <w:pPr>
-        <w:spacing w:line="360" w:lineRule="auto"/>
-        <w:jc w:val="both"/>
-        <w:rPr>
-          <w:rFonts w:ascii="Arial" w:hAnsi="Arial" w:cs="Arial"/>
-          <w:b/>
-          <w:sz w:val="24"/>
-          <w:szCs w:val="24"/>
-        </w:rPr>
-      </w:pPr>
-    </w:p>
-    <w:p>
-      <w:pPr>
-        <w:spacing w:line="360" w:lineRule="auto"/>
-        <w:jc w:val="both"/>
-        <w:rPr>
-          <w:rFonts w:ascii="Arial" w:hAnsi="Arial" w:cs="Arial"/>
-          <w:b/>
-          <w:sz w:val="24"/>
-          <w:szCs w:val="24"/>
-        </w:rPr>
-      </w:pPr>
-      <w:r>
-        <w:rPr>
-          <w:rFonts w:ascii="Arial" w:hAnsi="Arial" w:cs="Arial"/>
-          <w:b/>
-          <w:sz w:val="24"/>
-          <w:szCs w:val="24"/>
-        </w:rPr>
-        <w:t>Atributos da entidade CLIENTE:</w:t>
-      </w:r>
-    </w:p>
-    <w:p>
-      <w:pPr>
-        <w:spacing w:line="360" w:lineRule="auto"/>
-        <w:jc w:val="both"/>
-        <w:rPr>
-          <w:rFonts w:ascii="Arial" w:hAnsi="Arial" w:cs="Arial"/>
-          <w:sz w:val="24"/>
-          <w:szCs w:val="24"/>
-        </w:rPr>
-      </w:pPr>
-      <w:r>
-        <w:rPr>
-          <w:rFonts w:ascii="Arial" w:hAnsi="Arial" w:cs="Arial"/>
-          <w:sz w:val="24"/>
-          <w:szCs w:val="24"/>
-        </w:rPr>
-        <w:t xml:space="preserve">   </w:t>
-      </w:r>
-      <w:r>
-        <w:rPr>
-          <w:rFonts w:ascii="Arial" w:hAnsi="Arial" w:cs="Arial"/>
-          <w:b/>
-          <w:sz w:val="24"/>
-          <w:szCs w:val="24"/>
-        </w:rPr>
-        <w:t>Telefone</w:t>
-      </w:r>
-      <w:r>
-        <w:rPr>
-          <w:rFonts w:ascii="Arial" w:hAnsi="Arial" w:cs="Arial"/>
-          <w:sz w:val="24"/>
-          <w:szCs w:val="24"/>
-        </w:rPr>
-        <w:t>: Atributo que armazena os números dos telefones dos clientes.</w:t>
-      </w:r>
-    </w:p>
-    <w:p>
-      <w:pPr>
-        <w:spacing w:line="360" w:lineRule="auto"/>
-        <w:jc w:val="both"/>
-        <w:rPr>
-          <w:rFonts w:ascii="Arial" w:hAnsi="Arial" w:cs="Arial"/>
-          <w:sz w:val="24"/>
-          <w:szCs w:val="24"/>
-        </w:rPr>
-      </w:pPr>
-      <w:r>
-        <w:rPr>
-          <w:rFonts w:ascii="Arial" w:hAnsi="Arial" w:cs="Arial"/>
-          <w:sz w:val="24"/>
-          <w:szCs w:val="24"/>
-        </w:rPr>
-        <w:t xml:space="preserve">   </w:t>
-      </w:r>
-      <w:r>
-        <w:rPr>
-          <w:rFonts w:ascii="Arial" w:hAnsi="Arial" w:cs="Arial"/>
-          <w:b/>
-          <w:sz w:val="24"/>
-          <w:szCs w:val="24"/>
-        </w:rPr>
-        <w:t>Nome do estabelecimento</w:t>
-      </w:r>
-      <w:r>
-        <w:rPr>
-          <w:rFonts w:ascii="Arial" w:hAnsi="Arial" w:cs="Arial"/>
-          <w:sz w:val="24"/>
-          <w:szCs w:val="24"/>
-        </w:rPr>
-        <w:t>: Atributo que armazena o nome do estabelecimento.</w:t>
-      </w:r>
-      <w:r>
-        <w:rPr>
-          <w:rFonts w:ascii="Arial" w:hAnsi="Arial" w:cs="Arial"/>
-          <w:sz w:val="24"/>
-          <w:szCs w:val="24"/>
-        </w:rPr>
-        <w:t xml:space="preserve"> </w:t>
-      </w:r>
-      <w:r>
-        <w:rPr>
-          <w:rFonts w:ascii="Arial" w:hAnsi="Arial" w:cs="Arial"/>
-          <w:sz w:val="24"/>
-          <w:szCs w:val="24"/>
-        </w:rPr>
-        <w:tab/>
-      </w:r>
-    </w:p>
-    <w:p>
-      <w:pPr>
-        <w:spacing w:line="360" w:lineRule="auto"/>
-        <w:jc w:val="both"/>
-        <w:rPr>
-          <w:rFonts w:ascii="Arial" w:hAnsi="Arial" w:cs="Arial"/>
-          <w:sz w:val="24"/>
-          <w:szCs w:val="24"/>
-        </w:rPr>
-      </w:pPr>
-      <w:r>
-        <w:rPr>
-          <w:rFonts w:ascii="Arial" w:hAnsi="Arial" w:cs="Arial"/>
-          <w:b/>
-          <w:sz w:val="24"/>
-          <w:szCs w:val="24"/>
-        </w:rPr>
-        <w:t xml:space="preserve">   </w:t>
-      </w:r>
-      <w:r>
-        <w:rPr>
-          <w:rFonts w:ascii="Arial" w:hAnsi="Arial" w:cs="Arial"/>
-          <w:b/>
-          <w:sz w:val="24"/>
-          <w:szCs w:val="24"/>
-        </w:rPr>
-        <w:t>CPF</w:t>
-      </w:r>
-      <w:r>
-        <w:rPr>
-          <w:rFonts w:ascii="Arial" w:hAnsi="Arial" w:cs="Arial"/>
-          <w:sz w:val="24"/>
-          <w:szCs w:val="24"/>
-        </w:rPr>
-        <w:t>: Atributo que armazena o número do CPF do cliente.</w:t>
-      </w:r>
-    </w:p>
-    <w:p>
-      <w:pPr>
-        <w:spacing w:line="360" w:lineRule="auto"/>
-        <w:jc w:val="both"/>
-        <w:rPr>
-          <w:rFonts w:ascii="Arial" w:hAnsi="Arial" w:cs="Arial"/>
-          <w:sz w:val="24"/>
-          <w:szCs w:val="24"/>
-        </w:rPr>
-      </w:pPr>
-      <w:r>
-        <w:rPr>
-          <w:rFonts w:ascii="Arial" w:hAnsi="Arial" w:cs="Arial"/>
-          <w:b/>
-          <w:sz w:val="24"/>
-          <w:szCs w:val="24"/>
-        </w:rPr>
-        <w:t xml:space="preserve">   </w:t>
-      </w:r>
-      <w:r>
-        <w:rPr>
-          <w:rFonts w:ascii="Arial" w:hAnsi="Arial" w:cs="Arial"/>
-          <w:b/>
-          <w:sz w:val="24"/>
-          <w:szCs w:val="24"/>
-        </w:rPr>
-        <w:t>Endereço</w:t>
-      </w:r>
-      <w:r>
-        <w:rPr>
-          <w:rFonts w:ascii="Arial" w:hAnsi="Arial" w:cs="Arial"/>
-          <w:sz w:val="24"/>
-          <w:szCs w:val="24"/>
-        </w:rPr>
-        <w:t>: Atributo que armazena o endereço do cliente, composto pela rua, bairro e cidade.</w:t>
-      </w:r>
-    </w:p>
-    <w:p>
-      <w:pPr>
-        <w:spacing w:line="360" w:lineRule="auto"/>
-        <w:jc w:val="both"/>
-        <w:rPr>
-          <w:rFonts w:ascii="Arial" w:hAnsi="Arial" w:cs="Arial"/>
-          <w:b/>
-          <w:sz w:val="24"/>
-          <w:szCs w:val="24"/>
-        </w:rPr>
-      </w:pPr>
-    </w:p>
-    <w:p>
-      <w:pPr>
-        <w:spacing w:line="360" w:lineRule="auto"/>
-        <w:jc w:val="both"/>
-        <w:rPr>
-          <w:rFonts w:ascii="Arial" w:hAnsi="Arial" w:cs="Arial"/>
-          <w:b/>
-          <w:sz w:val="24"/>
-          <w:szCs w:val="24"/>
-        </w:rPr>
-      </w:pPr>
-      <w:r>
-        <w:rPr>
-          <w:rFonts w:ascii="Arial" w:hAnsi="Arial" w:cs="Arial"/>
-          <w:b/>
-          <w:sz w:val="24"/>
-          <w:szCs w:val="24"/>
-        </w:rPr>
-        <w:t>Relacionamentos da entidade CLIENTE:</w:t>
-      </w:r>
-    </w:p>
-    <w:p>
-      <w:pPr>
-        <w:spacing w:line="360" w:lineRule="auto"/>
-        <w:jc w:val="both"/>
-        <w:rPr>
-          <w:rFonts w:ascii="Arial" w:hAnsi="Arial" w:cs="Arial"/>
-          <w:sz w:val="24"/>
-          <w:szCs w:val="24"/>
-        </w:rPr>
-      </w:pPr>
-      <w:r>
-        <w:rPr>
-          <w:rFonts w:ascii="Arial" w:hAnsi="Arial" w:cs="Arial"/>
-          <w:b/>
-          <w:sz w:val="24"/>
-          <w:szCs w:val="24"/>
-        </w:rPr>
-        <w:t>Solicitada</w:t>
-      </w:r>
-      <w:r>
-        <w:rPr>
-          <w:rFonts w:ascii="Arial" w:hAnsi="Arial" w:cs="Arial"/>
-          <w:sz w:val="24"/>
-          <w:szCs w:val="24"/>
-        </w:rPr>
         <w:t xml:space="preserve">: Indica o relacionamento entre Cliente e </w:t>
       </w:r>
       <w:r>
@@ -5283,98 +5358,114 @@
           <w:sz w:val="24"/>
           <w:szCs w:val="24"/>
         </w:rPr>
-        <w:t xml:space="preserve">, onde Cliente </w:t>
-      </w:r>
-      <w:r>
-        <w:rPr>
-          <w:rFonts w:ascii="Arial" w:hAnsi="Arial" w:cs="Arial"/>
-          <w:sz w:val="24"/>
-          <w:szCs w:val="24"/>
-        </w:rPr>
-        <w:t>solicita</w:t>
-      </w:r>
-      <w:r>
-        <w:rPr>
-          <w:rFonts w:ascii="Arial" w:hAnsi="Arial" w:cs="Arial"/>
-          <w:sz w:val="24"/>
-          <w:szCs w:val="24"/>
-        </w:rPr>
-        <w:t xml:space="preserve"> </w:t>
-      </w:r>
-      <w:r>
-        <w:rPr>
-          <w:rFonts w:ascii="Arial" w:hAnsi="Arial" w:cs="Arial"/>
-          <w:sz w:val="24"/>
-          <w:szCs w:val="24"/>
-        </w:rPr>
-        <w:t>uma</w:t>
-      </w:r>
-      <w:r>
-        <w:rPr>
-          <w:rFonts w:ascii="Arial" w:hAnsi="Arial" w:cs="Arial"/>
-          <w:sz w:val="24"/>
-          <w:szCs w:val="24"/>
-        </w:rPr>
-        <w:t xml:space="preserve"> ou muitas </w:t>
-      </w:r>
-      <w:r>
-        <w:rPr>
-          <w:rFonts w:ascii="Arial" w:hAnsi="Arial" w:cs="Arial"/>
-          <w:sz w:val="24"/>
-          <w:szCs w:val="24"/>
-        </w:rPr>
-        <w:t>Vendas</w:t>
-      </w:r>
-      <w:r>
-        <w:rPr>
-          <w:rFonts w:ascii="Arial" w:hAnsi="Arial" w:cs="Arial"/>
-          <w:sz w:val="24"/>
-          <w:szCs w:val="24"/>
-        </w:rPr>
-        <w:t>, e</w:t>
-      </w:r>
-      <w:r>
-        <w:rPr>
-          <w:rFonts w:ascii="Arial" w:hAnsi="Arial" w:cs="Arial"/>
-          <w:sz w:val="24"/>
-          <w:szCs w:val="24"/>
-        </w:rPr>
-        <w:t xml:space="preserve"> uma </w:t>
-      </w:r>
-      <w:r>
-        <w:rPr>
-          <w:rFonts w:ascii="Arial" w:hAnsi="Arial" w:cs="Arial"/>
-          <w:sz w:val="24"/>
-          <w:szCs w:val="24"/>
-        </w:rPr>
-        <w:t>Venda</w:t>
-      </w:r>
-      <w:r>
-        <w:rPr>
-          <w:rFonts w:ascii="Arial" w:hAnsi="Arial" w:cs="Arial"/>
-          <w:sz w:val="24"/>
-          <w:szCs w:val="24"/>
-        </w:rPr>
-        <w:t xml:space="preserve"> é </w:t>
-      </w:r>
-      <w:r>
-        <w:rPr>
-          <w:rFonts w:ascii="Arial" w:hAnsi="Arial" w:cs="Arial"/>
-          <w:sz w:val="24"/>
-          <w:szCs w:val="24"/>
-        </w:rPr>
-        <w:t>solicitada por apenas um Cliente</w:t>
-      </w:r>
-      <w:r>
-        <w:rPr>
-          <w:rFonts w:ascii="Arial" w:hAnsi="Arial" w:cs="Arial"/>
-          <w:sz w:val="24"/>
-          <w:szCs w:val="24"/>
-        </w:rPr>
-        <w:t>.</w:t>
+        <w:t xml:space="preserve">, onde </w:t>
+      </w:r>
+      <w:r>
+        <w:rPr>
+          <w:rFonts w:ascii="Arial" w:hAnsi="Arial" w:cs="Arial"/>
+          <w:sz w:val="24"/>
+          <w:szCs w:val="24"/>
+        </w:rPr>
+        <w:t xml:space="preserve">um </w:t>
       </w:r>
       <w:bookmarkStart w:id="0" w:name="_GoBack"/>
       <w:bookmarkEnd w:id="0"/>
+      <w:r>
+        <w:rPr>
+          <w:rFonts w:ascii="Arial" w:hAnsi="Arial" w:cs="Arial"/>
+          <w:sz w:val="24"/>
+          <w:szCs w:val="24"/>
+        </w:rPr>
+        <w:t xml:space="preserve">Cliente </w:t>
+      </w:r>
+      <w:r>
+        <w:rPr>
+          <w:rFonts w:ascii="Arial" w:hAnsi="Arial" w:cs="Arial"/>
+          <w:sz w:val="24"/>
+          <w:szCs w:val="24"/>
+        </w:rPr>
+        <w:t>solicita</w:t>
+      </w:r>
+      <w:r>
+        <w:rPr>
+          <w:rFonts w:ascii="Arial" w:hAnsi="Arial" w:cs="Arial"/>
+          <w:sz w:val="24"/>
+          <w:szCs w:val="24"/>
+        </w:rPr>
+        <w:t xml:space="preserve"> </w:t>
+      </w:r>
+      <w:r>
+        <w:rPr>
+          <w:rFonts w:ascii="Arial" w:hAnsi="Arial" w:cs="Arial"/>
+          <w:sz w:val="24"/>
+          <w:szCs w:val="24"/>
+        </w:rPr>
+        <w:t>uma</w:t>
+      </w:r>
+      <w:r>
+        <w:rPr>
+          <w:rFonts w:ascii="Arial" w:hAnsi="Arial" w:cs="Arial"/>
+          <w:sz w:val="24"/>
+          <w:szCs w:val="24"/>
+        </w:rPr>
+        <w:t xml:space="preserve"> ou muitas </w:t>
+      </w:r>
+      <w:r>
+        <w:rPr>
+          <w:rFonts w:ascii="Arial" w:hAnsi="Arial" w:cs="Arial"/>
+          <w:sz w:val="24"/>
+          <w:szCs w:val="24"/>
+        </w:rPr>
+        <w:t>Vendas</w:t>
+      </w:r>
+      <w:r>
+        <w:rPr>
+          <w:rFonts w:ascii="Arial" w:hAnsi="Arial" w:cs="Arial"/>
+          <w:sz w:val="24"/>
+          <w:szCs w:val="24"/>
+        </w:rPr>
+        <w:t>, e</w:t>
+      </w:r>
+      <w:r>
+        <w:rPr>
+          <w:rFonts w:ascii="Arial" w:hAnsi="Arial" w:cs="Arial"/>
+          <w:sz w:val="24"/>
+          <w:szCs w:val="24"/>
+        </w:rPr>
+        <w:t xml:space="preserve"> uma </w:t>
+      </w:r>
+      <w:r>
+        <w:rPr>
+          <w:rFonts w:ascii="Arial" w:hAnsi="Arial" w:cs="Arial"/>
+          <w:sz w:val="24"/>
+          <w:szCs w:val="24"/>
+        </w:rPr>
+        <w:t>Venda</w:t>
+      </w:r>
+      <w:r>
+        <w:rPr>
+          <w:rFonts w:ascii="Arial" w:hAnsi="Arial" w:cs="Arial"/>
+          <w:sz w:val="24"/>
+          <w:szCs w:val="24"/>
+        </w:rPr>
+        <w:t xml:space="preserve"> é </w:t>
+      </w:r>
+      <w:r>
+        <w:rPr>
+          <w:rFonts w:ascii="Arial" w:hAnsi="Arial" w:cs="Arial"/>
+          <w:sz w:val="24"/>
+          <w:szCs w:val="24"/>
+        </w:rPr>
+        <w:t>solicitada por apenas um Cliente</w:t>
+      </w:r>
+      <w:r>
+        <w:rPr>
+          <w:rFonts w:ascii="Arial" w:hAnsi="Arial" w:cs="Arial"/>
+          <w:sz w:val="24"/>
+          <w:szCs w:val="24"/>
+        </w:rPr>
+        <w:t>.</w:t>
+      </w:r>
     </w:p>
     <w:sectPr>
       <w:footerReference w:type="default" r:id="rId8"/>
@@ -5477,7 +5568,7 @@
             <w:sz w:val="24"/>
             <w:szCs w:val="24"/>
           </w:rPr>
-          <w:t>13</w:t>
+          <w:t>14</w:t>
         </w:r>
         <w:r>
           <w:rPr>

</xml_diff>

<commit_message>
Finalizando a primeira etapa do projeto
</commit_message>
<xml_diff>
--- a/Projeto.docx
+++ b/Projeto.docx
@@ -1412,7 +1412,25 @@
           <w:sz w:val="24"/>
           <w:szCs w:val="24"/>
         </w:rPr>
-        <w:t xml:space="preserve">1 - O nome, </w:t>
+        <w:t xml:space="preserve">1 - </w:t>
+      </w:r>
+      <w:proofErr w:type="gramStart"/>
+      <w:r>
+        <w:rPr>
+          <w:rFonts w:ascii="Arial" w:hAnsi="Arial" w:cs="Arial"/>
+          <w:sz w:val="24"/>
+          <w:szCs w:val="24"/>
+        </w:rPr>
+        <w:t>O</w:t>
+      </w:r>
+      <w:proofErr w:type="gramEnd"/>
+      <w:r>
+        <w:rPr>
+          <w:rFonts w:ascii="Arial" w:hAnsi="Arial" w:cs="Arial"/>
+          <w:sz w:val="24"/>
+          <w:szCs w:val="24"/>
+        </w:rPr>
+        <w:t xml:space="preserve"> nome, </w:t>
       </w:r>
       <w:r>
         <w:rPr>
@@ -1514,7 +1532,25 @@
           <w:sz w:val="24"/>
           <w:szCs w:val="24"/>
         </w:rPr>
-        <w:t>3- O código das vendas com valo</w:t>
+        <w:t xml:space="preserve">3- </w:t>
+      </w:r>
+      <w:proofErr w:type="gramStart"/>
+      <w:r>
+        <w:rPr>
+          <w:rFonts w:ascii="Arial" w:hAnsi="Arial" w:cs="Arial"/>
+          <w:sz w:val="24"/>
+          <w:szCs w:val="24"/>
+        </w:rPr>
+        <w:t>O</w:t>
+      </w:r>
+      <w:proofErr w:type="gramEnd"/>
+      <w:r>
+        <w:rPr>
+          <w:rFonts w:ascii="Arial" w:hAnsi="Arial" w:cs="Arial"/>
+          <w:sz w:val="24"/>
+          <w:szCs w:val="24"/>
+        </w:rPr>
+        <w:t xml:space="preserve"> código das vendas com valo</w:t>
       </w:r>
       <w:r>
         <w:rPr>
@@ -1541,7 +1577,25 @@
           <w:sz w:val="24"/>
           <w:szCs w:val="24"/>
         </w:rPr>
-        <w:t xml:space="preserve">4- O nome, código </w:t>
+        <w:t xml:space="preserve">4- </w:t>
+      </w:r>
+      <w:proofErr w:type="gramStart"/>
+      <w:r>
+        <w:rPr>
+          <w:rFonts w:ascii="Arial" w:hAnsi="Arial" w:cs="Arial"/>
+          <w:sz w:val="24"/>
+          <w:szCs w:val="24"/>
+        </w:rPr>
+        <w:t>O</w:t>
+      </w:r>
+      <w:proofErr w:type="gramEnd"/>
+      <w:r>
+        <w:rPr>
+          <w:rFonts w:ascii="Arial" w:hAnsi="Arial" w:cs="Arial"/>
+          <w:sz w:val="24"/>
+          <w:szCs w:val="24"/>
+        </w:rPr>
+        <w:t xml:space="preserve"> nome, código </w:t>
       </w:r>
       <w:r>
         <w:rPr>
@@ -1576,7 +1630,25 @@
           <w:sz w:val="24"/>
           <w:szCs w:val="24"/>
         </w:rPr>
-        <w:t>5- O nome do estabelecimento, CPF e telefone (s) dos clientes q</w:t>
+        <w:t xml:space="preserve">5- </w:t>
+      </w:r>
+      <w:proofErr w:type="gramStart"/>
+      <w:r>
+        <w:rPr>
+          <w:rFonts w:ascii="Arial" w:hAnsi="Arial" w:cs="Arial"/>
+          <w:sz w:val="24"/>
+          <w:szCs w:val="24"/>
+        </w:rPr>
+        <w:t>O</w:t>
+      </w:r>
+      <w:proofErr w:type="gramEnd"/>
+      <w:r>
+        <w:rPr>
+          <w:rFonts w:ascii="Arial" w:hAnsi="Arial" w:cs="Arial"/>
+          <w:sz w:val="24"/>
+          <w:szCs w:val="24"/>
+        </w:rPr>
+        <w:t xml:space="preserve"> nome do estabelecimento, CPF e telefone (s) dos clientes q</w:t>
       </w:r>
       <w:r>
         <w:rPr>
@@ -1603,26 +1675,62 @@
           <w:sz w:val="24"/>
           <w:szCs w:val="24"/>
         </w:rPr>
-        <w:t xml:space="preserve">6- O código dos vendedores supervisionados pelo supervisor de RG ‘4132793’.    </w:t>
-      </w:r>
-    </w:p>
-    <w:p>
-      <w:pPr>
-        <w:spacing w:line="360" w:lineRule="auto"/>
-        <w:jc w:val="both"/>
-        <w:rPr>
-          <w:rFonts w:ascii="Arial" w:hAnsi="Arial" w:cs="Arial"/>
-          <w:sz w:val="24"/>
-          <w:szCs w:val="24"/>
-        </w:rPr>
-      </w:pPr>
-      <w:r>
-        <w:rPr>
-          <w:rFonts w:ascii="Arial" w:hAnsi="Arial" w:cs="Arial"/>
-          <w:sz w:val="24"/>
-          <w:szCs w:val="24"/>
-        </w:rPr>
-        <w:t>7- O modelo, a montadora e a placa de todos os c</w:t>
+        <w:t xml:space="preserve">6- </w:t>
+      </w:r>
+      <w:proofErr w:type="gramStart"/>
+      <w:r>
+        <w:rPr>
+          <w:rFonts w:ascii="Arial" w:hAnsi="Arial" w:cs="Arial"/>
+          <w:sz w:val="24"/>
+          <w:szCs w:val="24"/>
+        </w:rPr>
+        <w:t>O</w:t>
+      </w:r>
+      <w:proofErr w:type="gramEnd"/>
+      <w:r>
+        <w:rPr>
+          <w:rFonts w:ascii="Arial" w:hAnsi="Arial" w:cs="Arial"/>
+          <w:sz w:val="24"/>
+          <w:szCs w:val="24"/>
+        </w:rPr>
+        <w:t xml:space="preserve"> código dos vendedores supervisionados pelo supervisor de RG ‘4132793’.    </w:t>
+      </w:r>
+    </w:p>
+    <w:p>
+      <w:pPr>
+        <w:spacing w:line="360" w:lineRule="auto"/>
+        <w:jc w:val="both"/>
+        <w:rPr>
+          <w:rFonts w:ascii="Arial" w:hAnsi="Arial" w:cs="Arial"/>
+          <w:sz w:val="24"/>
+          <w:szCs w:val="24"/>
+        </w:rPr>
+      </w:pPr>
+      <w:r>
+        <w:rPr>
+          <w:rFonts w:ascii="Arial" w:hAnsi="Arial" w:cs="Arial"/>
+          <w:sz w:val="24"/>
+          <w:szCs w:val="24"/>
+        </w:rPr>
+        <w:t xml:space="preserve">7- </w:t>
+      </w:r>
+      <w:proofErr w:type="gramStart"/>
+      <w:r>
+        <w:rPr>
+          <w:rFonts w:ascii="Arial" w:hAnsi="Arial" w:cs="Arial"/>
+          <w:sz w:val="24"/>
+          <w:szCs w:val="24"/>
+        </w:rPr>
+        <w:t>O</w:t>
+      </w:r>
+      <w:proofErr w:type="gramEnd"/>
+      <w:r>
+        <w:rPr>
+          <w:rFonts w:ascii="Arial" w:hAnsi="Arial" w:cs="Arial"/>
+          <w:sz w:val="24"/>
+          <w:szCs w:val="24"/>
+        </w:rPr>
+        <w:t xml:space="preserve"> modelo, a montadora e a placa de todos os c</w:t>
       </w:r>
       <w:r>
         <w:rPr>
@@ -1649,7 +1757,25 @@
           <w:sz w:val="24"/>
           <w:szCs w:val="24"/>
         </w:rPr>
-        <w:t>8- O código e valor total de</w:t>
+        <w:t xml:space="preserve">8- </w:t>
+      </w:r>
+      <w:proofErr w:type="gramStart"/>
+      <w:r>
+        <w:rPr>
+          <w:rFonts w:ascii="Arial" w:hAnsi="Arial" w:cs="Arial"/>
+          <w:sz w:val="24"/>
+          <w:szCs w:val="24"/>
+        </w:rPr>
+        <w:t>O</w:t>
+      </w:r>
+      <w:proofErr w:type="gramEnd"/>
+      <w:r>
+        <w:rPr>
+          <w:rFonts w:ascii="Arial" w:hAnsi="Arial" w:cs="Arial"/>
+          <w:sz w:val="24"/>
+          <w:szCs w:val="24"/>
+        </w:rPr>
+        <w:t xml:space="preserve"> código e valor total de</w:t>
       </w:r>
       <w:r>
         <w:rPr>
@@ -1692,7 +1818,25 @@
           <w:sz w:val="24"/>
           <w:szCs w:val="24"/>
         </w:rPr>
-        <w:t>9- O valor acumulado e</w:t>
+        <w:t xml:space="preserve">9- </w:t>
+      </w:r>
+      <w:proofErr w:type="gramStart"/>
+      <w:r>
+        <w:rPr>
+          <w:rFonts w:ascii="Arial" w:hAnsi="Arial" w:cs="Arial"/>
+          <w:sz w:val="24"/>
+          <w:szCs w:val="24"/>
+        </w:rPr>
+        <w:t>O</w:t>
+      </w:r>
+      <w:proofErr w:type="gramEnd"/>
+      <w:r>
+        <w:rPr>
+          <w:rFonts w:ascii="Arial" w:hAnsi="Arial" w:cs="Arial"/>
+          <w:sz w:val="24"/>
+          <w:szCs w:val="24"/>
+        </w:rPr>
+        <w:t xml:space="preserve"> valor acumulado e</w:t>
       </w:r>
       <w:r>
         <w:rPr>
@@ -1719,7 +1863,33 @@
           <w:sz w:val="24"/>
           <w:szCs w:val="24"/>
         </w:rPr>
-        <w:t xml:space="preserve">10- O nome e CPF de todos os clientes com o nome do estabelecimento iniciado pela letra 'F'.   </w:t>
+        <w:t>1</w:t>
+      </w:r>
+      <w:r>
+        <w:rPr>
+          <w:rFonts w:ascii="Arial" w:hAnsi="Arial" w:cs="Arial"/>
+          <w:sz w:val="24"/>
+          <w:szCs w:val="24"/>
+        </w:rPr>
+        <w:t xml:space="preserve">0- </w:t>
+      </w:r>
+      <w:proofErr w:type="gramStart"/>
+      <w:r>
+        <w:rPr>
+          <w:rFonts w:ascii="Arial" w:hAnsi="Arial" w:cs="Arial"/>
+          <w:sz w:val="24"/>
+          <w:szCs w:val="24"/>
+        </w:rPr>
+        <w:t>O</w:t>
+      </w:r>
+      <w:proofErr w:type="gramEnd"/>
+      <w:r>
+        <w:rPr>
+          <w:rFonts w:ascii="Arial" w:hAnsi="Arial" w:cs="Arial"/>
+          <w:sz w:val="24"/>
+          <w:szCs w:val="24"/>
+        </w:rPr>
+        <w:t xml:space="preserve"> CPF de todos os clientes com o nome do estabelecimento iniciado pela letra 'F'.   </w:t>
       </w:r>
     </w:p>
     <w:p>
@@ -2592,7 +2762,27 @@
           <w:szCs w:val="24"/>
         </w:rPr>
         <w:lastRenderedPageBreak/>
-        <w:t>Atributos do relacionamento Supervisiona:</w:t>
+        <w:t xml:space="preserve">Atributos do </w:t>
+      </w:r>
+      <w:proofErr w:type="gramStart"/>
+      <w:r>
+        <w:rPr>
+          <w:rFonts w:ascii="Arial" w:hAnsi="Arial" w:cs="Arial"/>
+          <w:b/>
+          <w:sz w:val="24"/>
+          <w:szCs w:val="24"/>
+        </w:rPr>
+        <w:t>relacionamento Supervisiona</w:t>
+      </w:r>
+      <w:proofErr w:type="gramEnd"/>
+      <w:r>
+        <w:rPr>
+          <w:rFonts w:ascii="Arial" w:hAnsi="Arial" w:cs="Arial"/>
+          <w:b/>
+          <w:sz w:val="24"/>
+          <w:szCs w:val="24"/>
+        </w:rPr>
+        <w:t>:</w:t>
       </w:r>
     </w:p>
     <w:p>
@@ -2642,8 +2832,6 @@
           <w:szCs w:val="24"/>
         </w:rPr>
       </w:pPr>
-      <w:bookmarkStart w:id="0" w:name="_GoBack"/>
-      <w:bookmarkEnd w:id="0"/>
     </w:p>
     <w:p>
       <w:pPr>
@@ -2986,7 +3174,27 @@
           <w:sz w:val="24"/>
           <w:szCs w:val="24"/>
         </w:rPr>
-        <w:t>Atributos do relacionamento Realiza:</w:t>
+        <w:t xml:space="preserve">Atributos do </w:t>
+      </w:r>
+      <w:proofErr w:type="gramStart"/>
+      <w:r>
+        <w:rPr>
+          <w:rFonts w:ascii="Arial" w:hAnsi="Arial" w:cs="Arial"/>
+          <w:b/>
+          <w:sz w:val="24"/>
+          <w:szCs w:val="24"/>
+        </w:rPr>
+        <w:t>relacionamento Realiza</w:t>
+      </w:r>
+      <w:proofErr w:type="gramEnd"/>
+      <w:r>
+        <w:rPr>
+          <w:rFonts w:ascii="Arial" w:hAnsi="Arial" w:cs="Arial"/>
+          <w:b/>
+          <w:sz w:val="24"/>
+          <w:szCs w:val="24"/>
+        </w:rPr>
+        <w:t>:</w:t>
       </w:r>
     </w:p>
     <w:p>
@@ -3380,7 +3588,27 @@
           <w:sz w:val="24"/>
           <w:szCs w:val="24"/>
         </w:rPr>
-        <w:t>Atributos do relacionamento Controla:</w:t>
+        <w:t xml:space="preserve">Atributos do </w:t>
+      </w:r>
+      <w:proofErr w:type="gramStart"/>
+      <w:r>
+        <w:rPr>
+          <w:rFonts w:ascii="Arial" w:hAnsi="Arial" w:cs="Arial"/>
+          <w:b/>
+          <w:sz w:val="24"/>
+          <w:szCs w:val="24"/>
+        </w:rPr>
+        <w:t>relacionamento Controla</w:t>
+      </w:r>
+      <w:proofErr w:type="gramEnd"/>
+      <w:r>
+        <w:rPr>
+          <w:rFonts w:ascii="Arial" w:hAnsi="Arial" w:cs="Arial"/>
+          <w:b/>
+          <w:sz w:val="24"/>
+          <w:szCs w:val="24"/>
+        </w:rPr>
+        <w:t>:</w:t>
       </w:r>
     </w:p>
     <w:p>
@@ -3628,7 +3856,25 @@
           <w:sz w:val="24"/>
           <w:szCs w:val="24"/>
         </w:rPr>
-        <w:t>: Indica o relacionamento entre Entregador e Mercadoria, onde cada Entregador entrega uma ou mais Mercadorias, e cada Mercadoria pode ser entregue por um ou mais Entregadores.</w:t>
+        <w:t xml:space="preserve">: Indica o relacionamento entre Entregador e Mercadoria, onde cada Entregador entrega uma ou mais Mercadorias, e cada Mercadoria pode ser entregue por um ou </w:t>
+      </w:r>
+      <w:proofErr w:type="gramStart"/>
+      <w:r>
+        <w:rPr>
+          <w:rFonts w:ascii="Arial" w:hAnsi="Arial" w:cs="Arial"/>
+          <w:sz w:val="24"/>
+          <w:szCs w:val="24"/>
+        </w:rPr>
+        <w:t>mais Entregadores</w:t>
+      </w:r>
+      <w:proofErr w:type="gramEnd"/>
+      <w:r>
+        <w:rPr>
+          <w:rFonts w:ascii="Arial" w:hAnsi="Arial" w:cs="Arial"/>
+          <w:sz w:val="24"/>
+          <w:szCs w:val="24"/>
+        </w:rPr>
+        <w:t>.</w:t>
       </w:r>
     </w:p>
     <w:p>
@@ -3680,15 +3926,33 @@
           <w:sz w:val="24"/>
           <w:szCs w:val="24"/>
         </w:rPr>
-        <w:t xml:space="preserve">Caminhão é usado por um ou mais </w:t>
-      </w:r>
-      <w:r>
-        <w:rPr>
-          <w:rFonts w:ascii="Arial" w:hAnsi="Arial" w:cs="Arial"/>
-          <w:sz w:val="24"/>
-          <w:szCs w:val="24"/>
-        </w:rPr>
-        <w:t>Entregadores.</w:t>
+        <w:t xml:space="preserve">Caminhão é usado por um ou </w:t>
+      </w:r>
+      <w:proofErr w:type="gramStart"/>
+      <w:r>
+        <w:rPr>
+          <w:rFonts w:ascii="Arial" w:hAnsi="Arial" w:cs="Arial"/>
+          <w:sz w:val="24"/>
+          <w:szCs w:val="24"/>
+        </w:rPr>
+        <w:t xml:space="preserve">mais </w:t>
+      </w:r>
+      <w:r>
+        <w:rPr>
+          <w:rFonts w:ascii="Arial" w:hAnsi="Arial" w:cs="Arial"/>
+          <w:sz w:val="24"/>
+          <w:szCs w:val="24"/>
+        </w:rPr>
+        <w:t>Entregadores</w:t>
+      </w:r>
+      <w:proofErr w:type="gramEnd"/>
+      <w:r>
+        <w:rPr>
+          <w:rFonts w:ascii="Arial" w:hAnsi="Arial" w:cs="Arial"/>
+          <w:sz w:val="24"/>
+          <w:szCs w:val="24"/>
+        </w:rPr>
+        <w:t>.</w:t>
       </w:r>
     </w:p>
     <w:p>
@@ -3967,7 +4231,15 @@
           <w:sz w:val="24"/>
           <w:szCs w:val="24"/>
         </w:rPr>
-        <w:t>: Atributo que armazena a Categoria do caminhão.</w:t>
+        <w:t>: Atributo que armazena a c</w:t>
+      </w:r>
+      <w:r>
+        <w:rPr>
+          <w:rFonts w:ascii="Arial" w:hAnsi="Arial" w:cs="Arial"/>
+          <w:sz w:val="24"/>
+          <w:szCs w:val="24"/>
+        </w:rPr>
+        <w:t>ategoria do caminhão.</w:t>
       </w:r>
     </w:p>
     <w:p>
@@ -4028,7 +4300,25 @@
           <w:sz w:val="24"/>
           <w:szCs w:val="24"/>
         </w:rPr>
-        <w:t>: Indica o relacionamento entre Caminhão e Entregador, onde cada Caminhão é usado por um ou mais Entregadores, e cada Entregador</w:t>
+        <w:t xml:space="preserve">: Indica o relacionamento entre Caminhão e Entregador, onde cada Caminhão é usado por um ou </w:t>
+      </w:r>
+      <w:proofErr w:type="gramStart"/>
+      <w:r>
+        <w:rPr>
+          <w:rFonts w:ascii="Arial" w:hAnsi="Arial" w:cs="Arial"/>
+          <w:sz w:val="24"/>
+          <w:szCs w:val="24"/>
+        </w:rPr>
+        <w:t>mais Entregadores</w:t>
+      </w:r>
+      <w:proofErr w:type="gramEnd"/>
+      <w:r>
+        <w:rPr>
+          <w:rFonts w:ascii="Arial" w:hAnsi="Arial" w:cs="Arial"/>
+          <w:sz w:val="24"/>
+          <w:szCs w:val="24"/>
+        </w:rPr>
+        <w:t>, e cada Entregador</w:t>
       </w:r>
       <w:r>
         <w:rPr>
@@ -4391,7 +4681,23 @@
           <w:sz w:val="24"/>
           <w:szCs w:val="24"/>
         </w:rPr>
-        <w:t>: Indica o relacionamento entre Venda e Vendedor, onde cada Venda é realizada por apenas 1 Vendedor, e cada Vendedor realiza nenhuma ou muitas vendas.</w:t>
+        <w:t>: Indica o relacionamento entre Venda e Vendedor, onde cad</w:t>
+      </w:r>
+      <w:r>
+        <w:rPr>
+          <w:rFonts w:ascii="Arial" w:hAnsi="Arial" w:cs="Arial"/>
+          <w:sz w:val="24"/>
+          <w:szCs w:val="24"/>
+        </w:rPr>
+        <w:t>a Venda é realizada por apenas um</w:t>
+      </w:r>
+      <w:r>
+        <w:rPr>
+          <w:rFonts w:ascii="Arial" w:hAnsi="Arial" w:cs="Arial"/>
+          <w:sz w:val="24"/>
+          <w:szCs w:val="24"/>
+        </w:rPr>
+        <w:t xml:space="preserve"> Vendedor, e cada Vendedor realiza nenhuma ou muitas vendas.</w:t>
       </w:r>
     </w:p>
     <w:p>
@@ -4525,7 +4831,27 @@
           <w:sz w:val="24"/>
           <w:szCs w:val="24"/>
         </w:rPr>
-        <w:t>Atributos do relacionamento Tem:</w:t>
+        <w:t xml:space="preserve">Atributos do </w:t>
+      </w:r>
+      <w:proofErr w:type="gramStart"/>
+      <w:r>
+        <w:rPr>
+          <w:rFonts w:ascii="Arial" w:hAnsi="Arial" w:cs="Arial"/>
+          <w:b/>
+          <w:sz w:val="24"/>
+          <w:szCs w:val="24"/>
+        </w:rPr>
+        <w:t>relacionamento Tem</w:t>
+      </w:r>
+      <w:proofErr w:type="gramEnd"/>
+      <w:r>
+        <w:rPr>
+          <w:rFonts w:ascii="Arial" w:hAnsi="Arial" w:cs="Arial"/>
+          <w:b/>
+          <w:sz w:val="24"/>
+          <w:szCs w:val="24"/>
+        </w:rPr>
+        <w:t>:</w:t>
       </w:r>
     </w:p>
     <w:p>
@@ -4651,6 +4977,18 @@
         </w:rPr>
         <w:t>Armazena informações sobre as mercadorias que são vendidas na empresa.</w:t>
       </w:r>
+    </w:p>
+    <w:p>
+      <w:pPr>
+        <w:spacing w:line="360" w:lineRule="auto"/>
+        <w:jc w:val="both"/>
+        <w:rPr>
+          <w:rFonts w:ascii="Arial" w:hAnsi="Arial" w:cs="Arial"/>
+          <w:b/>
+          <w:sz w:val="24"/>
+          <w:szCs w:val="24"/>
+        </w:rPr>
+      </w:pPr>
     </w:p>
     <w:p>
       <w:pPr>
@@ -4918,7 +5256,25 @@
           <w:sz w:val="24"/>
           <w:szCs w:val="24"/>
         </w:rPr>
-        <w:t>: Indica o relacionamento entre Mercadoria e Entregador, onde cada Mercadoria é entregue por um ou mais Entregadores, e cada Entregador entrega uma ou mais Mercadorias.</w:t>
+        <w:t xml:space="preserve">: Indica o relacionamento entre Mercadoria e Entregador, onde cada Mercadoria é entregue por um ou </w:t>
+      </w:r>
+      <w:proofErr w:type="gramStart"/>
+      <w:r>
+        <w:rPr>
+          <w:rFonts w:ascii="Arial" w:hAnsi="Arial" w:cs="Arial"/>
+          <w:sz w:val="24"/>
+          <w:szCs w:val="24"/>
+        </w:rPr>
+        <w:t>mais Entregadores</w:t>
+      </w:r>
+      <w:proofErr w:type="gramEnd"/>
+      <w:r>
+        <w:rPr>
+          <w:rFonts w:ascii="Arial" w:hAnsi="Arial" w:cs="Arial"/>
+          <w:sz w:val="24"/>
+          <w:szCs w:val="24"/>
+        </w:rPr>
+        <w:t>, e cada Entregador entrega uma ou mais Mercadorias.</w:t>
       </w:r>
     </w:p>
     <w:p>
@@ -5119,23 +5475,15 @@
           <w:sz w:val="24"/>
           <w:szCs w:val="24"/>
         </w:rPr>
-        <w:t>: Atributo que armazena o nome do estabelecimento.</w:t>
-      </w:r>
-      <w:r>
-        <w:rPr>
-          <w:rFonts w:ascii="Arial" w:hAnsi="Arial" w:cs="Arial"/>
-          <w:sz w:val="24"/>
-          <w:szCs w:val="24"/>
-        </w:rPr>
-        <w:t xml:space="preserve"> </w:t>
-      </w:r>
-      <w:r>
-        <w:rPr>
-          <w:rFonts w:ascii="Arial" w:hAnsi="Arial" w:cs="Arial"/>
-          <w:sz w:val="24"/>
-          <w:szCs w:val="24"/>
-        </w:rPr>
-        <w:tab/>
+        <w:t>: Atributo que arm</w:t>
+      </w:r>
+      <w:r>
+        <w:rPr>
+          <w:rFonts w:ascii="Arial" w:hAnsi="Arial" w:cs="Arial"/>
+          <w:sz w:val="24"/>
+          <w:szCs w:val="24"/>
+        </w:rPr>
+        <w:t>azena o nome do estabelecimento do cliente.</w:t>
       </w:r>
     </w:p>
     <w:p>
@@ -5452,6 +5800,8 @@
           <w:szCs w:val="24"/>
         </w:rPr>
       </w:pPr>
+      <w:bookmarkStart w:id="0" w:name="_GoBack"/>
+      <w:bookmarkEnd w:id="0"/>
       <w:r>
         <w:rPr>
           <w:rFonts w:ascii="Arial" w:hAnsi="Arial" w:cs="Arial"/>
@@ -5562,7 +5912,7 @@
             <w:sz w:val="24"/>
             <w:szCs w:val="24"/>
           </w:rPr>
-          <w:t>9</w:t>
+          <w:t>14</w:t>
         </w:r>
         <w:r>
           <w:rPr>

</xml_diff>

<commit_message>
Iniciando a segunda etapa do projeto de Banco de dados I
</commit_message>
<xml_diff>
--- a/Projeto.docx
+++ b/Projeto.docx
@@ -5800,16 +5800,175 @@
           <w:szCs w:val="24"/>
         </w:rPr>
       </w:pPr>
+      <w:r>
+        <w:rPr>
+          <w:rFonts w:ascii="Arial" w:hAnsi="Arial" w:cs="Arial"/>
+          <w:sz w:val="24"/>
+          <w:szCs w:val="24"/>
+        </w:rPr>
+        <w:tab/>
+      </w:r>
+    </w:p>
+    <w:p>
+      <w:pPr>
+        <w:tabs>
+          <w:tab w:val="left" w:pos="5205"/>
+        </w:tabs>
+        <w:rPr>
+          <w:rFonts w:ascii="Arial" w:hAnsi="Arial" w:cs="Arial"/>
+          <w:sz w:val="24"/>
+          <w:szCs w:val="24"/>
+        </w:rPr>
+      </w:pPr>
+    </w:p>
+    <w:p>
+      <w:pPr>
+        <w:tabs>
+          <w:tab w:val="left" w:pos="5205"/>
+        </w:tabs>
+        <w:rPr>
+          <w:rFonts w:ascii="Arial" w:hAnsi="Arial" w:cs="Arial"/>
+          <w:sz w:val="24"/>
+          <w:szCs w:val="24"/>
+        </w:rPr>
+      </w:pPr>
+    </w:p>
+    <w:p>
+      <w:pPr>
+        <w:tabs>
+          <w:tab w:val="left" w:pos="5205"/>
+        </w:tabs>
+        <w:rPr>
+          <w:rFonts w:ascii="Arial" w:hAnsi="Arial" w:cs="Arial"/>
+          <w:sz w:val="24"/>
+          <w:szCs w:val="24"/>
+        </w:rPr>
+      </w:pPr>
+    </w:p>
+    <w:p>
+      <w:pPr>
+        <w:spacing w:line="360" w:lineRule="auto"/>
+        <w:rPr>
+          <w:rFonts w:ascii="Arial" w:hAnsi="Arial" w:cs="Arial"/>
+          <w:b/>
+          <w:sz w:val="40"/>
+          <w:szCs w:val="40"/>
+        </w:rPr>
+      </w:pPr>
+    </w:p>
+    <w:p>
+      <w:pPr>
+        <w:spacing w:line="360" w:lineRule="auto"/>
+        <w:rPr>
+          <w:rFonts w:ascii="Arial" w:hAnsi="Arial" w:cs="Arial"/>
+          <w:b/>
+          <w:sz w:val="40"/>
+          <w:szCs w:val="40"/>
+        </w:rPr>
+      </w:pPr>
+    </w:p>
+    <w:p>
+      <w:pPr>
+        <w:spacing w:line="360" w:lineRule="auto"/>
+        <w:rPr>
+          <w:rFonts w:ascii="Arial" w:hAnsi="Arial" w:cs="Arial"/>
+          <w:b/>
+          <w:sz w:val="40"/>
+          <w:szCs w:val="40"/>
+        </w:rPr>
+      </w:pPr>
+    </w:p>
+    <w:p>
+      <w:pPr>
+        <w:spacing w:line="360" w:lineRule="auto"/>
+        <w:rPr>
+          <w:rFonts w:ascii="Arial" w:hAnsi="Arial" w:cs="Arial"/>
+          <w:b/>
+          <w:sz w:val="40"/>
+          <w:szCs w:val="40"/>
+        </w:rPr>
+      </w:pPr>
+    </w:p>
+    <w:p>
+      <w:pPr>
+        <w:spacing w:line="360" w:lineRule="auto"/>
+        <w:jc w:val="center"/>
+        <w:rPr>
+          <w:rFonts w:ascii="Arial" w:hAnsi="Arial" w:cs="Arial"/>
+          <w:b/>
+          <w:color w:val="70AD47" w:themeColor="accent6"/>
+          <w:sz w:val="40"/>
+          <w:szCs w:val="40"/>
+        </w:rPr>
+      </w:pPr>
+    </w:p>
+    <w:p>
+      <w:pPr>
+        <w:spacing w:line="360" w:lineRule="auto"/>
+        <w:jc w:val="center"/>
+        <w:rPr>
+          <w:rFonts w:ascii="Arial" w:hAnsi="Arial" w:cs="Arial"/>
+          <w:b/>
+          <w:color w:val="70AD47" w:themeColor="accent6"/>
+          <w:sz w:val="40"/>
+          <w:szCs w:val="40"/>
+        </w:rPr>
+      </w:pPr>
+      <w:r>
+        <w:rPr>
+          <w:rFonts w:ascii="Arial" w:hAnsi="Arial" w:cs="Arial"/>
+          <w:b/>
+          <w:color w:val="70AD47" w:themeColor="accent6"/>
+          <w:sz w:val="40"/>
+          <w:szCs w:val="40"/>
+        </w:rPr>
+        <w:t>2</w:t>
+      </w:r>
+      <w:r>
+        <w:rPr>
+          <w:rFonts w:ascii="Arial" w:hAnsi="Arial" w:cs="Arial"/>
+          <w:b/>
+          <w:color w:val="70AD47" w:themeColor="accent6"/>
+          <w:sz w:val="40"/>
+          <w:szCs w:val="40"/>
+        </w:rPr>
+        <w:t>ª Etapa</w:t>
+      </w:r>
       <w:bookmarkStart w:id="0" w:name="_GoBack"/>
       <w:bookmarkEnd w:id="0"/>
-      <w:r>
-        <w:rPr>
-          <w:rFonts w:ascii="Arial" w:hAnsi="Arial" w:cs="Arial"/>
-          <w:sz w:val="24"/>
-          <w:szCs w:val="24"/>
-        </w:rPr>
-        <w:tab/>
-      </w:r>
+    </w:p>
+    <w:p>
+      <w:pPr>
+        <w:spacing w:line="360" w:lineRule="auto"/>
+        <w:jc w:val="center"/>
+        <w:rPr>
+          <w:rFonts w:ascii="Arial" w:hAnsi="Arial" w:cs="Arial"/>
+          <w:b/>
+          <w:sz w:val="40"/>
+          <w:szCs w:val="40"/>
+        </w:rPr>
+      </w:pPr>
+      <w:r>
+        <w:rPr>
+          <w:rFonts w:ascii="Arial" w:hAnsi="Arial" w:cs="Arial"/>
+          <w:b/>
+          <w:sz w:val="40"/>
+          <w:szCs w:val="40"/>
+        </w:rPr>
+        <w:t>Projeto da disciplina Banco de Dados I</w:t>
+      </w:r>
+    </w:p>
+    <w:p>
+      <w:pPr>
+        <w:tabs>
+          <w:tab w:val="left" w:pos="5205"/>
+        </w:tabs>
+        <w:rPr>
+          <w:rFonts w:ascii="Arial" w:hAnsi="Arial" w:cs="Arial"/>
+          <w:sz w:val="24"/>
+          <w:szCs w:val="24"/>
+        </w:rPr>
+      </w:pPr>
     </w:p>
     <w:sectPr>
       <w:footerReference w:type="default" r:id="rId8"/>
@@ -5912,7 +6071,7 @@
             <w:sz w:val="24"/>
             <w:szCs w:val="24"/>
           </w:rPr>
-          <w:t>14</w:t>
+          <w:t>15</w:t>
         </w:r>
         <w:r>
           <w:rPr>

</xml_diff>

<commit_message>
Adicionando informações ao sumário
</commit_message>
<xml_diff>
--- a/Projeto.docx
+++ b/Projeto.docx
@@ -530,6 +530,88 @@
         <w:rPr>
           <w:rFonts w:ascii="Arial" w:hAnsi="Arial" w:cs="Arial"/>
           <w:b/>
+          <w:color w:val="70AD47" w:themeColor="accent6"/>
+          <w:sz w:val="28"/>
+          <w:szCs w:val="28"/>
+        </w:rPr>
+      </w:pPr>
+      <w:r>
+        <w:rPr>
+          <w:rFonts w:ascii="Arial" w:hAnsi="Arial" w:cs="Arial"/>
+          <w:b/>
+          <w:color w:val="70AD47" w:themeColor="accent6"/>
+          <w:sz w:val="28"/>
+          <w:szCs w:val="28"/>
+        </w:rPr>
+        <w:t>2</w:t>
+      </w:r>
+      <w:r>
+        <w:rPr>
+          <w:rFonts w:ascii="Arial" w:hAnsi="Arial" w:cs="Arial"/>
+          <w:b/>
+          <w:color w:val="70AD47" w:themeColor="accent6"/>
+          <w:sz w:val="28"/>
+          <w:szCs w:val="28"/>
+        </w:rPr>
+        <w:t>ª Etapa</w:t>
+      </w:r>
+    </w:p>
+    <w:p>
+      <w:pPr>
+        <w:spacing w:line="360" w:lineRule="auto"/>
+        <w:rPr>
+          <w:rFonts w:ascii="Arial" w:hAnsi="Arial" w:cs="Arial"/>
+          <w:b/>
+          <w:sz w:val="28"/>
+          <w:szCs w:val="28"/>
+        </w:rPr>
+      </w:pPr>
+      <w:r>
+        <w:rPr>
+          <w:rFonts w:ascii="Arial" w:hAnsi="Arial" w:cs="Arial"/>
+          <w:b/>
+          <w:sz w:val="28"/>
+          <w:szCs w:val="28"/>
+        </w:rPr>
+        <w:t>Projeto Lógico</w:t>
+      </w:r>
+    </w:p>
+    <w:p>
+      <w:pPr>
+        <w:spacing w:line="360" w:lineRule="auto"/>
+        <w:rPr>
+          <w:rFonts w:ascii="Arial" w:hAnsi="Arial" w:cs="Arial"/>
+          <w:sz w:val="24"/>
+          <w:szCs w:val="24"/>
+        </w:rPr>
+      </w:pPr>
+      <w:r>
+        <w:rPr>
+          <w:rFonts w:ascii="Arial" w:hAnsi="Arial" w:cs="Arial"/>
+          <w:sz w:val="24"/>
+          <w:szCs w:val="24"/>
+        </w:rPr>
+        <w:t>Esquema lógico.................................................................................................16</w:t>
+      </w:r>
+    </w:p>
+    <w:p>
+      <w:pPr>
+        <w:spacing w:line="360" w:lineRule="auto"/>
+        <w:rPr>
+          <w:rFonts w:ascii="Arial" w:hAnsi="Arial" w:cs="Arial"/>
+          <w:b/>
+          <w:sz w:val="28"/>
+          <w:szCs w:val="28"/>
+        </w:rPr>
+      </w:pPr>
+    </w:p>
+    <w:p>
+      <w:pPr>
+        <w:spacing w:line="360" w:lineRule="auto"/>
+        <w:rPr>
+          <w:rFonts w:ascii="Arial" w:hAnsi="Arial" w:cs="Arial"/>
+          <w:b/>
+          <w:color w:val="70AD47" w:themeColor="accent6"/>
           <w:sz w:val="28"/>
           <w:szCs w:val="28"/>
         </w:rPr>
@@ -743,39 +825,6 @@
         </w:rPr>
         <w:t>Projeto da disciplina Banco de Dados I</w:t>
       </w:r>
-    </w:p>
-    <w:p>
-      <w:pPr>
-        <w:spacing w:line="360" w:lineRule="auto"/>
-        <w:rPr>
-          <w:rFonts w:ascii="Arial" w:hAnsi="Arial" w:cs="Arial"/>
-          <w:b/>
-          <w:sz w:val="40"/>
-          <w:szCs w:val="40"/>
-        </w:rPr>
-      </w:pPr>
-    </w:p>
-    <w:p>
-      <w:pPr>
-        <w:spacing w:line="360" w:lineRule="auto"/>
-        <w:rPr>
-          <w:rFonts w:ascii="Arial" w:hAnsi="Arial" w:cs="Arial"/>
-          <w:b/>
-          <w:sz w:val="40"/>
-          <w:szCs w:val="40"/>
-        </w:rPr>
-      </w:pPr>
-    </w:p>
-    <w:p>
-      <w:pPr>
-        <w:spacing w:line="360" w:lineRule="auto"/>
-        <w:rPr>
-          <w:rFonts w:ascii="Arial" w:hAnsi="Arial" w:cs="Arial"/>
-          <w:b/>
-          <w:sz w:val="40"/>
-          <w:szCs w:val="40"/>
-        </w:rPr>
-      </w:pPr>
     </w:p>
     <w:p>
       <w:pPr>
@@ -5934,8 +5983,6 @@
         </w:rPr>
         <w:t>ª Etapa</w:t>
       </w:r>
-      <w:bookmarkStart w:id="0" w:name="_GoBack"/>
-      <w:bookmarkEnd w:id="0"/>
     </w:p>
     <w:p>
       <w:pPr>
@@ -5963,6 +6010,223 @@
         <w:tabs>
           <w:tab w:val="left" w:pos="5205"/>
         </w:tabs>
+        <w:rPr>
+          <w:rFonts w:ascii="Arial" w:hAnsi="Arial" w:cs="Arial"/>
+          <w:sz w:val="24"/>
+          <w:szCs w:val="24"/>
+        </w:rPr>
+      </w:pPr>
+    </w:p>
+    <w:p>
+      <w:pPr>
+        <w:rPr>
+          <w:rFonts w:ascii="Arial" w:hAnsi="Arial" w:cs="Arial"/>
+          <w:sz w:val="24"/>
+          <w:szCs w:val="24"/>
+        </w:rPr>
+      </w:pPr>
+    </w:p>
+    <w:p>
+      <w:pPr>
+        <w:rPr>
+          <w:rFonts w:ascii="Arial" w:hAnsi="Arial" w:cs="Arial"/>
+          <w:sz w:val="24"/>
+          <w:szCs w:val="24"/>
+        </w:rPr>
+      </w:pPr>
+    </w:p>
+    <w:p>
+      <w:pPr>
+        <w:rPr>
+          <w:rFonts w:ascii="Arial" w:hAnsi="Arial" w:cs="Arial"/>
+          <w:sz w:val="24"/>
+          <w:szCs w:val="24"/>
+        </w:rPr>
+      </w:pPr>
+    </w:p>
+    <w:p>
+      <w:pPr>
+        <w:rPr>
+          <w:rFonts w:ascii="Arial" w:hAnsi="Arial" w:cs="Arial"/>
+          <w:sz w:val="24"/>
+          <w:szCs w:val="24"/>
+        </w:rPr>
+      </w:pPr>
+    </w:p>
+    <w:p>
+      <w:pPr>
+        <w:rPr>
+          <w:rFonts w:ascii="Arial" w:hAnsi="Arial" w:cs="Arial"/>
+          <w:sz w:val="24"/>
+          <w:szCs w:val="24"/>
+        </w:rPr>
+      </w:pPr>
+    </w:p>
+    <w:p>
+      <w:pPr>
+        <w:rPr>
+          <w:rFonts w:ascii="Arial" w:hAnsi="Arial" w:cs="Arial"/>
+          <w:sz w:val="24"/>
+          <w:szCs w:val="24"/>
+        </w:rPr>
+      </w:pPr>
+    </w:p>
+    <w:p>
+      <w:pPr>
+        <w:rPr>
+          <w:rFonts w:ascii="Arial" w:hAnsi="Arial" w:cs="Arial"/>
+          <w:sz w:val="24"/>
+          <w:szCs w:val="24"/>
+        </w:rPr>
+      </w:pPr>
+    </w:p>
+    <w:p>
+      <w:pPr>
+        <w:rPr>
+          <w:rFonts w:ascii="Arial" w:hAnsi="Arial" w:cs="Arial"/>
+          <w:sz w:val="24"/>
+          <w:szCs w:val="24"/>
+        </w:rPr>
+      </w:pPr>
+    </w:p>
+    <w:p>
+      <w:pPr>
+        <w:rPr>
+          <w:rFonts w:ascii="Arial" w:hAnsi="Arial" w:cs="Arial"/>
+          <w:sz w:val="24"/>
+          <w:szCs w:val="24"/>
+        </w:rPr>
+      </w:pPr>
+    </w:p>
+    <w:p>
+      <w:pPr>
+        <w:rPr>
+          <w:rFonts w:ascii="Arial" w:hAnsi="Arial" w:cs="Arial"/>
+          <w:sz w:val="24"/>
+          <w:szCs w:val="24"/>
+        </w:rPr>
+      </w:pPr>
+    </w:p>
+    <w:p>
+      <w:pPr>
+        <w:rPr>
+          <w:rFonts w:ascii="Arial" w:hAnsi="Arial" w:cs="Arial"/>
+          <w:sz w:val="24"/>
+          <w:szCs w:val="24"/>
+        </w:rPr>
+      </w:pPr>
+    </w:p>
+    <w:p>
+      <w:pPr>
+        <w:rPr>
+          <w:rFonts w:ascii="Arial" w:hAnsi="Arial" w:cs="Arial"/>
+          <w:sz w:val="24"/>
+          <w:szCs w:val="24"/>
+        </w:rPr>
+      </w:pPr>
+    </w:p>
+    <w:p>
+      <w:pPr>
+        <w:rPr>
+          <w:rFonts w:ascii="Arial" w:hAnsi="Arial" w:cs="Arial"/>
+          <w:sz w:val="24"/>
+          <w:szCs w:val="24"/>
+        </w:rPr>
+      </w:pPr>
+    </w:p>
+    <w:p>
+      <w:pPr>
+        <w:rPr>
+          <w:rFonts w:ascii="Arial" w:hAnsi="Arial" w:cs="Arial"/>
+          <w:sz w:val="24"/>
+          <w:szCs w:val="24"/>
+        </w:rPr>
+      </w:pPr>
+    </w:p>
+    <w:p>
+      <w:pPr>
+        <w:rPr>
+          <w:rFonts w:ascii="Arial" w:hAnsi="Arial" w:cs="Arial"/>
+          <w:sz w:val="24"/>
+          <w:szCs w:val="24"/>
+        </w:rPr>
+      </w:pPr>
+    </w:p>
+    <w:p>
+      <w:pPr>
+        <w:jc w:val="center"/>
+        <w:rPr>
+          <w:rFonts w:ascii="Arial" w:hAnsi="Arial" w:cs="Arial"/>
+          <w:sz w:val="24"/>
+          <w:szCs w:val="24"/>
+        </w:rPr>
+      </w:pPr>
+    </w:p>
+    <w:p>
+      <w:pPr>
+        <w:spacing w:line="360" w:lineRule="auto"/>
+        <w:rPr>
+          <w:rFonts w:ascii="Arial" w:hAnsi="Arial" w:cs="Arial"/>
+          <w:b/>
+          <w:sz w:val="40"/>
+          <w:szCs w:val="40"/>
+        </w:rPr>
+      </w:pPr>
+      <w:r>
+        <w:rPr>
+          <w:rFonts w:ascii="Arial" w:hAnsi="Arial" w:cs="Arial"/>
+          <w:b/>
+          <w:sz w:val="40"/>
+          <w:szCs w:val="40"/>
+        </w:rPr>
+        <w:lastRenderedPageBreak/>
+        <w:t xml:space="preserve">Projeto </w:t>
+      </w:r>
+      <w:r>
+        <w:rPr>
+          <w:rFonts w:ascii="Arial" w:hAnsi="Arial" w:cs="Arial"/>
+          <w:b/>
+          <w:sz w:val="40"/>
+          <w:szCs w:val="40"/>
+        </w:rPr>
+        <w:t>lógico</w:t>
+      </w:r>
+    </w:p>
+    <w:p>
+      <w:pPr>
+        <w:spacing w:line="360" w:lineRule="auto"/>
+        <w:rPr>
+          <w:rFonts w:ascii="Arial" w:hAnsi="Arial" w:cs="Arial"/>
+          <w:b/>
+          <w:sz w:val="28"/>
+          <w:szCs w:val="28"/>
+        </w:rPr>
+      </w:pPr>
+      <w:bookmarkStart w:id="0" w:name="_GoBack"/>
+      <w:bookmarkEnd w:id="0"/>
+    </w:p>
+    <w:p>
+      <w:pPr>
+        <w:spacing w:line="360" w:lineRule="auto"/>
+        <w:rPr>
+          <w:rFonts w:ascii="Arial" w:hAnsi="Arial" w:cs="Arial"/>
+          <w:b/>
+          <w:sz w:val="28"/>
+          <w:szCs w:val="28"/>
+        </w:rPr>
+      </w:pPr>
+      <w:r>
+        <w:rPr>
+          <w:rFonts w:ascii="Arial" w:hAnsi="Arial" w:cs="Arial"/>
+          <w:b/>
+          <w:sz w:val="28"/>
+          <w:szCs w:val="28"/>
+        </w:rPr>
+        <w:t>Esquema lógico</w:t>
+      </w:r>
+    </w:p>
+    <w:p>
+      <w:pPr>
         <w:rPr>
           <w:rFonts w:ascii="Arial" w:hAnsi="Arial" w:cs="Arial"/>
           <w:sz w:val="24"/>
@@ -6071,7 +6335,7 @@
             <w:sz w:val="24"/>
             <w:szCs w:val="24"/>
           </w:rPr>
-          <w:t>15</w:t>
+          <w:t>16</w:t>
         </w:r>
         <w:r>
           <w:rPr>

</xml_diff>

<commit_message>
Adicionando esquema lógico no arquivo do projeto
</commit_message>
<xml_diff>
--- a/Projeto.docx
+++ b/Projeto.docx
@@ -1461,25 +1461,7 @@
           <w:sz w:val="24"/>
           <w:szCs w:val="24"/>
         </w:rPr>
-        <w:t xml:space="preserve">1 - </w:t>
-      </w:r>
-      <w:proofErr w:type="gramStart"/>
-      <w:r>
-        <w:rPr>
-          <w:rFonts w:ascii="Arial" w:hAnsi="Arial" w:cs="Arial"/>
-          <w:sz w:val="24"/>
-          <w:szCs w:val="24"/>
-        </w:rPr>
-        <w:t>O</w:t>
-      </w:r>
-      <w:proofErr w:type="gramEnd"/>
-      <w:r>
-        <w:rPr>
-          <w:rFonts w:ascii="Arial" w:hAnsi="Arial" w:cs="Arial"/>
-          <w:sz w:val="24"/>
-          <w:szCs w:val="24"/>
-        </w:rPr>
-        <w:t xml:space="preserve"> nome, </w:t>
+        <w:t xml:space="preserve">1 - O nome, </w:t>
       </w:r>
       <w:r>
         <w:rPr>
@@ -1581,25 +1563,7 @@
           <w:sz w:val="24"/>
           <w:szCs w:val="24"/>
         </w:rPr>
-        <w:t xml:space="preserve">3- </w:t>
-      </w:r>
-      <w:proofErr w:type="gramStart"/>
-      <w:r>
-        <w:rPr>
-          <w:rFonts w:ascii="Arial" w:hAnsi="Arial" w:cs="Arial"/>
-          <w:sz w:val="24"/>
-          <w:szCs w:val="24"/>
-        </w:rPr>
-        <w:t>O</w:t>
-      </w:r>
-      <w:proofErr w:type="gramEnd"/>
-      <w:r>
-        <w:rPr>
-          <w:rFonts w:ascii="Arial" w:hAnsi="Arial" w:cs="Arial"/>
-          <w:sz w:val="24"/>
-          <w:szCs w:val="24"/>
-        </w:rPr>
-        <w:t xml:space="preserve"> código das vendas com valo</w:t>
+        <w:t>3- O código das vendas com valo</w:t>
       </w:r>
       <w:r>
         <w:rPr>
@@ -1626,25 +1590,7 @@
           <w:sz w:val="24"/>
           <w:szCs w:val="24"/>
         </w:rPr>
-        <w:t xml:space="preserve">4- </w:t>
-      </w:r>
-      <w:proofErr w:type="gramStart"/>
-      <w:r>
-        <w:rPr>
-          <w:rFonts w:ascii="Arial" w:hAnsi="Arial" w:cs="Arial"/>
-          <w:sz w:val="24"/>
-          <w:szCs w:val="24"/>
-        </w:rPr>
-        <w:t>O</w:t>
-      </w:r>
-      <w:proofErr w:type="gramEnd"/>
-      <w:r>
-        <w:rPr>
-          <w:rFonts w:ascii="Arial" w:hAnsi="Arial" w:cs="Arial"/>
-          <w:sz w:val="24"/>
-          <w:szCs w:val="24"/>
-        </w:rPr>
-        <w:t xml:space="preserve"> nome, código </w:t>
+        <w:t xml:space="preserve">4- O nome, código </w:t>
       </w:r>
       <w:r>
         <w:rPr>
@@ -1679,25 +1625,7 @@
           <w:sz w:val="24"/>
           <w:szCs w:val="24"/>
         </w:rPr>
-        <w:t xml:space="preserve">5- </w:t>
-      </w:r>
-      <w:proofErr w:type="gramStart"/>
-      <w:r>
-        <w:rPr>
-          <w:rFonts w:ascii="Arial" w:hAnsi="Arial" w:cs="Arial"/>
-          <w:sz w:val="24"/>
-          <w:szCs w:val="24"/>
-        </w:rPr>
-        <w:t>O</w:t>
-      </w:r>
-      <w:proofErr w:type="gramEnd"/>
-      <w:r>
-        <w:rPr>
-          <w:rFonts w:ascii="Arial" w:hAnsi="Arial" w:cs="Arial"/>
-          <w:sz w:val="24"/>
-          <w:szCs w:val="24"/>
-        </w:rPr>
-        <w:t xml:space="preserve"> nome do estabelecimento, CPF e telefone (s) dos clientes q</w:t>
+        <w:t>5- O nome do estabelecimento, CPF e telefone (s) dos clientes q</w:t>
       </w:r>
       <w:r>
         <w:rPr>
@@ -1724,62 +1652,26 @@
           <w:sz w:val="24"/>
           <w:szCs w:val="24"/>
         </w:rPr>
-        <w:t xml:space="preserve">6- </w:t>
-      </w:r>
-      <w:proofErr w:type="gramStart"/>
-      <w:r>
-        <w:rPr>
-          <w:rFonts w:ascii="Arial" w:hAnsi="Arial" w:cs="Arial"/>
-          <w:sz w:val="24"/>
-          <w:szCs w:val="24"/>
-        </w:rPr>
-        <w:t>O</w:t>
-      </w:r>
-      <w:proofErr w:type="gramEnd"/>
-      <w:r>
-        <w:rPr>
-          <w:rFonts w:ascii="Arial" w:hAnsi="Arial" w:cs="Arial"/>
-          <w:sz w:val="24"/>
-          <w:szCs w:val="24"/>
-        </w:rPr>
-        <w:t xml:space="preserve"> código dos vendedores supervisionados pelo supervisor de RG ‘4132793’.    </w:t>
-      </w:r>
-    </w:p>
-    <w:p>
-      <w:pPr>
-        <w:spacing w:line="360" w:lineRule="auto"/>
-        <w:jc w:val="both"/>
-        <w:rPr>
-          <w:rFonts w:ascii="Arial" w:hAnsi="Arial" w:cs="Arial"/>
-          <w:sz w:val="24"/>
-          <w:szCs w:val="24"/>
-        </w:rPr>
-      </w:pPr>
-      <w:r>
-        <w:rPr>
-          <w:rFonts w:ascii="Arial" w:hAnsi="Arial" w:cs="Arial"/>
-          <w:sz w:val="24"/>
-          <w:szCs w:val="24"/>
-        </w:rPr>
-        <w:t xml:space="preserve">7- </w:t>
-      </w:r>
-      <w:proofErr w:type="gramStart"/>
-      <w:r>
-        <w:rPr>
-          <w:rFonts w:ascii="Arial" w:hAnsi="Arial" w:cs="Arial"/>
-          <w:sz w:val="24"/>
-          <w:szCs w:val="24"/>
-        </w:rPr>
-        <w:t>O</w:t>
-      </w:r>
-      <w:proofErr w:type="gramEnd"/>
-      <w:r>
-        <w:rPr>
-          <w:rFonts w:ascii="Arial" w:hAnsi="Arial" w:cs="Arial"/>
-          <w:sz w:val="24"/>
-          <w:szCs w:val="24"/>
-        </w:rPr>
-        <w:t xml:space="preserve"> modelo, a montadora e a placa de todos os c</w:t>
+        <w:t xml:space="preserve">6- O código dos vendedores supervisionados pelo supervisor de RG ‘4132793’.    </w:t>
+      </w:r>
+    </w:p>
+    <w:p>
+      <w:pPr>
+        <w:spacing w:line="360" w:lineRule="auto"/>
+        <w:jc w:val="both"/>
+        <w:rPr>
+          <w:rFonts w:ascii="Arial" w:hAnsi="Arial" w:cs="Arial"/>
+          <w:sz w:val="24"/>
+          <w:szCs w:val="24"/>
+        </w:rPr>
+      </w:pPr>
+      <w:r>
+        <w:rPr>
+          <w:rFonts w:ascii="Arial" w:hAnsi="Arial" w:cs="Arial"/>
+          <w:sz w:val="24"/>
+          <w:szCs w:val="24"/>
+        </w:rPr>
+        <w:t>7- O modelo, a montadora e a placa de todos os c</w:t>
       </w:r>
       <w:r>
         <w:rPr>
@@ -1806,25 +1698,7 @@
           <w:sz w:val="24"/>
           <w:szCs w:val="24"/>
         </w:rPr>
-        <w:t xml:space="preserve">8- </w:t>
-      </w:r>
-      <w:proofErr w:type="gramStart"/>
-      <w:r>
-        <w:rPr>
-          <w:rFonts w:ascii="Arial" w:hAnsi="Arial" w:cs="Arial"/>
-          <w:sz w:val="24"/>
-          <w:szCs w:val="24"/>
-        </w:rPr>
-        <w:t>O</w:t>
-      </w:r>
-      <w:proofErr w:type="gramEnd"/>
-      <w:r>
-        <w:rPr>
-          <w:rFonts w:ascii="Arial" w:hAnsi="Arial" w:cs="Arial"/>
-          <w:sz w:val="24"/>
-          <w:szCs w:val="24"/>
-        </w:rPr>
-        <w:t xml:space="preserve"> código e valor total de</w:t>
+        <w:t>8- O código e valor total de</w:t>
       </w:r>
       <w:r>
         <w:rPr>
@@ -1867,25 +1741,7 @@
           <w:sz w:val="24"/>
           <w:szCs w:val="24"/>
         </w:rPr>
-        <w:t xml:space="preserve">9- </w:t>
-      </w:r>
-      <w:proofErr w:type="gramStart"/>
-      <w:r>
-        <w:rPr>
-          <w:rFonts w:ascii="Arial" w:hAnsi="Arial" w:cs="Arial"/>
-          <w:sz w:val="24"/>
-          <w:szCs w:val="24"/>
-        </w:rPr>
-        <w:t>O</w:t>
-      </w:r>
-      <w:proofErr w:type="gramEnd"/>
-      <w:r>
-        <w:rPr>
-          <w:rFonts w:ascii="Arial" w:hAnsi="Arial" w:cs="Arial"/>
-          <w:sz w:val="24"/>
-          <w:szCs w:val="24"/>
-        </w:rPr>
-        <w:t xml:space="preserve"> valor acumulado e</w:t>
+        <w:t>9- O valor acumulado e</w:t>
       </w:r>
       <w:r>
         <w:rPr>
@@ -1920,18 +1776,8 @@
           <w:sz w:val="24"/>
           <w:szCs w:val="24"/>
         </w:rPr>
-        <w:t xml:space="preserve">0- </w:t>
-      </w:r>
-      <w:proofErr w:type="gramStart"/>
-      <w:r>
-        <w:rPr>
-          <w:rFonts w:ascii="Arial" w:hAnsi="Arial" w:cs="Arial"/>
-          <w:sz w:val="24"/>
-          <w:szCs w:val="24"/>
-        </w:rPr>
-        <w:t>O</w:t>
-      </w:r>
-      <w:proofErr w:type="gramEnd"/>
+        <w:t>0- O</w:t>
+      </w:r>
       <w:r>
         <w:rPr>
           <w:rFonts w:ascii="Arial" w:hAnsi="Arial" w:cs="Arial"/>
@@ -2813,17 +2659,15 @@
         <w:lastRenderedPageBreak/>
         <w:t xml:space="preserve">Atributos do </w:t>
       </w:r>
-      <w:proofErr w:type="gramStart"/>
-      <w:r>
-        <w:rPr>
-          <w:rFonts w:ascii="Arial" w:hAnsi="Arial" w:cs="Arial"/>
-          <w:b/>
-          <w:sz w:val="24"/>
-          <w:szCs w:val="24"/>
-        </w:rPr>
-        <w:t>relacionamento Supervisiona</w:t>
-      </w:r>
-      <w:proofErr w:type="gramEnd"/>
+      <w:r>
+        <w:rPr>
+          <w:rFonts w:ascii="Arial" w:hAnsi="Arial" w:cs="Arial"/>
+          <w:b/>
+          <w:sz w:val="24"/>
+          <w:szCs w:val="24"/>
+        </w:rPr>
+        <w:t>relacionamento supervisiona</w:t>
+      </w:r>
       <w:r>
         <w:rPr>
           <w:rFonts w:ascii="Arial" w:hAnsi="Arial" w:cs="Arial"/>
@@ -3223,27 +3067,7 @@
           <w:sz w:val="24"/>
           <w:szCs w:val="24"/>
         </w:rPr>
-        <w:t xml:space="preserve">Atributos do </w:t>
-      </w:r>
-      <w:proofErr w:type="gramStart"/>
-      <w:r>
-        <w:rPr>
-          <w:rFonts w:ascii="Arial" w:hAnsi="Arial" w:cs="Arial"/>
-          <w:b/>
-          <w:sz w:val="24"/>
-          <w:szCs w:val="24"/>
-        </w:rPr>
-        <w:t>relacionamento Realiza</w:t>
-      </w:r>
-      <w:proofErr w:type="gramEnd"/>
-      <w:r>
-        <w:rPr>
-          <w:rFonts w:ascii="Arial" w:hAnsi="Arial" w:cs="Arial"/>
-          <w:b/>
-          <w:sz w:val="24"/>
-          <w:szCs w:val="24"/>
-        </w:rPr>
-        <w:t>:</w:t>
+        <w:t>Atributos do relacionamento Realiza:</w:t>
       </w:r>
     </w:p>
     <w:p>
@@ -3637,27 +3461,7 @@
           <w:sz w:val="24"/>
           <w:szCs w:val="24"/>
         </w:rPr>
-        <w:t xml:space="preserve">Atributos do </w:t>
-      </w:r>
-      <w:proofErr w:type="gramStart"/>
-      <w:r>
-        <w:rPr>
-          <w:rFonts w:ascii="Arial" w:hAnsi="Arial" w:cs="Arial"/>
-          <w:b/>
-          <w:sz w:val="24"/>
-          <w:szCs w:val="24"/>
-        </w:rPr>
-        <w:t>relacionamento Controla</w:t>
-      </w:r>
-      <w:proofErr w:type="gramEnd"/>
-      <w:r>
-        <w:rPr>
-          <w:rFonts w:ascii="Arial" w:hAnsi="Arial" w:cs="Arial"/>
-          <w:b/>
-          <w:sz w:val="24"/>
-          <w:szCs w:val="24"/>
-        </w:rPr>
-        <w:t>:</w:t>
+        <w:t>Atributos do relacionamento Controla:</w:t>
       </w:r>
     </w:p>
     <w:p>
@@ -3905,25 +3709,7 @@
           <w:sz w:val="24"/>
           <w:szCs w:val="24"/>
         </w:rPr>
-        <w:t xml:space="preserve">: Indica o relacionamento entre Entregador e Mercadoria, onde cada Entregador entrega uma ou mais Mercadorias, e cada Mercadoria pode ser entregue por um ou </w:t>
-      </w:r>
-      <w:proofErr w:type="gramStart"/>
-      <w:r>
-        <w:rPr>
-          <w:rFonts w:ascii="Arial" w:hAnsi="Arial" w:cs="Arial"/>
-          <w:sz w:val="24"/>
-          <w:szCs w:val="24"/>
-        </w:rPr>
-        <w:t>mais Entregadores</w:t>
-      </w:r>
-      <w:proofErr w:type="gramEnd"/>
-      <w:r>
-        <w:rPr>
-          <w:rFonts w:ascii="Arial" w:hAnsi="Arial" w:cs="Arial"/>
-          <w:sz w:val="24"/>
-          <w:szCs w:val="24"/>
-        </w:rPr>
-        <w:t>.</w:t>
+        <w:t>: Indica o relacionamento entre Entregador e Mercadoria, onde cada Entregador entrega uma ou mais Mercadorias, e cada Mercadoria pode ser entregue por um ou mais Entregadores.</w:t>
       </w:r>
     </w:p>
     <w:p>
@@ -6202,6 +5988,772 @@
           <w:szCs w:val="28"/>
         </w:rPr>
       </w:pPr>
+    </w:p>
+    <w:p>
+      <w:pPr>
+        <w:spacing w:line="360" w:lineRule="auto"/>
+        <w:rPr>
+          <w:rFonts w:ascii="Arial" w:hAnsi="Arial" w:cs="Arial"/>
+          <w:b/>
+          <w:sz w:val="28"/>
+          <w:szCs w:val="28"/>
+        </w:rPr>
+      </w:pPr>
+      <w:r>
+        <w:rPr>
+          <w:rFonts w:ascii="Arial" w:hAnsi="Arial" w:cs="Arial"/>
+          <w:b/>
+          <w:sz w:val="28"/>
+          <w:szCs w:val="28"/>
+        </w:rPr>
+        <w:t>Esquema lógico</w:t>
+      </w:r>
+    </w:p>
+    <w:p>
+      <w:pPr>
+        <w:spacing w:line="360" w:lineRule="auto"/>
+        <w:rPr>
+          <w:rFonts w:ascii="Arial" w:hAnsi="Arial" w:cs="Arial"/>
+          <w:b/>
+          <w:sz w:val="28"/>
+          <w:szCs w:val="28"/>
+        </w:rPr>
+      </w:pPr>
+    </w:p>
+    <w:p>
+      <w:pPr>
+        <w:spacing w:line="360" w:lineRule="auto"/>
+        <w:rPr>
+          <w:rFonts w:ascii="Arial" w:hAnsi="Arial" w:cs="Arial"/>
+          <w:sz w:val="24"/>
+          <w:szCs w:val="24"/>
+        </w:rPr>
+      </w:pPr>
+      <w:r>
+        <w:rPr>
+          <w:rFonts w:ascii="Arial" w:hAnsi="Arial" w:cs="Arial"/>
+          <w:sz w:val="24"/>
+          <w:szCs w:val="24"/>
+        </w:rPr>
+        <w:t xml:space="preserve">SUPERVISOR (Nome, Sexo, RG, </w:t>
+      </w:r>
+      <w:r>
+        <w:rPr>
+          <w:rFonts w:ascii="Arial" w:hAnsi="Arial" w:cs="Arial"/>
+          <w:sz w:val="24"/>
+          <w:szCs w:val="24"/>
+          <w:u w:val="single"/>
+        </w:rPr>
+        <w:t>CPF</w:t>
+      </w:r>
+      <w:r>
+        <w:rPr>
+          <w:rFonts w:ascii="Arial" w:hAnsi="Arial" w:cs="Arial"/>
+          <w:sz w:val="24"/>
+          <w:szCs w:val="24"/>
+        </w:rPr>
+        <w:t>, Salário, Nascimento);</w:t>
+      </w:r>
+    </w:p>
+    <w:p>
+      <w:pPr>
+        <w:spacing w:line="360" w:lineRule="auto"/>
+        <w:rPr>
+          <w:rFonts w:ascii="Arial" w:hAnsi="Arial" w:cs="Arial"/>
+          <w:sz w:val="24"/>
+          <w:szCs w:val="24"/>
+        </w:rPr>
+      </w:pPr>
+      <w:r>
+        <w:rPr>
+          <w:rFonts w:ascii="Arial" w:hAnsi="Arial" w:cs="Arial"/>
+          <w:sz w:val="24"/>
+          <w:szCs w:val="24"/>
+        </w:rPr>
+        <w:t xml:space="preserve">VENDEDOR (Nome, Sexo, RG, </w:t>
+      </w:r>
+      <w:r>
+        <w:rPr>
+          <w:rFonts w:ascii="Arial" w:hAnsi="Arial" w:cs="Arial"/>
+          <w:sz w:val="24"/>
+          <w:szCs w:val="24"/>
+          <w:u w:val="single"/>
+        </w:rPr>
+        <w:t>CPF</w:t>
+      </w:r>
+      <w:r>
+        <w:rPr>
+          <w:rFonts w:ascii="Arial" w:hAnsi="Arial" w:cs="Arial"/>
+          <w:sz w:val="24"/>
+          <w:szCs w:val="24"/>
+        </w:rPr>
+        <w:t>, Salário, Nascimento, CNH, Código,</w:t>
+      </w:r>
+      <w:r>
+        <w:rPr>
+          <w:rFonts w:ascii="Arial" w:hAnsi="Arial" w:cs="Arial"/>
+          <w:sz w:val="24"/>
+          <w:szCs w:val="24"/>
+        </w:rPr>
+        <w:t xml:space="preserve"> </w:t>
+      </w:r>
+      <w:proofErr w:type="spellStart"/>
+      <w:r>
+        <w:rPr>
+          <w:rFonts w:ascii="Arial" w:hAnsi="Arial" w:cs="Arial"/>
+          <w:sz w:val="24"/>
+          <w:szCs w:val="24"/>
+        </w:rPr>
+        <w:t>CPF</w:t>
+      </w:r>
+      <w:r>
+        <w:rPr>
+          <w:rFonts w:ascii="Arial" w:hAnsi="Arial" w:cs="Arial"/>
+          <w:sz w:val="24"/>
+          <w:szCs w:val="24"/>
+        </w:rPr>
+        <w:t>Supervisor</w:t>
+      </w:r>
+      <w:proofErr w:type="spellEnd"/>
+      <w:r>
+        <w:rPr>
+          <w:rFonts w:ascii="Arial" w:hAnsi="Arial" w:cs="Arial"/>
+          <w:sz w:val="24"/>
+          <w:szCs w:val="24"/>
+        </w:rPr>
+        <w:t>, Volume);</w:t>
+      </w:r>
+    </w:p>
+    <w:p>
+      <w:pPr>
+        <w:spacing w:line="360" w:lineRule="auto"/>
+        <w:rPr>
+          <w:rFonts w:ascii="Arial" w:hAnsi="Arial" w:cs="Arial"/>
+          <w:sz w:val="24"/>
+          <w:szCs w:val="24"/>
+        </w:rPr>
+      </w:pPr>
+      <w:r>
+        <w:rPr>
+          <w:rFonts w:ascii="Arial" w:hAnsi="Arial" w:cs="Arial"/>
+          <w:sz w:val="24"/>
+          <w:szCs w:val="24"/>
+        </w:rPr>
+        <w:t xml:space="preserve">SECRETÁRIO (Nome, Sexo, RG, </w:t>
+      </w:r>
+      <w:r>
+        <w:rPr>
+          <w:rFonts w:ascii="Arial" w:hAnsi="Arial" w:cs="Arial"/>
+          <w:sz w:val="24"/>
+          <w:szCs w:val="24"/>
+          <w:u w:val="single"/>
+        </w:rPr>
+        <w:t>CPF</w:t>
+      </w:r>
+      <w:r>
+        <w:rPr>
+          <w:rFonts w:ascii="Arial" w:hAnsi="Arial" w:cs="Arial"/>
+          <w:sz w:val="24"/>
+          <w:szCs w:val="24"/>
+        </w:rPr>
+        <w:t>, Salário, Nascimento);</w:t>
+      </w:r>
+    </w:p>
+    <w:p>
+      <w:pPr>
+        <w:spacing w:line="360" w:lineRule="auto"/>
+        <w:rPr>
+          <w:rFonts w:ascii="Arial" w:hAnsi="Arial" w:cs="Arial"/>
+          <w:sz w:val="24"/>
+          <w:szCs w:val="24"/>
+        </w:rPr>
+      </w:pPr>
+      <w:r>
+        <w:rPr>
+          <w:rFonts w:ascii="Arial" w:hAnsi="Arial" w:cs="Arial"/>
+          <w:sz w:val="24"/>
+          <w:szCs w:val="24"/>
+        </w:rPr>
+        <w:t xml:space="preserve">ESTOQUISTA (Nome, Sexo, RG, </w:t>
+      </w:r>
+      <w:r>
+        <w:rPr>
+          <w:rFonts w:ascii="Arial" w:hAnsi="Arial" w:cs="Arial"/>
+          <w:sz w:val="24"/>
+          <w:szCs w:val="24"/>
+          <w:u w:val="single"/>
+        </w:rPr>
+        <w:t>CPF</w:t>
+      </w:r>
+      <w:r>
+        <w:rPr>
+          <w:rFonts w:ascii="Arial" w:hAnsi="Arial" w:cs="Arial"/>
+          <w:sz w:val="24"/>
+          <w:szCs w:val="24"/>
+        </w:rPr>
+        <w:t>, Salário, Nascimento);</w:t>
+      </w:r>
+    </w:p>
+    <w:p>
+      <w:pPr>
+        <w:spacing w:line="360" w:lineRule="auto"/>
+        <w:rPr>
+          <w:rFonts w:ascii="Arial" w:hAnsi="Arial" w:cs="Arial"/>
+          <w:sz w:val="24"/>
+          <w:szCs w:val="24"/>
+        </w:rPr>
+      </w:pPr>
+      <w:r>
+        <w:rPr>
+          <w:rFonts w:ascii="Arial" w:hAnsi="Arial" w:cs="Arial"/>
+          <w:sz w:val="24"/>
+          <w:szCs w:val="24"/>
+        </w:rPr>
+        <w:t xml:space="preserve">ENTREGADOR (Nome, Sexo, RG, </w:t>
+      </w:r>
+      <w:r>
+        <w:rPr>
+          <w:rFonts w:ascii="Arial" w:hAnsi="Arial" w:cs="Arial"/>
+          <w:sz w:val="24"/>
+          <w:szCs w:val="24"/>
+          <w:u w:val="single"/>
+        </w:rPr>
+        <w:t>CPF</w:t>
+      </w:r>
+      <w:r>
+        <w:rPr>
+          <w:rFonts w:ascii="Arial" w:hAnsi="Arial" w:cs="Arial"/>
+          <w:sz w:val="24"/>
+          <w:szCs w:val="24"/>
+        </w:rPr>
+        <w:t>, Salário, Nascimento, CNH);</w:t>
+      </w:r>
+    </w:p>
+    <w:p>
+      <w:pPr>
+        <w:spacing w:line="360" w:lineRule="auto"/>
+        <w:rPr>
+          <w:rFonts w:ascii="Arial" w:hAnsi="Arial" w:cs="Arial"/>
+          <w:sz w:val="24"/>
+          <w:szCs w:val="24"/>
+        </w:rPr>
+      </w:pPr>
+      <w:r>
+        <w:rPr>
+          <w:rFonts w:ascii="Arial" w:hAnsi="Arial" w:cs="Arial"/>
+          <w:sz w:val="24"/>
+          <w:szCs w:val="24"/>
+        </w:rPr>
+        <w:t>CAMINHÃO (</w:t>
+      </w:r>
+      <w:r>
+        <w:rPr>
+          <w:rFonts w:ascii="Arial" w:hAnsi="Arial" w:cs="Arial"/>
+          <w:sz w:val="24"/>
+          <w:szCs w:val="24"/>
+          <w:u w:val="single"/>
+        </w:rPr>
+        <w:t>Placa</w:t>
+      </w:r>
+      <w:r>
+        <w:rPr>
+          <w:rFonts w:ascii="Arial" w:hAnsi="Arial" w:cs="Arial"/>
+          <w:sz w:val="24"/>
+          <w:szCs w:val="24"/>
+        </w:rPr>
+        <w:t>, Modelo, Montadora, Categoria);</w:t>
+      </w:r>
+    </w:p>
+    <w:p>
+      <w:pPr>
+        <w:spacing w:line="360" w:lineRule="auto"/>
+        <w:rPr>
+          <w:rFonts w:ascii="Arial" w:hAnsi="Arial" w:cs="Arial"/>
+          <w:sz w:val="24"/>
+          <w:szCs w:val="24"/>
+        </w:rPr>
+      </w:pPr>
+      <w:r>
+        <w:rPr>
+          <w:rFonts w:ascii="Arial" w:hAnsi="Arial" w:cs="Arial"/>
+          <w:sz w:val="24"/>
+          <w:szCs w:val="24"/>
+        </w:rPr>
+        <w:t>VENDA (</w:t>
+      </w:r>
+      <w:r>
+        <w:rPr>
+          <w:rFonts w:ascii="Arial" w:hAnsi="Arial" w:cs="Arial"/>
+          <w:sz w:val="24"/>
+          <w:szCs w:val="24"/>
+          <w:u w:val="single"/>
+        </w:rPr>
+        <w:t>Código</w:t>
+      </w:r>
+      <w:r>
+        <w:rPr>
+          <w:rFonts w:ascii="Arial" w:hAnsi="Arial" w:cs="Arial"/>
+          <w:sz w:val="24"/>
+          <w:szCs w:val="24"/>
+        </w:rPr>
+        <w:t xml:space="preserve">, Hora, Cidade, Data, ValorTotal, </w:t>
+      </w:r>
+      <w:proofErr w:type="spellStart"/>
+      <w:r>
+        <w:rPr>
+          <w:rFonts w:ascii="Arial" w:hAnsi="Arial" w:cs="Arial"/>
+          <w:sz w:val="24"/>
+          <w:szCs w:val="24"/>
+        </w:rPr>
+        <w:t>CPFVendedor</w:t>
+      </w:r>
+      <w:proofErr w:type="spellEnd"/>
+      <w:r>
+        <w:rPr>
+          <w:rFonts w:ascii="Arial" w:hAnsi="Arial" w:cs="Arial"/>
+          <w:sz w:val="24"/>
+          <w:szCs w:val="24"/>
+        </w:rPr>
+        <w:t xml:space="preserve">, Comissão, </w:t>
+      </w:r>
+      <w:proofErr w:type="spellStart"/>
+      <w:r>
+        <w:rPr>
+          <w:rFonts w:ascii="Arial" w:hAnsi="Arial" w:cs="Arial"/>
+          <w:sz w:val="24"/>
+          <w:szCs w:val="24"/>
+        </w:rPr>
+        <w:t>CPFSecretário</w:t>
+      </w:r>
+      <w:proofErr w:type="spellEnd"/>
+      <w:r>
+        <w:rPr>
+          <w:rFonts w:ascii="Arial" w:hAnsi="Arial" w:cs="Arial"/>
+          <w:sz w:val="24"/>
+          <w:szCs w:val="24"/>
+        </w:rPr>
+        <w:t xml:space="preserve">, </w:t>
+      </w:r>
+      <w:proofErr w:type="spellStart"/>
+      <w:r>
+        <w:rPr>
+          <w:rFonts w:ascii="Arial" w:hAnsi="Arial" w:cs="Arial"/>
+          <w:sz w:val="24"/>
+          <w:szCs w:val="24"/>
+        </w:rPr>
+        <w:t>CPF</w:t>
+      </w:r>
+      <w:r>
+        <w:rPr>
+          <w:rFonts w:ascii="Arial" w:hAnsi="Arial" w:cs="Arial"/>
+          <w:sz w:val="24"/>
+          <w:szCs w:val="24"/>
+        </w:rPr>
+        <w:t>Cliente</w:t>
+      </w:r>
+      <w:proofErr w:type="spellEnd"/>
+      <w:r>
+        <w:rPr>
+          <w:rFonts w:ascii="Arial" w:hAnsi="Arial" w:cs="Arial"/>
+          <w:sz w:val="24"/>
+          <w:szCs w:val="24"/>
+        </w:rPr>
+        <w:t>);</w:t>
+      </w:r>
+    </w:p>
+    <w:p>
+      <w:pPr>
+        <w:spacing w:line="360" w:lineRule="auto"/>
+        <w:rPr>
+          <w:rFonts w:ascii="Arial" w:hAnsi="Arial" w:cs="Arial"/>
+          <w:sz w:val="24"/>
+          <w:szCs w:val="24"/>
+        </w:rPr>
+      </w:pPr>
+      <w:r>
+        <w:rPr>
+          <w:rFonts w:ascii="Arial" w:hAnsi="Arial" w:cs="Arial"/>
+          <w:sz w:val="24"/>
+          <w:szCs w:val="24"/>
+        </w:rPr>
+        <w:t xml:space="preserve">MERCADORIA (Preço, </w:t>
+      </w:r>
+      <w:r>
+        <w:rPr>
+          <w:rFonts w:ascii="Arial" w:hAnsi="Arial" w:cs="Arial"/>
+          <w:sz w:val="24"/>
+          <w:szCs w:val="24"/>
+          <w:u w:val="single"/>
+        </w:rPr>
+        <w:t>Código</w:t>
+      </w:r>
+      <w:r>
+        <w:rPr>
+          <w:rFonts w:ascii="Arial" w:hAnsi="Arial" w:cs="Arial"/>
+          <w:sz w:val="24"/>
+          <w:szCs w:val="24"/>
+        </w:rPr>
+        <w:t>, Tipo, Nome);</w:t>
+      </w:r>
+    </w:p>
+    <w:p>
+      <w:pPr>
+        <w:spacing w:line="360" w:lineRule="auto"/>
+        <w:rPr>
+          <w:rFonts w:ascii="Arial" w:hAnsi="Arial" w:cs="Arial"/>
+          <w:sz w:val="24"/>
+          <w:szCs w:val="24"/>
+        </w:rPr>
+      </w:pPr>
+      <w:r>
+        <w:rPr>
+          <w:rFonts w:ascii="Arial" w:hAnsi="Arial" w:cs="Arial"/>
+          <w:sz w:val="24"/>
+          <w:szCs w:val="24"/>
+        </w:rPr>
+        <w:t>CLIENTE (NomeE</w:t>
+      </w:r>
+      <w:r>
+        <w:rPr>
+          <w:rFonts w:ascii="Arial" w:hAnsi="Arial" w:cs="Arial"/>
+          <w:sz w:val="24"/>
+          <w:szCs w:val="24"/>
+        </w:rPr>
+        <w:t xml:space="preserve">stabelecimento, </w:t>
+      </w:r>
+      <w:r>
+        <w:rPr>
+          <w:rFonts w:ascii="Arial" w:hAnsi="Arial" w:cs="Arial"/>
+          <w:sz w:val="24"/>
+          <w:szCs w:val="24"/>
+          <w:u w:val="single"/>
+        </w:rPr>
+        <w:t>CPF</w:t>
+      </w:r>
+      <w:r>
+        <w:rPr>
+          <w:rFonts w:ascii="Arial" w:hAnsi="Arial" w:cs="Arial"/>
+          <w:sz w:val="24"/>
+          <w:szCs w:val="24"/>
+        </w:rPr>
+        <w:t>, Rua, Bairro, Cidade);</w:t>
+      </w:r>
+    </w:p>
+    <w:p>
+      <w:pPr>
+        <w:spacing w:line="360" w:lineRule="auto"/>
+        <w:rPr>
+          <w:rFonts w:ascii="Arial" w:hAnsi="Arial" w:cs="Arial"/>
+          <w:sz w:val="24"/>
+          <w:szCs w:val="24"/>
+        </w:rPr>
+      </w:pPr>
+      <w:r>
+        <w:rPr>
+          <w:rFonts w:ascii="Arial" w:hAnsi="Arial" w:cs="Arial"/>
+          <w:sz w:val="24"/>
+          <w:szCs w:val="24"/>
+        </w:rPr>
+        <w:t xml:space="preserve">TEM_MERCADORIA </w:t>
+      </w:r>
+      <w:r>
+        <w:rPr>
+          <w:rFonts w:ascii="Arial" w:hAnsi="Arial" w:cs="Arial"/>
+          <w:sz w:val="24"/>
+          <w:szCs w:val="24"/>
+          <w:u w:val="single"/>
+        </w:rPr>
+        <w:t>(</w:t>
+      </w:r>
+      <w:proofErr w:type="spellStart"/>
+      <w:r>
+        <w:rPr>
+          <w:rFonts w:ascii="Arial" w:hAnsi="Arial" w:cs="Arial"/>
+          <w:sz w:val="24"/>
+          <w:szCs w:val="24"/>
+          <w:u w:val="single"/>
+        </w:rPr>
+        <w:t>Cod</w:t>
+      </w:r>
+      <w:r>
+        <w:rPr>
+          <w:rFonts w:ascii="Arial" w:hAnsi="Arial" w:cs="Arial"/>
+          <w:sz w:val="24"/>
+          <w:szCs w:val="24"/>
+          <w:u w:val="single"/>
+        </w:rPr>
+        <w:t>Venda</w:t>
+      </w:r>
+      <w:proofErr w:type="spellEnd"/>
+      <w:r>
+        <w:rPr>
+          <w:rFonts w:ascii="Arial" w:hAnsi="Arial" w:cs="Arial"/>
+          <w:sz w:val="24"/>
+          <w:szCs w:val="24"/>
+        </w:rPr>
+        <w:t xml:space="preserve">, </w:t>
+      </w:r>
+      <w:proofErr w:type="spellStart"/>
+      <w:r>
+        <w:rPr>
+          <w:rFonts w:ascii="Arial" w:hAnsi="Arial" w:cs="Arial"/>
+          <w:sz w:val="24"/>
+          <w:szCs w:val="24"/>
+          <w:u w:val="single"/>
+        </w:rPr>
+        <w:t>CodMercadoria</w:t>
+      </w:r>
+      <w:proofErr w:type="spellEnd"/>
+      <w:r>
+        <w:rPr>
+          <w:rFonts w:ascii="Arial" w:hAnsi="Arial" w:cs="Arial"/>
+          <w:sz w:val="24"/>
+          <w:szCs w:val="24"/>
+          <w:u w:val="single"/>
+        </w:rPr>
+        <w:t>,</w:t>
+      </w:r>
+      <w:r>
+        <w:rPr>
+          <w:rFonts w:ascii="Arial" w:hAnsi="Arial" w:cs="Arial"/>
+          <w:sz w:val="24"/>
+          <w:szCs w:val="24"/>
+        </w:rPr>
+        <w:t xml:space="preserve"> Quantidade, </w:t>
+      </w:r>
+      <w:proofErr w:type="spellStart"/>
+      <w:r>
+        <w:rPr>
+          <w:rFonts w:ascii="Arial" w:hAnsi="Arial" w:cs="Arial"/>
+          <w:sz w:val="24"/>
+          <w:szCs w:val="24"/>
+        </w:rPr>
+        <w:t>PreçoU</w:t>
+      </w:r>
+      <w:r>
+        <w:rPr>
+          <w:rFonts w:ascii="Arial" w:hAnsi="Arial" w:cs="Arial"/>
+          <w:sz w:val="24"/>
+          <w:szCs w:val="24"/>
+        </w:rPr>
+        <w:t>nitário</w:t>
+      </w:r>
+      <w:proofErr w:type="spellEnd"/>
+      <w:r>
+        <w:rPr>
+          <w:rFonts w:ascii="Arial" w:hAnsi="Arial" w:cs="Arial"/>
+          <w:sz w:val="24"/>
+          <w:szCs w:val="24"/>
+        </w:rPr>
+        <w:t>);</w:t>
+      </w:r>
+    </w:p>
+    <w:p>
+      <w:pPr>
+        <w:spacing w:line="360" w:lineRule="auto"/>
+        <w:rPr>
+          <w:rFonts w:ascii="Arial" w:hAnsi="Arial" w:cs="Arial"/>
+          <w:sz w:val="24"/>
+          <w:szCs w:val="24"/>
+        </w:rPr>
+      </w:pPr>
+      <w:r>
+        <w:rPr>
+          <w:rFonts w:ascii="Arial" w:hAnsi="Arial" w:cs="Arial"/>
+          <w:sz w:val="24"/>
+          <w:szCs w:val="24"/>
+        </w:rPr>
+        <w:t>CONTROLA_MERCADORIA (</w:t>
+      </w:r>
+      <w:proofErr w:type="spellStart"/>
+      <w:r>
+        <w:rPr>
+          <w:rFonts w:ascii="Arial" w:hAnsi="Arial" w:cs="Arial"/>
+          <w:sz w:val="24"/>
+          <w:szCs w:val="24"/>
+          <w:u w:val="single"/>
+        </w:rPr>
+        <w:t>CPF</w:t>
+      </w:r>
+      <w:r>
+        <w:rPr>
+          <w:rFonts w:ascii="Arial" w:hAnsi="Arial" w:cs="Arial"/>
+          <w:sz w:val="24"/>
+          <w:szCs w:val="24"/>
+          <w:u w:val="single"/>
+        </w:rPr>
+        <w:t>Estoquista</w:t>
+      </w:r>
+      <w:proofErr w:type="spellEnd"/>
+      <w:r>
+        <w:rPr>
+          <w:rFonts w:ascii="Arial" w:hAnsi="Arial" w:cs="Arial"/>
+          <w:sz w:val="24"/>
+          <w:szCs w:val="24"/>
+          <w:u w:val="single"/>
+        </w:rPr>
+        <w:t xml:space="preserve">, </w:t>
+      </w:r>
+      <w:proofErr w:type="spellStart"/>
+      <w:r>
+        <w:rPr>
+          <w:rFonts w:ascii="Arial" w:hAnsi="Arial" w:cs="Arial"/>
+          <w:sz w:val="24"/>
+          <w:szCs w:val="24"/>
+          <w:u w:val="single"/>
+        </w:rPr>
+        <w:t>CodMercadoria</w:t>
+      </w:r>
+      <w:proofErr w:type="spellEnd"/>
+      <w:r>
+        <w:rPr>
+          <w:rFonts w:ascii="Arial" w:hAnsi="Arial" w:cs="Arial"/>
+          <w:sz w:val="24"/>
+          <w:szCs w:val="24"/>
+        </w:rPr>
+        <w:t>, Quantidade);</w:t>
+      </w:r>
+    </w:p>
+    <w:p>
+      <w:pPr>
+        <w:spacing w:line="360" w:lineRule="auto"/>
+        <w:rPr>
+          <w:rFonts w:ascii="Arial" w:hAnsi="Arial" w:cs="Arial"/>
+          <w:sz w:val="24"/>
+          <w:szCs w:val="24"/>
+          <w:u w:val="single"/>
+        </w:rPr>
+      </w:pPr>
+      <w:r>
+        <w:rPr>
+          <w:rFonts w:ascii="Arial" w:hAnsi="Arial" w:cs="Arial"/>
+          <w:sz w:val="24"/>
+          <w:szCs w:val="24"/>
+        </w:rPr>
+        <w:t>ENTREGA_MERCADORIA (</w:t>
+      </w:r>
+      <w:proofErr w:type="spellStart"/>
+      <w:r>
+        <w:rPr>
+          <w:rFonts w:ascii="Arial" w:hAnsi="Arial" w:cs="Arial"/>
+          <w:sz w:val="24"/>
+          <w:szCs w:val="24"/>
+          <w:u w:val="single"/>
+        </w:rPr>
+        <w:t>CPF</w:t>
+      </w:r>
+      <w:r>
+        <w:rPr>
+          <w:rFonts w:ascii="Arial" w:hAnsi="Arial" w:cs="Arial"/>
+          <w:sz w:val="24"/>
+          <w:szCs w:val="24"/>
+          <w:u w:val="single"/>
+        </w:rPr>
+        <w:t>Entregador</w:t>
+      </w:r>
+      <w:proofErr w:type="spellEnd"/>
+      <w:r>
+        <w:rPr>
+          <w:rFonts w:ascii="Arial" w:hAnsi="Arial" w:cs="Arial"/>
+          <w:sz w:val="24"/>
+          <w:szCs w:val="24"/>
+        </w:rPr>
+        <w:t>,</w:t>
+      </w:r>
+      <w:r>
+        <w:rPr>
+          <w:rFonts w:ascii="Arial" w:hAnsi="Arial" w:cs="Arial"/>
+          <w:sz w:val="24"/>
+          <w:szCs w:val="24"/>
+          <w:u w:val="single"/>
+        </w:rPr>
+        <w:t xml:space="preserve"> </w:t>
+      </w:r>
+      <w:proofErr w:type="spellStart"/>
+      <w:r>
+        <w:rPr>
+          <w:rFonts w:ascii="Arial" w:hAnsi="Arial" w:cs="Arial"/>
+          <w:sz w:val="24"/>
+          <w:szCs w:val="24"/>
+          <w:u w:val="single"/>
+        </w:rPr>
+        <w:t>CodMercadoria</w:t>
+      </w:r>
+      <w:proofErr w:type="spellEnd"/>
+      <w:r>
+        <w:rPr>
+          <w:rFonts w:ascii="Arial" w:hAnsi="Arial" w:cs="Arial"/>
+          <w:sz w:val="24"/>
+          <w:szCs w:val="24"/>
+          <w:u w:val="single"/>
+        </w:rPr>
+        <w:t>);</w:t>
+      </w:r>
+    </w:p>
+    <w:p>
+      <w:pPr>
+        <w:spacing w:line="360" w:lineRule="auto"/>
+        <w:rPr>
+          <w:rFonts w:ascii="Arial" w:hAnsi="Arial" w:cs="Arial"/>
+          <w:sz w:val="24"/>
+          <w:szCs w:val="24"/>
+        </w:rPr>
+      </w:pPr>
+      <w:r>
+        <w:rPr>
+          <w:rFonts w:ascii="Arial" w:hAnsi="Arial" w:cs="Arial"/>
+          <w:sz w:val="24"/>
+          <w:szCs w:val="24"/>
+        </w:rPr>
+        <w:t>USA_CAMINHÃO (</w:t>
+      </w:r>
+      <w:proofErr w:type="spellStart"/>
+      <w:r>
+        <w:rPr>
+          <w:rFonts w:ascii="Arial" w:hAnsi="Arial" w:cs="Arial"/>
+          <w:sz w:val="24"/>
+          <w:szCs w:val="24"/>
+          <w:u w:val="single"/>
+        </w:rPr>
+        <w:t>PlacaCaminhão</w:t>
+      </w:r>
+      <w:proofErr w:type="spellEnd"/>
+      <w:r>
+        <w:rPr>
+          <w:rFonts w:ascii="Arial" w:hAnsi="Arial" w:cs="Arial"/>
+          <w:sz w:val="24"/>
+          <w:szCs w:val="24"/>
+        </w:rPr>
+        <w:t xml:space="preserve">, </w:t>
+      </w:r>
+      <w:proofErr w:type="spellStart"/>
+      <w:r>
+        <w:rPr>
+          <w:rFonts w:ascii="Arial" w:hAnsi="Arial" w:cs="Arial"/>
+          <w:sz w:val="24"/>
+          <w:szCs w:val="24"/>
+          <w:u w:val="single"/>
+        </w:rPr>
+        <w:t>CPF</w:t>
+      </w:r>
+      <w:r>
+        <w:rPr>
+          <w:rFonts w:ascii="Arial" w:hAnsi="Arial" w:cs="Arial"/>
+          <w:sz w:val="24"/>
+          <w:szCs w:val="24"/>
+          <w:u w:val="single"/>
+        </w:rPr>
+        <w:t>Entregador</w:t>
+      </w:r>
+      <w:proofErr w:type="spellEnd"/>
+      <w:r>
+        <w:rPr>
+          <w:rFonts w:ascii="Arial" w:hAnsi="Arial" w:cs="Arial"/>
+          <w:sz w:val="24"/>
+          <w:szCs w:val="24"/>
+        </w:rPr>
+        <w:t>);</w:t>
+      </w:r>
       <w:bookmarkStart w:id="0" w:name="_GoBack"/>
       <w:bookmarkEnd w:id="0"/>
     </w:p>
@@ -6210,19 +6762,310 @@
         <w:spacing w:line="360" w:lineRule="auto"/>
         <w:rPr>
           <w:rFonts w:ascii="Arial" w:hAnsi="Arial" w:cs="Arial"/>
-          <w:b/>
-          <w:sz w:val="28"/>
-          <w:szCs w:val="28"/>
-        </w:rPr>
-      </w:pPr>
-      <w:r>
-        <w:rPr>
-          <w:rFonts w:ascii="Arial" w:hAnsi="Arial" w:cs="Arial"/>
-          <w:b/>
-          <w:sz w:val="28"/>
-          <w:szCs w:val="28"/>
-        </w:rPr>
-        <w:t>Esquema lógico</w:t>
+          <w:sz w:val="24"/>
+          <w:szCs w:val="24"/>
+        </w:rPr>
+      </w:pPr>
+      <w:r>
+        <w:rPr>
+          <w:rFonts w:ascii="Arial" w:hAnsi="Arial" w:cs="Arial"/>
+          <w:sz w:val="24"/>
+          <w:szCs w:val="24"/>
+        </w:rPr>
+        <w:t>INFORMA_ESTOQUISTA (</w:t>
+      </w:r>
+      <w:proofErr w:type="spellStart"/>
+      <w:r>
+        <w:rPr>
+          <w:rFonts w:ascii="Arial" w:hAnsi="Arial" w:cs="Arial"/>
+          <w:sz w:val="24"/>
+          <w:szCs w:val="24"/>
+          <w:u w:val="single"/>
+        </w:rPr>
+        <w:t>CPF</w:t>
+      </w:r>
+      <w:r>
+        <w:rPr>
+          <w:rFonts w:ascii="Arial" w:hAnsi="Arial" w:cs="Arial"/>
+          <w:sz w:val="24"/>
+          <w:szCs w:val="24"/>
+          <w:u w:val="single"/>
+        </w:rPr>
+        <w:t>Secretário</w:t>
+      </w:r>
+      <w:proofErr w:type="spellEnd"/>
+      <w:r>
+        <w:rPr>
+          <w:rFonts w:ascii="Arial" w:hAnsi="Arial" w:cs="Arial"/>
+          <w:sz w:val="24"/>
+          <w:szCs w:val="24"/>
+        </w:rPr>
+        <w:t xml:space="preserve">, </w:t>
+      </w:r>
+      <w:proofErr w:type="spellStart"/>
+      <w:r>
+        <w:rPr>
+          <w:rFonts w:ascii="Arial" w:hAnsi="Arial" w:cs="Arial"/>
+          <w:sz w:val="24"/>
+          <w:szCs w:val="24"/>
+          <w:u w:val="single"/>
+        </w:rPr>
+        <w:t>CPF</w:t>
+      </w:r>
+      <w:r>
+        <w:rPr>
+          <w:rFonts w:ascii="Arial" w:hAnsi="Arial" w:cs="Arial"/>
+          <w:sz w:val="24"/>
+          <w:szCs w:val="24"/>
+          <w:u w:val="single"/>
+        </w:rPr>
+        <w:t>Estoquista</w:t>
+      </w:r>
+      <w:proofErr w:type="spellEnd"/>
+      <w:r>
+        <w:rPr>
+          <w:rFonts w:ascii="Arial" w:hAnsi="Arial" w:cs="Arial"/>
+          <w:sz w:val="24"/>
+          <w:szCs w:val="24"/>
+        </w:rPr>
+        <w:t>);</w:t>
+      </w:r>
+    </w:p>
+    <w:p>
+      <w:pPr>
+        <w:spacing w:line="360" w:lineRule="auto"/>
+        <w:rPr>
+          <w:rFonts w:ascii="Arial" w:hAnsi="Arial" w:cs="Arial"/>
+          <w:sz w:val="24"/>
+          <w:szCs w:val="24"/>
+        </w:rPr>
+      </w:pPr>
+      <w:r>
+        <w:rPr>
+          <w:rFonts w:ascii="Arial" w:hAnsi="Arial" w:cs="Arial"/>
+          <w:sz w:val="24"/>
+          <w:szCs w:val="24"/>
+        </w:rPr>
+        <w:t>INFORMA_ENTREGADOR (</w:t>
+      </w:r>
+      <w:proofErr w:type="spellStart"/>
+      <w:r>
+        <w:rPr>
+          <w:rFonts w:ascii="Arial" w:hAnsi="Arial" w:cs="Arial"/>
+          <w:sz w:val="24"/>
+          <w:szCs w:val="24"/>
+          <w:u w:val="single"/>
+        </w:rPr>
+        <w:t>CPF</w:t>
+      </w:r>
+      <w:r>
+        <w:rPr>
+          <w:rFonts w:ascii="Arial" w:hAnsi="Arial" w:cs="Arial"/>
+          <w:sz w:val="24"/>
+          <w:szCs w:val="24"/>
+          <w:u w:val="single"/>
+        </w:rPr>
+        <w:t>Estoquista</w:t>
+      </w:r>
+      <w:proofErr w:type="spellEnd"/>
+      <w:r>
+        <w:rPr>
+          <w:rFonts w:ascii="Arial" w:hAnsi="Arial" w:cs="Arial"/>
+          <w:sz w:val="24"/>
+          <w:szCs w:val="24"/>
+        </w:rPr>
+        <w:t xml:space="preserve">, </w:t>
+      </w:r>
+      <w:proofErr w:type="spellStart"/>
+      <w:r>
+        <w:rPr>
+          <w:rFonts w:ascii="Arial" w:hAnsi="Arial" w:cs="Arial"/>
+          <w:sz w:val="24"/>
+          <w:szCs w:val="24"/>
+          <w:u w:val="single"/>
+        </w:rPr>
+        <w:t>CPF</w:t>
+      </w:r>
+      <w:r>
+        <w:rPr>
+          <w:rFonts w:ascii="Arial" w:hAnsi="Arial" w:cs="Arial"/>
+          <w:sz w:val="24"/>
+          <w:szCs w:val="24"/>
+          <w:u w:val="single"/>
+        </w:rPr>
+        <w:t>Entregador</w:t>
+      </w:r>
+      <w:proofErr w:type="spellEnd"/>
+      <w:r>
+        <w:rPr>
+          <w:rFonts w:ascii="Arial" w:hAnsi="Arial" w:cs="Arial"/>
+          <w:sz w:val="24"/>
+          <w:szCs w:val="24"/>
+        </w:rPr>
+        <w:t>);</w:t>
+      </w:r>
+    </w:p>
+    <w:p>
+      <w:pPr>
+        <w:spacing w:line="360" w:lineRule="auto"/>
+        <w:rPr>
+          <w:rFonts w:ascii="Arial" w:hAnsi="Arial" w:cs="Arial"/>
+          <w:sz w:val="24"/>
+          <w:szCs w:val="24"/>
+        </w:rPr>
+      </w:pPr>
+      <w:r>
+        <w:rPr>
+          <w:rFonts w:ascii="Arial" w:hAnsi="Arial" w:cs="Arial"/>
+          <w:sz w:val="24"/>
+          <w:szCs w:val="24"/>
+        </w:rPr>
+        <w:t>TELEFONE_FUNCIONÁRIO (</w:t>
+      </w:r>
+      <w:proofErr w:type="spellStart"/>
+      <w:r>
+        <w:rPr>
+          <w:rFonts w:ascii="Arial" w:hAnsi="Arial" w:cs="Arial"/>
+          <w:sz w:val="24"/>
+          <w:szCs w:val="24"/>
+          <w:u w:val="single"/>
+        </w:rPr>
+        <w:t>CPFFuncionário</w:t>
+      </w:r>
+      <w:proofErr w:type="spellEnd"/>
+      <w:r>
+        <w:rPr>
+          <w:rFonts w:ascii="Arial" w:hAnsi="Arial" w:cs="Arial"/>
+          <w:sz w:val="24"/>
+          <w:szCs w:val="24"/>
+        </w:rPr>
+        <w:t xml:space="preserve">, </w:t>
+      </w:r>
+      <w:r>
+        <w:rPr>
+          <w:rFonts w:ascii="Arial" w:hAnsi="Arial" w:cs="Arial"/>
+          <w:sz w:val="24"/>
+          <w:szCs w:val="24"/>
+          <w:u w:val="single"/>
+        </w:rPr>
+        <w:t>Telefone</w:t>
+      </w:r>
+      <w:r>
+        <w:rPr>
+          <w:rFonts w:ascii="Arial" w:hAnsi="Arial" w:cs="Arial"/>
+          <w:sz w:val="24"/>
+          <w:szCs w:val="24"/>
+        </w:rPr>
+        <w:t>);</w:t>
+      </w:r>
+    </w:p>
+    <w:p>
+      <w:pPr>
+        <w:spacing w:line="360" w:lineRule="auto"/>
+        <w:rPr>
+          <w:rFonts w:ascii="Arial" w:hAnsi="Arial" w:cs="Arial"/>
+          <w:sz w:val="24"/>
+          <w:szCs w:val="24"/>
+        </w:rPr>
+      </w:pPr>
+      <w:r>
+        <w:rPr>
+          <w:rFonts w:ascii="Arial" w:hAnsi="Arial" w:cs="Arial"/>
+          <w:sz w:val="24"/>
+          <w:szCs w:val="24"/>
+        </w:rPr>
+        <w:t>CIDADES_VENDEDOR (</w:t>
+      </w:r>
+      <w:proofErr w:type="spellStart"/>
+      <w:r>
+        <w:rPr>
+          <w:rFonts w:ascii="Arial" w:hAnsi="Arial" w:cs="Arial"/>
+          <w:sz w:val="24"/>
+          <w:szCs w:val="24"/>
+          <w:u w:val="single"/>
+        </w:rPr>
+        <w:t>CodVendedor</w:t>
+      </w:r>
+      <w:proofErr w:type="spellEnd"/>
+      <w:r>
+        <w:rPr>
+          <w:rFonts w:ascii="Arial" w:hAnsi="Arial" w:cs="Arial"/>
+          <w:sz w:val="24"/>
+          <w:szCs w:val="24"/>
+        </w:rPr>
+        <w:t xml:space="preserve">, </w:t>
+      </w:r>
+      <w:r>
+        <w:rPr>
+          <w:rFonts w:ascii="Arial" w:hAnsi="Arial" w:cs="Arial"/>
+          <w:sz w:val="24"/>
+          <w:szCs w:val="24"/>
+          <w:u w:val="single"/>
+        </w:rPr>
+        <w:t>Cidade</w:t>
+      </w:r>
+      <w:r>
+        <w:rPr>
+          <w:rFonts w:ascii="Arial" w:hAnsi="Arial" w:cs="Arial"/>
+          <w:sz w:val="24"/>
+          <w:szCs w:val="24"/>
+        </w:rPr>
+        <w:t>);</w:t>
+      </w:r>
+    </w:p>
+    <w:p>
+      <w:pPr>
+        <w:spacing w:line="360" w:lineRule="auto"/>
+        <w:rPr>
+          <w:rFonts w:ascii="Arial" w:hAnsi="Arial" w:cs="Arial"/>
+          <w:sz w:val="24"/>
+          <w:szCs w:val="24"/>
+        </w:rPr>
+      </w:pPr>
+      <w:r>
+        <w:rPr>
+          <w:rFonts w:ascii="Arial" w:hAnsi="Arial" w:cs="Arial"/>
+          <w:sz w:val="24"/>
+          <w:szCs w:val="24"/>
+        </w:rPr>
+        <w:t>TELEFONE_CLIENTE (</w:t>
+      </w:r>
+      <w:proofErr w:type="spellStart"/>
+      <w:r>
+        <w:rPr>
+          <w:rFonts w:ascii="Arial" w:hAnsi="Arial" w:cs="Arial"/>
+          <w:sz w:val="24"/>
+          <w:szCs w:val="24"/>
+          <w:u w:val="single"/>
+        </w:rPr>
+        <w:t>CPF</w:t>
+      </w:r>
+      <w:r>
+        <w:rPr>
+          <w:rFonts w:ascii="Arial" w:hAnsi="Arial" w:cs="Arial"/>
+          <w:sz w:val="24"/>
+          <w:szCs w:val="24"/>
+          <w:u w:val="single"/>
+        </w:rPr>
+        <w:t>Cliente</w:t>
+      </w:r>
+      <w:proofErr w:type="spellEnd"/>
+      <w:r>
+        <w:rPr>
+          <w:rFonts w:ascii="Arial" w:hAnsi="Arial" w:cs="Arial"/>
+          <w:sz w:val="24"/>
+          <w:szCs w:val="24"/>
+          <w:u w:val="single"/>
+        </w:rPr>
+        <w:t>, Telefone</w:t>
+      </w:r>
+      <w:r>
+        <w:rPr>
+          <w:rFonts w:ascii="Arial" w:hAnsi="Arial" w:cs="Arial"/>
+          <w:sz w:val="24"/>
+          <w:szCs w:val="24"/>
+        </w:rPr>
+        <w:t>);</w:t>
       </w:r>
     </w:p>
     <w:p>
@@ -6335,7 +7178,7 @@
             <w:sz w:val="24"/>
             <w:szCs w:val="24"/>
           </w:rPr>
-          <w:t>16</w:t>
+          <w:t>17</w:t>
         </w:r>
         <w:r>
           <w:rPr>

</xml_diff>

<commit_message>
Modificando sumário do projeto
</commit_message>
<xml_diff>
--- a/Projeto.docx
+++ b/Projeto.docx
@@ -599,9 +599,88 @@
         <w:spacing w:line="360" w:lineRule="auto"/>
         <w:rPr>
           <w:rFonts w:ascii="Arial" w:hAnsi="Arial" w:cs="Arial"/>
+          <w:sz w:val="24"/>
+          <w:szCs w:val="24"/>
+        </w:rPr>
+      </w:pPr>
+      <w:r>
+        <w:rPr>
+          <w:rFonts w:ascii="Arial" w:hAnsi="Arial" w:cs="Arial"/>
+          <w:sz w:val="24"/>
+          <w:szCs w:val="24"/>
+        </w:rPr>
+        <w:t>Dicionário de dados lógico............................................................</w:t>
+      </w:r>
+      <w:r>
+        <w:rPr>
+          <w:rFonts w:ascii="Arial" w:hAnsi="Arial" w:cs="Arial"/>
+          <w:sz w:val="24"/>
+          <w:szCs w:val="24"/>
+        </w:rPr>
+        <w:t>.....................</w:t>
+      </w:r>
+      <w:r>
+        <w:rPr>
+          <w:rFonts w:ascii="Arial" w:hAnsi="Arial" w:cs="Arial"/>
+          <w:sz w:val="24"/>
+          <w:szCs w:val="24"/>
+        </w:rPr>
+        <w:t>17</w:t>
+      </w:r>
+    </w:p>
+    <w:p>
+      <w:pPr>
+        <w:spacing w:line="360" w:lineRule="auto"/>
+        <w:rPr>
+          <w:rFonts w:ascii="Arial" w:hAnsi="Arial" w:cs="Arial"/>
           <w:b/>
           <w:sz w:val="28"/>
           <w:szCs w:val="28"/>
+        </w:rPr>
+      </w:pPr>
+      <w:r>
+        <w:rPr>
+          <w:rFonts w:ascii="Arial" w:hAnsi="Arial" w:cs="Arial"/>
+          <w:b/>
+          <w:sz w:val="28"/>
+          <w:szCs w:val="28"/>
+        </w:rPr>
+        <w:t>Início da implementação</w:t>
+      </w:r>
+    </w:p>
+    <w:p>
+      <w:pPr>
+        <w:spacing w:line="360" w:lineRule="auto"/>
+        <w:rPr>
+          <w:rFonts w:ascii="Arial" w:hAnsi="Arial" w:cs="Arial"/>
+          <w:sz w:val="24"/>
+          <w:szCs w:val="24"/>
+        </w:rPr>
+      </w:pPr>
+      <w:r>
+        <w:rPr>
+          <w:rFonts w:ascii="Arial" w:hAnsi="Arial" w:cs="Arial"/>
+          <w:sz w:val="24"/>
+          <w:szCs w:val="24"/>
+        </w:rPr>
+        <w:t>Scripts SQL para criação das tabelas</w:t>
+      </w:r>
+      <w:r>
+        <w:rPr>
+          <w:rFonts w:ascii="Arial" w:hAnsi="Arial" w:cs="Arial"/>
+          <w:sz w:val="24"/>
+          <w:szCs w:val="24"/>
+        </w:rPr>
+        <w:t>................................................................30</w:t>
+      </w:r>
+    </w:p>
+    <w:p>
+      <w:pPr>
+        <w:spacing w:line="360" w:lineRule="auto"/>
+        <w:rPr>
+          <w:rFonts w:ascii="Arial" w:hAnsi="Arial" w:cs="Arial"/>
+          <w:sz w:val="24"/>
+          <w:szCs w:val="24"/>
         </w:rPr>
       </w:pPr>
     </w:p>
@@ -722,50 +801,6 @@
         <w:rPr>
           <w:rFonts w:ascii="Arial" w:hAnsi="Arial" w:cs="Arial"/>
           <w:b/>
-          <w:sz w:val="28"/>
-          <w:szCs w:val="28"/>
-        </w:rPr>
-      </w:pPr>
-    </w:p>
-    <w:p>
-      <w:pPr>
-        <w:spacing w:line="360" w:lineRule="auto"/>
-        <w:rPr>
-          <w:rFonts w:ascii="Arial" w:hAnsi="Arial" w:cs="Arial"/>
-          <w:b/>
-          <w:sz w:val="28"/>
-          <w:szCs w:val="28"/>
-        </w:rPr>
-      </w:pPr>
-    </w:p>
-    <w:p>
-      <w:pPr>
-        <w:spacing w:line="360" w:lineRule="auto"/>
-        <w:rPr>
-          <w:rFonts w:ascii="Arial" w:hAnsi="Arial" w:cs="Arial"/>
-          <w:b/>
-          <w:sz w:val="40"/>
-          <w:szCs w:val="40"/>
-        </w:rPr>
-      </w:pPr>
-    </w:p>
-    <w:p>
-      <w:pPr>
-        <w:spacing w:line="360" w:lineRule="auto"/>
-        <w:rPr>
-          <w:rFonts w:ascii="Arial" w:hAnsi="Arial" w:cs="Arial"/>
-          <w:b/>
-          <w:sz w:val="40"/>
-          <w:szCs w:val="40"/>
-        </w:rPr>
-      </w:pPr>
-    </w:p>
-    <w:p>
-      <w:pPr>
-        <w:spacing w:line="360" w:lineRule="auto"/>
-        <w:rPr>
-          <w:rFonts w:ascii="Arial" w:hAnsi="Arial" w:cs="Arial"/>
-          <w:b/>
           <w:sz w:val="40"/>
           <w:szCs w:val="40"/>
         </w:rPr>
@@ -924,13 +959,25 @@
           <w:szCs w:val="40"/>
         </w:rPr>
       </w:pPr>
-      <w:r>
+    </w:p>
+    <w:p>
+      <w:pPr>
+        <w:spacing w:line="360" w:lineRule="auto"/>
         <w:rPr>
           <w:rFonts w:ascii="Arial" w:hAnsi="Arial" w:cs="Arial"/>
           <w:b/>
           <w:sz w:val="40"/>
           <w:szCs w:val="40"/>
         </w:rPr>
+      </w:pPr>
+      <w:r>
+        <w:rPr>
+          <w:rFonts w:ascii="Arial" w:hAnsi="Arial" w:cs="Arial"/>
+          <w:b/>
+          <w:sz w:val="40"/>
+          <w:szCs w:val="40"/>
+        </w:rPr>
+        <w:lastRenderedPageBreak/>
         <w:t>Análise do sistema</w:t>
       </w:r>
     </w:p>
@@ -1113,6 +1160,7 @@
           <w:sz w:val="28"/>
           <w:szCs w:val="28"/>
         </w:rPr>
+        <w:lastRenderedPageBreak/>
         <w:t>Descrição do domínio de aplicação</w:t>
       </w:r>
     </w:p>
@@ -1411,6 +1459,7 @@
           <w:sz w:val="28"/>
           <w:szCs w:val="28"/>
         </w:rPr>
+        <w:lastRenderedPageBreak/>
         <w:t>Descrição das consultas</w:t>
       </w:r>
       <w:r>
@@ -33655,6 +33704,8 @@
           <w:szCs w:val="28"/>
         </w:rPr>
       </w:pPr>
+      <w:bookmarkStart w:id="0" w:name="_GoBack"/>
+      <w:bookmarkEnd w:id="0"/>
     </w:p>
     <w:p>
       <w:pPr>
@@ -33665,8 +33716,146 @@
           <w:szCs w:val="28"/>
         </w:rPr>
       </w:pPr>
-      <w:bookmarkStart w:id="0" w:name="_GoBack"/>
-      <w:bookmarkEnd w:id="0"/>
+    </w:p>
+    <w:p>
+      <w:pPr>
+        <w:spacing w:line="360" w:lineRule="auto"/>
+        <w:rPr>
+          <w:rFonts w:ascii="Arial" w:hAnsi="Arial" w:cs="Arial"/>
+          <w:sz w:val="28"/>
+          <w:szCs w:val="28"/>
+        </w:rPr>
+      </w:pPr>
+    </w:p>
+    <w:p>
+      <w:pPr>
+        <w:spacing w:line="360" w:lineRule="auto"/>
+        <w:rPr>
+          <w:rFonts w:ascii="Arial" w:hAnsi="Arial" w:cs="Arial"/>
+          <w:sz w:val="28"/>
+          <w:szCs w:val="28"/>
+        </w:rPr>
+      </w:pPr>
+    </w:p>
+    <w:p>
+      <w:pPr>
+        <w:spacing w:line="360" w:lineRule="auto"/>
+        <w:rPr>
+          <w:rFonts w:ascii="Arial" w:hAnsi="Arial" w:cs="Arial"/>
+          <w:sz w:val="28"/>
+          <w:szCs w:val="28"/>
+        </w:rPr>
+      </w:pPr>
+    </w:p>
+    <w:p>
+      <w:pPr>
+        <w:spacing w:line="360" w:lineRule="auto"/>
+        <w:rPr>
+          <w:rFonts w:ascii="Arial" w:hAnsi="Arial" w:cs="Arial"/>
+          <w:sz w:val="28"/>
+          <w:szCs w:val="28"/>
+        </w:rPr>
+      </w:pPr>
+    </w:p>
+    <w:p>
+      <w:pPr>
+        <w:spacing w:line="360" w:lineRule="auto"/>
+        <w:rPr>
+          <w:rFonts w:ascii="Arial" w:hAnsi="Arial" w:cs="Arial"/>
+          <w:sz w:val="28"/>
+          <w:szCs w:val="28"/>
+        </w:rPr>
+      </w:pPr>
+    </w:p>
+    <w:p>
+      <w:pPr>
+        <w:spacing w:line="360" w:lineRule="auto"/>
+        <w:rPr>
+          <w:rFonts w:ascii="Arial" w:hAnsi="Arial" w:cs="Arial"/>
+          <w:sz w:val="28"/>
+          <w:szCs w:val="28"/>
+        </w:rPr>
+      </w:pPr>
+    </w:p>
+    <w:p>
+      <w:pPr>
+        <w:spacing w:line="360" w:lineRule="auto"/>
+        <w:rPr>
+          <w:rFonts w:ascii="Arial" w:hAnsi="Arial" w:cs="Arial"/>
+          <w:sz w:val="28"/>
+          <w:szCs w:val="28"/>
+        </w:rPr>
+      </w:pPr>
+    </w:p>
+    <w:p>
+      <w:pPr>
+        <w:spacing w:line="360" w:lineRule="auto"/>
+        <w:rPr>
+          <w:rFonts w:ascii="Arial" w:hAnsi="Arial" w:cs="Arial"/>
+          <w:sz w:val="28"/>
+          <w:szCs w:val="28"/>
+        </w:rPr>
+      </w:pPr>
+    </w:p>
+    <w:p>
+      <w:pPr>
+        <w:spacing w:line="360" w:lineRule="auto"/>
+        <w:rPr>
+          <w:rFonts w:ascii="Arial" w:hAnsi="Arial" w:cs="Arial"/>
+          <w:sz w:val="28"/>
+          <w:szCs w:val="28"/>
+        </w:rPr>
+      </w:pPr>
+    </w:p>
+    <w:p>
+      <w:pPr>
+        <w:spacing w:line="360" w:lineRule="auto"/>
+        <w:rPr>
+          <w:rFonts w:ascii="Arial" w:hAnsi="Arial" w:cs="Arial"/>
+          <w:sz w:val="28"/>
+          <w:szCs w:val="28"/>
+        </w:rPr>
+      </w:pPr>
+    </w:p>
+    <w:p>
+      <w:pPr>
+        <w:spacing w:line="360" w:lineRule="auto"/>
+        <w:rPr>
+          <w:rFonts w:ascii="Arial" w:hAnsi="Arial" w:cs="Arial"/>
+          <w:sz w:val="28"/>
+          <w:szCs w:val="28"/>
+        </w:rPr>
+      </w:pPr>
+    </w:p>
+    <w:p>
+      <w:pPr>
+        <w:spacing w:line="360" w:lineRule="auto"/>
+        <w:rPr>
+          <w:rFonts w:ascii="Arial" w:hAnsi="Arial" w:cs="Arial"/>
+          <w:sz w:val="28"/>
+          <w:szCs w:val="28"/>
+        </w:rPr>
+      </w:pPr>
+    </w:p>
+    <w:p>
+      <w:pPr>
+        <w:spacing w:line="360" w:lineRule="auto"/>
+        <w:rPr>
+          <w:rFonts w:ascii="Arial" w:hAnsi="Arial" w:cs="Arial"/>
+          <w:sz w:val="28"/>
+          <w:szCs w:val="28"/>
+        </w:rPr>
+      </w:pPr>
+    </w:p>
+    <w:p>
+      <w:pPr>
+        <w:spacing w:line="360" w:lineRule="auto"/>
+        <w:rPr>
+          <w:rFonts w:ascii="Arial" w:hAnsi="Arial" w:cs="Arial"/>
+          <w:sz w:val="28"/>
+          <w:szCs w:val="28"/>
+        </w:rPr>
+      </w:pPr>
     </w:p>
     <w:p>
       <w:pPr>
@@ -33850,7 +34039,7 @@
             <w:sz w:val="24"/>
             <w:szCs w:val="24"/>
           </w:rPr>
-          <w:t>23</w:t>
+          <w:t>38</w:t>
         </w:r>
         <w:r>
           <w:rPr>

</xml_diff>

<commit_message>
Modificando Strings do dicionário
</commit_message>
<xml_diff>
--- a/Projeto.docx
+++ b/Projeto.docx
@@ -1858,6 +1858,26 @@
           <w:szCs w:val="28"/>
         </w:rPr>
       </w:pPr>
+      <w:r>
+        <w:rPr>
+          <w:rFonts w:ascii="Arial" w:hAnsi="Arial" w:cs="Arial"/>
+          <w:b/>
+          <w:sz w:val="28"/>
+          <w:szCs w:val="28"/>
+        </w:rPr>
+        <w:tab/>
+      </w:r>
+      <w:r>
+        <w:rPr>
+          <w:rFonts w:ascii="Arial" w:hAnsi="Arial" w:cs="Arial"/>
+          <w:b/>
+          <w:sz w:val="28"/>
+          <w:szCs w:val="28"/>
+        </w:rPr>
+        <w:tab/>
+      </w:r>
+      <w:bookmarkStart w:id="0" w:name="_GoBack"/>
+      <w:bookmarkEnd w:id="0"/>
     </w:p>
     <w:p>
       <w:pPr>
@@ -18559,7 +18579,15 @@
                 <w:sz w:val="24"/>
                 <w:szCs w:val="24"/>
               </w:rPr>
-              <w:t>10)</w:t>
+              <w:t>2</w:t>
+            </w:r>
+            <w:r>
+              <w:rPr>
+                <w:rFonts w:ascii="Arial" w:hAnsi="Arial" w:cs="Arial"/>
+                <w:sz w:val="24"/>
+                <w:szCs w:val="24"/>
+              </w:rPr>
+              <w:t>0)</w:t>
             </w:r>
           </w:p>
         </w:tc>
@@ -18612,7 +18640,15 @@
                 <w:sz w:val="24"/>
                 <w:szCs w:val="24"/>
               </w:rPr>
-              <w:t>10)</w:t>
+              <w:t>2</w:t>
+            </w:r>
+            <w:r>
+              <w:rPr>
+                <w:rFonts w:ascii="Arial" w:hAnsi="Arial" w:cs="Arial"/>
+                <w:sz w:val="24"/>
+                <w:szCs w:val="24"/>
+              </w:rPr>
+              <w:t>0)</w:t>
             </w:r>
           </w:p>
         </w:tc>
@@ -18773,7 +18809,15 @@
                 <w:sz w:val="24"/>
                 <w:szCs w:val="24"/>
               </w:rPr>
-              <w:t>10)</w:t>
+              <w:t>2</w:t>
+            </w:r>
+            <w:r>
+              <w:rPr>
+                <w:rFonts w:ascii="Arial" w:hAnsi="Arial" w:cs="Arial"/>
+                <w:sz w:val="24"/>
+                <w:szCs w:val="24"/>
+              </w:rPr>
+              <w:t>0)</w:t>
             </w:r>
           </w:p>
         </w:tc>
@@ -18826,7 +18870,15 @@
                 <w:sz w:val="24"/>
                 <w:szCs w:val="24"/>
               </w:rPr>
-              <w:t>10)</w:t>
+              <w:t>2</w:t>
+            </w:r>
+            <w:r>
+              <w:rPr>
+                <w:rFonts w:ascii="Arial" w:hAnsi="Arial" w:cs="Arial"/>
+                <w:sz w:val="24"/>
+                <w:szCs w:val="24"/>
+              </w:rPr>
+              <w:t>0)</w:t>
             </w:r>
           </w:p>
         </w:tc>
@@ -19287,7 +19339,15 @@
                 <w:sz w:val="24"/>
                 <w:szCs w:val="24"/>
               </w:rPr>
-              <w:t>15)</w:t>
+              <w:t>20</w:t>
+            </w:r>
+            <w:r>
+              <w:rPr>
+                <w:rFonts w:ascii="Arial" w:hAnsi="Arial" w:cs="Arial"/>
+                <w:sz w:val="24"/>
+                <w:szCs w:val="24"/>
+              </w:rPr>
+              <w:t>)</w:t>
             </w:r>
           </w:p>
         </w:tc>
@@ -19340,7 +19400,15 @@
                 <w:sz w:val="24"/>
                 <w:szCs w:val="24"/>
               </w:rPr>
-              <w:t>15)</w:t>
+              <w:t>20</w:t>
+            </w:r>
+            <w:r>
+              <w:rPr>
+                <w:rFonts w:ascii="Arial" w:hAnsi="Arial" w:cs="Arial"/>
+                <w:sz w:val="24"/>
+                <w:szCs w:val="24"/>
+              </w:rPr>
+              <w:t>)</w:t>
             </w:r>
           </w:p>
         </w:tc>
@@ -19692,7 +19760,15 @@
                 <w:sz w:val="24"/>
                 <w:szCs w:val="24"/>
               </w:rPr>
-              <w:t>15)</w:t>
+              <w:t>30</w:t>
+            </w:r>
+            <w:r>
+              <w:rPr>
+                <w:rFonts w:ascii="Arial" w:hAnsi="Arial" w:cs="Arial"/>
+                <w:sz w:val="24"/>
+                <w:szCs w:val="24"/>
+              </w:rPr>
+              <w:t>)</w:t>
             </w:r>
           </w:p>
         </w:tc>
@@ -19745,7 +19821,15 @@
                 <w:sz w:val="24"/>
                 <w:szCs w:val="24"/>
               </w:rPr>
-              <w:t>15)</w:t>
+              <w:t>30</w:t>
+            </w:r>
+            <w:r>
+              <w:rPr>
+                <w:rFonts w:ascii="Arial" w:hAnsi="Arial" w:cs="Arial"/>
+                <w:sz w:val="24"/>
+                <w:szCs w:val="24"/>
+              </w:rPr>
+              <w:t>)</w:t>
             </w:r>
           </w:p>
         </w:tc>
@@ -19906,7 +19990,15 @@
                 <w:sz w:val="24"/>
                 <w:szCs w:val="24"/>
               </w:rPr>
-              <w:t>15)</w:t>
+              <w:t>30</w:t>
+            </w:r>
+            <w:r>
+              <w:rPr>
+                <w:rFonts w:ascii="Arial" w:hAnsi="Arial" w:cs="Arial"/>
+                <w:sz w:val="24"/>
+                <w:szCs w:val="24"/>
+              </w:rPr>
+              <w:t>)</w:t>
             </w:r>
           </w:p>
         </w:tc>
@@ -19959,7 +20051,7 @@
                 <w:sz w:val="24"/>
                 <w:szCs w:val="24"/>
               </w:rPr>
-              <w:t>15)</w:t>
+              <w:t>30)</w:t>
             </w:r>
           </w:p>
         </w:tc>
@@ -20097,7 +20189,15 @@
                 <w:sz w:val="24"/>
                 <w:szCs w:val="24"/>
               </w:rPr>
-              <w:t>15)</w:t>
+              <w:t>30</w:t>
+            </w:r>
+            <w:r>
+              <w:rPr>
+                <w:rFonts w:ascii="Arial" w:hAnsi="Arial" w:cs="Arial"/>
+                <w:sz w:val="24"/>
+                <w:szCs w:val="24"/>
+              </w:rPr>
+              <w:t>)</w:t>
             </w:r>
           </w:p>
         </w:tc>
@@ -20140,7 +20240,15 @@
                 <w:sz w:val="24"/>
                 <w:szCs w:val="24"/>
               </w:rPr>
-              <w:t>15)</w:t>
+              <w:t>30</w:t>
+            </w:r>
+            <w:r>
+              <w:rPr>
+                <w:rFonts w:ascii="Arial" w:hAnsi="Arial" w:cs="Arial"/>
+                <w:sz w:val="24"/>
+                <w:szCs w:val="24"/>
+              </w:rPr>
+              <w:t>)</w:t>
             </w:r>
           </w:p>
         </w:tc>
@@ -33704,8 +33812,6 @@
           <w:szCs w:val="28"/>
         </w:rPr>
       </w:pPr>
-      <w:bookmarkStart w:id="0" w:name="_GoBack"/>
-      <w:bookmarkEnd w:id="0"/>
     </w:p>
     <w:p>
       <w:pPr>
@@ -34039,7 +34145,7 @@
             <w:sz w:val="24"/>
             <w:szCs w:val="24"/>
           </w:rPr>
-          <w:t>38</w:t>
+          <w:t>21</w:t>
         </w:r>
         <w:r>
           <w:rPr>

</xml_diff>

<commit_message>
Criando arquivo consultasSQL.txt para salvar os scripts SQL com as consultas
</commit_message>
<xml_diff>
--- a/Projeto.docx
+++ b/Projeto.docx
@@ -115,27 +115,7 @@
           <w:sz w:val="34"/>
           <w:szCs w:val="34"/>
         </w:rPr>
-        <w:t xml:space="preserve"> Banco de Dados Relacional voltado para uma </w:t>
-      </w:r>
-      <w:proofErr w:type="gramStart"/>
-      <w:r>
-        <w:rPr>
-          <w:rFonts w:ascii="Arial" w:hAnsi="Arial" w:cs="Arial"/>
-          <w:b/>
-          <w:sz w:val="34"/>
-          <w:szCs w:val="34"/>
-        </w:rPr>
-        <w:t>distribuidora</w:t>
-      </w:r>
-      <w:proofErr w:type="gramEnd"/>
-      <w:r>
-        <w:rPr>
-          <w:rFonts w:ascii="Arial" w:hAnsi="Arial" w:cs="Arial"/>
-          <w:b/>
-          <w:sz w:val="34"/>
-          <w:szCs w:val="34"/>
-        </w:rPr>
-        <w:t xml:space="preserve"> de bebidas</w:t>
+        <w:t xml:space="preserve"> Banco de Dados Relacional voltado para uma distribuidora de bebidas</w:t>
       </w:r>
     </w:p>
     <w:p>
@@ -1287,8 +1267,6 @@
         </w:rPr>
         <w:t>31</w:t>
       </w:r>
-      <w:bookmarkStart w:id="0" w:name="_GoBack"/>
-      <w:bookmarkEnd w:id="0"/>
     </w:p>
     <w:p>
       <w:pPr>
@@ -2468,7 +2446,7 @@
           <w:sz w:val="24"/>
           <w:szCs w:val="24"/>
         </w:rPr>
-        <w:t xml:space="preserve">ercadoria com código '001'.    </w:t>
+        <w:t>ercadoria com código '001', ordenados pelo salário.</w:t>
       </w:r>
     </w:p>
     <w:p>
@@ -2496,7 +2474,7 @@
           <w:sz w:val="24"/>
           <w:szCs w:val="24"/>
         </w:rPr>
-        <w:t>O</w:t>
+        <w:t>A</w:t>
       </w:r>
       <w:proofErr w:type="gramEnd"/>
       <w:r>
@@ -2505,7 +2483,15 @@
           <w:sz w:val="24"/>
           <w:szCs w:val="24"/>
         </w:rPr>
-        <w:t xml:space="preserve"> código das vendas com valo</w:t>
+        <w:t xml:space="preserve"> quantidade de </w:t>
+      </w:r>
+      <w:r>
+        <w:rPr>
+          <w:rFonts w:ascii="Arial" w:hAnsi="Arial" w:cs="Arial"/>
+          <w:sz w:val="24"/>
+          <w:szCs w:val="24"/>
+        </w:rPr>
+        <w:t>vendas com valo</w:t>
       </w:r>
       <w:r>
         <w:rPr>
@@ -2566,7 +2552,7 @@
           <w:sz w:val="24"/>
           <w:szCs w:val="24"/>
         </w:rPr>
-        <w:t xml:space="preserve">rcadorias do tipo "Cerveja".   </w:t>
+        <w:t>rcadorias do tipo "Cerveja", ordenados em ordem alfabética.</w:t>
       </w:r>
     </w:p>
     <w:p>
@@ -2603,7 +2589,17 @@
           <w:sz w:val="24"/>
           <w:szCs w:val="24"/>
         </w:rPr>
-        <w:t xml:space="preserve"> nome do estabelecimento, CPF e telefone (s) dos clientes q</w:t>
+        <w:t xml:space="preserve"> nome do estabelecimento,</w:t>
+      </w:r>
+      <w:bookmarkStart w:id="0" w:name="_GoBack"/>
+      <w:bookmarkEnd w:id="0"/>
+      <w:r>
+        <w:rPr>
+          <w:rFonts w:ascii="Arial" w:hAnsi="Arial" w:cs="Arial"/>
+          <w:sz w:val="24"/>
+          <w:szCs w:val="24"/>
+        </w:rPr>
+        <w:t xml:space="preserve"> CPF e telefone (s) dos clientes q</w:t>
       </w:r>
       <w:r>
         <w:rPr>
@@ -2948,7 +2944,6 @@
           <w:sz w:val="40"/>
           <w:szCs w:val="40"/>
         </w:rPr>
-        <w:lastRenderedPageBreak/>
         <w:t xml:space="preserve">1.2 </w:t>
       </w:r>
       <w:r>
@@ -3149,7 +3144,6 @@
           <w:sz w:val="28"/>
           <w:szCs w:val="28"/>
         </w:rPr>
-        <w:lastRenderedPageBreak/>
         <w:t xml:space="preserve">1.2.2. </w:t>
       </w:r>
       <w:r>
@@ -3750,7 +3744,6 @@
           <w:sz w:val="24"/>
           <w:szCs w:val="24"/>
         </w:rPr>
-        <w:lastRenderedPageBreak/>
         <w:t xml:space="preserve">Atributos do </w:t>
       </w:r>
       <w:r>
@@ -4274,7 +4267,6 @@
           <w:sz w:val="24"/>
           <w:szCs w:val="24"/>
         </w:rPr>
-        <w:lastRenderedPageBreak/>
         <w:t>Entidade SECRETÁRIO:</w:t>
       </w:r>
     </w:p>
@@ -47457,7 +47449,7 @@
             <w:sz w:val="24"/>
             <w:szCs w:val="24"/>
           </w:rPr>
-          <w:t>1</w:t>
+          <w:t>21</w:t>
         </w:r>
         <w:r>
           <w:rPr>

</xml_diff>

<commit_message>
Finalizando consultas SQL e procedimentos armazenados
</commit_message>
<xml_diff>
--- a/Projeto.docx
+++ b/Projeto.docx
@@ -2328,6 +2328,64 @@
           <w:szCs w:val="24"/>
         </w:rPr>
       </w:pPr>
+      <w:r>
+        <w:rPr>
+          <w:rFonts w:ascii="Arial" w:hAnsi="Arial" w:cs="Arial"/>
+          <w:sz w:val="24"/>
+          <w:szCs w:val="24"/>
+        </w:rPr>
+        <w:t xml:space="preserve">1 - </w:t>
+      </w:r>
+      <w:proofErr w:type="gramStart"/>
+      <w:r>
+        <w:rPr>
+          <w:rFonts w:ascii="Arial" w:hAnsi="Arial" w:cs="Arial"/>
+          <w:sz w:val="24"/>
+          <w:szCs w:val="24"/>
+        </w:rPr>
+        <w:t>O</w:t>
+      </w:r>
+      <w:proofErr w:type="gramEnd"/>
+      <w:r>
+        <w:rPr>
+          <w:rFonts w:ascii="Arial" w:hAnsi="Arial" w:cs="Arial"/>
+          <w:sz w:val="24"/>
+          <w:szCs w:val="24"/>
+        </w:rPr>
+        <w:t xml:space="preserve"> nome, </w:t>
+      </w:r>
+      <w:r>
+        <w:rPr>
+          <w:rFonts w:ascii="Arial" w:hAnsi="Arial" w:cs="Arial"/>
+          <w:sz w:val="24"/>
+          <w:szCs w:val="24"/>
+        </w:rPr>
+        <w:t>CPF</w:t>
+      </w:r>
+      <w:r>
+        <w:rPr>
+          <w:rFonts w:ascii="Arial" w:hAnsi="Arial" w:cs="Arial"/>
+          <w:sz w:val="24"/>
+          <w:szCs w:val="24"/>
+        </w:rPr>
+        <w:t xml:space="preserve"> e salário</w:t>
+      </w:r>
+      <w:r>
+        <w:rPr>
+          <w:rFonts w:ascii="Arial" w:hAnsi="Arial" w:cs="Arial"/>
+          <w:sz w:val="24"/>
+          <w:szCs w:val="24"/>
+        </w:rPr>
+        <w:t xml:space="preserve"> de todos os vendedores q</w:t>
+      </w:r>
+      <w:r>
+        <w:rPr>
+          <w:rFonts w:ascii="Arial" w:hAnsi="Arial" w:cs="Arial"/>
+          <w:sz w:val="24"/>
+          <w:szCs w:val="24"/>
+        </w:rPr>
+        <w:t xml:space="preserve">ue trabalham na cidade Sousa.  </w:t>
+      </w:r>
     </w:p>
     <w:p>
       <w:pPr>
@@ -2345,57 +2403,39 @@
           <w:sz w:val="24"/>
           <w:szCs w:val="24"/>
         </w:rPr>
-        <w:t xml:space="preserve">1 - </w:t>
-      </w:r>
-      <w:proofErr w:type="gramStart"/>
-      <w:r>
-        <w:rPr>
-          <w:rFonts w:ascii="Arial" w:hAnsi="Arial" w:cs="Arial"/>
-          <w:sz w:val="24"/>
-          <w:szCs w:val="24"/>
-        </w:rPr>
-        <w:t>O</w:t>
-      </w:r>
-      <w:proofErr w:type="gramEnd"/>
-      <w:r>
-        <w:rPr>
-          <w:rFonts w:ascii="Arial" w:hAnsi="Arial" w:cs="Arial"/>
-          <w:sz w:val="24"/>
-          <w:szCs w:val="24"/>
-        </w:rPr>
-        <w:t xml:space="preserve"> nome, </w:t>
-      </w:r>
-      <w:r>
-        <w:rPr>
-          <w:rFonts w:ascii="Arial" w:hAnsi="Arial" w:cs="Arial"/>
-          <w:sz w:val="24"/>
-          <w:szCs w:val="24"/>
-        </w:rPr>
-        <w:t>CPF</w:t>
-      </w:r>
-      <w:r>
-        <w:rPr>
-          <w:rFonts w:ascii="Arial" w:hAnsi="Arial" w:cs="Arial"/>
-          <w:sz w:val="24"/>
-          <w:szCs w:val="24"/>
-        </w:rPr>
-        <w:t xml:space="preserve"> e salário</w:t>
-      </w:r>
-      <w:r>
-        <w:rPr>
-          <w:rFonts w:ascii="Arial" w:hAnsi="Arial" w:cs="Arial"/>
-          <w:sz w:val="24"/>
-          <w:szCs w:val="24"/>
-        </w:rPr>
-        <w:t xml:space="preserve"> de todos os vendedores q</w:t>
-      </w:r>
-      <w:r>
-        <w:rPr>
-          <w:rFonts w:ascii="Arial" w:hAnsi="Arial" w:cs="Arial"/>
-          <w:sz w:val="24"/>
-          <w:szCs w:val="24"/>
-        </w:rPr>
-        <w:t xml:space="preserve">ue trabalham na cidade Sousa.  </w:t>
+        <w:t>2- Todo</w:t>
+      </w:r>
+      <w:r>
+        <w:rPr>
+          <w:rFonts w:ascii="Arial" w:hAnsi="Arial" w:cs="Arial"/>
+          <w:sz w:val="24"/>
+          <w:szCs w:val="24"/>
+        </w:rPr>
+        <w:t xml:space="preserve">s </w:t>
+      </w:r>
+      <w:r>
+        <w:rPr>
+          <w:rFonts w:ascii="Arial" w:hAnsi="Arial" w:cs="Arial"/>
+          <w:sz w:val="24"/>
+          <w:szCs w:val="24"/>
+        </w:rPr>
+        <w:t xml:space="preserve">os </w:t>
+      </w:r>
+      <w:r>
+        <w:rPr>
+          <w:rFonts w:ascii="Arial" w:hAnsi="Arial" w:cs="Arial"/>
+          <w:sz w:val="24"/>
+          <w:szCs w:val="24"/>
+        </w:rPr>
+        <w:t>dados dos estoquistas que controlam a m</w:t>
+      </w:r>
+      <w:r>
+        <w:rPr>
+          <w:rFonts w:ascii="Arial" w:hAnsi="Arial" w:cs="Arial"/>
+          <w:sz w:val="24"/>
+          <w:szCs w:val="24"/>
+        </w:rPr>
+        <w:t>ercadoria com código '001', ordenados pelo salário.</w:t>
       </w:r>
     </w:p>
     <w:p>
@@ -2414,39 +2454,41 @@
           <w:sz w:val="24"/>
           <w:szCs w:val="24"/>
         </w:rPr>
-        <w:t>2- Todo</w:t>
-      </w:r>
-      <w:r>
-        <w:rPr>
-          <w:rFonts w:ascii="Arial" w:hAnsi="Arial" w:cs="Arial"/>
-          <w:sz w:val="24"/>
-          <w:szCs w:val="24"/>
-        </w:rPr>
-        <w:t xml:space="preserve">s </w:t>
-      </w:r>
-      <w:r>
-        <w:rPr>
-          <w:rFonts w:ascii="Arial" w:hAnsi="Arial" w:cs="Arial"/>
-          <w:sz w:val="24"/>
-          <w:szCs w:val="24"/>
-        </w:rPr>
-        <w:t xml:space="preserve">os </w:t>
-      </w:r>
-      <w:r>
-        <w:rPr>
-          <w:rFonts w:ascii="Arial" w:hAnsi="Arial" w:cs="Arial"/>
-          <w:sz w:val="24"/>
-          <w:szCs w:val="24"/>
-        </w:rPr>
-        <w:t>dados dos estoquistas que controlam a m</w:t>
-      </w:r>
-      <w:r>
-        <w:rPr>
-          <w:rFonts w:ascii="Arial" w:hAnsi="Arial" w:cs="Arial"/>
-          <w:sz w:val="24"/>
-          <w:szCs w:val="24"/>
-        </w:rPr>
-        <w:t>ercadoria com código '001', ordenados pelo salário.</w:t>
+        <w:t xml:space="preserve">3- </w:t>
+      </w:r>
+      <w:proofErr w:type="gramStart"/>
+      <w:r>
+        <w:rPr>
+          <w:rFonts w:ascii="Arial" w:hAnsi="Arial" w:cs="Arial"/>
+          <w:sz w:val="24"/>
+          <w:szCs w:val="24"/>
+        </w:rPr>
+        <w:t>A</w:t>
+      </w:r>
+      <w:proofErr w:type="gramEnd"/>
+      <w:r>
+        <w:rPr>
+          <w:rFonts w:ascii="Arial" w:hAnsi="Arial" w:cs="Arial"/>
+          <w:sz w:val="24"/>
+          <w:szCs w:val="24"/>
+        </w:rPr>
+        <w:t xml:space="preserve"> quantidade de </w:t>
+      </w:r>
+      <w:r>
+        <w:rPr>
+          <w:rFonts w:ascii="Arial" w:hAnsi="Arial" w:cs="Arial"/>
+          <w:sz w:val="24"/>
+          <w:szCs w:val="24"/>
+        </w:rPr>
+        <w:t>vendas com valo</w:t>
+      </w:r>
+      <w:r>
+        <w:rPr>
+          <w:rFonts w:ascii="Arial" w:hAnsi="Arial" w:cs="Arial"/>
+          <w:sz w:val="24"/>
+          <w:szCs w:val="24"/>
+        </w:rPr>
+        <w:t xml:space="preserve">r total acima de R$ 300,00.    </w:t>
       </w:r>
     </w:p>
     <w:p>
@@ -2465,7 +2507,7 @@
           <w:sz w:val="24"/>
           <w:szCs w:val="24"/>
         </w:rPr>
-        <w:t xml:space="preserve">3- </w:t>
+        <w:t xml:space="preserve">4- </w:t>
       </w:r>
       <w:proofErr w:type="gramStart"/>
       <w:r>
@@ -2474,7 +2516,7 @@
           <w:sz w:val="24"/>
           <w:szCs w:val="24"/>
         </w:rPr>
-        <w:t>A</w:t>
+        <w:t>O</w:t>
       </w:r>
       <w:proofErr w:type="gramEnd"/>
       <w:r>
@@ -2483,23 +2525,23 @@
           <w:sz w:val="24"/>
           <w:szCs w:val="24"/>
         </w:rPr>
-        <w:t xml:space="preserve"> quantidade de </w:t>
-      </w:r>
-      <w:r>
-        <w:rPr>
-          <w:rFonts w:ascii="Arial" w:hAnsi="Arial" w:cs="Arial"/>
-          <w:sz w:val="24"/>
-          <w:szCs w:val="24"/>
-        </w:rPr>
-        <w:t>vendas com valo</w:t>
-      </w:r>
-      <w:r>
-        <w:rPr>
-          <w:rFonts w:ascii="Arial" w:hAnsi="Arial" w:cs="Arial"/>
-          <w:sz w:val="24"/>
-          <w:szCs w:val="24"/>
-        </w:rPr>
-        <w:t xml:space="preserve">r total acima de R$ 300,00.    </w:t>
+        <w:t xml:space="preserve"> nome, código </w:t>
+      </w:r>
+      <w:r>
+        <w:rPr>
+          <w:rFonts w:ascii="Arial" w:hAnsi="Arial" w:cs="Arial"/>
+          <w:sz w:val="24"/>
+          <w:szCs w:val="24"/>
+        </w:rPr>
+        <w:t>e preço de todas as me</w:t>
+      </w:r>
+      <w:r>
+        <w:rPr>
+          <w:rFonts w:ascii="Arial" w:hAnsi="Arial" w:cs="Arial"/>
+          <w:sz w:val="24"/>
+          <w:szCs w:val="24"/>
+        </w:rPr>
+        <w:t>rcadorias do tipo "Cerveja", ordenados em ordem alfabética.</w:t>
       </w:r>
     </w:p>
     <w:p>
@@ -2518,7 +2560,7 @@
           <w:sz w:val="24"/>
           <w:szCs w:val="24"/>
         </w:rPr>
-        <w:t xml:space="preserve">4- </w:t>
+        <w:t xml:space="preserve">5- </w:t>
       </w:r>
       <w:proofErr w:type="gramStart"/>
       <w:r>
@@ -2536,23 +2578,31 @@
           <w:sz w:val="24"/>
           <w:szCs w:val="24"/>
         </w:rPr>
-        <w:t xml:space="preserve"> nome, código </w:t>
-      </w:r>
-      <w:r>
-        <w:rPr>
-          <w:rFonts w:ascii="Arial" w:hAnsi="Arial" w:cs="Arial"/>
-          <w:sz w:val="24"/>
-          <w:szCs w:val="24"/>
-        </w:rPr>
-        <w:t>e preço de todas as me</w:t>
-      </w:r>
-      <w:r>
-        <w:rPr>
-          <w:rFonts w:ascii="Arial" w:hAnsi="Arial" w:cs="Arial"/>
-          <w:sz w:val="24"/>
-          <w:szCs w:val="24"/>
-        </w:rPr>
-        <w:t>rcadorias do tipo "Cerveja", ordenados em ordem alfabética.</w:t>
+        <w:t xml:space="preserve"> </w:t>
+      </w:r>
+      <w:r>
+        <w:rPr>
+          <w:rFonts w:ascii="Arial" w:hAnsi="Arial" w:cs="Arial"/>
+          <w:sz w:val="24"/>
+          <w:szCs w:val="24"/>
+        </w:rPr>
+        <w:t>telefone</w:t>
+      </w:r>
+      <w:r>
+        <w:rPr>
+          <w:rFonts w:ascii="Arial" w:hAnsi="Arial" w:cs="Arial"/>
+          <w:sz w:val="24"/>
+          <w:szCs w:val="24"/>
+        </w:rPr>
+        <w:t xml:space="preserve"> dos clientes q</w:t>
+      </w:r>
+      <w:r>
+        <w:rPr>
+          <w:rFonts w:ascii="Arial" w:hAnsi="Arial" w:cs="Arial"/>
+          <w:sz w:val="24"/>
+          <w:szCs w:val="24"/>
+        </w:rPr>
+        <w:t xml:space="preserve">ue estão na cidade Cajazeiras. </w:t>
       </w:r>
     </w:p>
     <w:p>
@@ -2571,7 +2621,7 @@
           <w:sz w:val="24"/>
           <w:szCs w:val="24"/>
         </w:rPr>
-        <w:t xml:space="preserve">5- </w:t>
+        <w:t xml:space="preserve">6- </w:t>
       </w:r>
       <w:proofErr w:type="gramStart"/>
       <w:r>
@@ -2589,25 +2639,7 @@
           <w:sz w:val="24"/>
           <w:szCs w:val="24"/>
         </w:rPr>
-        <w:t xml:space="preserve"> nome do estabelecimento,</w:t>
-      </w:r>
-      <w:bookmarkStart w:id="0" w:name="_GoBack"/>
-      <w:bookmarkEnd w:id="0"/>
-      <w:r>
-        <w:rPr>
-          <w:rFonts w:ascii="Arial" w:hAnsi="Arial" w:cs="Arial"/>
-          <w:sz w:val="24"/>
-          <w:szCs w:val="24"/>
-        </w:rPr>
-        <w:t xml:space="preserve"> CPF e telefone (s) dos clientes q</w:t>
-      </w:r>
-      <w:r>
-        <w:rPr>
-          <w:rFonts w:ascii="Arial" w:hAnsi="Arial" w:cs="Arial"/>
-          <w:sz w:val="24"/>
-          <w:szCs w:val="24"/>
-        </w:rPr>
-        <w:t xml:space="preserve">ue estão na cidade Cajazeiras. </w:t>
+        <w:t xml:space="preserve"> código dos vendedores supervisionados pelo supervisor de RG ‘4132793’.    </w:t>
       </w:r>
     </w:p>
     <w:p>
@@ -2626,7 +2658,7 @@
           <w:sz w:val="24"/>
           <w:szCs w:val="24"/>
         </w:rPr>
-        <w:t xml:space="preserve">6- </w:t>
+        <w:t xml:space="preserve">7- </w:t>
       </w:r>
       <w:proofErr w:type="gramStart"/>
       <w:r>
@@ -2644,7 +2676,15 @@
           <w:sz w:val="24"/>
           <w:szCs w:val="24"/>
         </w:rPr>
-        <w:t xml:space="preserve"> código dos vendedores supervisionados pelo supervisor de RG ‘4132793’.    </w:t>
+        <w:t xml:space="preserve"> modelo, a montadora e a placa de todos os c</w:t>
+      </w:r>
+      <w:r>
+        <w:rPr>
+          <w:rFonts w:ascii="Arial" w:hAnsi="Arial" w:cs="Arial"/>
+          <w:sz w:val="24"/>
+          <w:szCs w:val="24"/>
+        </w:rPr>
+        <w:t xml:space="preserve">aminhões de categoria "leve".  </w:t>
       </w:r>
     </w:p>
     <w:p>
@@ -2663,7 +2703,7 @@
           <w:sz w:val="24"/>
           <w:szCs w:val="24"/>
         </w:rPr>
-        <w:t xml:space="preserve">7- </w:t>
+        <w:t xml:space="preserve">8- </w:t>
       </w:r>
       <w:proofErr w:type="gramStart"/>
       <w:r>
@@ -2681,15 +2721,31 @@
           <w:sz w:val="24"/>
           <w:szCs w:val="24"/>
         </w:rPr>
-        <w:t xml:space="preserve"> modelo, a montadora e a placa de todos os c</w:t>
-      </w:r>
-      <w:r>
-        <w:rPr>
-          <w:rFonts w:ascii="Arial" w:hAnsi="Arial" w:cs="Arial"/>
-          <w:sz w:val="24"/>
-          <w:szCs w:val="24"/>
-        </w:rPr>
-        <w:t xml:space="preserve">aminhões de categoria "leve".  </w:t>
+        <w:t xml:space="preserve"> código e valor total de</w:t>
+      </w:r>
+      <w:r>
+        <w:rPr>
+          <w:rFonts w:ascii="Arial" w:hAnsi="Arial" w:cs="Arial"/>
+          <w:sz w:val="24"/>
+          <w:szCs w:val="24"/>
+        </w:rPr>
+        <w:t xml:space="preserve"> todas as vendas conferidas pelo</w:t>
+      </w:r>
+      <w:r>
+        <w:rPr>
+          <w:rFonts w:ascii="Arial" w:hAnsi="Arial" w:cs="Arial"/>
+          <w:sz w:val="24"/>
+          <w:szCs w:val="24"/>
+        </w:rPr>
+        <w:t xml:space="preserve"> secre</w:t>
+      </w:r>
+      <w:r>
+        <w:rPr>
+          <w:rFonts w:ascii="Arial" w:hAnsi="Arial" w:cs="Arial"/>
+          <w:sz w:val="24"/>
+          <w:szCs w:val="24"/>
+        </w:rPr>
+        <w:t xml:space="preserve">tário com CPF '02547274418'.   </w:t>
       </w:r>
     </w:p>
     <w:p>
@@ -2708,7 +2764,7 @@
           <w:sz w:val="24"/>
           <w:szCs w:val="24"/>
         </w:rPr>
-        <w:t xml:space="preserve">8- </w:t>
+        <w:t xml:space="preserve">9- </w:t>
       </w:r>
       <w:proofErr w:type="gramStart"/>
       <w:r>
@@ -2726,31 +2782,15 @@
           <w:sz w:val="24"/>
           <w:szCs w:val="24"/>
         </w:rPr>
-        <w:t xml:space="preserve"> código e valor total de</w:t>
-      </w:r>
-      <w:r>
-        <w:rPr>
-          <w:rFonts w:ascii="Arial" w:hAnsi="Arial" w:cs="Arial"/>
-          <w:sz w:val="24"/>
-          <w:szCs w:val="24"/>
-        </w:rPr>
-        <w:t xml:space="preserve"> todas as vendas conferidas pelo</w:t>
-      </w:r>
-      <w:r>
-        <w:rPr>
-          <w:rFonts w:ascii="Arial" w:hAnsi="Arial" w:cs="Arial"/>
-          <w:sz w:val="24"/>
-          <w:szCs w:val="24"/>
-        </w:rPr>
-        <w:t xml:space="preserve"> secre</w:t>
-      </w:r>
-      <w:r>
-        <w:rPr>
-          <w:rFonts w:ascii="Arial" w:hAnsi="Arial" w:cs="Arial"/>
-          <w:sz w:val="24"/>
-          <w:szCs w:val="24"/>
-        </w:rPr>
-        <w:t xml:space="preserve">tário com CPF '02547274418'.   </w:t>
+        <w:t xml:space="preserve"> valor acumulado e</w:t>
+      </w:r>
+      <w:r>
+        <w:rPr>
+          <w:rFonts w:ascii="Arial" w:hAnsi="Arial" w:cs="Arial"/>
+          <w:sz w:val="24"/>
+          <w:szCs w:val="24"/>
+        </w:rPr>
+        <w:t xml:space="preserve">m todas as vendas registradas. </w:t>
       </w:r>
     </w:p>
     <w:p>
@@ -2769,7 +2809,15 @@
           <w:sz w:val="24"/>
           <w:szCs w:val="24"/>
         </w:rPr>
-        <w:t xml:space="preserve">9- </w:t>
+        <w:t>1</w:t>
+      </w:r>
+      <w:r>
+        <w:rPr>
+          <w:rFonts w:ascii="Arial" w:hAnsi="Arial" w:cs="Arial"/>
+          <w:sz w:val="24"/>
+          <w:szCs w:val="24"/>
+        </w:rPr>
+        <w:t xml:space="preserve">0- </w:t>
       </w:r>
       <w:proofErr w:type="gramStart"/>
       <w:r>
@@ -2787,15 +2835,7 @@
           <w:sz w:val="24"/>
           <w:szCs w:val="24"/>
         </w:rPr>
-        <w:t xml:space="preserve"> valor acumulado e</w:t>
-      </w:r>
-      <w:r>
-        <w:rPr>
-          <w:rFonts w:ascii="Arial" w:hAnsi="Arial" w:cs="Arial"/>
-          <w:sz w:val="24"/>
-          <w:szCs w:val="24"/>
-        </w:rPr>
-        <w:t xml:space="preserve">m todas as vendas registradas. </w:t>
+        <w:t xml:space="preserve"> CPF de todos os clientes com o nome do estabelecimento iniciado pela letra 'F'.   </w:t>
       </w:r>
     </w:p>
     <w:p>
@@ -2814,33 +2854,23 @@
           <w:sz w:val="24"/>
           <w:szCs w:val="24"/>
         </w:rPr>
-        <w:t>1</w:t>
-      </w:r>
-      <w:r>
-        <w:rPr>
-          <w:rFonts w:ascii="Arial" w:hAnsi="Arial" w:cs="Arial"/>
-          <w:sz w:val="24"/>
-          <w:szCs w:val="24"/>
-        </w:rPr>
-        <w:t xml:space="preserve">0- </w:t>
-      </w:r>
-      <w:proofErr w:type="gramStart"/>
-      <w:r>
-        <w:rPr>
-          <w:rFonts w:ascii="Arial" w:hAnsi="Arial" w:cs="Arial"/>
-          <w:sz w:val="24"/>
-          <w:szCs w:val="24"/>
-        </w:rPr>
-        <w:t>O</w:t>
-      </w:r>
-      <w:proofErr w:type="gramEnd"/>
-      <w:r>
-        <w:rPr>
-          <w:rFonts w:ascii="Arial" w:hAnsi="Arial" w:cs="Arial"/>
-          <w:sz w:val="24"/>
-          <w:szCs w:val="24"/>
-        </w:rPr>
-        <w:t xml:space="preserve"> CPF de todos os clientes com o nome do estabelecimento iniciado pela letra 'F'.   </w:t>
+        <w:t xml:space="preserve">11- </w:t>
+      </w:r>
+      <w:r>
+        <w:rPr>
+          <w:rFonts w:ascii="Arial" w:hAnsi="Arial" w:cs="Arial"/>
+          <w:sz w:val="24"/>
+          <w:szCs w:val="24"/>
+        </w:rPr>
+        <w:t>Para cada cidade em que existem clientes, recuperar o nome da ci</w:t>
+      </w:r>
+      <w:r>
+        <w:rPr>
+          <w:rFonts w:ascii="Arial" w:hAnsi="Arial" w:cs="Arial"/>
+          <w:sz w:val="24"/>
+          <w:szCs w:val="24"/>
+        </w:rPr>
+        <w:t>dade e a quantidade de clientes.</w:t>
       </w:r>
     </w:p>
     <w:p>
@@ -2849,39 +2879,93 @@
         <w:jc w:val="both"/>
         <w:rPr>
           <w:rFonts w:ascii="Arial" w:hAnsi="Arial" w:cs="Arial"/>
-          <w:b/>
-          <w:sz w:val="28"/>
-          <w:szCs w:val="28"/>
-        </w:rPr>
-      </w:pPr>
+          <w:sz w:val="24"/>
+          <w:szCs w:val="24"/>
+        </w:rPr>
+      </w:pPr>
+      <w:r>
+        <w:rPr>
+          <w:rFonts w:ascii="Arial" w:hAnsi="Arial" w:cs="Arial"/>
+          <w:sz w:val="24"/>
+          <w:szCs w:val="24"/>
+        </w:rPr>
+        <w:t xml:space="preserve">12- </w:t>
+      </w:r>
+      <w:r>
+        <w:rPr>
+          <w:rFonts w:ascii="Arial" w:hAnsi="Arial" w:cs="Arial"/>
+          <w:sz w:val="24"/>
+          <w:szCs w:val="24"/>
+        </w:rPr>
+        <w:t>Recuperar o nome da cidade, a quantidade de vendas realizadas e a soma dos valores t</w:t>
+      </w:r>
+      <w:r>
+        <w:rPr>
+          <w:rFonts w:ascii="Arial" w:hAnsi="Arial" w:cs="Arial"/>
+          <w:sz w:val="24"/>
+          <w:szCs w:val="24"/>
+        </w:rPr>
+        <w:t xml:space="preserve">otais das vendas de cada cidade </w:t>
+      </w:r>
+      <w:r>
+        <w:rPr>
+          <w:rFonts w:ascii="Arial" w:hAnsi="Arial" w:cs="Arial"/>
+          <w:sz w:val="24"/>
+          <w:szCs w:val="24"/>
+        </w:rPr>
+        <w:t>que tenha mais de uma venda registrada.</w:t>
+      </w:r>
     </w:p>
     <w:p>
       <w:pPr>
         <w:spacing w:line="360" w:lineRule="auto"/>
         <w:rPr>
           <w:rFonts w:ascii="Arial" w:hAnsi="Arial" w:cs="Arial"/>
-          <w:b/>
-          <w:sz w:val="28"/>
-          <w:szCs w:val="28"/>
-        </w:rPr>
-      </w:pPr>
-      <w:r>
-        <w:rPr>
-          <w:rFonts w:ascii="Arial" w:hAnsi="Arial" w:cs="Arial"/>
-          <w:b/>
-          <w:sz w:val="28"/>
-          <w:szCs w:val="28"/>
-        </w:rPr>
-        <w:tab/>
-      </w:r>
-      <w:r>
-        <w:rPr>
-          <w:rFonts w:ascii="Arial" w:hAnsi="Arial" w:cs="Arial"/>
-          <w:b/>
-          <w:sz w:val="28"/>
-          <w:szCs w:val="28"/>
-        </w:rPr>
-        <w:tab/>
+          <w:sz w:val="24"/>
+          <w:szCs w:val="24"/>
+        </w:rPr>
+      </w:pPr>
+      <w:r>
+        <w:rPr>
+          <w:rFonts w:ascii="Arial" w:hAnsi="Arial" w:cs="Arial"/>
+          <w:sz w:val="24"/>
+          <w:szCs w:val="24"/>
+        </w:rPr>
+        <w:t>13</w:t>
+      </w:r>
+      <w:r>
+        <w:rPr>
+          <w:rFonts w:ascii="Arial" w:hAnsi="Arial" w:cs="Arial"/>
+          <w:sz w:val="24"/>
+          <w:szCs w:val="24"/>
+        </w:rPr>
+        <w:t xml:space="preserve"> </w:t>
+      </w:r>
+      <w:r>
+        <w:rPr>
+          <w:rFonts w:ascii="Arial" w:hAnsi="Arial" w:cs="Arial"/>
+          <w:sz w:val="24"/>
+          <w:szCs w:val="24"/>
+        </w:rPr>
+        <w:t>-</w:t>
+      </w:r>
+      <w:proofErr w:type="gramStart"/>
+      <w:r>
+        <w:rPr>
+          <w:rFonts w:ascii="Arial" w:hAnsi="Arial" w:cs="Arial"/>
+          <w:sz w:val="24"/>
+          <w:szCs w:val="24"/>
+        </w:rPr>
+        <w:t>O</w:t>
+      </w:r>
+      <w:proofErr w:type="gramEnd"/>
+      <w:r>
+        <w:rPr>
+          <w:rFonts w:ascii="Arial" w:hAnsi="Arial" w:cs="Arial"/>
+          <w:sz w:val="24"/>
+          <w:szCs w:val="24"/>
+        </w:rPr>
+        <w:t xml:space="preserve"> nome e o CPF dos entregadores que utilizaram caminhões.</w:t>
       </w:r>
     </w:p>
     <w:p>
@@ -2889,22 +2973,36 @@
         <w:spacing w:line="360" w:lineRule="auto"/>
         <w:rPr>
           <w:rFonts w:ascii="Arial" w:hAnsi="Arial" w:cs="Arial"/>
-          <w:b/>
-          <w:sz w:val="28"/>
-          <w:szCs w:val="28"/>
-        </w:rPr>
-      </w:pPr>
-    </w:p>
-    <w:p>
-      <w:pPr>
-        <w:spacing w:line="360" w:lineRule="auto"/>
-        <w:jc w:val="center"/>
-        <w:rPr>
-          <w:rFonts w:ascii="Arial" w:hAnsi="Arial" w:cs="Arial"/>
-          <w:sz w:val="40"/>
-          <w:szCs w:val="40"/>
-        </w:rPr>
-      </w:pPr>
+          <w:sz w:val="24"/>
+          <w:szCs w:val="24"/>
+        </w:rPr>
+      </w:pPr>
+      <w:r>
+        <w:rPr>
+          <w:rFonts w:ascii="Arial" w:hAnsi="Arial" w:cs="Arial"/>
+          <w:sz w:val="24"/>
+          <w:szCs w:val="24"/>
+        </w:rPr>
+        <w:t xml:space="preserve">14- </w:t>
+      </w:r>
+      <w:proofErr w:type="gramStart"/>
+      <w:r>
+        <w:rPr>
+          <w:rFonts w:ascii="Arial" w:hAnsi="Arial" w:cs="Arial"/>
+          <w:sz w:val="24"/>
+          <w:szCs w:val="24"/>
+        </w:rPr>
+        <w:t>O</w:t>
+      </w:r>
+      <w:proofErr w:type="gramEnd"/>
+      <w:r>
+        <w:rPr>
+          <w:rFonts w:ascii="Arial" w:hAnsi="Arial" w:cs="Arial"/>
+          <w:sz w:val="24"/>
+          <w:szCs w:val="24"/>
+        </w:rPr>
+        <w:t xml:space="preserve"> nome e o CPF dos secretários que ainda não informaram nenhum estoquista sobre vendas.</w:t>
+      </w:r>
     </w:p>
     <w:p>
       <w:pPr>
@@ -6764,6 +6862,8 @@
           <w:szCs w:val="24"/>
         </w:rPr>
       </w:pPr>
+      <w:bookmarkStart w:id="0" w:name="_GoBack"/>
+      <w:bookmarkEnd w:id="0"/>
       <w:r>
         <w:rPr>
           <w:rFonts w:ascii="Arial" w:hAnsi="Arial" w:cs="Arial"/>
@@ -7030,18 +7130,6 @@
     <w:p>
       <w:pPr>
         <w:spacing w:line="360" w:lineRule="auto"/>
-        <w:rPr>
-          <w:rFonts w:ascii="Arial" w:hAnsi="Arial" w:cs="Arial"/>
-          <w:b/>
-          <w:sz w:val="40"/>
-          <w:szCs w:val="40"/>
-        </w:rPr>
-      </w:pPr>
-    </w:p>
-    <w:p>
-      <w:pPr>
-        <w:spacing w:line="360" w:lineRule="auto"/>
-        <w:jc w:val="center"/>
         <w:rPr>
           <w:rFonts w:ascii="Arial" w:hAnsi="Arial" w:cs="Arial"/>
           <w:b/>
@@ -7204,6 +7292,17 @@
           <w:rFonts w:ascii="Arial" w:hAnsi="Arial" w:cs="Arial"/>
           <w:sz w:val="24"/>
           <w:szCs w:val="24"/>
+        </w:rPr>
+      </w:pPr>
+    </w:p>
+    <w:p>
+      <w:pPr>
+        <w:spacing w:line="360" w:lineRule="auto"/>
+        <w:rPr>
+          <w:rFonts w:ascii="Arial" w:hAnsi="Arial" w:cs="Arial"/>
+          <w:b/>
+          <w:sz w:val="40"/>
+          <w:szCs w:val="40"/>
         </w:rPr>
       </w:pPr>
     </w:p>
@@ -47449,7 +47548,7 @@
             <w:sz w:val="24"/>
             <w:szCs w:val="24"/>
           </w:rPr>
-          <w:t>21</w:t>
+          <w:t>15</w:t>
         </w:r>
         <w:r>
           <w:rPr>

</xml_diff>